<commit_message>
NLRFIM-93 doc update - implicit accept AssuranceLevel when set to none
</commit_message>
<xml_diff>
--- a/doc/Using OIOSAML for Java.docx
+++ b/doc/Using OIOSAML for Java.docx
@@ -1,6 +1,6 @@
 
 <file path=word/document.xml><?xml version="1.0" encoding="utf-8"?>
-<w:document xmlns:wpc="http://schemas.microsoft.com/office/word/2010/wordprocessingCanvas" xmlns:cx="http://schemas.microsoft.com/office/drawing/2014/chartex" xmlns:cx1="http://schemas.microsoft.com/office/drawing/2015/9/8/chartex" xmlns:cx2="http://schemas.microsoft.com/office/drawing/2015/10/21/chartex" xmlns:cx3="http://schemas.microsoft.com/office/drawing/2016/5/9/chartex" xmlns:cx4="http://schemas.microsoft.com/office/drawing/2016/5/10/chartex" xmlns:cx5="http://schemas.microsoft.com/office/drawing/2016/5/11/chartex" xmlns:cx6="http://schemas.microsoft.com/office/drawing/2016/5/12/chartex" xmlns:cx7="http://schemas.microsoft.com/office/drawing/2016/5/13/chartex" xmlns:cx8="http://schemas.microsoft.com/office/drawing/2016/5/14/chartex" xmlns:mc="http://schemas.openxmlformats.org/markup-compatibility/2006" xmlns:aink="http://schemas.microsoft.com/office/drawing/2016/ink" xmlns:am3d="http://schemas.microsoft.com/office/drawing/2017/model3d" xmlns:o="urn:schemas-microsoft-com:office:office" xmlns:r="http://schemas.openxmlformats.org/officeDocument/2006/relationships" xmlns:m="http://schemas.openxmlformats.org/officeDocument/2006/math" xmlns:v="urn:schemas-microsoft-com:vml" xmlns:wp14="http://schemas.microsoft.com/office/word/2010/wordprocessingDrawing" xmlns:wp="http://schemas.openxmlformats.org/drawingml/2006/wordprocessingDrawing" xmlns:w10="urn:schemas-microsoft-com:office:word" xmlns:w="http://schemas.openxmlformats.org/wordprocessingml/2006/main" xmlns:w14="http://schemas.microsoft.com/office/word/2010/wordml" xmlns:w15="http://schemas.microsoft.com/office/word/2012/wordml" xmlns:w16cex="http://schemas.microsoft.com/office/word/2018/wordml/cex" xmlns:w16cid="http://schemas.microsoft.com/office/word/2016/wordml/cid" xmlns:w16="http://schemas.microsoft.com/office/word/2018/wordml" xmlns:w16se="http://schemas.microsoft.com/office/word/2015/wordml/symex" xmlns:wpg="http://schemas.microsoft.com/office/word/2010/wordprocessingGroup" xmlns:wpi="http://schemas.microsoft.com/office/word/2010/wordprocessingInk" xmlns:wne="http://schemas.microsoft.com/office/word/2006/wordml" xmlns:wps="http://schemas.microsoft.com/office/word/2010/wordprocessingShape" mc:Ignorable="w14 w15 w16se w16cid w16 w16cex wp14">
+<w:document xmlns:wpc="http://schemas.microsoft.com/office/word/2010/wordprocessingCanvas" xmlns:cx="http://schemas.microsoft.com/office/drawing/2014/chartex" xmlns:cx1="http://schemas.microsoft.com/office/drawing/2015/9/8/chartex" xmlns:cx2="http://schemas.microsoft.com/office/drawing/2015/10/21/chartex" xmlns:cx3="http://schemas.microsoft.com/office/drawing/2016/5/9/chartex" xmlns:cx4="http://schemas.microsoft.com/office/drawing/2016/5/10/chartex" xmlns:cx5="http://schemas.microsoft.com/office/drawing/2016/5/11/chartex" xmlns:cx6="http://schemas.microsoft.com/office/drawing/2016/5/12/chartex" xmlns:cx7="http://schemas.microsoft.com/office/drawing/2016/5/13/chartex" xmlns:cx8="http://schemas.microsoft.com/office/drawing/2016/5/14/chartex" xmlns:mc="http://schemas.openxmlformats.org/markup-compatibility/2006" xmlns:aink="http://schemas.microsoft.com/office/drawing/2016/ink" xmlns:am3d="http://schemas.microsoft.com/office/drawing/2017/model3d" xmlns:o="urn:schemas-microsoft-com:office:office" xmlns:r="http://schemas.openxmlformats.org/officeDocument/2006/relationships" xmlns:m="http://schemas.openxmlformats.org/officeDocument/2006/math" xmlns:v="urn:schemas-microsoft-com:vml" xmlns:wp14="http://schemas.microsoft.com/office/word/2010/wordprocessingDrawing" xmlns:wp="http://schemas.openxmlformats.org/drawingml/2006/wordprocessingDrawing" xmlns:w10="urn:schemas-microsoft-com:office:word" xmlns:w="http://schemas.openxmlformats.org/wordprocessingml/2006/main" xmlns:w14="http://schemas.microsoft.com/office/word/2010/wordml" xmlns:w15="http://schemas.microsoft.com/office/word/2012/wordml" xmlns:w16cid="http://schemas.microsoft.com/office/word/2016/wordml/cid" xmlns:w16se="http://schemas.microsoft.com/office/word/2015/wordml/symex" xmlns:wpg="http://schemas.microsoft.com/office/word/2010/wordprocessingGroup" xmlns:wpi="http://schemas.microsoft.com/office/word/2010/wordprocessingInk" xmlns:wne="http://schemas.microsoft.com/office/word/2006/wordml" xmlns:wps="http://schemas.microsoft.com/office/word/2010/wordprocessingShape" mc:Ignorable="w14 w15 w16se w16cid wp14">
   <w:body>
     <w:p>
       <w:pPr>
@@ -168,7 +168,7 @@
           <w:color w:val="auto"/>
           <w:sz w:val="22"/>
           <w:szCs w:val="22"/>
-          <w:lang w:val="en-DK"/>
+          <w:lang/>
         </w:rPr>
         <w:id w:val="315382116"/>
         <w:docPartObj>
@@ -6047,15 +6047,7 @@
               <w:rPr>
                 <w:lang w:val="en-US"/>
               </w:rPr>
-              <w:t xml:space="preserve">This value is configured </w:t>
-            </w:r>
-            <w:bookmarkStart w:id="10" w:name="_GoBack"/>
-            <w:bookmarkEnd w:id="10"/>
-            <w:r>
-              <w:rPr>
-                <w:lang w:val="en-US"/>
-              </w:rPr>
-              <w:t xml:space="preserve">like the primary </w:t>
+              <w:t xml:space="preserve">This value is configured like the primary </w:t>
             </w:r>
             <w:proofErr w:type="spellStart"/>
             <w:r>
@@ -7006,7 +6998,7 @@
           <w:lang w:val="en-US"/>
         </w:rPr>
       </w:pPr>
-      <w:bookmarkStart w:id="11" w:name="_Toc61701192"/>
+      <w:bookmarkStart w:id="10" w:name="_Toc61701192"/>
       <w:r>
         <w:rPr>
           <w:lang w:val="en-US"/>
@@ -7020,7 +7012,7 @@
         </w:rPr>
         <w:t>AuthenticatedFilter</w:t>
       </w:r>
-      <w:bookmarkEnd w:id="11"/>
+      <w:bookmarkEnd w:id="10"/>
       <w:proofErr w:type="spellEnd"/>
     </w:p>
     <w:tbl>
@@ -7534,6 +7526,58 @@
               <w:t xml:space="preserve"> that contains the required value and will validate that the issued Assertion contains at least this value.</w:t>
             </w:r>
           </w:p>
+          <w:p>
+            <w:pPr>
+              <w:suppressAutoHyphens w:val="0"/>
+              <w:spacing w:after="0" w:line="240" w:lineRule="auto"/>
+              <w:rPr>
+                <w:rFonts w:ascii="Segoe UI" w:eastAsia="Times New Roman" w:hAnsi="Segoe UI" w:cs="Segoe UI"/>
+                <w:sz w:val="21"/>
+                <w:szCs w:val="21"/>
+                <w:lang w:val="en-GB" w:eastAsia="en-GB"/>
+              </w:rPr>
+            </w:pPr>
+            <w:r>
+              <w:rPr>
+                <w:rFonts w:ascii="Segoe UI" w:eastAsia="Times New Roman" w:hAnsi="Segoe UI" w:cs="Segoe UI"/>
+                <w:sz w:val="21"/>
+                <w:szCs w:val="21"/>
+                <w:lang w:val="en-GB" w:eastAsia="en-GB"/>
+              </w:rPr>
+              <w:t xml:space="preserve">When set to NONE, an issued Assertion with </w:t>
+            </w:r>
+            <w:bookmarkStart w:id="11" w:name="_GoBack"/>
+            <w:proofErr w:type="spellStart"/>
+            <w:r>
+              <w:rPr>
+                <w:rFonts w:ascii="Segoe UI" w:eastAsia="Times New Roman" w:hAnsi="Segoe UI" w:cs="Segoe UI"/>
+                <w:sz w:val="21"/>
+                <w:szCs w:val="21"/>
+                <w:lang w:val="en-GB" w:eastAsia="en-GB"/>
+              </w:rPr>
+              <w:t>AssuranceLevel</w:t>
+            </w:r>
+            <w:bookmarkEnd w:id="11"/>
+            <w:proofErr w:type="spellEnd"/>
+            <w:r>
+              <w:rPr>
+                <w:rFonts w:ascii="Segoe UI" w:eastAsia="Times New Roman" w:hAnsi="Segoe UI" w:cs="Segoe UI"/>
+                <w:sz w:val="21"/>
+                <w:szCs w:val="21"/>
+                <w:lang w:val="en-GB" w:eastAsia="en-GB"/>
+              </w:rPr>
+              <w:t xml:space="preserve"> is implicitly accepted</w:t>
+            </w:r>
+            <w:r>
+              <w:rPr>
+                <w:rFonts w:ascii="Segoe UI" w:eastAsia="Times New Roman" w:hAnsi="Segoe UI" w:cs="Segoe UI"/>
+                <w:sz w:val="21"/>
+                <w:szCs w:val="21"/>
+                <w:lang w:val="en-GB" w:eastAsia="en-GB"/>
+              </w:rPr>
+              <w:t>.</w:t>
+            </w:r>
+          </w:p>
         </w:tc>
       </w:tr>
       <w:tr>
@@ -7691,7 +7735,6 @@
               <w:rPr>
                 <w:lang w:val="en-US"/>
               </w:rPr>
-              <w:lastRenderedPageBreak/>
               <w:t xml:space="preserve">And the filter will generate an </w:t>
             </w:r>
             <w:proofErr w:type="spellStart"/>
@@ -9988,7 +10031,7 @@
 </file>
 
 <file path=word/endnotes.xml><?xml version="1.0" encoding="utf-8"?>
-<w:endnotes xmlns:wpc="http://schemas.microsoft.com/office/word/2010/wordprocessingCanvas" xmlns:cx="http://schemas.microsoft.com/office/drawing/2014/chartex" xmlns:cx1="http://schemas.microsoft.com/office/drawing/2015/9/8/chartex" xmlns:cx2="http://schemas.microsoft.com/office/drawing/2015/10/21/chartex" xmlns:cx3="http://schemas.microsoft.com/office/drawing/2016/5/9/chartex" xmlns:cx4="http://schemas.microsoft.com/office/drawing/2016/5/10/chartex" xmlns:cx5="http://schemas.microsoft.com/office/drawing/2016/5/11/chartex" xmlns:cx6="http://schemas.microsoft.com/office/drawing/2016/5/12/chartex" xmlns:cx7="http://schemas.microsoft.com/office/drawing/2016/5/13/chartex" xmlns:cx8="http://schemas.microsoft.com/office/drawing/2016/5/14/chartex" xmlns:mc="http://schemas.openxmlformats.org/markup-compatibility/2006" xmlns:aink="http://schemas.microsoft.com/office/drawing/2016/ink" xmlns:am3d="http://schemas.microsoft.com/office/drawing/2017/model3d" xmlns:o="urn:schemas-microsoft-com:office:office" xmlns:r="http://schemas.openxmlformats.org/officeDocument/2006/relationships" xmlns:m="http://schemas.openxmlformats.org/officeDocument/2006/math" xmlns:v="urn:schemas-microsoft-com:vml" xmlns:wp14="http://schemas.microsoft.com/office/word/2010/wordprocessingDrawing" xmlns:wp="http://schemas.openxmlformats.org/drawingml/2006/wordprocessingDrawing" xmlns:w10="urn:schemas-microsoft-com:office:word" xmlns:w="http://schemas.openxmlformats.org/wordprocessingml/2006/main" xmlns:w14="http://schemas.microsoft.com/office/word/2010/wordml" xmlns:w15="http://schemas.microsoft.com/office/word/2012/wordml" xmlns:w16cex="http://schemas.microsoft.com/office/word/2018/wordml/cex" xmlns:w16cid="http://schemas.microsoft.com/office/word/2016/wordml/cid" xmlns:w16="http://schemas.microsoft.com/office/word/2018/wordml" xmlns:w16se="http://schemas.microsoft.com/office/word/2015/wordml/symex" xmlns:wpg="http://schemas.microsoft.com/office/word/2010/wordprocessingGroup" xmlns:wpi="http://schemas.microsoft.com/office/word/2010/wordprocessingInk" xmlns:wne="http://schemas.microsoft.com/office/word/2006/wordml" xmlns:wps="http://schemas.microsoft.com/office/word/2010/wordprocessingShape" mc:Ignorable="w14 w15 w16se w16cid w16 w16cex wp14">
+<w:endnotes xmlns:wpc="http://schemas.microsoft.com/office/word/2010/wordprocessingCanvas" xmlns:cx="http://schemas.microsoft.com/office/drawing/2014/chartex" xmlns:cx1="http://schemas.microsoft.com/office/drawing/2015/9/8/chartex" xmlns:cx2="http://schemas.microsoft.com/office/drawing/2015/10/21/chartex" xmlns:cx3="http://schemas.microsoft.com/office/drawing/2016/5/9/chartex" xmlns:cx4="http://schemas.microsoft.com/office/drawing/2016/5/10/chartex" xmlns:cx5="http://schemas.microsoft.com/office/drawing/2016/5/11/chartex" xmlns:cx6="http://schemas.microsoft.com/office/drawing/2016/5/12/chartex" xmlns:cx7="http://schemas.microsoft.com/office/drawing/2016/5/13/chartex" xmlns:cx8="http://schemas.microsoft.com/office/drawing/2016/5/14/chartex" xmlns:mc="http://schemas.openxmlformats.org/markup-compatibility/2006" xmlns:aink="http://schemas.microsoft.com/office/drawing/2016/ink" xmlns:am3d="http://schemas.microsoft.com/office/drawing/2017/model3d" xmlns:o="urn:schemas-microsoft-com:office:office" xmlns:r="http://schemas.openxmlformats.org/officeDocument/2006/relationships" xmlns:m="http://schemas.openxmlformats.org/officeDocument/2006/math" xmlns:v="urn:schemas-microsoft-com:vml" xmlns:wp14="http://schemas.microsoft.com/office/word/2010/wordprocessingDrawing" xmlns:wp="http://schemas.openxmlformats.org/drawingml/2006/wordprocessingDrawing" xmlns:w10="urn:schemas-microsoft-com:office:word" xmlns:w="http://schemas.openxmlformats.org/wordprocessingml/2006/main" xmlns:w14="http://schemas.microsoft.com/office/word/2010/wordml" xmlns:w15="http://schemas.microsoft.com/office/word/2012/wordml" xmlns:w16cid="http://schemas.microsoft.com/office/word/2016/wordml/cid" xmlns:w16se="http://schemas.microsoft.com/office/word/2015/wordml/symex" xmlns:wpg="http://schemas.microsoft.com/office/word/2010/wordprocessingGroup" xmlns:wpi="http://schemas.microsoft.com/office/word/2010/wordprocessingInk" xmlns:wne="http://schemas.microsoft.com/office/word/2006/wordml" xmlns:wps="http://schemas.microsoft.com/office/word/2010/wordprocessingShape" mc:Ignorable="w14 w15 w16se w16cid wp14">
   <w:endnote w:type="separator" w:id="-1">
     <w:p>
       <w:pPr>
@@ -10013,7 +10056,7 @@
 </file>
 
 <file path=word/footer1.xml><?xml version="1.0" encoding="utf-8"?>
-<w:ftr xmlns:wpc="http://schemas.microsoft.com/office/word/2010/wordprocessingCanvas" xmlns:cx="http://schemas.microsoft.com/office/drawing/2014/chartex" xmlns:cx1="http://schemas.microsoft.com/office/drawing/2015/9/8/chartex" xmlns:cx2="http://schemas.microsoft.com/office/drawing/2015/10/21/chartex" xmlns:cx3="http://schemas.microsoft.com/office/drawing/2016/5/9/chartex" xmlns:cx4="http://schemas.microsoft.com/office/drawing/2016/5/10/chartex" xmlns:cx5="http://schemas.microsoft.com/office/drawing/2016/5/11/chartex" xmlns:cx6="http://schemas.microsoft.com/office/drawing/2016/5/12/chartex" xmlns:cx7="http://schemas.microsoft.com/office/drawing/2016/5/13/chartex" xmlns:cx8="http://schemas.microsoft.com/office/drawing/2016/5/14/chartex" xmlns:mc="http://schemas.openxmlformats.org/markup-compatibility/2006" xmlns:aink="http://schemas.microsoft.com/office/drawing/2016/ink" xmlns:am3d="http://schemas.microsoft.com/office/drawing/2017/model3d" xmlns:o="urn:schemas-microsoft-com:office:office" xmlns:r="http://schemas.openxmlformats.org/officeDocument/2006/relationships" xmlns:m="http://schemas.openxmlformats.org/officeDocument/2006/math" xmlns:v="urn:schemas-microsoft-com:vml" xmlns:wp14="http://schemas.microsoft.com/office/word/2010/wordprocessingDrawing" xmlns:wp="http://schemas.openxmlformats.org/drawingml/2006/wordprocessingDrawing" xmlns:w10="urn:schemas-microsoft-com:office:word" xmlns:w="http://schemas.openxmlformats.org/wordprocessingml/2006/main" xmlns:w14="http://schemas.microsoft.com/office/word/2010/wordml" xmlns:w15="http://schemas.microsoft.com/office/word/2012/wordml" xmlns:w16cex="http://schemas.microsoft.com/office/word/2018/wordml/cex" xmlns:w16cid="http://schemas.microsoft.com/office/word/2016/wordml/cid" xmlns:w16="http://schemas.microsoft.com/office/word/2018/wordml" xmlns:w16se="http://schemas.microsoft.com/office/word/2015/wordml/symex" xmlns:wpg="http://schemas.microsoft.com/office/word/2010/wordprocessingGroup" xmlns:wpi="http://schemas.microsoft.com/office/word/2010/wordprocessingInk" xmlns:wne="http://schemas.microsoft.com/office/word/2006/wordml" xmlns:wps="http://schemas.microsoft.com/office/word/2010/wordprocessingShape" mc:Ignorable="w14 w15 w16se w16cid w16 w16cex wp14">
+<w:ftr xmlns:wpc="http://schemas.microsoft.com/office/word/2010/wordprocessingCanvas" xmlns:cx="http://schemas.microsoft.com/office/drawing/2014/chartex" xmlns:cx1="http://schemas.microsoft.com/office/drawing/2015/9/8/chartex" xmlns:cx2="http://schemas.microsoft.com/office/drawing/2015/10/21/chartex" xmlns:cx3="http://schemas.microsoft.com/office/drawing/2016/5/9/chartex" xmlns:cx4="http://schemas.microsoft.com/office/drawing/2016/5/10/chartex" xmlns:cx5="http://schemas.microsoft.com/office/drawing/2016/5/11/chartex" xmlns:cx6="http://schemas.microsoft.com/office/drawing/2016/5/12/chartex" xmlns:cx7="http://schemas.microsoft.com/office/drawing/2016/5/13/chartex" xmlns:cx8="http://schemas.microsoft.com/office/drawing/2016/5/14/chartex" xmlns:mc="http://schemas.openxmlformats.org/markup-compatibility/2006" xmlns:aink="http://schemas.microsoft.com/office/drawing/2016/ink" xmlns:am3d="http://schemas.microsoft.com/office/drawing/2017/model3d" xmlns:o="urn:schemas-microsoft-com:office:office" xmlns:r="http://schemas.openxmlformats.org/officeDocument/2006/relationships" xmlns:m="http://schemas.openxmlformats.org/officeDocument/2006/math" xmlns:v="urn:schemas-microsoft-com:vml" xmlns:wp14="http://schemas.microsoft.com/office/word/2010/wordprocessingDrawing" xmlns:wp="http://schemas.openxmlformats.org/drawingml/2006/wordprocessingDrawing" xmlns:w10="urn:schemas-microsoft-com:office:word" xmlns:w="http://schemas.openxmlformats.org/wordprocessingml/2006/main" xmlns:w14="http://schemas.microsoft.com/office/word/2010/wordml" xmlns:w15="http://schemas.microsoft.com/office/word/2012/wordml" xmlns:w16cid="http://schemas.microsoft.com/office/word/2016/wordml/cid" xmlns:w16se="http://schemas.microsoft.com/office/word/2015/wordml/symex" xmlns:wpg="http://schemas.microsoft.com/office/word/2010/wordprocessingGroup" xmlns:wpi="http://schemas.microsoft.com/office/word/2010/wordprocessingInk" xmlns:wne="http://schemas.microsoft.com/office/word/2006/wordml" xmlns:wps="http://schemas.microsoft.com/office/word/2010/wordprocessingShape" mc:Ignorable="w14 w15 w16se w16cid wp14">
   <w:p>
     <w:pPr>
       <w:pStyle w:val="Footer"/>
@@ -10023,7 +10066,7 @@
 </file>
 
 <file path=word/footer2.xml><?xml version="1.0" encoding="utf-8"?>
-<w:ftr xmlns:wpc="http://schemas.microsoft.com/office/word/2010/wordprocessingCanvas" xmlns:cx="http://schemas.microsoft.com/office/drawing/2014/chartex" xmlns:cx1="http://schemas.microsoft.com/office/drawing/2015/9/8/chartex" xmlns:cx2="http://schemas.microsoft.com/office/drawing/2015/10/21/chartex" xmlns:cx3="http://schemas.microsoft.com/office/drawing/2016/5/9/chartex" xmlns:cx4="http://schemas.microsoft.com/office/drawing/2016/5/10/chartex" xmlns:cx5="http://schemas.microsoft.com/office/drawing/2016/5/11/chartex" xmlns:cx6="http://schemas.microsoft.com/office/drawing/2016/5/12/chartex" xmlns:cx7="http://schemas.microsoft.com/office/drawing/2016/5/13/chartex" xmlns:cx8="http://schemas.microsoft.com/office/drawing/2016/5/14/chartex" xmlns:mc="http://schemas.openxmlformats.org/markup-compatibility/2006" xmlns:aink="http://schemas.microsoft.com/office/drawing/2016/ink" xmlns:am3d="http://schemas.microsoft.com/office/drawing/2017/model3d" xmlns:o="urn:schemas-microsoft-com:office:office" xmlns:r="http://schemas.openxmlformats.org/officeDocument/2006/relationships" xmlns:m="http://schemas.openxmlformats.org/officeDocument/2006/math" xmlns:v="urn:schemas-microsoft-com:vml" xmlns:wp14="http://schemas.microsoft.com/office/word/2010/wordprocessingDrawing" xmlns:wp="http://schemas.openxmlformats.org/drawingml/2006/wordprocessingDrawing" xmlns:w10="urn:schemas-microsoft-com:office:word" xmlns:w="http://schemas.openxmlformats.org/wordprocessingml/2006/main" xmlns:w14="http://schemas.microsoft.com/office/word/2010/wordml" xmlns:w15="http://schemas.microsoft.com/office/word/2012/wordml" xmlns:w16cex="http://schemas.microsoft.com/office/word/2018/wordml/cex" xmlns:w16cid="http://schemas.microsoft.com/office/word/2016/wordml/cid" xmlns:w16="http://schemas.microsoft.com/office/word/2018/wordml" xmlns:w16se="http://schemas.microsoft.com/office/word/2015/wordml/symex" xmlns:wpg="http://schemas.microsoft.com/office/word/2010/wordprocessingGroup" xmlns:wpi="http://schemas.microsoft.com/office/word/2010/wordprocessingInk" xmlns:wne="http://schemas.microsoft.com/office/word/2006/wordml" xmlns:wps="http://schemas.microsoft.com/office/word/2010/wordprocessingShape" mc:Ignorable="w14 w15 w16se w16cid w16 w16cex wp14">
+<w:ftr xmlns:wpc="http://schemas.microsoft.com/office/word/2010/wordprocessingCanvas" xmlns:cx="http://schemas.microsoft.com/office/drawing/2014/chartex" xmlns:cx1="http://schemas.microsoft.com/office/drawing/2015/9/8/chartex" xmlns:cx2="http://schemas.microsoft.com/office/drawing/2015/10/21/chartex" xmlns:cx3="http://schemas.microsoft.com/office/drawing/2016/5/9/chartex" xmlns:cx4="http://schemas.microsoft.com/office/drawing/2016/5/10/chartex" xmlns:cx5="http://schemas.microsoft.com/office/drawing/2016/5/11/chartex" xmlns:cx6="http://schemas.microsoft.com/office/drawing/2016/5/12/chartex" xmlns:cx7="http://schemas.microsoft.com/office/drawing/2016/5/13/chartex" xmlns:cx8="http://schemas.microsoft.com/office/drawing/2016/5/14/chartex" xmlns:mc="http://schemas.openxmlformats.org/markup-compatibility/2006" xmlns:aink="http://schemas.microsoft.com/office/drawing/2016/ink" xmlns:am3d="http://schemas.microsoft.com/office/drawing/2017/model3d" xmlns:o="urn:schemas-microsoft-com:office:office" xmlns:r="http://schemas.openxmlformats.org/officeDocument/2006/relationships" xmlns:m="http://schemas.openxmlformats.org/officeDocument/2006/math" xmlns:v="urn:schemas-microsoft-com:vml" xmlns:wp14="http://schemas.microsoft.com/office/word/2010/wordprocessingDrawing" xmlns:wp="http://schemas.openxmlformats.org/drawingml/2006/wordprocessingDrawing" xmlns:w10="urn:schemas-microsoft-com:office:word" xmlns:w="http://schemas.openxmlformats.org/wordprocessingml/2006/main" xmlns:w14="http://schemas.microsoft.com/office/word/2010/wordml" xmlns:w15="http://schemas.microsoft.com/office/word/2012/wordml" xmlns:w16cid="http://schemas.microsoft.com/office/word/2016/wordml/cid" xmlns:w16se="http://schemas.microsoft.com/office/word/2015/wordml/symex" xmlns:wpg="http://schemas.microsoft.com/office/word/2010/wordprocessingGroup" xmlns:wpi="http://schemas.microsoft.com/office/word/2010/wordprocessingInk" xmlns:wne="http://schemas.microsoft.com/office/word/2006/wordml" xmlns:wps="http://schemas.microsoft.com/office/word/2010/wordprocessingShape" mc:Ignorable="w14 w15 w16se w16cid wp14">
   <w:p>
     <w:pPr>
       <w:pStyle w:val="Footer"/>
@@ -10033,7 +10076,7 @@
 </file>
 
 <file path=word/footer3.xml><?xml version="1.0" encoding="utf-8"?>
-<w:ftr xmlns:wpc="http://schemas.microsoft.com/office/word/2010/wordprocessingCanvas" xmlns:cx="http://schemas.microsoft.com/office/drawing/2014/chartex" xmlns:cx1="http://schemas.microsoft.com/office/drawing/2015/9/8/chartex" xmlns:cx2="http://schemas.microsoft.com/office/drawing/2015/10/21/chartex" xmlns:cx3="http://schemas.microsoft.com/office/drawing/2016/5/9/chartex" xmlns:cx4="http://schemas.microsoft.com/office/drawing/2016/5/10/chartex" xmlns:cx5="http://schemas.microsoft.com/office/drawing/2016/5/11/chartex" xmlns:cx6="http://schemas.microsoft.com/office/drawing/2016/5/12/chartex" xmlns:cx7="http://schemas.microsoft.com/office/drawing/2016/5/13/chartex" xmlns:cx8="http://schemas.microsoft.com/office/drawing/2016/5/14/chartex" xmlns:mc="http://schemas.openxmlformats.org/markup-compatibility/2006" xmlns:aink="http://schemas.microsoft.com/office/drawing/2016/ink" xmlns:am3d="http://schemas.microsoft.com/office/drawing/2017/model3d" xmlns:o="urn:schemas-microsoft-com:office:office" xmlns:r="http://schemas.openxmlformats.org/officeDocument/2006/relationships" xmlns:m="http://schemas.openxmlformats.org/officeDocument/2006/math" xmlns:v="urn:schemas-microsoft-com:vml" xmlns:wp14="http://schemas.microsoft.com/office/word/2010/wordprocessingDrawing" xmlns:wp="http://schemas.openxmlformats.org/drawingml/2006/wordprocessingDrawing" xmlns:w10="urn:schemas-microsoft-com:office:word" xmlns:w="http://schemas.openxmlformats.org/wordprocessingml/2006/main" xmlns:w14="http://schemas.microsoft.com/office/word/2010/wordml" xmlns:w15="http://schemas.microsoft.com/office/word/2012/wordml" xmlns:w16cex="http://schemas.microsoft.com/office/word/2018/wordml/cex" xmlns:w16cid="http://schemas.microsoft.com/office/word/2016/wordml/cid" xmlns:w16="http://schemas.microsoft.com/office/word/2018/wordml" xmlns:w16se="http://schemas.microsoft.com/office/word/2015/wordml/symex" xmlns:wpg="http://schemas.microsoft.com/office/word/2010/wordprocessingGroup" xmlns:wpi="http://schemas.microsoft.com/office/word/2010/wordprocessingInk" xmlns:wne="http://schemas.microsoft.com/office/word/2006/wordml" xmlns:wps="http://schemas.microsoft.com/office/word/2010/wordprocessingShape" mc:Ignorable="w14 w15 w16se w16cid w16 w16cex wp14">
+<w:ftr xmlns:wpc="http://schemas.microsoft.com/office/word/2010/wordprocessingCanvas" xmlns:cx="http://schemas.microsoft.com/office/drawing/2014/chartex" xmlns:cx1="http://schemas.microsoft.com/office/drawing/2015/9/8/chartex" xmlns:cx2="http://schemas.microsoft.com/office/drawing/2015/10/21/chartex" xmlns:cx3="http://schemas.microsoft.com/office/drawing/2016/5/9/chartex" xmlns:cx4="http://schemas.microsoft.com/office/drawing/2016/5/10/chartex" xmlns:cx5="http://schemas.microsoft.com/office/drawing/2016/5/11/chartex" xmlns:cx6="http://schemas.microsoft.com/office/drawing/2016/5/12/chartex" xmlns:cx7="http://schemas.microsoft.com/office/drawing/2016/5/13/chartex" xmlns:cx8="http://schemas.microsoft.com/office/drawing/2016/5/14/chartex" xmlns:mc="http://schemas.openxmlformats.org/markup-compatibility/2006" xmlns:aink="http://schemas.microsoft.com/office/drawing/2016/ink" xmlns:am3d="http://schemas.microsoft.com/office/drawing/2017/model3d" xmlns:o="urn:schemas-microsoft-com:office:office" xmlns:r="http://schemas.openxmlformats.org/officeDocument/2006/relationships" xmlns:m="http://schemas.openxmlformats.org/officeDocument/2006/math" xmlns:v="urn:schemas-microsoft-com:vml" xmlns:wp14="http://schemas.microsoft.com/office/word/2010/wordprocessingDrawing" xmlns:wp="http://schemas.openxmlformats.org/drawingml/2006/wordprocessingDrawing" xmlns:w10="urn:schemas-microsoft-com:office:word" xmlns:w="http://schemas.openxmlformats.org/wordprocessingml/2006/main" xmlns:w14="http://schemas.microsoft.com/office/word/2010/wordml" xmlns:w15="http://schemas.microsoft.com/office/word/2012/wordml" xmlns:w16cid="http://schemas.microsoft.com/office/word/2016/wordml/cid" xmlns:w16se="http://schemas.microsoft.com/office/word/2015/wordml/symex" xmlns:wpg="http://schemas.microsoft.com/office/word/2010/wordprocessingGroup" xmlns:wpi="http://schemas.microsoft.com/office/word/2010/wordprocessingInk" xmlns:wne="http://schemas.microsoft.com/office/word/2006/wordml" xmlns:wps="http://schemas.microsoft.com/office/word/2010/wordprocessingShape" mc:Ignorable="w14 w15 w16se w16cid wp14">
   <w:p>
     <w:pPr>
       <w:pStyle w:val="Footer"/>
@@ -10043,7 +10086,7 @@
 </file>
 
 <file path=word/footnotes.xml><?xml version="1.0" encoding="utf-8"?>
-<w:footnotes xmlns:wpc="http://schemas.microsoft.com/office/word/2010/wordprocessingCanvas" xmlns:cx="http://schemas.microsoft.com/office/drawing/2014/chartex" xmlns:cx1="http://schemas.microsoft.com/office/drawing/2015/9/8/chartex" xmlns:cx2="http://schemas.microsoft.com/office/drawing/2015/10/21/chartex" xmlns:cx3="http://schemas.microsoft.com/office/drawing/2016/5/9/chartex" xmlns:cx4="http://schemas.microsoft.com/office/drawing/2016/5/10/chartex" xmlns:cx5="http://schemas.microsoft.com/office/drawing/2016/5/11/chartex" xmlns:cx6="http://schemas.microsoft.com/office/drawing/2016/5/12/chartex" xmlns:cx7="http://schemas.microsoft.com/office/drawing/2016/5/13/chartex" xmlns:cx8="http://schemas.microsoft.com/office/drawing/2016/5/14/chartex" xmlns:mc="http://schemas.openxmlformats.org/markup-compatibility/2006" xmlns:aink="http://schemas.microsoft.com/office/drawing/2016/ink" xmlns:am3d="http://schemas.microsoft.com/office/drawing/2017/model3d" xmlns:o="urn:schemas-microsoft-com:office:office" xmlns:r="http://schemas.openxmlformats.org/officeDocument/2006/relationships" xmlns:m="http://schemas.openxmlformats.org/officeDocument/2006/math" xmlns:v="urn:schemas-microsoft-com:vml" xmlns:wp14="http://schemas.microsoft.com/office/word/2010/wordprocessingDrawing" xmlns:wp="http://schemas.openxmlformats.org/drawingml/2006/wordprocessingDrawing" xmlns:w10="urn:schemas-microsoft-com:office:word" xmlns:w="http://schemas.openxmlformats.org/wordprocessingml/2006/main" xmlns:w14="http://schemas.microsoft.com/office/word/2010/wordml" xmlns:w15="http://schemas.microsoft.com/office/word/2012/wordml" xmlns:w16cex="http://schemas.microsoft.com/office/word/2018/wordml/cex" xmlns:w16cid="http://schemas.microsoft.com/office/word/2016/wordml/cid" xmlns:w16="http://schemas.microsoft.com/office/word/2018/wordml" xmlns:w16se="http://schemas.microsoft.com/office/word/2015/wordml/symex" xmlns:wpg="http://schemas.microsoft.com/office/word/2010/wordprocessingGroup" xmlns:wpi="http://schemas.microsoft.com/office/word/2010/wordprocessingInk" xmlns:wne="http://schemas.microsoft.com/office/word/2006/wordml" xmlns:wps="http://schemas.microsoft.com/office/word/2010/wordprocessingShape" mc:Ignorable="w14 w15 w16se w16cid w16 w16cex wp14">
+<w:footnotes xmlns:wpc="http://schemas.microsoft.com/office/word/2010/wordprocessingCanvas" xmlns:cx="http://schemas.microsoft.com/office/drawing/2014/chartex" xmlns:cx1="http://schemas.microsoft.com/office/drawing/2015/9/8/chartex" xmlns:cx2="http://schemas.microsoft.com/office/drawing/2015/10/21/chartex" xmlns:cx3="http://schemas.microsoft.com/office/drawing/2016/5/9/chartex" xmlns:cx4="http://schemas.microsoft.com/office/drawing/2016/5/10/chartex" xmlns:cx5="http://schemas.microsoft.com/office/drawing/2016/5/11/chartex" xmlns:cx6="http://schemas.microsoft.com/office/drawing/2016/5/12/chartex" xmlns:cx7="http://schemas.microsoft.com/office/drawing/2016/5/13/chartex" xmlns:cx8="http://schemas.microsoft.com/office/drawing/2016/5/14/chartex" xmlns:mc="http://schemas.openxmlformats.org/markup-compatibility/2006" xmlns:aink="http://schemas.microsoft.com/office/drawing/2016/ink" xmlns:am3d="http://schemas.microsoft.com/office/drawing/2017/model3d" xmlns:o="urn:schemas-microsoft-com:office:office" xmlns:r="http://schemas.openxmlformats.org/officeDocument/2006/relationships" xmlns:m="http://schemas.openxmlformats.org/officeDocument/2006/math" xmlns:v="urn:schemas-microsoft-com:vml" xmlns:wp14="http://schemas.microsoft.com/office/word/2010/wordprocessingDrawing" xmlns:wp="http://schemas.openxmlformats.org/drawingml/2006/wordprocessingDrawing" xmlns:w10="urn:schemas-microsoft-com:office:word" xmlns:w="http://schemas.openxmlformats.org/wordprocessingml/2006/main" xmlns:w14="http://schemas.microsoft.com/office/word/2010/wordml" xmlns:w15="http://schemas.microsoft.com/office/word/2012/wordml" xmlns:w16cid="http://schemas.microsoft.com/office/word/2016/wordml/cid" xmlns:w16se="http://schemas.microsoft.com/office/word/2015/wordml/symex" xmlns:wpg="http://schemas.microsoft.com/office/word/2010/wordprocessingGroup" xmlns:wpi="http://schemas.microsoft.com/office/word/2010/wordprocessingInk" xmlns:wne="http://schemas.microsoft.com/office/word/2006/wordml" xmlns:wps="http://schemas.microsoft.com/office/word/2010/wordprocessingShape" mc:Ignorable="w14 w15 w16se w16cid wp14">
   <w:footnote w:type="separator" w:id="-1">
     <w:p>
       <w:pPr>
@@ -10068,7 +10111,7 @@
 </file>
 
 <file path=word/header1.xml><?xml version="1.0" encoding="utf-8"?>
-<w:hdr xmlns:wpc="http://schemas.microsoft.com/office/word/2010/wordprocessingCanvas" xmlns:cx="http://schemas.microsoft.com/office/drawing/2014/chartex" xmlns:cx1="http://schemas.microsoft.com/office/drawing/2015/9/8/chartex" xmlns:cx2="http://schemas.microsoft.com/office/drawing/2015/10/21/chartex" xmlns:cx3="http://schemas.microsoft.com/office/drawing/2016/5/9/chartex" xmlns:cx4="http://schemas.microsoft.com/office/drawing/2016/5/10/chartex" xmlns:cx5="http://schemas.microsoft.com/office/drawing/2016/5/11/chartex" xmlns:cx6="http://schemas.microsoft.com/office/drawing/2016/5/12/chartex" xmlns:cx7="http://schemas.microsoft.com/office/drawing/2016/5/13/chartex" xmlns:cx8="http://schemas.microsoft.com/office/drawing/2016/5/14/chartex" xmlns:mc="http://schemas.openxmlformats.org/markup-compatibility/2006" xmlns:aink="http://schemas.microsoft.com/office/drawing/2016/ink" xmlns:am3d="http://schemas.microsoft.com/office/drawing/2017/model3d" xmlns:o="urn:schemas-microsoft-com:office:office" xmlns:r="http://schemas.openxmlformats.org/officeDocument/2006/relationships" xmlns:m="http://schemas.openxmlformats.org/officeDocument/2006/math" xmlns:v="urn:schemas-microsoft-com:vml" xmlns:wp14="http://schemas.microsoft.com/office/word/2010/wordprocessingDrawing" xmlns:wp="http://schemas.openxmlformats.org/drawingml/2006/wordprocessingDrawing" xmlns:w10="urn:schemas-microsoft-com:office:word" xmlns:w="http://schemas.openxmlformats.org/wordprocessingml/2006/main" xmlns:w14="http://schemas.microsoft.com/office/word/2010/wordml" xmlns:w15="http://schemas.microsoft.com/office/word/2012/wordml" xmlns:w16cex="http://schemas.microsoft.com/office/word/2018/wordml/cex" xmlns:w16cid="http://schemas.microsoft.com/office/word/2016/wordml/cid" xmlns:w16="http://schemas.microsoft.com/office/word/2018/wordml" xmlns:w16se="http://schemas.microsoft.com/office/word/2015/wordml/symex" xmlns:wpg="http://schemas.microsoft.com/office/word/2010/wordprocessingGroup" xmlns:wpi="http://schemas.microsoft.com/office/word/2010/wordprocessingInk" xmlns:wne="http://schemas.microsoft.com/office/word/2006/wordml" xmlns:wps="http://schemas.microsoft.com/office/word/2010/wordprocessingShape" mc:Ignorable="w14 w15 w16se w16cid w16 w16cex wp14">
+<w:hdr xmlns:wpc="http://schemas.microsoft.com/office/word/2010/wordprocessingCanvas" xmlns:cx="http://schemas.microsoft.com/office/drawing/2014/chartex" xmlns:cx1="http://schemas.microsoft.com/office/drawing/2015/9/8/chartex" xmlns:cx2="http://schemas.microsoft.com/office/drawing/2015/10/21/chartex" xmlns:cx3="http://schemas.microsoft.com/office/drawing/2016/5/9/chartex" xmlns:cx4="http://schemas.microsoft.com/office/drawing/2016/5/10/chartex" xmlns:cx5="http://schemas.microsoft.com/office/drawing/2016/5/11/chartex" xmlns:cx6="http://schemas.microsoft.com/office/drawing/2016/5/12/chartex" xmlns:cx7="http://schemas.microsoft.com/office/drawing/2016/5/13/chartex" xmlns:cx8="http://schemas.microsoft.com/office/drawing/2016/5/14/chartex" xmlns:mc="http://schemas.openxmlformats.org/markup-compatibility/2006" xmlns:aink="http://schemas.microsoft.com/office/drawing/2016/ink" xmlns:am3d="http://schemas.microsoft.com/office/drawing/2017/model3d" xmlns:o="urn:schemas-microsoft-com:office:office" xmlns:r="http://schemas.openxmlformats.org/officeDocument/2006/relationships" xmlns:m="http://schemas.openxmlformats.org/officeDocument/2006/math" xmlns:v="urn:schemas-microsoft-com:vml" xmlns:wp14="http://schemas.microsoft.com/office/word/2010/wordprocessingDrawing" xmlns:wp="http://schemas.openxmlformats.org/drawingml/2006/wordprocessingDrawing" xmlns:w10="urn:schemas-microsoft-com:office:word" xmlns:w="http://schemas.openxmlformats.org/wordprocessingml/2006/main" xmlns:w14="http://schemas.microsoft.com/office/word/2010/wordml" xmlns:w15="http://schemas.microsoft.com/office/word/2012/wordml" xmlns:w16cid="http://schemas.microsoft.com/office/word/2016/wordml/cid" xmlns:w16se="http://schemas.microsoft.com/office/word/2015/wordml/symex" xmlns:wpg="http://schemas.microsoft.com/office/word/2010/wordprocessingGroup" xmlns:wpi="http://schemas.microsoft.com/office/word/2010/wordprocessingInk" xmlns:wne="http://schemas.microsoft.com/office/word/2006/wordml" xmlns:wps="http://schemas.microsoft.com/office/word/2010/wordprocessingShape" mc:Ignorable="w14 w15 w16se w16cid wp14">
   <w:p>
     <w:pPr>
       <w:pStyle w:val="Header"/>
@@ -10078,7 +10121,7 @@
 </file>
 
 <file path=word/header2.xml><?xml version="1.0" encoding="utf-8"?>
-<w:hdr xmlns:wpc="http://schemas.microsoft.com/office/word/2010/wordprocessingCanvas" xmlns:cx="http://schemas.microsoft.com/office/drawing/2014/chartex" xmlns:cx1="http://schemas.microsoft.com/office/drawing/2015/9/8/chartex" xmlns:cx2="http://schemas.microsoft.com/office/drawing/2015/10/21/chartex" xmlns:cx3="http://schemas.microsoft.com/office/drawing/2016/5/9/chartex" xmlns:cx4="http://schemas.microsoft.com/office/drawing/2016/5/10/chartex" xmlns:cx5="http://schemas.microsoft.com/office/drawing/2016/5/11/chartex" xmlns:cx6="http://schemas.microsoft.com/office/drawing/2016/5/12/chartex" xmlns:cx7="http://schemas.microsoft.com/office/drawing/2016/5/13/chartex" xmlns:cx8="http://schemas.microsoft.com/office/drawing/2016/5/14/chartex" xmlns:mc="http://schemas.openxmlformats.org/markup-compatibility/2006" xmlns:aink="http://schemas.microsoft.com/office/drawing/2016/ink" xmlns:am3d="http://schemas.microsoft.com/office/drawing/2017/model3d" xmlns:o="urn:schemas-microsoft-com:office:office" xmlns:r="http://schemas.openxmlformats.org/officeDocument/2006/relationships" xmlns:m="http://schemas.openxmlformats.org/officeDocument/2006/math" xmlns:v="urn:schemas-microsoft-com:vml" xmlns:wp14="http://schemas.microsoft.com/office/word/2010/wordprocessingDrawing" xmlns:wp="http://schemas.openxmlformats.org/drawingml/2006/wordprocessingDrawing" xmlns:w10="urn:schemas-microsoft-com:office:word" xmlns:w="http://schemas.openxmlformats.org/wordprocessingml/2006/main" xmlns:w14="http://schemas.microsoft.com/office/word/2010/wordml" xmlns:w15="http://schemas.microsoft.com/office/word/2012/wordml" xmlns:w16cex="http://schemas.microsoft.com/office/word/2018/wordml/cex" xmlns:w16cid="http://schemas.microsoft.com/office/word/2016/wordml/cid" xmlns:w16="http://schemas.microsoft.com/office/word/2018/wordml" xmlns:w16se="http://schemas.microsoft.com/office/word/2015/wordml/symex" xmlns:wpg="http://schemas.microsoft.com/office/word/2010/wordprocessingGroup" xmlns:wpi="http://schemas.microsoft.com/office/word/2010/wordprocessingInk" xmlns:wne="http://schemas.microsoft.com/office/word/2006/wordml" xmlns:wps="http://schemas.microsoft.com/office/word/2010/wordprocessingShape" mc:Ignorable="w14 w15 w16se w16cid w16 w16cex wp14">
+<w:hdr xmlns:wpc="http://schemas.microsoft.com/office/word/2010/wordprocessingCanvas" xmlns:cx="http://schemas.microsoft.com/office/drawing/2014/chartex" xmlns:cx1="http://schemas.microsoft.com/office/drawing/2015/9/8/chartex" xmlns:cx2="http://schemas.microsoft.com/office/drawing/2015/10/21/chartex" xmlns:cx3="http://schemas.microsoft.com/office/drawing/2016/5/9/chartex" xmlns:cx4="http://schemas.microsoft.com/office/drawing/2016/5/10/chartex" xmlns:cx5="http://schemas.microsoft.com/office/drawing/2016/5/11/chartex" xmlns:cx6="http://schemas.microsoft.com/office/drawing/2016/5/12/chartex" xmlns:cx7="http://schemas.microsoft.com/office/drawing/2016/5/13/chartex" xmlns:cx8="http://schemas.microsoft.com/office/drawing/2016/5/14/chartex" xmlns:mc="http://schemas.openxmlformats.org/markup-compatibility/2006" xmlns:aink="http://schemas.microsoft.com/office/drawing/2016/ink" xmlns:am3d="http://schemas.microsoft.com/office/drawing/2017/model3d" xmlns:o="urn:schemas-microsoft-com:office:office" xmlns:r="http://schemas.openxmlformats.org/officeDocument/2006/relationships" xmlns:m="http://schemas.openxmlformats.org/officeDocument/2006/math" xmlns:v="urn:schemas-microsoft-com:vml" xmlns:wp14="http://schemas.microsoft.com/office/word/2010/wordprocessingDrawing" xmlns:wp="http://schemas.openxmlformats.org/drawingml/2006/wordprocessingDrawing" xmlns:w10="urn:schemas-microsoft-com:office:word" xmlns:w="http://schemas.openxmlformats.org/wordprocessingml/2006/main" xmlns:w14="http://schemas.microsoft.com/office/word/2010/wordml" xmlns:w15="http://schemas.microsoft.com/office/word/2012/wordml" xmlns:w16cid="http://schemas.microsoft.com/office/word/2016/wordml/cid" xmlns:w16se="http://schemas.microsoft.com/office/word/2015/wordml/symex" xmlns:wpg="http://schemas.microsoft.com/office/word/2010/wordprocessingGroup" xmlns:wpi="http://schemas.microsoft.com/office/word/2010/wordprocessingInk" xmlns:wne="http://schemas.microsoft.com/office/word/2006/wordml" xmlns:wps="http://schemas.microsoft.com/office/word/2010/wordprocessingShape" mc:Ignorable="w14 w15 w16se w16cid wp14">
   <w:p>
     <w:pPr>
       <w:pStyle w:val="Header"/>
@@ -10088,7 +10131,7 @@
 </file>
 
 <file path=word/header3.xml><?xml version="1.0" encoding="utf-8"?>
-<w:hdr xmlns:wpc="http://schemas.microsoft.com/office/word/2010/wordprocessingCanvas" xmlns:cx="http://schemas.microsoft.com/office/drawing/2014/chartex" xmlns:cx1="http://schemas.microsoft.com/office/drawing/2015/9/8/chartex" xmlns:cx2="http://schemas.microsoft.com/office/drawing/2015/10/21/chartex" xmlns:cx3="http://schemas.microsoft.com/office/drawing/2016/5/9/chartex" xmlns:cx4="http://schemas.microsoft.com/office/drawing/2016/5/10/chartex" xmlns:cx5="http://schemas.microsoft.com/office/drawing/2016/5/11/chartex" xmlns:cx6="http://schemas.microsoft.com/office/drawing/2016/5/12/chartex" xmlns:cx7="http://schemas.microsoft.com/office/drawing/2016/5/13/chartex" xmlns:cx8="http://schemas.microsoft.com/office/drawing/2016/5/14/chartex" xmlns:mc="http://schemas.openxmlformats.org/markup-compatibility/2006" xmlns:aink="http://schemas.microsoft.com/office/drawing/2016/ink" xmlns:am3d="http://schemas.microsoft.com/office/drawing/2017/model3d" xmlns:o="urn:schemas-microsoft-com:office:office" xmlns:r="http://schemas.openxmlformats.org/officeDocument/2006/relationships" xmlns:m="http://schemas.openxmlformats.org/officeDocument/2006/math" xmlns:v="urn:schemas-microsoft-com:vml" xmlns:wp14="http://schemas.microsoft.com/office/word/2010/wordprocessingDrawing" xmlns:wp="http://schemas.openxmlformats.org/drawingml/2006/wordprocessingDrawing" xmlns:w10="urn:schemas-microsoft-com:office:word" xmlns:w="http://schemas.openxmlformats.org/wordprocessingml/2006/main" xmlns:w14="http://schemas.microsoft.com/office/word/2010/wordml" xmlns:w15="http://schemas.microsoft.com/office/word/2012/wordml" xmlns:w16cex="http://schemas.microsoft.com/office/word/2018/wordml/cex" xmlns:w16cid="http://schemas.microsoft.com/office/word/2016/wordml/cid" xmlns:w16="http://schemas.microsoft.com/office/word/2018/wordml" xmlns:w16se="http://schemas.microsoft.com/office/word/2015/wordml/symex" xmlns:wpg="http://schemas.microsoft.com/office/word/2010/wordprocessingGroup" xmlns:wpi="http://schemas.microsoft.com/office/word/2010/wordprocessingInk" xmlns:wne="http://schemas.microsoft.com/office/word/2006/wordml" xmlns:wps="http://schemas.microsoft.com/office/word/2010/wordprocessingShape" mc:Ignorable="w14 w15 w16se w16cid w16 w16cex wp14">
+<w:hdr xmlns:wpc="http://schemas.microsoft.com/office/word/2010/wordprocessingCanvas" xmlns:cx="http://schemas.microsoft.com/office/drawing/2014/chartex" xmlns:cx1="http://schemas.microsoft.com/office/drawing/2015/9/8/chartex" xmlns:cx2="http://schemas.microsoft.com/office/drawing/2015/10/21/chartex" xmlns:cx3="http://schemas.microsoft.com/office/drawing/2016/5/9/chartex" xmlns:cx4="http://schemas.microsoft.com/office/drawing/2016/5/10/chartex" xmlns:cx5="http://schemas.microsoft.com/office/drawing/2016/5/11/chartex" xmlns:cx6="http://schemas.microsoft.com/office/drawing/2016/5/12/chartex" xmlns:cx7="http://schemas.microsoft.com/office/drawing/2016/5/13/chartex" xmlns:cx8="http://schemas.microsoft.com/office/drawing/2016/5/14/chartex" xmlns:mc="http://schemas.openxmlformats.org/markup-compatibility/2006" xmlns:aink="http://schemas.microsoft.com/office/drawing/2016/ink" xmlns:am3d="http://schemas.microsoft.com/office/drawing/2017/model3d" xmlns:o="urn:schemas-microsoft-com:office:office" xmlns:r="http://schemas.openxmlformats.org/officeDocument/2006/relationships" xmlns:m="http://schemas.openxmlformats.org/officeDocument/2006/math" xmlns:v="urn:schemas-microsoft-com:vml" xmlns:wp14="http://schemas.microsoft.com/office/word/2010/wordprocessingDrawing" xmlns:wp="http://schemas.openxmlformats.org/drawingml/2006/wordprocessingDrawing" xmlns:w10="urn:schemas-microsoft-com:office:word" xmlns:w="http://schemas.openxmlformats.org/wordprocessingml/2006/main" xmlns:w14="http://schemas.microsoft.com/office/word/2010/wordml" xmlns:w15="http://schemas.microsoft.com/office/word/2012/wordml" xmlns:w16cid="http://schemas.microsoft.com/office/word/2016/wordml/cid" xmlns:w16se="http://schemas.microsoft.com/office/word/2015/wordml/symex" xmlns:wpg="http://schemas.microsoft.com/office/word/2010/wordprocessingGroup" xmlns:wpi="http://schemas.microsoft.com/office/word/2010/wordprocessingInk" xmlns:wne="http://schemas.microsoft.com/office/word/2006/wordml" xmlns:wps="http://schemas.microsoft.com/office/word/2010/wordprocessingShape" mc:Ignorable="w14 w15 w16se w16cid wp14">
   <w:p>
     <w:pPr>
       <w:pStyle w:val="Header"/>
@@ -10098,7 +10141,7 @@
 </file>
 
 <file path=word/numbering.xml><?xml version="1.0" encoding="utf-8"?>
-<w:numbering xmlns:wpc="http://schemas.microsoft.com/office/word/2010/wordprocessingCanvas" xmlns:cx="http://schemas.microsoft.com/office/drawing/2014/chartex" xmlns:cx1="http://schemas.microsoft.com/office/drawing/2015/9/8/chartex" xmlns:cx2="http://schemas.microsoft.com/office/drawing/2015/10/21/chartex" xmlns:cx3="http://schemas.microsoft.com/office/drawing/2016/5/9/chartex" xmlns:cx4="http://schemas.microsoft.com/office/drawing/2016/5/10/chartex" xmlns:cx5="http://schemas.microsoft.com/office/drawing/2016/5/11/chartex" xmlns:cx6="http://schemas.microsoft.com/office/drawing/2016/5/12/chartex" xmlns:cx7="http://schemas.microsoft.com/office/drawing/2016/5/13/chartex" xmlns:cx8="http://schemas.microsoft.com/office/drawing/2016/5/14/chartex" xmlns:mc="http://schemas.openxmlformats.org/markup-compatibility/2006" xmlns:aink="http://schemas.microsoft.com/office/drawing/2016/ink" xmlns:am3d="http://schemas.microsoft.com/office/drawing/2017/model3d" xmlns:o="urn:schemas-microsoft-com:office:office" xmlns:r="http://schemas.openxmlformats.org/officeDocument/2006/relationships" xmlns:m="http://schemas.openxmlformats.org/officeDocument/2006/math" xmlns:v="urn:schemas-microsoft-com:vml" xmlns:wp14="http://schemas.microsoft.com/office/word/2010/wordprocessingDrawing" xmlns:wp="http://schemas.openxmlformats.org/drawingml/2006/wordprocessingDrawing" xmlns:w10="urn:schemas-microsoft-com:office:word" xmlns:w="http://schemas.openxmlformats.org/wordprocessingml/2006/main" xmlns:w14="http://schemas.microsoft.com/office/word/2010/wordml" xmlns:w15="http://schemas.microsoft.com/office/word/2012/wordml" xmlns:w16cex="http://schemas.microsoft.com/office/word/2018/wordml/cex" xmlns:w16cid="http://schemas.microsoft.com/office/word/2016/wordml/cid" xmlns:w16="http://schemas.microsoft.com/office/word/2018/wordml" xmlns:w16se="http://schemas.microsoft.com/office/word/2015/wordml/symex" xmlns:wpg="http://schemas.microsoft.com/office/word/2010/wordprocessingGroup" xmlns:wpi="http://schemas.microsoft.com/office/word/2010/wordprocessingInk" xmlns:wne="http://schemas.microsoft.com/office/word/2006/wordml" xmlns:wps="http://schemas.microsoft.com/office/word/2010/wordprocessingShape" mc:Ignorable="w14 w15 w16se w16cid w16 w16cex wp14">
+<w:numbering xmlns:wpc="http://schemas.microsoft.com/office/word/2010/wordprocessingCanvas" xmlns:cx="http://schemas.microsoft.com/office/drawing/2014/chartex" xmlns:cx1="http://schemas.microsoft.com/office/drawing/2015/9/8/chartex" xmlns:cx2="http://schemas.microsoft.com/office/drawing/2015/10/21/chartex" xmlns:cx3="http://schemas.microsoft.com/office/drawing/2016/5/9/chartex" xmlns:cx4="http://schemas.microsoft.com/office/drawing/2016/5/10/chartex" xmlns:cx5="http://schemas.microsoft.com/office/drawing/2016/5/11/chartex" xmlns:cx6="http://schemas.microsoft.com/office/drawing/2016/5/12/chartex" xmlns:cx7="http://schemas.microsoft.com/office/drawing/2016/5/13/chartex" xmlns:cx8="http://schemas.microsoft.com/office/drawing/2016/5/14/chartex" xmlns:mc="http://schemas.openxmlformats.org/markup-compatibility/2006" xmlns:aink="http://schemas.microsoft.com/office/drawing/2016/ink" xmlns:am3d="http://schemas.microsoft.com/office/drawing/2017/model3d" xmlns:o="urn:schemas-microsoft-com:office:office" xmlns:r="http://schemas.openxmlformats.org/officeDocument/2006/relationships" xmlns:m="http://schemas.openxmlformats.org/officeDocument/2006/math" xmlns:v="urn:schemas-microsoft-com:vml" xmlns:wp14="http://schemas.microsoft.com/office/word/2010/wordprocessingDrawing" xmlns:wp="http://schemas.openxmlformats.org/drawingml/2006/wordprocessingDrawing" xmlns:w10="urn:schemas-microsoft-com:office:word" xmlns:w="http://schemas.openxmlformats.org/wordprocessingml/2006/main" xmlns:w14="http://schemas.microsoft.com/office/word/2010/wordml" xmlns:w15="http://schemas.microsoft.com/office/word/2012/wordml" xmlns:w16cid="http://schemas.microsoft.com/office/word/2016/wordml/cid" xmlns:w16se="http://schemas.microsoft.com/office/word/2015/wordml/symex" xmlns:wpg="http://schemas.microsoft.com/office/word/2010/wordprocessingGroup" xmlns:wpi="http://schemas.microsoft.com/office/word/2010/wordprocessingInk" xmlns:wne="http://schemas.microsoft.com/office/word/2006/wordml" xmlns:wps="http://schemas.microsoft.com/office/word/2010/wordprocessingShape" mc:Ignorable="w14 w15 w16se w16cid wp14">
   <w:abstractNum w:abstractNumId="0" w15:restartNumberingAfterBreak="0">
     <w:nsid w:val="23105C0C"/>
     <w:multiLevelType w:val="multilevel"/>
@@ -10432,14 +10475,14 @@
 </file>
 
 <file path=word/styles.xml><?xml version="1.0" encoding="utf-8"?>
-<w:styles xmlns:mc="http://schemas.openxmlformats.org/markup-compatibility/2006" xmlns:r="http://schemas.openxmlformats.org/officeDocument/2006/relationships" xmlns:w="http://schemas.openxmlformats.org/wordprocessingml/2006/main" xmlns:w14="http://schemas.microsoft.com/office/word/2010/wordml" xmlns:w15="http://schemas.microsoft.com/office/word/2012/wordml" xmlns:w16cex="http://schemas.microsoft.com/office/word/2018/wordml/cex" xmlns:w16cid="http://schemas.microsoft.com/office/word/2016/wordml/cid" xmlns:w16="http://schemas.microsoft.com/office/word/2018/wordml" xmlns:w16se="http://schemas.microsoft.com/office/word/2015/wordml/symex" mc:Ignorable="w14 w15 w16se w16cid w16 w16cex">
+<w:styles xmlns:mc="http://schemas.openxmlformats.org/markup-compatibility/2006" xmlns:r="http://schemas.openxmlformats.org/officeDocument/2006/relationships" xmlns:w="http://schemas.openxmlformats.org/wordprocessingml/2006/main" xmlns:w14="http://schemas.microsoft.com/office/word/2010/wordml" xmlns:w15="http://schemas.microsoft.com/office/word/2012/wordml" xmlns:w16cid="http://schemas.microsoft.com/office/word/2016/wordml/cid" xmlns:w16se="http://schemas.microsoft.com/office/word/2015/wordml/symex" mc:Ignorable="w14 w15 w16se w16cid">
   <w:docDefaults>
     <w:rPrDefault>
       <w:rPr>
         <w:rFonts w:asciiTheme="minorHAnsi" w:eastAsiaTheme="minorHAnsi" w:hAnsiTheme="minorHAnsi" w:cstheme="minorBidi"/>
         <w:sz w:val="22"/>
         <w:szCs w:val="22"/>
-        <w:lang w:val="en-DK" w:eastAsia="en-US" w:bidi="ar-SA"/>
+        <w:lang w:eastAsia="en-US" w:bidi="ar-SA"/>
       </w:rPr>
     </w:rPrDefault>
     <w:pPrDefault>
@@ -11481,7 +11524,7 @@
 </file>
 
 <file path=customXml/itemProps1.xml><?xml version="1.0" encoding="utf-8"?>
-<ds:datastoreItem xmlns:ds="http://schemas.openxmlformats.org/officeDocument/2006/customXml" ds:itemID="{590BB6FD-6E0B-6047-9C5B-AEA22765430E}">
+<ds:datastoreItem xmlns:ds="http://schemas.openxmlformats.org/officeDocument/2006/customXml" ds:itemID="{4BA502FB-58CA-44C4-A2CD-4A95457D9A58}">
   <ds:schemaRefs>
     <ds:schemaRef ds:uri="http://schemas.openxmlformats.org/officeDocument/2006/bibliography"/>
   </ds:schemaRefs>

</xml_diff>

<commit_message>
NLRFIM-115 - Custom URL paths in Java
* Update documentation
</commit_message>
<xml_diff>
--- a/doc/Using OIOSAML for Java.docx
+++ b/doc/Using OIOSAML for Java.docx
@@ -1,6 +1,6 @@
 
 <file path=word/document.xml><?xml version="1.0" encoding="utf-8"?>
-<w:document xmlns:wpc="http://schemas.microsoft.com/office/word/2010/wordprocessingCanvas" xmlns:cx="http://schemas.microsoft.com/office/drawing/2014/chartex" xmlns:cx1="http://schemas.microsoft.com/office/drawing/2015/9/8/chartex" xmlns:cx2="http://schemas.microsoft.com/office/drawing/2015/10/21/chartex" xmlns:cx3="http://schemas.microsoft.com/office/drawing/2016/5/9/chartex" xmlns:cx4="http://schemas.microsoft.com/office/drawing/2016/5/10/chartex" xmlns:cx5="http://schemas.microsoft.com/office/drawing/2016/5/11/chartex" xmlns:cx6="http://schemas.microsoft.com/office/drawing/2016/5/12/chartex" xmlns:cx7="http://schemas.microsoft.com/office/drawing/2016/5/13/chartex" xmlns:cx8="http://schemas.microsoft.com/office/drawing/2016/5/14/chartex" xmlns:mc="http://schemas.openxmlformats.org/markup-compatibility/2006" xmlns:aink="http://schemas.microsoft.com/office/drawing/2016/ink" xmlns:am3d="http://schemas.microsoft.com/office/drawing/2017/model3d" xmlns:o="urn:schemas-microsoft-com:office:office" xmlns:r="http://schemas.openxmlformats.org/officeDocument/2006/relationships" xmlns:m="http://schemas.openxmlformats.org/officeDocument/2006/math" xmlns:v="urn:schemas-microsoft-com:vml" xmlns:wp14="http://schemas.microsoft.com/office/word/2010/wordprocessingDrawing" xmlns:wp="http://schemas.openxmlformats.org/drawingml/2006/wordprocessingDrawing" xmlns:w10="urn:schemas-microsoft-com:office:word" xmlns:w="http://schemas.openxmlformats.org/wordprocessingml/2006/main" xmlns:w14="http://schemas.microsoft.com/office/word/2010/wordml" xmlns:w15="http://schemas.microsoft.com/office/word/2012/wordml" xmlns:w16cid="http://schemas.microsoft.com/office/word/2016/wordml/cid" xmlns:w16se="http://schemas.microsoft.com/office/word/2015/wordml/symex" xmlns:wpg="http://schemas.microsoft.com/office/word/2010/wordprocessingGroup" xmlns:wpi="http://schemas.microsoft.com/office/word/2010/wordprocessingInk" xmlns:wne="http://schemas.microsoft.com/office/word/2006/wordml" xmlns:wps="http://schemas.microsoft.com/office/word/2010/wordprocessingShape" mc:Ignorable="w14 w15 w16se w16cid wp14">
+<w:document xmlns:wpc="http://schemas.microsoft.com/office/word/2010/wordprocessingCanvas" xmlns:cx="http://schemas.microsoft.com/office/drawing/2014/chartex" xmlns:cx1="http://schemas.microsoft.com/office/drawing/2015/9/8/chartex" xmlns:cx2="http://schemas.microsoft.com/office/drawing/2015/10/21/chartex" xmlns:cx3="http://schemas.microsoft.com/office/drawing/2016/5/9/chartex" xmlns:cx4="http://schemas.microsoft.com/office/drawing/2016/5/10/chartex" xmlns:cx5="http://schemas.microsoft.com/office/drawing/2016/5/11/chartex" xmlns:cx6="http://schemas.microsoft.com/office/drawing/2016/5/12/chartex" xmlns:cx7="http://schemas.microsoft.com/office/drawing/2016/5/13/chartex" xmlns:cx8="http://schemas.microsoft.com/office/drawing/2016/5/14/chartex" xmlns:mc="http://schemas.openxmlformats.org/markup-compatibility/2006" xmlns:aink="http://schemas.microsoft.com/office/drawing/2016/ink" xmlns:am3d="http://schemas.microsoft.com/office/drawing/2017/model3d" xmlns:o="urn:schemas-microsoft-com:office:office" xmlns:r="http://schemas.openxmlformats.org/officeDocument/2006/relationships" xmlns:m="http://schemas.openxmlformats.org/officeDocument/2006/math" xmlns:v="urn:schemas-microsoft-com:vml" xmlns:wp14="http://schemas.microsoft.com/office/word/2010/wordprocessingDrawing" xmlns:wp="http://schemas.openxmlformats.org/drawingml/2006/wordprocessingDrawing" xmlns:w10="urn:schemas-microsoft-com:office:word" xmlns:w="http://schemas.openxmlformats.org/wordprocessingml/2006/main" xmlns:w14="http://schemas.microsoft.com/office/word/2010/wordml" xmlns:w15="http://schemas.microsoft.com/office/word/2012/wordml" xmlns:w16cex="http://schemas.microsoft.com/office/word/2018/wordml/cex" xmlns:w16cid="http://schemas.microsoft.com/office/word/2016/wordml/cid" xmlns:w16="http://schemas.microsoft.com/office/word/2018/wordml" xmlns:w16se="http://schemas.microsoft.com/office/word/2015/wordml/symex" xmlns:wpg="http://schemas.microsoft.com/office/word/2010/wordprocessingGroup" xmlns:wpi="http://schemas.microsoft.com/office/word/2010/wordprocessingInk" xmlns:wne="http://schemas.microsoft.com/office/word/2006/wordml" xmlns:wps="http://schemas.microsoft.com/office/word/2010/wordprocessingShape" mc:Ignorable="w14 w15 w16se w16cid w16 w16cex wp14">
   <w:body>
     <w:p>
       <w:pPr>
@@ -168,7 +168,7 @@
           <w:color w:val="auto"/>
           <w:sz w:val="22"/>
           <w:szCs w:val="22"/>
-          <w:lang/>
+          <w:lang w:val="en-GB"/>
         </w:rPr>
         <w:id w:val="315382116"/>
         <w:docPartObj>
@@ -176,7 +176,6 @@
           <w:docPartUnique/>
         </w:docPartObj>
       </w:sdtPr>
-      <w:sdtEndPr/>
       <w:sdtContent>
         <w:p>
           <w:pPr>
@@ -4813,10 +4812,10 @@
                 <w:lang w:val="en-US"/>
               </w:rPr>
             </w:pPr>
+            <w:proofErr w:type="spellStart"/>
             <w:r>
               <w:t>oiosaml.servlet.profile.validation.assu</w:t>
             </w:r>
-            <w:proofErr w:type="spellStart"/>
             <w:r>
               <w:rPr>
                 <w:lang w:val="en-US"/>
@@ -5029,11 +5028,11 @@
                 <w:lang w:val="en-US"/>
               </w:rPr>
             </w:pPr>
+            <w:proofErr w:type="spellStart"/>
             <w:r>
               <w:lastRenderedPageBreak/>
               <w:t>oiosaml.servlet.profile.validation.assu</w:t>
             </w:r>
-            <w:proofErr w:type="spellStart"/>
             <w:r>
               <w:rPr>
                 <w:lang w:val="en-US"/>
@@ -6979,6 +6978,875 @@
                 <w:lang w:val="en-US"/>
               </w:rPr>
               <w:t>Set this value to “false” to disable OCSP revocation checking.</w:t>
+            </w:r>
+          </w:p>
+        </w:tc>
+      </w:tr>
+      <w:tr>
+        <w:trPr>
+          <w:trHeight w:val="247"/>
+        </w:trPr>
+        <w:tc>
+          <w:tcPr>
+            <w:tcW w:w="5665" w:type="dxa"/>
+          </w:tcPr>
+          <w:p>
+            <w:pPr>
+              <w:spacing w:after="0" w:line="240" w:lineRule="auto"/>
+            </w:pPr>
+            <w:proofErr w:type="spellStart"/>
+            <w:proofErr w:type="gramStart"/>
+            <w:r>
+              <w:t>oiosaml.servlet</w:t>
+            </w:r>
+            <w:proofErr w:type="gramEnd"/>
+            <w:r>
+              <w:t>.routing.path.prefix</w:t>
+            </w:r>
+            <w:proofErr w:type="spellEnd"/>
+          </w:p>
+        </w:tc>
+        <w:tc>
+          <w:tcPr>
+            <w:tcW w:w="1276" w:type="dxa"/>
+          </w:tcPr>
+          <w:p>
+            <w:pPr>
+              <w:spacing w:after="0" w:line="240" w:lineRule="auto"/>
+              <w:rPr>
+                <w:lang w:val="en-US"/>
+              </w:rPr>
+            </w:pPr>
+            <w:r>
+              <w:rPr>
+                <w:lang w:val="en-US"/>
+              </w:rPr>
+              <w:t>No</w:t>
+            </w:r>
+          </w:p>
+        </w:tc>
+        <w:tc>
+          <w:tcPr>
+            <w:tcW w:w="2428" w:type="dxa"/>
+          </w:tcPr>
+          <w:p>
+            <w:pPr>
+              <w:spacing w:after="0" w:line="240" w:lineRule="auto"/>
+              <w:rPr>
+                <w:lang w:val="en-US"/>
+              </w:rPr>
+            </w:pPr>
+            <w:proofErr w:type="spellStart"/>
+            <w:r>
+              <w:rPr>
+                <w:lang w:val="en-US"/>
+              </w:rPr>
+              <w:t>saml</w:t>
+            </w:r>
+            <w:proofErr w:type="spellEnd"/>
+          </w:p>
+        </w:tc>
+        <w:tc>
+          <w:tcPr>
+            <w:tcW w:w="4579" w:type="dxa"/>
+          </w:tcPr>
+          <w:p>
+            <w:pPr>
+              <w:spacing w:after="0" w:line="240" w:lineRule="auto"/>
+              <w:rPr>
+                <w:rFonts w:ascii="Segoe UI" w:hAnsi="Segoe UI" w:cs="Segoe UI"/>
+                <w:color w:val="172B4D"/>
+                <w:sz w:val="21"/>
+                <w:szCs w:val="21"/>
+                <w:shd w:val="clear" w:color="auto" w:fill="FFFFFF"/>
+              </w:rPr>
+            </w:pPr>
+            <w:r>
+              <w:rPr>
+                <w:rFonts w:ascii="Segoe UI" w:hAnsi="Segoe UI" w:cs="Segoe UI"/>
+                <w:color w:val="172B4D"/>
+                <w:sz w:val="21"/>
+                <w:szCs w:val="21"/>
+                <w:shd w:val="clear" w:color="auto" w:fill="FFFFFF"/>
+              </w:rPr>
+              <w:t>Routing configuration, servlet path prefix</w:t>
+            </w:r>
+            <w:r>
+              <w:rPr>
+                <w:rFonts w:ascii="Segoe UI" w:hAnsi="Segoe UI" w:cs="Segoe UI"/>
+                <w:color w:val="172B4D"/>
+                <w:sz w:val="21"/>
+                <w:szCs w:val="21"/>
+                <w:shd w:val="clear" w:color="auto" w:fill="FFFFFF"/>
+              </w:rPr>
+              <w:t xml:space="preserve"> for the OIO dispatch servlet</w:t>
+            </w:r>
+            <w:r>
+              <w:rPr>
+                <w:rFonts w:ascii="Segoe UI" w:hAnsi="Segoe UI" w:cs="Segoe UI"/>
+                <w:color w:val="172B4D"/>
+                <w:sz w:val="21"/>
+                <w:szCs w:val="21"/>
+                <w:shd w:val="clear" w:color="auto" w:fill="FFFFFF"/>
+              </w:rPr>
+              <w:t>.</w:t>
+            </w:r>
+          </w:p>
+          <w:p>
+            <w:pPr>
+              <w:spacing w:after="0" w:line="240" w:lineRule="auto"/>
+              <w:rPr>
+                <w:rFonts w:ascii="Segoe UI" w:hAnsi="Segoe UI" w:cs="Segoe UI"/>
+                <w:color w:val="172B4D"/>
+                <w:sz w:val="21"/>
+                <w:szCs w:val="21"/>
+                <w:shd w:val="clear" w:color="auto" w:fill="FFFFFF"/>
+              </w:rPr>
+            </w:pPr>
+          </w:p>
+          <w:p>
+            <w:pPr>
+              <w:spacing w:after="0" w:line="240" w:lineRule="auto"/>
+              <w:rPr>
+                <w:rFonts w:ascii="Segoe UI" w:hAnsi="Segoe UI" w:cs="Segoe UI"/>
+                <w:color w:val="172B4D"/>
+                <w:sz w:val="21"/>
+                <w:szCs w:val="21"/>
+                <w:shd w:val="clear" w:color="auto" w:fill="FFFFFF"/>
+              </w:rPr>
+            </w:pPr>
+            <w:r>
+              <w:rPr>
+                <w:rFonts w:ascii="Segoe UI" w:hAnsi="Segoe UI" w:cs="Segoe UI"/>
+                <w:color w:val="172B4D"/>
+                <w:sz w:val="21"/>
+                <w:szCs w:val="21"/>
+                <w:shd w:val="clear" w:color="auto" w:fill="FFFFFF"/>
+              </w:rPr>
+              <w:t>Change this to change where the IOISAML 3 endpoint is mounted in the application context (</w:t>
+            </w:r>
+            <w:proofErr w:type="spellStart"/>
+            <w:proofErr w:type="gramStart"/>
+            <w:r>
+              <w:rPr>
+                <w:lang w:val="en-US"/>
+              </w:rPr>
+              <w:t>oiosaml.servlet</w:t>
+            </w:r>
+            <w:proofErr w:type="gramEnd"/>
+            <w:r>
+              <w:rPr>
+                <w:lang w:val="en-US"/>
+              </w:rPr>
+              <w:t>.baseurl</w:t>
+            </w:r>
+            <w:proofErr w:type="spellEnd"/>
+            <w:r>
+              <w:rPr>
+                <w:rFonts w:ascii="Segoe UI" w:hAnsi="Segoe UI" w:cs="Segoe UI"/>
+                <w:color w:val="172B4D"/>
+                <w:sz w:val="21"/>
+                <w:szCs w:val="21"/>
+                <w:shd w:val="clear" w:color="auto" w:fill="FFFFFF"/>
+              </w:rPr>
+              <w:t xml:space="preserve">). </w:t>
+            </w:r>
+          </w:p>
+          <w:p>
+            <w:pPr>
+              <w:spacing w:after="0" w:line="240" w:lineRule="auto"/>
+              <w:rPr>
+                <w:rFonts w:ascii="Segoe UI" w:hAnsi="Segoe UI" w:cs="Segoe UI"/>
+                <w:color w:val="172B4D"/>
+                <w:sz w:val="21"/>
+                <w:szCs w:val="21"/>
+                <w:shd w:val="clear" w:color="auto" w:fill="FFFFFF"/>
+              </w:rPr>
+            </w:pPr>
+          </w:p>
+          <w:p>
+            <w:pPr>
+              <w:spacing w:after="0" w:line="240" w:lineRule="auto"/>
+              <w:rPr>
+                <w:rFonts w:ascii="Segoe UI" w:hAnsi="Segoe UI" w:cs="Segoe UI"/>
+                <w:color w:val="172B4D"/>
+                <w:sz w:val="21"/>
+                <w:szCs w:val="21"/>
+                <w:shd w:val="clear" w:color="auto" w:fill="FFFFFF"/>
+              </w:rPr>
+            </w:pPr>
+            <w:r>
+              <w:rPr>
+                <w:rFonts w:ascii="Segoe UI" w:hAnsi="Segoe UI" w:cs="Segoe UI"/>
+                <w:color w:val="172B4D"/>
+                <w:sz w:val="21"/>
+                <w:szCs w:val="21"/>
+                <w:shd w:val="clear" w:color="auto" w:fill="FFFFFF"/>
+              </w:rPr>
+              <w:t>Ex.</w:t>
+            </w:r>
+          </w:p>
+          <w:p>
+            <w:pPr>
+              <w:spacing w:after="0" w:line="240" w:lineRule="auto"/>
+              <w:rPr>
+                <w:lang w:val="en-US"/>
+              </w:rPr>
+            </w:pPr>
+            <w:r>
+              <w:rPr>
+                <w:rFonts w:ascii="Segoe UI" w:hAnsi="Segoe UI" w:cs="Segoe UI"/>
+                <w:color w:val="172B4D"/>
+                <w:sz w:val="21"/>
+                <w:szCs w:val="21"/>
+                <w:shd w:val="clear" w:color="auto" w:fill="FFFFFF"/>
+              </w:rPr>
+              <w:t xml:space="preserve">Default </w:t>
+            </w:r>
+            <w:r>
+              <w:rPr>
+                <w:rFonts w:ascii="Segoe UI" w:hAnsi="Segoe UI" w:cs="Segoe UI"/>
+                <w:color w:val="172B4D"/>
+                <w:sz w:val="21"/>
+                <w:szCs w:val="21"/>
+                <w:shd w:val="clear" w:color="auto" w:fill="FFFFFF"/>
+              </w:rPr>
+              <w:t>“/</w:t>
+            </w:r>
+            <w:proofErr w:type="spellStart"/>
+            <w:r>
+              <w:rPr>
+                <w:rFonts w:ascii="Segoe UI" w:hAnsi="Segoe UI" w:cs="Segoe UI"/>
+                <w:color w:val="172B4D"/>
+                <w:sz w:val="21"/>
+                <w:szCs w:val="21"/>
+                <w:shd w:val="clear" w:color="auto" w:fill="FFFFFF"/>
+              </w:rPr>
+              <w:t>saml</w:t>
+            </w:r>
+            <w:proofErr w:type="spellEnd"/>
+            <w:r>
+              <w:rPr>
+                <w:rFonts w:ascii="Segoe UI" w:hAnsi="Segoe UI" w:cs="Segoe UI"/>
+                <w:color w:val="172B4D"/>
+                <w:sz w:val="21"/>
+                <w:szCs w:val="21"/>
+                <w:shd w:val="clear" w:color="auto" w:fill="FFFFFF"/>
+              </w:rPr>
+              <w:t>/logout”, from “</w:t>
+            </w:r>
+            <w:r>
+              <w:rPr>
+                <w:rFonts w:ascii="Segoe UI" w:hAnsi="Segoe UI" w:cs="Segoe UI"/>
+                <w:color w:val="172B4D"/>
+                <w:sz w:val="21"/>
+                <w:szCs w:val="21"/>
+                <w:shd w:val="clear" w:color="auto" w:fill="FFFFFF"/>
+              </w:rPr>
+              <w:t>/{</w:t>
+            </w:r>
+            <w:proofErr w:type="gramStart"/>
+            <w:r>
+              <w:t>oiosaml.servlet</w:t>
+            </w:r>
+            <w:proofErr w:type="gramEnd"/>
+            <w:r>
+              <w:t>.routing.path.prefix</w:t>
+            </w:r>
+            <w:r>
+              <w:rPr>
+                <w:rFonts w:ascii="Segoe UI" w:hAnsi="Segoe UI" w:cs="Segoe UI"/>
+                <w:color w:val="172B4D"/>
+                <w:sz w:val="21"/>
+                <w:szCs w:val="21"/>
+                <w:shd w:val="clear" w:color="auto" w:fill="FFFFFF"/>
+              </w:rPr>
+              <w:t>}/{</w:t>
+            </w:r>
+            <w:r>
+              <w:t>oiosaml.servlet.routing.path.suffix.logout</w:t>
+            </w:r>
+            <w:r>
+              <w:rPr>
+                <w:rFonts w:ascii="Segoe UI" w:hAnsi="Segoe UI" w:cs="Segoe UI"/>
+                <w:color w:val="172B4D"/>
+                <w:sz w:val="21"/>
+                <w:szCs w:val="21"/>
+                <w:shd w:val="clear" w:color="auto" w:fill="FFFFFF"/>
+              </w:rPr>
+              <w:t>}</w:t>
+            </w:r>
+            <w:r>
+              <w:rPr>
+                <w:rFonts w:ascii="Segoe UI" w:hAnsi="Segoe UI" w:cs="Segoe UI"/>
+                <w:color w:val="172B4D"/>
+                <w:sz w:val="21"/>
+                <w:szCs w:val="21"/>
+                <w:shd w:val="clear" w:color="auto" w:fill="FFFFFF"/>
+              </w:rPr>
+              <w:t>”</w:t>
+            </w:r>
+            <w:r>
+              <w:rPr>
+                <w:rFonts w:ascii="Segoe UI" w:hAnsi="Segoe UI" w:cs="Segoe UI"/>
+                <w:color w:val="172B4D"/>
+                <w:sz w:val="21"/>
+                <w:szCs w:val="21"/>
+                <w:shd w:val="clear" w:color="auto" w:fill="FFFFFF"/>
+              </w:rPr>
+              <w:t xml:space="preserve"> to hit the logout action </w:t>
+            </w:r>
+          </w:p>
+        </w:tc>
+      </w:tr>
+      <w:tr>
+        <w:trPr>
+          <w:trHeight w:val="247"/>
+        </w:trPr>
+        <w:tc>
+          <w:tcPr>
+            <w:tcW w:w="5665" w:type="dxa"/>
+          </w:tcPr>
+          <w:p>
+            <w:pPr>
+              <w:spacing w:after="0" w:line="240" w:lineRule="auto"/>
+            </w:pPr>
+            <w:proofErr w:type="spellStart"/>
+            <w:proofErr w:type="gramStart"/>
+            <w:r>
+              <w:t>oiosaml.servlet</w:t>
+            </w:r>
+            <w:proofErr w:type="gramEnd"/>
+            <w:r>
+              <w:t>.routing.path.suffix.error</w:t>
+            </w:r>
+            <w:proofErr w:type="spellEnd"/>
+          </w:p>
+        </w:tc>
+        <w:tc>
+          <w:tcPr>
+            <w:tcW w:w="1276" w:type="dxa"/>
+          </w:tcPr>
+          <w:p>
+            <w:pPr>
+              <w:spacing w:after="0" w:line="240" w:lineRule="auto"/>
+              <w:rPr>
+                <w:lang w:val="en-US"/>
+              </w:rPr>
+            </w:pPr>
+            <w:r>
+              <w:rPr>
+                <w:lang w:val="en-US"/>
+              </w:rPr>
+              <w:t>No</w:t>
+            </w:r>
+          </w:p>
+        </w:tc>
+        <w:tc>
+          <w:tcPr>
+            <w:tcW w:w="2428" w:type="dxa"/>
+          </w:tcPr>
+          <w:p>
+            <w:pPr>
+              <w:spacing w:after="0" w:line="240" w:lineRule="auto"/>
+              <w:rPr>
+                <w:lang w:val="en-US"/>
+              </w:rPr>
+            </w:pPr>
+            <w:r>
+              <w:rPr>
+                <w:lang w:val="en-US"/>
+              </w:rPr>
+              <w:t>error</w:t>
+            </w:r>
+          </w:p>
+        </w:tc>
+        <w:tc>
+          <w:tcPr>
+            <w:tcW w:w="4579" w:type="dxa"/>
+          </w:tcPr>
+          <w:p>
+            <w:pPr>
+              <w:spacing w:after="0" w:line="240" w:lineRule="auto"/>
+              <w:rPr>
+                <w:lang w:val="en-US"/>
+              </w:rPr>
+            </w:pPr>
+            <w:r>
+              <w:rPr>
+                <w:rFonts w:ascii="Segoe UI" w:hAnsi="Segoe UI" w:cs="Segoe UI"/>
+                <w:color w:val="172B4D"/>
+                <w:sz w:val="21"/>
+                <w:szCs w:val="21"/>
+                <w:shd w:val="clear" w:color="auto" w:fill="FFFFFF"/>
+              </w:rPr>
+              <w:t xml:space="preserve">Routing configuration, </w:t>
+            </w:r>
+            <w:r>
+              <w:rPr>
+                <w:rFonts w:ascii="Segoe UI" w:hAnsi="Segoe UI" w:cs="Segoe UI"/>
+                <w:color w:val="172B4D"/>
+                <w:sz w:val="21"/>
+                <w:szCs w:val="21"/>
+                <w:shd w:val="clear" w:color="auto" w:fill="FFFFFF"/>
+              </w:rPr>
+              <w:t>servlet error path</w:t>
+            </w:r>
+          </w:p>
+        </w:tc>
+      </w:tr>
+      <w:tr>
+        <w:trPr>
+          <w:trHeight w:val="247"/>
+        </w:trPr>
+        <w:tc>
+          <w:tcPr>
+            <w:tcW w:w="5665" w:type="dxa"/>
+          </w:tcPr>
+          <w:p>
+            <w:pPr>
+              <w:spacing w:after="0" w:line="240" w:lineRule="auto"/>
+            </w:pPr>
+            <w:proofErr w:type="spellStart"/>
+            <w:proofErr w:type="gramStart"/>
+            <w:r>
+              <w:t>oiosaml.servlet</w:t>
+            </w:r>
+            <w:proofErr w:type="gramEnd"/>
+            <w:r>
+              <w:t>.routing.path.suffix.metadata</w:t>
+            </w:r>
+            <w:proofErr w:type="spellEnd"/>
+          </w:p>
+        </w:tc>
+        <w:tc>
+          <w:tcPr>
+            <w:tcW w:w="1276" w:type="dxa"/>
+          </w:tcPr>
+          <w:p>
+            <w:pPr>
+              <w:spacing w:after="0" w:line="240" w:lineRule="auto"/>
+              <w:rPr>
+                <w:lang w:val="en-US"/>
+              </w:rPr>
+            </w:pPr>
+            <w:r>
+              <w:rPr>
+                <w:lang w:val="en-US"/>
+              </w:rPr>
+              <w:t>No</w:t>
+            </w:r>
+          </w:p>
+        </w:tc>
+        <w:tc>
+          <w:tcPr>
+            <w:tcW w:w="2428" w:type="dxa"/>
+          </w:tcPr>
+          <w:p>
+            <w:pPr>
+              <w:spacing w:after="0" w:line="240" w:lineRule="auto"/>
+              <w:rPr>
+                <w:lang w:val="en-US"/>
+              </w:rPr>
+            </w:pPr>
+            <w:r>
+              <w:rPr>
+                <w:lang w:val="en-US"/>
+              </w:rPr>
+              <w:t>metadata</w:t>
+            </w:r>
+          </w:p>
+        </w:tc>
+        <w:tc>
+          <w:tcPr>
+            <w:tcW w:w="4579" w:type="dxa"/>
+          </w:tcPr>
+          <w:p>
+            <w:pPr>
+              <w:spacing w:after="0" w:line="240" w:lineRule="auto"/>
+              <w:rPr>
+                <w:lang w:val="en-US"/>
+              </w:rPr>
+            </w:pPr>
+            <w:r>
+              <w:rPr>
+                <w:rFonts w:ascii="Segoe UI" w:hAnsi="Segoe UI" w:cs="Segoe UI"/>
+                <w:color w:val="172B4D"/>
+                <w:sz w:val="21"/>
+                <w:szCs w:val="21"/>
+                <w:shd w:val="clear" w:color="auto" w:fill="FFFFFF"/>
+              </w:rPr>
+              <w:t xml:space="preserve">Routing configuration, servlet </w:t>
+            </w:r>
+            <w:r>
+              <w:rPr>
+                <w:lang w:val="en-US"/>
+              </w:rPr>
+              <w:t>metadata</w:t>
+            </w:r>
+            <w:r>
+              <w:rPr>
+                <w:rFonts w:ascii="Segoe UI" w:hAnsi="Segoe UI" w:cs="Segoe UI"/>
+                <w:color w:val="172B4D"/>
+                <w:sz w:val="21"/>
+                <w:szCs w:val="21"/>
+                <w:shd w:val="clear" w:color="auto" w:fill="FFFFFF"/>
+              </w:rPr>
+              <w:t xml:space="preserve"> </w:t>
+            </w:r>
+            <w:r>
+              <w:rPr>
+                <w:rFonts w:ascii="Segoe UI" w:hAnsi="Segoe UI" w:cs="Segoe UI"/>
+                <w:color w:val="172B4D"/>
+                <w:sz w:val="21"/>
+                <w:szCs w:val="21"/>
+                <w:shd w:val="clear" w:color="auto" w:fill="FFFFFF"/>
+              </w:rPr>
+              <w:t>path</w:t>
+            </w:r>
+          </w:p>
+        </w:tc>
+      </w:tr>
+      <w:tr>
+        <w:trPr>
+          <w:trHeight w:val="247"/>
+        </w:trPr>
+        <w:tc>
+          <w:tcPr>
+            <w:tcW w:w="5665" w:type="dxa"/>
+          </w:tcPr>
+          <w:p>
+            <w:pPr>
+              <w:spacing w:after="0" w:line="240" w:lineRule="auto"/>
+            </w:pPr>
+            <w:proofErr w:type="spellStart"/>
+            <w:proofErr w:type="gramStart"/>
+            <w:r>
+              <w:t>oiosaml.servlet</w:t>
+            </w:r>
+            <w:proofErr w:type="gramEnd"/>
+            <w:r>
+              <w:t>.routing.path.suffix.logout</w:t>
+            </w:r>
+            <w:proofErr w:type="spellEnd"/>
+          </w:p>
+        </w:tc>
+        <w:tc>
+          <w:tcPr>
+            <w:tcW w:w="1276" w:type="dxa"/>
+          </w:tcPr>
+          <w:p>
+            <w:pPr>
+              <w:spacing w:after="0" w:line="240" w:lineRule="auto"/>
+              <w:rPr>
+                <w:lang w:val="en-US"/>
+              </w:rPr>
+            </w:pPr>
+            <w:r>
+              <w:rPr>
+                <w:lang w:val="en-US"/>
+              </w:rPr>
+              <w:t>No</w:t>
+            </w:r>
+          </w:p>
+        </w:tc>
+        <w:tc>
+          <w:tcPr>
+            <w:tcW w:w="2428" w:type="dxa"/>
+          </w:tcPr>
+          <w:p>
+            <w:pPr>
+              <w:spacing w:after="0" w:line="240" w:lineRule="auto"/>
+              <w:rPr>
+                <w:lang w:val="en-US"/>
+              </w:rPr>
+            </w:pPr>
+            <w:r>
+              <w:rPr>
+                <w:lang w:val="en-US"/>
+              </w:rPr>
+              <w:t>logout</w:t>
+            </w:r>
+          </w:p>
+        </w:tc>
+        <w:tc>
+          <w:tcPr>
+            <w:tcW w:w="4579" w:type="dxa"/>
+          </w:tcPr>
+          <w:p>
+            <w:pPr>
+              <w:spacing w:after="0" w:line="240" w:lineRule="auto"/>
+              <w:rPr>
+                <w:lang w:val="en-US"/>
+              </w:rPr>
+            </w:pPr>
+            <w:r>
+              <w:rPr>
+                <w:rFonts w:ascii="Segoe UI" w:hAnsi="Segoe UI" w:cs="Segoe UI"/>
+                <w:color w:val="172B4D"/>
+                <w:sz w:val="21"/>
+                <w:szCs w:val="21"/>
+                <w:shd w:val="clear" w:color="auto" w:fill="FFFFFF"/>
+              </w:rPr>
+              <w:t xml:space="preserve">Routing configuration, servlet </w:t>
+            </w:r>
+            <w:r>
+              <w:rPr>
+                <w:lang w:val="en-US"/>
+              </w:rPr>
+              <w:t>logout</w:t>
+            </w:r>
+            <w:r>
+              <w:rPr>
+                <w:rFonts w:ascii="Segoe UI" w:hAnsi="Segoe UI" w:cs="Segoe UI"/>
+                <w:color w:val="172B4D"/>
+                <w:sz w:val="21"/>
+                <w:szCs w:val="21"/>
+                <w:shd w:val="clear" w:color="auto" w:fill="FFFFFF"/>
+              </w:rPr>
+              <w:t xml:space="preserve"> </w:t>
+            </w:r>
+            <w:r>
+              <w:rPr>
+                <w:rFonts w:ascii="Segoe UI" w:hAnsi="Segoe UI" w:cs="Segoe UI"/>
+                <w:color w:val="172B4D"/>
+                <w:sz w:val="21"/>
+                <w:szCs w:val="21"/>
+                <w:shd w:val="clear" w:color="auto" w:fill="FFFFFF"/>
+              </w:rPr>
+              <w:t>path</w:t>
+            </w:r>
+          </w:p>
+        </w:tc>
+      </w:tr>
+      <w:tr>
+        <w:trPr>
+          <w:trHeight w:val="247"/>
+        </w:trPr>
+        <w:tc>
+          <w:tcPr>
+            <w:tcW w:w="5665" w:type="dxa"/>
+          </w:tcPr>
+          <w:p>
+            <w:pPr>
+              <w:spacing w:after="0" w:line="240" w:lineRule="auto"/>
+            </w:pPr>
+            <w:proofErr w:type="spellStart"/>
+            <w:proofErr w:type="gramStart"/>
+            <w:r>
+              <w:t>oiosaml.servlet</w:t>
+            </w:r>
+            <w:proofErr w:type="gramEnd"/>
+            <w:r>
+              <w:t>.routing.path.suffix.logoutResponse</w:t>
+            </w:r>
+            <w:proofErr w:type="spellEnd"/>
+          </w:p>
+        </w:tc>
+        <w:tc>
+          <w:tcPr>
+            <w:tcW w:w="1276" w:type="dxa"/>
+          </w:tcPr>
+          <w:p>
+            <w:pPr>
+              <w:spacing w:after="0" w:line="240" w:lineRule="auto"/>
+              <w:rPr>
+                <w:lang w:val="en-US"/>
+              </w:rPr>
+            </w:pPr>
+            <w:r>
+              <w:rPr>
+                <w:lang w:val="en-US"/>
+              </w:rPr>
+              <w:t>No</w:t>
+            </w:r>
+          </w:p>
+        </w:tc>
+        <w:tc>
+          <w:tcPr>
+            <w:tcW w:w="2428" w:type="dxa"/>
+          </w:tcPr>
+          <w:p>
+            <w:pPr>
+              <w:spacing w:after="0" w:line="240" w:lineRule="auto"/>
+              <w:rPr>
+                <w:lang w:val="en-US"/>
+              </w:rPr>
+            </w:pPr>
+            <w:proofErr w:type="spellStart"/>
+            <w:r>
+              <w:rPr>
+                <w:lang w:val="en-US"/>
+              </w:rPr>
+              <w:t>logoutResponse</w:t>
+            </w:r>
+            <w:proofErr w:type="spellEnd"/>
+          </w:p>
+        </w:tc>
+        <w:tc>
+          <w:tcPr>
+            <w:tcW w:w="4579" w:type="dxa"/>
+          </w:tcPr>
+          <w:p>
+            <w:pPr>
+              <w:spacing w:after="0" w:line="240" w:lineRule="auto"/>
+              <w:rPr>
+                <w:lang w:val="en-US"/>
+              </w:rPr>
+            </w:pPr>
+            <w:r>
+              <w:rPr>
+                <w:rFonts w:ascii="Segoe UI" w:hAnsi="Segoe UI" w:cs="Segoe UI"/>
+                <w:color w:val="172B4D"/>
+                <w:sz w:val="21"/>
+                <w:szCs w:val="21"/>
+                <w:shd w:val="clear" w:color="auto" w:fill="FFFFFF"/>
+              </w:rPr>
+              <w:t xml:space="preserve">Routing configuration, servlet </w:t>
+            </w:r>
+            <w:proofErr w:type="spellStart"/>
+            <w:r>
+              <w:rPr>
+                <w:lang w:val="en-US"/>
+              </w:rPr>
+              <w:t>logoutResponse</w:t>
+            </w:r>
+            <w:proofErr w:type="spellEnd"/>
+            <w:r>
+              <w:rPr>
+                <w:rFonts w:ascii="Segoe UI" w:hAnsi="Segoe UI" w:cs="Segoe UI"/>
+                <w:color w:val="172B4D"/>
+                <w:sz w:val="21"/>
+                <w:szCs w:val="21"/>
+                <w:shd w:val="clear" w:color="auto" w:fill="FFFFFF"/>
+              </w:rPr>
+              <w:t xml:space="preserve"> </w:t>
+            </w:r>
+            <w:r>
+              <w:rPr>
+                <w:rFonts w:ascii="Segoe UI" w:hAnsi="Segoe UI" w:cs="Segoe UI"/>
+                <w:color w:val="172B4D"/>
+                <w:sz w:val="21"/>
+                <w:szCs w:val="21"/>
+                <w:shd w:val="clear" w:color="auto" w:fill="FFFFFF"/>
+              </w:rPr>
+              <w:t>path</w:t>
+            </w:r>
+          </w:p>
+        </w:tc>
+      </w:tr>
+      <w:tr>
+        <w:trPr>
+          <w:trHeight w:val="247"/>
+        </w:trPr>
+        <w:tc>
+          <w:tcPr>
+            <w:tcW w:w="5665" w:type="dxa"/>
+          </w:tcPr>
+          <w:p>
+            <w:pPr>
+              <w:spacing w:after="0" w:line="240" w:lineRule="auto"/>
+            </w:pPr>
+            <w:proofErr w:type="spellStart"/>
+            <w:proofErr w:type="gramStart"/>
+            <w:r>
+              <w:t>oiosaml.servlet</w:t>
+            </w:r>
+            <w:proofErr w:type="gramEnd"/>
+            <w:r>
+              <w:t>.routing.path.suffix.assertion</w:t>
+            </w:r>
+            <w:proofErr w:type="spellEnd"/>
+          </w:p>
+        </w:tc>
+        <w:tc>
+          <w:tcPr>
+            <w:tcW w:w="1276" w:type="dxa"/>
+          </w:tcPr>
+          <w:p>
+            <w:pPr>
+              <w:spacing w:after="0" w:line="240" w:lineRule="auto"/>
+              <w:rPr>
+                <w:lang w:val="en-US"/>
+              </w:rPr>
+            </w:pPr>
+            <w:r>
+              <w:rPr>
+                <w:lang w:val="en-US"/>
+              </w:rPr>
+              <w:t>No</w:t>
+            </w:r>
+          </w:p>
+        </w:tc>
+        <w:tc>
+          <w:tcPr>
+            <w:tcW w:w="2428" w:type="dxa"/>
+          </w:tcPr>
+          <w:p>
+            <w:pPr>
+              <w:spacing w:after="0" w:line="240" w:lineRule="auto"/>
+              <w:rPr>
+                <w:lang w:val="en-US"/>
+              </w:rPr>
+            </w:pPr>
+            <w:proofErr w:type="spellStart"/>
+            <w:r>
+              <w:rPr>
+                <w:lang w:val="en-US"/>
+              </w:rPr>
+              <w:t>assertionConsumer</w:t>
+            </w:r>
+            <w:proofErr w:type="spellEnd"/>
+          </w:p>
+        </w:tc>
+        <w:tc>
+          <w:tcPr>
+            <w:tcW w:w="4579" w:type="dxa"/>
+          </w:tcPr>
+          <w:p>
+            <w:pPr>
+              <w:spacing w:after="0" w:line="240" w:lineRule="auto"/>
+              <w:rPr>
+                <w:lang w:val="en-US"/>
+              </w:rPr>
+            </w:pPr>
+            <w:r>
+              <w:rPr>
+                <w:rFonts w:ascii="Segoe UI" w:hAnsi="Segoe UI" w:cs="Segoe UI"/>
+                <w:color w:val="172B4D"/>
+                <w:sz w:val="21"/>
+                <w:szCs w:val="21"/>
+                <w:shd w:val="clear" w:color="auto" w:fill="FFFFFF"/>
+              </w:rPr>
+              <w:t xml:space="preserve">Routing configuration, servlet </w:t>
+            </w:r>
+            <w:proofErr w:type="spellStart"/>
+            <w:r>
+              <w:rPr>
+                <w:lang w:val="en-US"/>
+              </w:rPr>
+              <w:t>assertionConsumer</w:t>
+            </w:r>
+            <w:proofErr w:type="spellEnd"/>
+            <w:r>
+              <w:rPr>
+                <w:rFonts w:ascii="Segoe UI" w:hAnsi="Segoe UI" w:cs="Segoe UI"/>
+                <w:color w:val="172B4D"/>
+                <w:sz w:val="21"/>
+                <w:szCs w:val="21"/>
+                <w:shd w:val="clear" w:color="auto" w:fill="FFFFFF"/>
+              </w:rPr>
+              <w:t xml:space="preserve"> </w:t>
+            </w:r>
+            <w:r>
+              <w:rPr>
+                <w:rFonts w:ascii="Segoe UI" w:hAnsi="Segoe UI" w:cs="Segoe UI"/>
+                <w:color w:val="172B4D"/>
+                <w:sz w:val="21"/>
+                <w:szCs w:val="21"/>
+                <w:shd w:val="clear" w:color="auto" w:fill="FFFFFF"/>
+              </w:rPr>
+              <w:t>path</w:t>
             </w:r>
           </w:p>
         </w:tc>
@@ -7140,6 +8008,7 @@
               </w:rPr>
             </w:pPr>
             <w:r>
+              <w:lastRenderedPageBreak/>
               <w:t>oiosaml.filter.ispassive.enabled</w:t>
             </w:r>
           </w:p>
@@ -7534,7 +8403,7 @@
                 <w:rFonts w:ascii="Segoe UI" w:eastAsia="Times New Roman" w:hAnsi="Segoe UI" w:cs="Segoe UI"/>
                 <w:sz w:val="21"/>
                 <w:szCs w:val="21"/>
-                <w:lang w:val="en-GB" w:eastAsia="en-GB"/>
+                <w:lang w:eastAsia="en-GB"/>
               </w:rPr>
             </w:pPr>
             <w:r>
@@ -7542,29 +8411,27 @@
                 <w:rFonts w:ascii="Segoe UI" w:eastAsia="Times New Roman" w:hAnsi="Segoe UI" w:cs="Segoe UI"/>
                 <w:sz w:val="21"/>
                 <w:szCs w:val="21"/>
-                <w:lang w:val="en-GB" w:eastAsia="en-GB"/>
+                <w:lang w:eastAsia="en-GB"/>
               </w:rPr>
               <w:t xml:space="preserve">When set to NONE, an issued Assertion with </w:t>
             </w:r>
-            <w:bookmarkStart w:id="11" w:name="_GoBack"/>
             <w:proofErr w:type="spellStart"/>
             <w:r>
               <w:rPr>
                 <w:rFonts w:ascii="Segoe UI" w:eastAsia="Times New Roman" w:hAnsi="Segoe UI" w:cs="Segoe UI"/>
                 <w:sz w:val="21"/>
                 <w:szCs w:val="21"/>
-                <w:lang w:val="en-GB" w:eastAsia="en-GB"/>
+                <w:lang w:eastAsia="en-GB"/>
               </w:rPr>
               <w:t>AssuranceLevel</w:t>
             </w:r>
-            <w:bookmarkEnd w:id="11"/>
             <w:proofErr w:type="spellEnd"/>
             <w:r>
               <w:rPr>
                 <w:rFonts w:ascii="Segoe UI" w:eastAsia="Times New Roman" w:hAnsi="Segoe UI" w:cs="Segoe UI"/>
                 <w:sz w:val="21"/>
                 <w:szCs w:val="21"/>
-                <w:lang w:val="en-GB" w:eastAsia="en-GB"/>
+                <w:lang w:eastAsia="en-GB"/>
               </w:rPr>
               <w:t xml:space="preserve"> is implicitly accepted</w:t>
             </w:r>
@@ -7573,7 +8440,7 @@
                 <w:rFonts w:ascii="Segoe UI" w:eastAsia="Times New Roman" w:hAnsi="Segoe UI" w:cs="Segoe UI"/>
                 <w:sz w:val="21"/>
                 <w:szCs w:val="21"/>
-                <w:lang w:val="en-GB" w:eastAsia="en-GB"/>
+                <w:lang w:eastAsia="en-GB"/>
               </w:rPr>
               <w:t>.</w:t>
             </w:r>
@@ -7789,7 +8656,7 @@
           <w:lang w:val="en-US"/>
         </w:rPr>
       </w:pPr>
-      <w:bookmarkStart w:id="12" w:name="_Toc61701193"/>
+      <w:bookmarkStart w:id="11" w:name="_Toc61701193"/>
       <w:r>
         <w:rPr>
           <w:lang w:val="en-US"/>
@@ -7810,7 +8677,7 @@
         </w:rPr>
         <w:t xml:space="preserve"> Configuration from File</w:t>
       </w:r>
-      <w:bookmarkEnd w:id="12"/>
+      <w:bookmarkEnd w:id="11"/>
     </w:p>
     <w:p>
       <w:pPr>
@@ -7923,7 +8790,7 @@
           <w:lang w:val="en-US"/>
         </w:rPr>
       </w:pPr>
-      <w:bookmarkStart w:id="13" w:name="_Toc61701194"/>
+      <w:bookmarkStart w:id="12" w:name="_Toc61701194"/>
       <w:r>
         <w:rPr>
           <w:lang w:val="en-US"/>
@@ -7944,7 +8811,7 @@
         </w:rPr>
         <w:t xml:space="preserve"> and Step-Up</w:t>
       </w:r>
-      <w:bookmarkEnd w:id="13"/>
+      <w:bookmarkEnd w:id="12"/>
     </w:p>
     <w:p>
       <w:pPr>
@@ -8025,7 +8892,7 @@
           <w:lang w:val="en-US"/>
         </w:rPr>
       </w:pPr>
-      <w:bookmarkStart w:id="14" w:name="_Toc61701195"/>
+      <w:bookmarkStart w:id="13" w:name="_Toc61701195"/>
       <w:r>
         <w:rPr>
           <w:lang w:val="en-US"/>
@@ -8033,7 +8900,7 @@
         <w:lastRenderedPageBreak/>
         <w:t>5 Additional Configuration</w:t>
       </w:r>
-      <w:bookmarkEnd w:id="14"/>
+      <w:bookmarkEnd w:id="13"/>
     </w:p>
     <w:p>
       <w:pPr>
@@ -8498,14 +9365,14 @@
           <w:lang w:val="en-US"/>
         </w:rPr>
       </w:pPr>
-      <w:bookmarkStart w:id="15" w:name="_Toc61701196"/>
+      <w:bookmarkStart w:id="14" w:name="_Toc61701196"/>
       <w:r>
         <w:rPr>
           <w:lang w:val="en-US"/>
         </w:rPr>
         <w:t>6 Maven Dependency</w:t>
       </w:r>
-      <w:bookmarkEnd w:id="15"/>
+      <w:bookmarkEnd w:id="14"/>
     </w:p>
     <w:p>
       <w:pPr>
@@ -8706,7 +9573,7 @@
           <w:lang w:val="en-US"/>
         </w:rPr>
       </w:pPr>
-      <w:bookmarkStart w:id="16" w:name="_Toc61701197"/>
+      <w:bookmarkStart w:id="15" w:name="_Toc61701197"/>
       <w:r>
         <w:rPr>
           <w:lang w:val="en-US"/>
@@ -8714,7 +9581,7 @@
         <w:lastRenderedPageBreak/>
         <w:t>7 Demo Application</w:t>
       </w:r>
-      <w:bookmarkEnd w:id="16"/>
+      <w:bookmarkEnd w:id="15"/>
     </w:p>
     <w:p>
       <w:pPr>
@@ -8940,7 +9807,23 @@
           <w:rFonts w:ascii="Courier New" w:hAnsi="Courier New" w:cs="Courier New"/>
           <w:lang w:val="en-US"/>
         </w:rPr>
-        <w:t xml:space="preserve">│       └── </w:t>
+        <w:t>│       └── webapp</w:t>
+      </w:r>
+    </w:p>
+    <w:p>
+      <w:pPr>
+        <w:spacing w:after="0"/>
+        <w:rPr>
+          <w:rFonts w:ascii="Courier New" w:hAnsi="Courier New" w:cs="Courier New"/>
+          <w:lang w:val="en-US"/>
+        </w:rPr>
+      </w:pPr>
+      <w:r>
+        <w:rPr>
+          <w:rFonts w:ascii="Courier New" w:hAnsi="Courier New" w:cs="Courier New"/>
+          <w:lang w:val="en-US"/>
+        </w:rPr>
+        <w:t xml:space="preserve">│           ├── </w:t>
       </w:r>
       <w:proofErr w:type="spellStart"/>
       <w:r>
@@ -8948,7 +9831,7 @@
           <w:rFonts w:ascii="Courier New" w:hAnsi="Courier New" w:cs="Courier New"/>
           <w:lang w:val="en-US"/>
         </w:rPr>
-        <w:t>webapp</w:t>
+        <w:t>error.jsp</w:t>
       </w:r>
       <w:proofErr w:type="spellEnd"/>
     </w:p>
@@ -8973,7 +9856,7 @@
           <w:rFonts w:ascii="Courier New" w:hAnsi="Courier New" w:cs="Courier New"/>
           <w:lang w:val="en-US"/>
         </w:rPr>
-        <w:t>error.jsp</w:t>
+        <w:t>index.jsp</w:t>
       </w:r>
       <w:proofErr w:type="spellEnd"/>
     </w:p>
@@ -8990,6 +9873,47 @@
           <w:rFonts w:ascii="Courier New" w:hAnsi="Courier New" w:cs="Courier New"/>
           <w:lang w:val="en-US"/>
         </w:rPr>
+        <w:t>│           ├── low</w:t>
+      </w:r>
+    </w:p>
+    <w:p>
+      <w:pPr>
+        <w:spacing w:after="0"/>
+        <w:rPr>
+          <w:rFonts w:ascii="Courier New" w:hAnsi="Courier New" w:cs="Courier New"/>
+          <w:lang w:val="en-US"/>
+        </w:rPr>
+      </w:pPr>
+      <w:r>
+        <w:rPr>
+          <w:rFonts w:ascii="Courier New" w:hAnsi="Courier New" w:cs="Courier New"/>
+          <w:lang w:val="en-US"/>
+        </w:rPr>
+        <w:t xml:space="preserve">│           │   └── </w:t>
+      </w:r>
+      <w:proofErr w:type="spellStart"/>
+      <w:r>
+        <w:rPr>
+          <w:rFonts w:ascii="Courier New" w:hAnsi="Courier New" w:cs="Courier New"/>
+          <w:lang w:val="en-US"/>
+        </w:rPr>
+        <w:t>private.jsp</w:t>
+      </w:r>
+      <w:proofErr w:type="spellEnd"/>
+    </w:p>
+    <w:p>
+      <w:pPr>
+        <w:spacing w:after="0"/>
+        <w:rPr>
+          <w:rFonts w:ascii="Courier New" w:hAnsi="Courier New" w:cs="Courier New"/>
+          <w:lang w:val="en-US"/>
+        </w:rPr>
+      </w:pPr>
+      <w:r>
+        <w:rPr>
+          <w:rFonts w:ascii="Courier New" w:hAnsi="Courier New" w:cs="Courier New"/>
+          <w:lang w:val="en-US"/>
+        </w:rPr>
         <w:t xml:space="preserve">│           ├── </w:t>
       </w:r>
       <w:proofErr w:type="spellStart"/>
@@ -8998,7 +9922,7 @@
           <w:rFonts w:ascii="Courier New" w:hAnsi="Courier New" w:cs="Courier New"/>
           <w:lang w:val="en-US"/>
         </w:rPr>
-        <w:t>index.jsp</w:t>
+        <w:t>nonsis</w:t>
       </w:r>
       <w:proofErr w:type="spellEnd"/>
     </w:p>
@@ -9015,8 +9939,17 @@
           <w:rFonts w:ascii="Courier New" w:hAnsi="Courier New" w:cs="Courier New"/>
           <w:lang w:val="en-US"/>
         </w:rPr>
-        <w:t>│           ├── low</w:t>
-      </w:r>
+        <w:t xml:space="preserve">│           │   └── </w:t>
+      </w:r>
+      <w:proofErr w:type="spellStart"/>
+      <w:r>
+        <w:rPr>
+          <w:rFonts w:ascii="Courier New" w:hAnsi="Courier New" w:cs="Courier New"/>
+          <w:lang w:val="en-US"/>
+        </w:rPr>
+        <w:t>private.jsp</w:t>
+      </w:r>
+      <w:proofErr w:type="spellEnd"/>
     </w:p>
     <w:p>
       <w:pPr>
@@ -9031,6 +9964,22 @@
           <w:rFonts w:ascii="Courier New" w:hAnsi="Courier New" w:cs="Courier New"/>
           <w:lang w:val="en-US"/>
         </w:rPr>
+        <w:t>│           ├── substantial</w:t>
+      </w:r>
+    </w:p>
+    <w:p>
+      <w:pPr>
+        <w:spacing w:after="0"/>
+        <w:rPr>
+          <w:rFonts w:ascii="Courier New" w:hAnsi="Courier New" w:cs="Courier New"/>
+          <w:lang w:val="en-US"/>
+        </w:rPr>
+      </w:pPr>
+      <w:r>
+        <w:rPr>
+          <w:rFonts w:ascii="Courier New" w:hAnsi="Courier New" w:cs="Courier New"/>
+          <w:lang w:val="en-US"/>
+        </w:rPr>
         <w:t xml:space="preserve">│           │   └── </w:t>
       </w:r>
       <w:proofErr w:type="spellStart"/>
@@ -9056,169 +10005,78 @@
           <w:rFonts w:ascii="Courier New" w:hAnsi="Courier New" w:cs="Courier New"/>
           <w:lang w:val="en-US"/>
         </w:rPr>
-        <w:t xml:space="preserve">│           ├── </w:t>
+        <w:t>│           └── WEB-INF</w:t>
+      </w:r>
+    </w:p>
+    <w:p>
+      <w:pPr>
+        <w:rPr>
+          <w:rFonts w:ascii="Courier New" w:hAnsi="Courier New" w:cs="Courier New"/>
+          <w:lang w:val="en-US"/>
+        </w:rPr>
+      </w:pPr>
+      <w:r>
+        <w:rPr>
+          <w:rFonts w:ascii="Courier New" w:hAnsi="Courier New" w:cs="Courier New"/>
+          <w:lang w:val="en-US"/>
+        </w:rPr>
+        <w:t>│               └── web.xml</w:t>
+      </w:r>
+    </w:p>
+    <w:p>
+      <w:pPr>
+        <w:rPr>
+          <w:lang w:val="en-US"/>
+        </w:rPr>
+      </w:pPr>
+    </w:p>
+    <w:p>
+      <w:pPr>
+        <w:rPr>
+          <w:lang w:val="en-US"/>
+        </w:rPr>
+      </w:pPr>
+      <w:r>
+        <w:rPr>
+          <w:lang w:val="en-US"/>
+        </w:rPr>
+        <w:t xml:space="preserve">The config folder contains the </w:t>
       </w:r>
       <w:proofErr w:type="spellStart"/>
       <w:r>
         <w:rPr>
-          <w:rFonts w:ascii="Courier New" w:hAnsi="Courier New" w:cs="Courier New"/>
-          <w:lang w:val="en-US"/>
-        </w:rPr>
-        <w:t>nonsis</w:t>
+          <w:lang w:val="en-US"/>
+        </w:rPr>
+        <w:t>keystores</w:t>
       </w:r>
       <w:proofErr w:type="spellEnd"/>
-    </w:p>
-    <w:p>
-      <w:pPr>
-        <w:spacing w:after="0"/>
-        <w:rPr>
-          <w:rFonts w:ascii="Courier New" w:hAnsi="Courier New" w:cs="Courier New"/>
-          <w:lang w:val="en-US"/>
-        </w:rPr>
-      </w:pPr>
-      <w:r>
-        <w:rPr>
-          <w:rFonts w:ascii="Courier New" w:hAnsi="Courier New" w:cs="Courier New"/>
-          <w:lang w:val="en-US"/>
-        </w:rPr>
-        <w:t xml:space="preserve">│           │   └── </w:t>
+      <w:r>
+        <w:rPr>
+          <w:lang w:val="en-US"/>
+        </w:rPr>
+        <w:t xml:space="preserve"> used by the application.</w:t>
+      </w:r>
+    </w:p>
+    <w:p>
+      <w:pPr>
+        <w:rPr>
+          <w:lang w:val="en-US"/>
+        </w:rPr>
+      </w:pPr>
+      <w:r>
+        <w:rPr>
+          <w:lang w:val="en-US"/>
+        </w:rPr>
+        <w:t xml:space="preserve">The </w:t>
       </w:r>
       <w:proofErr w:type="spellStart"/>
       <w:r>
         <w:rPr>
-          <w:rFonts w:ascii="Courier New" w:hAnsi="Courier New" w:cs="Courier New"/>
-          <w:lang w:val="en-US"/>
-        </w:rPr>
-        <w:t>private.jsp</w:t>
+          <w:lang w:val="en-US"/>
+        </w:rPr>
+        <w:t>src</w:t>
       </w:r>
       <w:proofErr w:type="spellEnd"/>
-    </w:p>
-    <w:p>
-      <w:pPr>
-        <w:spacing w:after="0"/>
-        <w:rPr>
-          <w:rFonts w:ascii="Courier New" w:hAnsi="Courier New" w:cs="Courier New"/>
-          <w:lang w:val="en-US"/>
-        </w:rPr>
-      </w:pPr>
-      <w:r>
-        <w:rPr>
-          <w:rFonts w:ascii="Courier New" w:hAnsi="Courier New" w:cs="Courier New"/>
-          <w:lang w:val="en-US"/>
-        </w:rPr>
-        <w:t>│           ├── substantial</w:t>
-      </w:r>
-    </w:p>
-    <w:p>
-      <w:pPr>
-        <w:spacing w:after="0"/>
-        <w:rPr>
-          <w:rFonts w:ascii="Courier New" w:hAnsi="Courier New" w:cs="Courier New"/>
-          <w:lang w:val="en-US"/>
-        </w:rPr>
-      </w:pPr>
-      <w:r>
-        <w:rPr>
-          <w:rFonts w:ascii="Courier New" w:hAnsi="Courier New" w:cs="Courier New"/>
-          <w:lang w:val="en-US"/>
-        </w:rPr>
-        <w:t xml:space="preserve">│           │   └── </w:t>
-      </w:r>
-      <w:proofErr w:type="spellStart"/>
-      <w:r>
-        <w:rPr>
-          <w:rFonts w:ascii="Courier New" w:hAnsi="Courier New" w:cs="Courier New"/>
-          <w:lang w:val="en-US"/>
-        </w:rPr>
-        <w:t>private.jsp</w:t>
-      </w:r>
-      <w:proofErr w:type="spellEnd"/>
-    </w:p>
-    <w:p>
-      <w:pPr>
-        <w:spacing w:after="0"/>
-        <w:rPr>
-          <w:rFonts w:ascii="Courier New" w:hAnsi="Courier New" w:cs="Courier New"/>
-          <w:lang w:val="en-US"/>
-        </w:rPr>
-      </w:pPr>
-      <w:r>
-        <w:rPr>
-          <w:rFonts w:ascii="Courier New" w:hAnsi="Courier New" w:cs="Courier New"/>
-          <w:lang w:val="en-US"/>
-        </w:rPr>
-        <w:t>│           └── WEB-INF</w:t>
-      </w:r>
-    </w:p>
-    <w:p>
-      <w:pPr>
-        <w:rPr>
-          <w:rFonts w:ascii="Courier New" w:hAnsi="Courier New" w:cs="Courier New"/>
-          <w:lang w:val="en-US"/>
-        </w:rPr>
-      </w:pPr>
-      <w:r>
-        <w:rPr>
-          <w:rFonts w:ascii="Courier New" w:hAnsi="Courier New" w:cs="Courier New"/>
-          <w:lang w:val="en-US"/>
-        </w:rPr>
-        <w:t>│               └── web.xml</w:t>
-      </w:r>
-    </w:p>
-    <w:p>
-      <w:pPr>
-        <w:rPr>
-          <w:lang w:val="en-US"/>
-        </w:rPr>
-      </w:pPr>
-    </w:p>
-    <w:p>
-      <w:pPr>
-        <w:rPr>
-          <w:lang w:val="en-US"/>
-        </w:rPr>
-      </w:pPr>
-      <w:r>
-        <w:rPr>
-          <w:lang w:val="en-US"/>
-        </w:rPr>
-        <w:t xml:space="preserve">The config folder contains the </w:t>
-      </w:r>
-      <w:proofErr w:type="spellStart"/>
-      <w:r>
-        <w:rPr>
-          <w:lang w:val="en-US"/>
-        </w:rPr>
-        <w:t>keystores</w:t>
-      </w:r>
-      <w:proofErr w:type="spellEnd"/>
-      <w:r>
-        <w:rPr>
-          <w:lang w:val="en-US"/>
-        </w:rPr>
-        <w:t xml:space="preserve"> used by the application.</w:t>
-      </w:r>
-    </w:p>
-    <w:p>
-      <w:pPr>
-        <w:rPr>
-          <w:lang w:val="en-US"/>
-        </w:rPr>
-      </w:pPr>
-      <w:r>
-        <w:rPr>
-          <w:lang w:val="en-US"/>
-        </w:rPr>
-        <w:t xml:space="preserve">The </w:t>
-      </w:r>
-      <w:proofErr w:type="spellStart"/>
-      <w:r>
-        <w:rPr>
-          <w:lang w:val="en-US"/>
-        </w:rPr>
-        <w:t>src</w:t>
-      </w:r>
-      <w:proofErr w:type="spellEnd"/>
       <w:r>
         <w:rPr>
           <w:lang w:val="en-US"/>
@@ -9233,7 +10091,7 @@
           <w:lang w:val="en-US"/>
         </w:rPr>
       </w:pPr>
-      <w:bookmarkStart w:id="17" w:name="_Toc61701198"/>
+      <w:bookmarkStart w:id="16" w:name="_Toc61701198"/>
       <w:r>
         <w:rPr>
           <w:lang w:val="en-US"/>
@@ -9248,7 +10106,7 @@
         </w:rPr>
         <w:t>oiosaml.properties</w:t>
       </w:r>
-      <w:bookmarkEnd w:id="17"/>
+      <w:bookmarkEnd w:id="16"/>
       <w:proofErr w:type="spellEnd"/>
       <w:proofErr w:type="gramEnd"/>
     </w:p>
@@ -9286,54 +10144,105 @@
           <w:lang w:val="en-US"/>
         </w:rPr>
       </w:pPr>
-      <w:bookmarkStart w:id="18" w:name="_Toc61701199"/>
+      <w:bookmarkStart w:id="17" w:name="_Toc61701199"/>
       <w:r>
         <w:rPr>
           <w:lang w:val="en-US"/>
         </w:rPr>
         <w:t>7.2 web.xml</w:t>
       </w:r>
+      <w:bookmarkEnd w:id="17"/>
+    </w:p>
+    <w:p>
+      <w:pPr>
+        <w:rPr>
+          <w:lang w:val="en-US"/>
+        </w:rPr>
+      </w:pPr>
+      <w:r>
+        <w:rPr>
+          <w:lang w:val="en-US"/>
+        </w:rPr>
+        <w:t xml:space="preserve">The demo application shows how to configure the </w:t>
+      </w:r>
+      <w:proofErr w:type="spellStart"/>
+      <w:r>
+        <w:rPr>
+          <w:lang w:val="en-US"/>
+        </w:rPr>
+        <w:t>DispatcherServlet</w:t>
+      </w:r>
+      <w:proofErr w:type="spellEnd"/>
+      <w:r>
+        <w:rPr>
+          <w:lang w:val="en-US"/>
+        </w:rPr>
+        <w:t xml:space="preserve"> and </w:t>
+      </w:r>
+      <w:proofErr w:type="spellStart"/>
+      <w:r>
+        <w:rPr>
+          <w:lang w:val="en-US"/>
+        </w:rPr>
+        <w:t>AuthenticatedFilter</w:t>
+      </w:r>
+      <w:proofErr w:type="spellEnd"/>
+      <w:r>
+        <w:rPr>
+          <w:lang w:val="en-US"/>
+        </w:rPr>
+        <w:t xml:space="preserve"> (with step-up) in the web.xml file</w:t>
+      </w:r>
+    </w:p>
+    <w:p>
+      <w:pPr>
+        <w:pStyle w:val="Heading2"/>
+        <w:rPr>
+          <w:lang w:val="en-US"/>
+        </w:rPr>
+      </w:pPr>
+      <w:bookmarkStart w:id="18" w:name="_Toc61701200"/>
+      <w:r>
+        <w:rPr>
+          <w:lang w:val="en-US"/>
+        </w:rPr>
+        <w:t xml:space="preserve">7.3 </w:t>
+      </w:r>
+      <w:proofErr w:type="spellStart"/>
+      <w:r>
+        <w:rPr>
+          <w:lang w:val="en-US"/>
+        </w:rPr>
+        <w:t>private.jsp</w:t>
+      </w:r>
       <w:bookmarkEnd w:id="18"/>
-    </w:p>
-    <w:p>
-      <w:pPr>
-        <w:rPr>
-          <w:lang w:val="en-US"/>
-        </w:rPr>
-      </w:pPr>
-      <w:r>
-        <w:rPr>
-          <w:lang w:val="en-US"/>
-        </w:rPr>
-        <w:t xml:space="preserve">The demo application shows how to configure the </w:t>
+      <w:proofErr w:type="spellEnd"/>
+    </w:p>
+    <w:p>
+      <w:pPr>
+        <w:rPr>
+          <w:lang w:val="en-US"/>
+        </w:rPr>
+      </w:pPr>
+      <w:r>
+        <w:rPr>
+          <w:lang w:val="en-US"/>
+        </w:rPr>
+        <w:t xml:space="preserve">Finally, there are three folders, each containing identical JSP files. These files are protected by the </w:t>
       </w:r>
       <w:proofErr w:type="spellStart"/>
       <w:r>
         <w:rPr>
           <w:lang w:val="en-US"/>
         </w:rPr>
-        <w:t>DispatcherServlet</w:t>
+        <w:t>AuthenticatedFilter</w:t>
       </w:r>
       <w:proofErr w:type="spellEnd"/>
       <w:r>
         <w:rPr>
           <w:lang w:val="en-US"/>
         </w:rPr>
-        <w:t xml:space="preserve"> and </w:t>
-      </w:r>
-      <w:proofErr w:type="spellStart"/>
-      <w:r>
-        <w:rPr>
-          <w:lang w:val="en-US"/>
-        </w:rPr>
-        <w:t>AuthenticatedFilter</w:t>
-      </w:r>
-      <w:proofErr w:type="spellEnd"/>
-      <w:r>
-        <w:rPr>
-          <w:lang w:val="en-US"/>
-        </w:rPr>
-        <w:t xml:space="preserve"> (with step-up) in the web.xml file</w:t>
+        <w:t xml:space="preserve"> by various NSIS level requirements and will show the content of the issued SAML assertion.</w:t>
       </w:r>
     </w:p>
     <w:p>
@@ -9343,65 +10252,14 @@
           <w:lang w:val="en-US"/>
         </w:rPr>
       </w:pPr>
-      <w:bookmarkStart w:id="19" w:name="_Toc61701200"/>
-      <w:r>
-        <w:rPr>
-          <w:lang w:val="en-US"/>
-        </w:rPr>
-        <w:t xml:space="preserve">7.3 </w:t>
-      </w:r>
-      <w:proofErr w:type="spellStart"/>
-      <w:r>
-        <w:rPr>
-          <w:lang w:val="en-US"/>
-        </w:rPr>
-        <w:t>private.jsp</w:t>
+      <w:bookmarkStart w:id="19" w:name="_Toc61701201"/>
+      <w:r>
+        <w:rPr>
+          <w:lang w:val="en-US"/>
+        </w:rPr>
+        <w:t>7.4 Running the demo application</w:t>
       </w:r>
       <w:bookmarkEnd w:id="19"/>
-      <w:proofErr w:type="spellEnd"/>
-    </w:p>
-    <w:p>
-      <w:pPr>
-        <w:rPr>
-          <w:lang w:val="en-US"/>
-        </w:rPr>
-      </w:pPr>
-      <w:r>
-        <w:rPr>
-          <w:lang w:val="en-US"/>
-        </w:rPr>
-        <w:t xml:space="preserve">Finally, there are three folders, each containing identical JSP files. These files are protected by the </w:t>
-      </w:r>
-      <w:proofErr w:type="spellStart"/>
-      <w:r>
-        <w:rPr>
-          <w:lang w:val="en-US"/>
-        </w:rPr>
-        <w:t>AuthenticatedFilter</w:t>
-      </w:r>
-      <w:proofErr w:type="spellEnd"/>
-      <w:r>
-        <w:rPr>
-          <w:lang w:val="en-US"/>
-        </w:rPr>
-        <w:t xml:space="preserve"> by various NSIS level requirements and will show the content of the issued SAML assertion.</w:t>
-      </w:r>
-    </w:p>
-    <w:p>
-      <w:pPr>
-        <w:pStyle w:val="Heading2"/>
-        <w:rPr>
-          <w:lang w:val="en-US"/>
-        </w:rPr>
-      </w:pPr>
-      <w:bookmarkStart w:id="20" w:name="_Toc61701201"/>
-      <w:r>
-        <w:rPr>
-          <w:lang w:val="en-US"/>
-        </w:rPr>
-        <w:t>7.4 Running the demo application</w:t>
-      </w:r>
-      <w:bookmarkEnd w:id="20"/>
     </w:p>
     <w:p>
       <w:pPr>
@@ -9530,7 +10388,7 @@
           <w:noProof/>
         </w:rPr>
         <w:drawing>
-          <wp:inline distT="0" distB="0" distL="0" distR="0">
+          <wp:inline distT="0" distB="0" distL="0" distR="0" wp14:anchorId="6B3F77CC" wp14:editId="7CE3C6DD">
             <wp:extent cx="2438400" cy="1333500"/>
             <wp:effectExtent l="0" t="0" r="0" b="0"/>
             <wp:docPr id="1" name="Picture 1" descr="Text&#10;&#10;Description automatically generated"/>
@@ -9600,14 +10458,14 @@
           <w:lang w:val="en-US"/>
         </w:rPr>
       </w:pPr>
-      <w:bookmarkStart w:id="21" w:name="_Toc61701202"/>
+      <w:bookmarkStart w:id="20" w:name="_Toc61701202"/>
       <w:r>
         <w:rPr>
           <w:lang w:val="en-US"/>
         </w:rPr>
         <w:t>8 Test Identity Provider</w:t>
       </w:r>
-      <w:bookmarkEnd w:id="21"/>
+      <w:bookmarkEnd w:id="20"/>
     </w:p>
     <w:p>
       <w:pPr>
@@ -9710,14 +10568,14 @@
           <w:lang w:val="en-US"/>
         </w:rPr>
       </w:pPr>
-      <w:bookmarkStart w:id="22" w:name="_Toc61701203"/>
+      <w:bookmarkStart w:id="21" w:name="_Toc61701203"/>
       <w:r>
         <w:rPr>
           <w:lang w:val="en-US"/>
         </w:rPr>
         <w:t>8.1 Configuration</w:t>
       </w:r>
-      <w:bookmarkEnd w:id="22"/>
+      <w:bookmarkEnd w:id="21"/>
     </w:p>
     <w:p>
       <w:pPr>
@@ -9810,88 +10668,88 @@
           <w:lang w:val="en-US"/>
         </w:rPr>
       </w:pPr>
-      <w:bookmarkStart w:id="23" w:name="_Toc61701204"/>
+      <w:bookmarkStart w:id="22" w:name="_Toc61701204"/>
       <w:r>
         <w:rPr>
           <w:lang w:val="en-US"/>
         </w:rPr>
         <w:t>8.2 Compilation</w:t>
       </w:r>
+      <w:bookmarkEnd w:id="22"/>
+    </w:p>
+    <w:p>
+      <w:pPr>
+        <w:rPr>
+          <w:lang w:val="en-US"/>
+        </w:rPr>
+      </w:pPr>
+      <w:r>
+        <w:rPr>
+          <w:lang w:val="en-US"/>
+        </w:rPr>
+        <w:t xml:space="preserve">The test </w:t>
+      </w:r>
+      <w:proofErr w:type="spellStart"/>
+      <w:r>
+        <w:rPr>
+          <w:lang w:val="en-US"/>
+        </w:rPr>
+        <w:t>IdP</w:t>
+      </w:r>
+      <w:proofErr w:type="spellEnd"/>
+      <w:r>
+        <w:rPr>
+          <w:lang w:val="en-US"/>
+        </w:rPr>
+        <w:t xml:space="preserve"> requires Java 11 and is compiled using maven using the following Maven command.</w:t>
+      </w:r>
+    </w:p>
+    <w:p>
+      <w:pPr>
+        <w:rPr>
+          <w:rFonts w:ascii="Courier New" w:hAnsi="Courier New" w:cs="Courier New"/>
+          <w:lang w:val="en-US"/>
+        </w:rPr>
+      </w:pPr>
+      <w:r>
+        <w:rPr>
+          <w:rFonts w:ascii="Courier New" w:hAnsi="Courier New" w:cs="Courier New"/>
+          <w:lang w:val="en-US"/>
+        </w:rPr>
+        <w:t xml:space="preserve">$ </w:t>
+      </w:r>
+      <w:proofErr w:type="spellStart"/>
+      <w:r>
+        <w:rPr>
+          <w:rFonts w:ascii="Courier New" w:hAnsi="Courier New" w:cs="Courier New"/>
+          <w:lang w:val="en-US"/>
+        </w:rPr>
+        <w:t>mvn</w:t>
+      </w:r>
+      <w:proofErr w:type="spellEnd"/>
+      <w:r>
+        <w:rPr>
+          <w:rFonts w:ascii="Courier New" w:hAnsi="Courier New" w:cs="Courier New"/>
+          <w:lang w:val="en-US"/>
+        </w:rPr>
+        <w:t xml:space="preserve"> clean install</w:t>
+      </w:r>
+    </w:p>
+    <w:p>
+      <w:pPr>
+        <w:pStyle w:val="Heading1"/>
+        <w:rPr>
+          <w:lang w:val="en-US"/>
+        </w:rPr>
+      </w:pPr>
+      <w:bookmarkStart w:id="23" w:name="_Toc61701205"/>
+      <w:r>
+        <w:rPr>
+          <w:lang w:val="en-US"/>
+        </w:rPr>
+        <w:t>8.3 Execution</w:t>
+      </w:r>
       <w:bookmarkEnd w:id="23"/>
-    </w:p>
-    <w:p>
-      <w:pPr>
-        <w:rPr>
-          <w:lang w:val="en-US"/>
-        </w:rPr>
-      </w:pPr>
-      <w:r>
-        <w:rPr>
-          <w:lang w:val="en-US"/>
-        </w:rPr>
-        <w:t xml:space="preserve">The test </w:t>
-      </w:r>
-      <w:proofErr w:type="spellStart"/>
-      <w:r>
-        <w:rPr>
-          <w:lang w:val="en-US"/>
-        </w:rPr>
-        <w:t>IdP</w:t>
-      </w:r>
-      <w:proofErr w:type="spellEnd"/>
-      <w:r>
-        <w:rPr>
-          <w:lang w:val="en-US"/>
-        </w:rPr>
-        <w:t xml:space="preserve"> requires Java 11 and is compiled using maven using the following Maven command.</w:t>
-      </w:r>
-    </w:p>
-    <w:p>
-      <w:pPr>
-        <w:rPr>
-          <w:rFonts w:ascii="Courier New" w:hAnsi="Courier New" w:cs="Courier New"/>
-          <w:lang w:val="en-US"/>
-        </w:rPr>
-      </w:pPr>
-      <w:r>
-        <w:rPr>
-          <w:rFonts w:ascii="Courier New" w:hAnsi="Courier New" w:cs="Courier New"/>
-          <w:lang w:val="en-US"/>
-        </w:rPr>
-        <w:t xml:space="preserve">$ </w:t>
-      </w:r>
-      <w:proofErr w:type="spellStart"/>
-      <w:r>
-        <w:rPr>
-          <w:rFonts w:ascii="Courier New" w:hAnsi="Courier New" w:cs="Courier New"/>
-          <w:lang w:val="en-US"/>
-        </w:rPr>
-        <w:t>mvn</w:t>
-      </w:r>
-      <w:proofErr w:type="spellEnd"/>
-      <w:r>
-        <w:rPr>
-          <w:rFonts w:ascii="Courier New" w:hAnsi="Courier New" w:cs="Courier New"/>
-          <w:lang w:val="en-US"/>
-        </w:rPr>
-        <w:t xml:space="preserve"> clean install</w:t>
-      </w:r>
-    </w:p>
-    <w:p>
-      <w:pPr>
-        <w:pStyle w:val="Heading1"/>
-        <w:rPr>
-          <w:lang w:val="en-US"/>
-        </w:rPr>
-      </w:pPr>
-      <w:bookmarkStart w:id="24" w:name="_Toc61701205"/>
-      <w:r>
-        <w:rPr>
-          <w:lang w:val="en-US"/>
-        </w:rPr>
-        <w:t>8.3 Execution</w:t>
-      </w:r>
-      <w:bookmarkEnd w:id="24"/>
     </w:p>
     <w:p>
       <w:pPr>
@@ -10031,7 +10889,7 @@
 </file>
 
 <file path=word/endnotes.xml><?xml version="1.0" encoding="utf-8"?>
-<w:endnotes xmlns:wpc="http://schemas.microsoft.com/office/word/2010/wordprocessingCanvas" xmlns:cx="http://schemas.microsoft.com/office/drawing/2014/chartex" xmlns:cx1="http://schemas.microsoft.com/office/drawing/2015/9/8/chartex" xmlns:cx2="http://schemas.microsoft.com/office/drawing/2015/10/21/chartex" xmlns:cx3="http://schemas.microsoft.com/office/drawing/2016/5/9/chartex" xmlns:cx4="http://schemas.microsoft.com/office/drawing/2016/5/10/chartex" xmlns:cx5="http://schemas.microsoft.com/office/drawing/2016/5/11/chartex" xmlns:cx6="http://schemas.microsoft.com/office/drawing/2016/5/12/chartex" xmlns:cx7="http://schemas.microsoft.com/office/drawing/2016/5/13/chartex" xmlns:cx8="http://schemas.microsoft.com/office/drawing/2016/5/14/chartex" xmlns:mc="http://schemas.openxmlformats.org/markup-compatibility/2006" xmlns:aink="http://schemas.microsoft.com/office/drawing/2016/ink" xmlns:am3d="http://schemas.microsoft.com/office/drawing/2017/model3d" xmlns:o="urn:schemas-microsoft-com:office:office" xmlns:r="http://schemas.openxmlformats.org/officeDocument/2006/relationships" xmlns:m="http://schemas.openxmlformats.org/officeDocument/2006/math" xmlns:v="urn:schemas-microsoft-com:vml" xmlns:wp14="http://schemas.microsoft.com/office/word/2010/wordprocessingDrawing" xmlns:wp="http://schemas.openxmlformats.org/drawingml/2006/wordprocessingDrawing" xmlns:w10="urn:schemas-microsoft-com:office:word" xmlns:w="http://schemas.openxmlformats.org/wordprocessingml/2006/main" xmlns:w14="http://schemas.microsoft.com/office/word/2010/wordml" xmlns:w15="http://schemas.microsoft.com/office/word/2012/wordml" xmlns:w16cid="http://schemas.microsoft.com/office/word/2016/wordml/cid" xmlns:w16se="http://schemas.microsoft.com/office/word/2015/wordml/symex" xmlns:wpg="http://schemas.microsoft.com/office/word/2010/wordprocessingGroup" xmlns:wpi="http://schemas.microsoft.com/office/word/2010/wordprocessingInk" xmlns:wne="http://schemas.microsoft.com/office/word/2006/wordml" xmlns:wps="http://schemas.microsoft.com/office/word/2010/wordprocessingShape" mc:Ignorable="w14 w15 w16se w16cid wp14">
+<w:endnotes xmlns:wpc="http://schemas.microsoft.com/office/word/2010/wordprocessingCanvas" xmlns:cx="http://schemas.microsoft.com/office/drawing/2014/chartex" xmlns:cx1="http://schemas.microsoft.com/office/drawing/2015/9/8/chartex" xmlns:cx2="http://schemas.microsoft.com/office/drawing/2015/10/21/chartex" xmlns:cx3="http://schemas.microsoft.com/office/drawing/2016/5/9/chartex" xmlns:cx4="http://schemas.microsoft.com/office/drawing/2016/5/10/chartex" xmlns:cx5="http://schemas.microsoft.com/office/drawing/2016/5/11/chartex" xmlns:cx6="http://schemas.microsoft.com/office/drawing/2016/5/12/chartex" xmlns:cx7="http://schemas.microsoft.com/office/drawing/2016/5/13/chartex" xmlns:cx8="http://schemas.microsoft.com/office/drawing/2016/5/14/chartex" xmlns:mc="http://schemas.openxmlformats.org/markup-compatibility/2006" xmlns:aink="http://schemas.microsoft.com/office/drawing/2016/ink" xmlns:am3d="http://schemas.microsoft.com/office/drawing/2017/model3d" xmlns:o="urn:schemas-microsoft-com:office:office" xmlns:r="http://schemas.openxmlformats.org/officeDocument/2006/relationships" xmlns:m="http://schemas.openxmlformats.org/officeDocument/2006/math" xmlns:v="urn:schemas-microsoft-com:vml" xmlns:wp14="http://schemas.microsoft.com/office/word/2010/wordprocessingDrawing" xmlns:wp="http://schemas.openxmlformats.org/drawingml/2006/wordprocessingDrawing" xmlns:w10="urn:schemas-microsoft-com:office:word" xmlns:w="http://schemas.openxmlformats.org/wordprocessingml/2006/main" xmlns:w14="http://schemas.microsoft.com/office/word/2010/wordml" xmlns:w15="http://schemas.microsoft.com/office/word/2012/wordml" xmlns:w16cex="http://schemas.microsoft.com/office/word/2018/wordml/cex" xmlns:w16cid="http://schemas.microsoft.com/office/word/2016/wordml/cid" xmlns:w16="http://schemas.microsoft.com/office/word/2018/wordml" xmlns:w16se="http://schemas.microsoft.com/office/word/2015/wordml/symex" xmlns:wpg="http://schemas.microsoft.com/office/word/2010/wordprocessingGroup" xmlns:wpi="http://schemas.microsoft.com/office/word/2010/wordprocessingInk" xmlns:wne="http://schemas.microsoft.com/office/word/2006/wordml" xmlns:wps="http://schemas.microsoft.com/office/word/2010/wordprocessingShape" mc:Ignorable="w14 w15 w16se w16cid w16 w16cex wp14">
   <w:endnote w:type="separator" w:id="-1">
     <w:p>
       <w:pPr>
@@ -10056,7 +10914,7 @@
 </file>
 
 <file path=word/footer1.xml><?xml version="1.0" encoding="utf-8"?>
-<w:ftr xmlns:wpc="http://schemas.microsoft.com/office/word/2010/wordprocessingCanvas" xmlns:cx="http://schemas.microsoft.com/office/drawing/2014/chartex" xmlns:cx1="http://schemas.microsoft.com/office/drawing/2015/9/8/chartex" xmlns:cx2="http://schemas.microsoft.com/office/drawing/2015/10/21/chartex" xmlns:cx3="http://schemas.microsoft.com/office/drawing/2016/5/9/chartex" xmlns:cx4="http://schemas.microsoft.com/office/drawing/2016/5/10/chartex" xmlns:cx5="http://schemas.microsoft.com/office/drawing/2016/5/11/chartex" xmlns:cx6="http://schemas.microsoft.com/office/drawing/2016/5/12/chartex" xmlns:cx7="http://schemas.microsoft.com/office/drawing/2016/5/13/chartex" xmlns:cx8="http://schemas.microsoft.com/office/drawing/2016/5/14/chartex" xmlns:mc="http://schemas.openxmlformats.org/markup-compatibility/2006" xmlns:aink="http://schemas.microsoft.com/office/drawing/2016/ink" xmlns:am3d="http://schemas.microsoft.com/office/drawing/2017/model3d" xmlns:o="urn:schemas-microsoft-com:office:office" xmlns:r="http://schemas.openxmlformats.org/officeDocument/2006/relationships" xmlns:m="http://schemas.openxmlformats.org/officeDocument/2006/math" xmlns:v="urn:schemas-microsoft-com:vml" xmlns:wp14="http://schemas.microsoft.com/office/word/2010/wordprocessingDrawing" xmlns:wp="http://schemas.openxmlformats.org/drawingml/2006/wordprocessingDrawing" xmlns:w10="urn:schemas-microsoft-com:office:word" xmlns:w="http://schemas.openxmlformats.org/wordprocessingml/2006/main" xmlns:w14="http://schemas.microsoft.com/office/word/2010/wordml" xmlns:w15="http://schemas.microsoft.com/office/word/2012/wordml" xmlns:w16cid="http://schemas.microsoft.com/office/word/2016/wordml/cid" xmlns:w16se="http://schemas.microsoft.com/office/word/2015/wordml/symex" xmlns:wpg="http://schemas.microsoft.com/office/word/2010/wordprocessingGroup" xmlns:wpi="http://schemas.microsoft.com/office/word/2010/wordprocessingInk" xmlns:wne="http://schemas.microsoft.com/office/word/2006/wordml" xmlns:wps="http://schemas.microsoft.com/office/word/2010/wordprocessingShape" mc:Ignorable="w14 w15 w16se w16cid wp14">
+<w:ftr xmlns:wpc="http://schemas.microsoft.com/office/word/2010/wordprocessingCanvas" xmlns:cx="http://schemas.microsoft.com/office/drawing/2014/chartex" xmlns:cx1="http://schemas.microsoft.com/office/drawing/2015/9/8/chartex" xmlns:cx2="http://schemas.microsoft.com/office/drawing/2015/10/21/chartex" xmlns:cx3="http://schemas.microsoft.com/office/drawing/2016/5/9/chartex" xmlns:cx4="http://schemas.microsoft.com/office/drawing/2016/5/10/chartex" xmlns:cx5="http://schemas.microsoft.com/office/drawing/2016/5/11/chartex" xmlns:cx6="http://schemas.microsoft.com/office/drawing/2016/5/12/chartex" xmlns:cx7="http://schemas.microsoft.com/office/drawing/2016/5/13/chartex" xmlns:cx8="http://schemas.microsoft.com/office/drawing/2016/5/14/chartex" xmlns:mc="http://schemas.openxmlformats.org/markup-compatibility/2006" xmlns:aink="http://schemas.microsoft.com/office/drawing/2016/ink" xmlns:am3d="http://schemas.microsoft.com/office/drawing/2017/model3d" xmlns:o="urn:schemas-microsoft-com:office:office" xmlns:r="http://schemas.openxmlformats.org/officeDocument/2006/relationships" xmlns:m="http://schemas.openxmlformats.org/officeDocument/2006/math" xmlns:v="urn:schemas-microsoft-com:vml" xmlns:wp14="http://schemas.microsoft.com/office/word/2010/wordprocessingDrawing" xmlns:wp="http://schemas.openxmlformats.org/drawingml/2006/wordprocessingDrawing" xmlns:w10="urn:schemas-microsoft-com:office:word" xmlns:w="http://schemas.openxmlformats.org/wordprocessingml/2006/main" xmlns:w14="http://schemas.microsoft.com/office/word/2010/wordml" xmlns:w15="http://schemas.microsoft.com/office/word/2012/wordml" xmlns:w16cex="http://schemas.microsoft.com/office/word/2018/wordml/cex" xmlns:w16cid="http://schemas.microsoft.com/office/word/2016/wordml/cid" xmlns:w16="http://schemas.microsoft.com/office/word/2018/wordml" xmlns:w16se="http://schemas.microsoft.com/office/word/2015/wordml/symex" xmlns:wpg="http://schemas.microsoft.com/office/word/2010/wordprocessingGroup" xmlns:wpi="http://schemas.microsoft.com/office/word/2010/wordprocessingInk" xmlns:wne="http://schemas.microsoft.com/office/word/2006/wordml" xmlns:wps="http://schemas.microsoft.com/office/word/2010/wordprocessingShape" mc:Ignorable="w14 w15 w16se w16cid w16 w16cex wp14">
   <w:p>
     <w:pPr>
       <w:pStyle w:val="Footer"/>
@@ -10066,7 +10924,7 @@
 </file>
 
 <file path=word/footer2.xml><?xml version="1.0" encoding="utf-8"?>
-<w:ftr xmlns:wpc="http://schemas.microsoft.com/office/word/2010/wordprocessingCanvas" xmlns:cx="http://schemas.microsoft.com/office/drawing/2014/chartex" xmlns:cx1="http://schemas.microsoft.com/office/drawing/2015/9/8/chartex" xmlns:cx2="http://schemas.microsoft.com/office/drawing/2015/10/21/chartex" xmlns:cx3="http://schemas.microsoft.com/office/drawing/2016/5/9/chartex" xmlns:cx4="http://schemas.microsoft.com/office/drawing/2016/5/10/chartex" xmlns:cx5="http://schemas.microsoft.com/office/drawing/2016/5/11/chartex" xmlns:cx6="http://schemas.microsoft.com/office/drawing/2016/5/12/chartex" xmlns:cx7="http://schemas.microsoft.com/office/drawing/2016/5/13/chartex" xmlns:cx8="http://schemas.microsoft.com/office/drawing/2016/5/14/chartex" xmlns:mc="http://schemas.openxmlformats.org/markup-compatibility/2006" xmlns:aink="http://schemas.microsoft.com/office/drawing/2016/ink" xmlns:am3d="http://schemas.microsoft.com/office/drawing/2017/model3d" xmlns:o="urn:schemas-microsoft-com:office:office" xmlns:r="http://schemas.openxmlformats.org/officeDocument/2006/relationships" xmlns:m="http://schemas.openxmlformats.org/officeDocument/2006/math" xmlns:v="urn:schemas-microsoft-com:vml" xmlns:wp14="http://schemas.microsoft.com/office/word/2010/wordprocessingDrawing" xmlns:wp="http://schemas.openxmlformats.org/drawingml/2006/wordprocessingDrawing" xmlns:w10="urn:schemas-microsoft-com:office:word" xmlns:w="http://schemas.openxmlformats.org/wordprocessingml/2006/main" xmlns:w14="http://schemas.microsoft.com/office/word/2010/wordml" xmlns:w15="http://schemas.microsoft.com/office/word/2012/wordml" xmlns:w16cid="http://schemas.microsoft.com/office/word/2016/wordml/cid" xmlns:w16se="http://schemas.microsoft.com/office/word/2015/wordml/symex" xmlns:wpg="http://schemas.microsoft.com/office/word/2010/wordprocessingGroup" xmlns:wpi="http://schemas.microsoft.com/office/word/2010/wordprocessingInk" xmlns:wne="http://schemas.microsoft.com/office/word/2006/wordml" xmlns:wps="http://schemas.microsoft.com/office/word/2010/wordprocessingShape" mc:Ignorable="w14 w15 w16se w16cid wp14">
+<w:ftr xmlns:wpc="http://schemas.microsoft.com/office/word/2010/wordprocessingCanvas" xmlns:cx="http://schemas.microsoft.com/office/drawing/2014/chartex" xmlns:cx1="http://schemas.microsoft.com/office/drawing/2015/9/8/chartex" xmlns:cx2="http://schemas.microsoft.com/office/drawing/2015/10/21/chartex" xmlns:cx3="http://schemas.microsoft.com/office/drawing/2016/5/9/chartex" xmlns:cx4="http://schemas.microsoft.com/office/drawing/2016/5/10/chartex" xmlns:cx5="http://schemas.microsoft.com/office/drawing/2016/5/11/chartex" xmlns:cx6="http://schemas.microsoft.com/office/drawing/2016/5/12/chartex" xmlns:cx7="http://schemas.microsoft.com/office/drawing/2016/5/13/chartex" xmlns:cx8="http://schemas.microsoft.com/office/drawing/2016/5/14/chartex" xmlns:mc="http://schemas.openxmlformats.org/markup-compatibility/2006" xmlns:aink="http://schemas.microsoft.com/office/drawing/2016/ink" xmlns:am3d="http://schemas.microsoft.com/office/drawing/2017/model3d" xmlns:o="urn:schemas-microsoft-com:office:office" xmlns:r="http://schemas.openxmlformats.org/officeDocument/2006/relationships" xmlns:m="http://schemas.openxmlformats.org/officeDocument/2006/math" xmlns:v="urn:schemas-microsoft-com:vml" xmlns:wp14="http://schemas.microsoft.com/office/word/2010/wordprocessingDrawing" xmlns:wp="http://schemas.openxmlformats.org/drawingml/2006/wordprocessingDrawing" xmlns:w10="urn:schemas-microsoft-com:office:word" xmlns:w="http://schemas.openxmlformats.org/wordprocessingml/2006/main" xmlns:w14="http://schemas.microsoft.com/office/word/2010/wordml" xmlns:w15="http://schemas.microsoft.com/office/word/2012/wordml" xmlns:w16cex="http://schemas.microsoft.com/office/word/2018/wordml/cex" xmlns:w16cid="http://schemas.microsoft.com/office/word/2016/wordml/cid" xmlns:w16="http://schemas.microsoft.com/office/word/2018/wordml" xmlns:w16se="http://schemas.microsoft.com/office/word/2015/wordml/symex" xmlns:wpg="http://schemas.microsoft.com/office/word/2010/wordprocessingGroup" xmlns:wpi="http://schemas.microsoft.com/office/word/2010/wordprocessingInk" xmlns:wne="http://schemas.microsoft.com/office/word/2006/wordml" xmlns:wps="http://schemas.microsoft.com/office/word/2010/wordprocessingShape" mc:Ignorable="w14 w15 w16se w16cid w16 w16cex wp14">
   <w:p>
     <w:pPr>
       <w:pStyle w:val="Footer"/>
@@ -10076,7 +10934,7 @@
 </file>
 
 <file path=word/footer3.xml><?xml version="1.0" encoding="utf-8"?>
-<w:ftr xmlns:wpc="http://schemas.microsoft.com/office/word/2010/wordprocessingCanvas" xmlns:cx="http://schemas.microsoft.com/office/drawing/2014/chartex" xmlns:cx1="http://schemas.microsoft.com/office/drawing/2015/9/8/chartex" xmlns:cx2="http://schemas.microsoft.com/office/drawing/2015/10/21/chartex" xmlns:cx3="http://schemas.microsoft.com/office/drawing/2016/5/9/chartex" xmlns:cx4="http://schemas.microsoft.com/office/drawing/2016/5/10/chartex" xmlns:cx5="http://schemas.microsoft.com/office/drawing/2016/5/11/chartex" xmlns:cx6="http://schemas.microsoft.com/office/drawing/2016/5/12/chartex" xmlns:cx7="http://schemas.microsoft.com/office/drawing/2016/5/13/chartex" xmlns:cx8="http://schemas.microsoft.com/office/drawing/2016/5/14/chartex" xmlns:mc="http://schemas.openxmlformats.org/markup-compatibility/2006" xmlns:aink="http://schemas.microsoft.com/office/drawing/2016/ink" xmlns:am3d="http://schemas.microsoft.com/office/drawing/2017/model3d" xmlns:o="urn:schemas-microsoft-com:office:office" xmlns:r="http://schemas.openxmlformats.org/officeDocument/2006/relationships" xmlns:m="http://schemas.openxmlformats.org/officeDocument/2006/math" xmlns:v="urn:schemas-microsoft-com:vml" xmlns:wp14="http://schemas.microsoft.com/office/word/2010/wordprocessingDrawing" xmlns:wp="http://schemas.openxmlformats.org/drawingml/2006/wordprocessingDrawing" xmlns:w10="urn:schemas-microsoft-com:office:word" xmlns:w="http://schemas.openxmlformats.org/wordprocessingml/2006/main" xmlns:w14="http://schemas.microsoft.com/office/word/2010/wordml" xmlns:w15="http://schemas.microsoft.com/office/word/2012/wordml" xmlns:w16cid="http://schemas.microsoft.com/office/word/2016/wordml/cid" xmlns:w16se="http://schemas.microsoft.com/office/word/2015/wordml/symex" xmlns:wpg="http://schemas.microsoft.com/office/word/2010/wordprocessingGroup" xmlns:wpi="http://schemas.microsoft.com/office/word/2010/wordprocessingInk" xmlns:wne="http://schemas.microsoft.com/office/word/2006/wordml" xmlns:wps="http://schemas.microsoft.com/office/word/2010/wordprocessingShape" mc:Ignorable="w14 w15 w16se w16cid wp14">
+<w:ftr xmlns:wpc="http://schemas.microsoft.com/office/word/2010/wordprocessingCanvas" xmlns:cx="http://schemas.microsoft.com/office/drawing/2014/chartex" xmlns:cx1="http://schemas.microsoft.com/office/drawing/2015/9/8/chartex" xmlns:cx2="http://schemas.microsoft.com/office/drawing/2015/10/21/chartex" xmlns:cx3="http://schemas.microsoft.com/office/drawing/2016/5/9/chartex" xmlns:cx4="http://schemas.microsoft.com/office/drawing/2016/5/10/chartex" xmlns:cx5="http://schemas.microsoft.com/office/drawing/2016/5/11/chartex" xmlns:cx6="http://schemas.microsoft.com/office/drawing/2016/5/12/chartex" xmlns:cx7="http://schemas.microsoft.com/office/drawing/2016/5/13/chartex" xmlns:cx8="http://schemas.microsoft.com/office/drawing/2016/5/14/chartex" xmlns:mc="http://schemas.openxmlformats.org/markup-compatibility/2006" xmlns:aink="http://schemas.microsoft.com/office/drawing/2016/ink" xmlns:am3d="http://schemas.microsoft.com/office/drawing/2017/model3d" xmlns:o="urn:schemas-microsoft-com:office:office" xmlns:r="http://schemas.openxmlformats.org/officeDocument/2006/relationships" xmlns:m="http://schemas.openxmlformats.org/officeDocument/2006/math" xmlns:v="urn:schemas-microsoft-com:vml" xmlns:wp14="http://schemas.microsoft.com/office/word/2010/wordprocessingDrawing" xmlns:wp="http://schemas.openxmlformats.org/drawingml/2006/wordprocessingDrawing" xmlns:w10="urn:schemas-microsoft-com:office:word" xmlns:w="http://schemas.openxmlformats.org/wordprocessingml/2006/main" xmlns:w14="http://schemas.microsoft.com/office/word/2010/wordml" xmlns:w15="http://schemas.microsoft.com/office/word/2012/wordml" xmlns:w16cex="http://schemas.microsoft.com/office/word/2018/wordml/cex" xmlns:w16cid="http://schemas.microsoft.com/office/word/2016/wordml/cid" xmlns:w16="http://schemas.microsoft.com/office/word/2018/wordml" xmlns:w16se="http://schemas.microsoft.com/office/word/2015/wordml/symex" xmlns:wpg="http://schemas.microsoft.com/office/word/2010/wordprocessingGroup" xmlns:wpi="http://schemas.microsoft.com/office/word/2010/wordprocessingInk" xmlns:wne="http://schemas.microsoft.com/office/word/2006/wordml" xmlns:wps="http://schemas.microsoft.com/office/word/2010/wordprocessingShape" mc:Ignorable="w14 w15 w16se w16cid w16 w16cex wp14">
   <w:p>
     <w:pPr>
       <w:pStyle w:val="Footer"/>
@@ -10086,7 +10944,7 @@
 </file>
 
 <file path=word/footnotes.xml><?xml version="1.0" encoding="utf-8"?>
-<w:footnotes xmlns:wpc="http://schemas.microsoft.com/office/word/2010/wordprocessingCanvas" xmlns:cx="http://schemas.microsoft.com/office/drawing/2014/chartex" xmlns:cx1="http://schemas.microsoft.com/office/drawing/2015/9/8/chartex" xmlns:cx2="http://schemas.microsoft.com/office/drawing/2015/10/21/chartex" xmlns:cx3="http://schemas.microsoft.com/office/drawing/2016/5/9/chartex" xmlns:cx4="http://schemas.microsoft.com/office/drawing/2016/5/10/chartex" xmlns:cx5="http://schemas.microsoft.com/office/drawing/2016/5/11/chartex" xmlns:cx6="http://schemas.microsoft.com/office/drawing/2016/5/12/chartex" xmlns:cx7="http://schemas.microsoft.com/office/drawing/2016/5/13/chartex" xmlns:cx8="http://schemas.microsoft.com/office/drawing/2016/5/14/chartex" xmlns:mc="http://schemas.openxmlformats.org/markup-compatibility/2006" xmlns:aink="http://schemas.microsoft.com/office/drawing/2016/ink" xmlns:am3d="http://schemas.microsoft.com/office/drawing/2017/model3d" xmlns:o="urn:schemas-microsoft-com:office:office" xmlns:r="http://schemas.openxmlformats.org/officeDocument/2006/relationships" xmlns:m="http://schemas.openxmlformats.org/officeDocument/2006/math" xmlns:v="urn:schemas-microsoft-com:vml" xmlns:wp14="http://schemas.microsoft.com/office/word/2010/wordprocessingDrawing" xmlns:wp="http://schemas.openxmlformats.org/drawingml/2006/wordprocessingDrawing" xmlns:w10="urn:schemas-microsoft-com:office:word" xmlns:w="http://schemas.openxmlformats.org/wordprocessingml/2006/main" xmlns:w14="http://schemas.microsoft.com/office/word/2010/wordml" xmlns:w15="http://schemas.microsoft.com/office/word/2012/wordml" xmlns:w16cid="http://schemas.microsoft.com/office/word/2016/wordml/cid" xmlns:w16se="http://schemas.microsoft.com/office/word/2015/wordml/symex" xmlns:wpg="http://schemas.microsoft.com/office/word/2010/wordprocessingGroup" xmlns:wpi="http://schemas.microsoft.com/office/word/2010/wordprocessingInk" xmlns:wne="http://schemas.microsoft.com/office/word/2006/wordml" xmlns:wps="http://schemas.microsoft.com/office/word/2010/wordprocessingShape" mc:Ignorable="w14 w15 w16se w16cid wp14">
+<w:footnotes xmlns:wpc="http://schemas.microsoft.com/office/word/2010/wordprocessingCanvas" xmlns:cx="http://schemas.microsoft.com/office/drawing/2014/chartex" xmlns:cx1="http://schemas.microsoft.com/office/drawing/2015/9/8/chartex" xmlns:cx2="http://schemas.microsoft.com/office/drawing/2015/10/21/chartex" xmlns:cx3="http://schemas.microsoft.com/office/drawing/2016/5/9/chartex" xmlns:cx4="http://schemas.microsoft.com/office/drawing/2016/5/10/chartex" xmlns:cx5="http://schemas.microsoft.com/office/drawing/2016/5/11/chartex" xmlns:cx6="http://schemas.microsoft.com/office/drawing/2016/5/12/chartex" xmlns:cx7="http://schemas.microsoft.com/office/drawing/2016/5/13/chartex" xmlns:cx8="http://schemas.microsoft.com/office/drawing/2016/5/14/chartex" xmlns:mc="http://schemas.openxmlformats.org/markup-compatibility/2006" xmlns:aink="http://schemas.microsoft.com/office/drawing/2016/ink" xmlns:am3d="http://schemas.microsoft.com/office/drawing/2017/model3d" xmlns:o="urn:schemas-microsoft-com:office:office" xmlns:r="http://schemas.openxmlformats.org/officeDocument/2006/relationships" xmlns:m="http://schemas.openxmlformats.org/officeDocument/2006/math" xmlns:v="urn:schemas-microsoft-com:vml" xmlns:wp14="http://schemas.microsoft.com/office/word/2010/wordprocessingDrawing" xmlns:wp="http://schemas.openxmlformats.org/drawingml/2006/wordprocessingDrawing" xmlns:w10="urn:schemas-microsoft-com:office:word" xmlns:w="http://schemas.openxmlformats.org/wordprocessingml/2006/main" xmlns:w14="http://schemas.microsoft.com/office/word/2010/wordml" xmlns:w15="http://schemas.microsoft.com/office/word/2012/wordml" xmlns:w16cex="http://schemas.microsoft.com/office/word/2018/wordml/cex" xmlns:w16cid="http://schemas.microsoft.com/office/word/2016/wordml/cid" xmlns:w16="http://schemas.microsoft.com/office/word/2018/wordml" xmlns:w16se="http://schemas.microsoft.com/office/word/2015/wordml/symex" xmlns:wpg="http://schemas.microsoft.com/office/word/2010/wordprocessingGroup" xmlns:wpi="http://schemas.microsoft.com/office/word/2010/wordprocessingInk" xmlns:wne="http://schemas.microsoft.com/office/word/2006/wordml" xmlns:wps="http://schemas.microsoft.com/office/word/2010/wordprocessingShape" mc:Ignorable="w14 w15 w16se w16cid w16 w16cex wp14">
   <w:footnote w:type="separator" w:id="-1">
     <w:p>
       <w:pPr>
@@ -10111,7 +10969,7 @@
 </file>
 
 <file path=word/header1.xml><?xml version="1.0" encoding="utf-8"?>
-<w:hdr xmlns:wpc="http://schemas.microsoft.com/office/word/2010/wordprocessingCanvas" xmlns:cx="http://schemas.microsoft.com/office/drawing/2014/chartex" xmlns:cx1="http://schemas.microsoft.com/office/drawing/2015/9/8/chartex" xmlns:cx2="http://schemas.microsoft.com/office/drawing/2015/10/21/chartex" xmlns:cx3="http://schemas.microsoft.com/office/drawing/2016/5/9/chartex" xmlns:cx4="http://schemas.microsoft.com/office/drawing/2016/5/10/chartex" xmlns:cx5="http://schemas.microsoft.com/office/drawing/2016/5/11/chartex" xmlns:cx6="http://schemas.microsoft.com/office/drawing/2016/5/12/chartex" xmlns:cx7="http://schemas.microsoft.com/office/drawing/2016/5/13/chartex" xmlns:cx8="http://schemas.microsoft.com/office/drawing/2016/5/14/chartex" xmlns:mc="http://schemas.openxmlformats.org/markup-compatibility/2006" xmlns:aink="http://schemas.microsoft.com/office/drawing/2016/ink" xmlns:am3d="http://schemas.microsoft.com/office/drawing/2017/model3d" xmlns:o="urn:schemas-microsoft-com:office:office" xmlns:r="http://schemas.openxmlformats.org/officeDocument/2006/relationships" xmlns:m="http://schemas.openxmlformats.org/officeDocument/2006/math" xmlns:v="urn:schemas-microsoft-com:vml" xmlns:wp14="http://schemas.microsoft.com/office/word/2010/wordprocessingDrawing" xmlns:wp="http://schemas.openxmlformats.org/drawingml/2006/wordprocessingDrawing" xmlns:w10="urn:schemas-microsoft-com:office:word" xmlns:w="http://schemas.openxmlformats.org/wordprocessingml/2006/main" xmlns:w14="http://schemas.microsoft.com/office/word/2010/wordml" xmlns:w15="http://schemas.microsoft.com/office/word/2012/wordml" xmlns:w16cid="http://schemas.microsoft.com/office/word/2016/wordml/cid" xmlns:w16se="http://schemas.microsoft.com/office/word/2015/wordml/symex" xmlns:wpg="http://schemas.microsoft.com/office/word/2010/wordprocessingGroup" xmlns:wpi="http://schemas.microsoft.com/office/word/2010/wordprocessingInk" xmlns:wne="http://schemas.microsoft.com/office/word/2006/wordml" xmlns:wps="http://schemas.microsoft.com/office/word/2010/wordprocessingShape" mc:Ignorable="w14 w15 w16se w16cid wp14">
+<w:hdr xmlns:wpc="http://schemas.microsoft.com/office/word/2010/wordprocessingCanvas" xmlns:cx="http://schemas.microsoft.com/office/drawing/2014/chartex" xmlns:cx1="http://schemas.microsoft.com/office/drawing/2015/9/8/chartex" xmlns:cx2="http://schemas.microsoft.com/office/drawing/2015/10/21/chartex" xmlns:cx3="http://schemas.microsoft.com/office/drawing/2016/5/9/chartex" xmlns:cx4="http://schemas.microsoft.com/office/drawing/2016/5/10/chartex" xmlns:cx5="http://schemas.microsoft.com/office/drawing/2016/5/11/chartex" xmlns:cx6="http://schemas.microsoft.com/office/drawing/2016/5/12/chartex" xmlns:cx7="http://schemas.microsoft.com/office/drawing/2016/5/13/chartex" xmlns:cx8="http://schemas.microsoft.com/office/drawing/2016/5/14/chartex" xmlns:mc="http://schemas.openxmlformats.org/markup-compatibility/2006" xmlns:aink="http://schemas.microsoft.com/office/drawing/2016/ink" xmlns:am3d="http://schemas.microsoft.com/office/drawing/2017/model3d" xmlns:o="urn:schemas-microsoft-com:office:office" xmlns:r="http://schemas.openxmlformats.org/officeDocument/2006/relationships" xmlns:m="http://schemas.openxmlformats.org/officeDocument/2006/math" xmlns:v="urn:schemas-microsoft-com:vml" xmlns:wp14="http://schemas.microsoft.com/office/word/2010/wordprocessingDrawing" xmlns:wp="http://schemas.openxmlformats.org/drawingml/2006/wordprocessingDrawing" xmlns:w10="urn:schemas-microsoft-com:office:word" xmlns:w="http://schemas.openxmlformats.org/wordprocessingml/2006/main" xmlns:w14="http://schemas.microsoft.com/office/word/2010/wordml" xmlns:w15="http://schemas.microsoft.com/office/word/2012/wordml" xmlns:w16cex="http://schemas.microsoft.com/office/word/2018/wordml/cex" xmlns:w16cid="http://schemas.microsoft.com/office/word/2016/wordml/cid" xmlns:w16="http://schemas.microsoft.com/office/word/2018/wordml" xmlns:w16se="http://schemas.microsoft.com/office/word/2015/wordml/symex" xmlns:wpg="http://schemas.microsoft.com/office/word/2010/wordprocessingGroup" xmlns:wpi="http://schemas.microsoft.com/office/word/2010/wordprocessingInk" xmlns:wne="http://schemas.microsoft.com/office/word/2006/wordml" xmlns:wps="http://schemas.microsoft.com/office/word/2010/wordprocessingShape" mc:Ignorable="w14 w15 w16se w16cid w16 w16cex wp14">
   <w:p>
     <w:pPr>
       <w:pStyle w:val="Header"/>
@@ -10121,7 +10979,7 @@
 </file>
 
 <file path=word/header2.xml><?xml version="1.0" encoding="utf-8"?>
-<w:hdr xmlns:wpc="http://schemas.microsoft.com/office/word/2010/wordprocessingCanvas" xmlns:cx="http://schemas.microsoft.com/office/drawing/2014/chartex" xmlns:cx1="http://schemas.microsoft.com/office/drawing/2015/9/8/chartex" xmlns:cx2="http://schemas.microsoft.com/office/drawing/2015/10/21/chartex" xmlns:cx3="http://schemas.microsoft.com/office/drawing/2016/5/9/chartex" xmlns:cx4="http://schemas.microsoft.com/office/drawing/2016/5/10/chartex" xmlns:cx5="http://schemas.microsoft.com/office/drawing/2016/5/11/chartex" xmlns:cx6="http://schemas.microsoft.com/office/drawing/2016/5/12/chartex" xmlns:cx7="http://schemas.microsoft.com/office/drawing/2016/5/13/chartex" xmlns:cx8="http://schemas.microsoft.com/office/drawing/2016/5/14/chartex" xmlns:mc="http://schemas.openxmlformats.org/markup-compatibility/2006" xmlns:aink="http://schemas.microsoft.com/office/drawing/2016/ink" xmlns:am3d="http://schemas.microsoft.com/office/drawing/2017/model3d" xmlns:o="urn:schemas-microsoft-com:office:office" xmlns:r="http://schemas.openxmlformats.org/officeDocument/2006/relationships" xmlns:m="http://schemas.openxmlformats.org/officeDocument/2006/math" xmlns:v="urn:schemas-microsoft-com:vml" xmlns:wp14="http://schemas.microsoft.com/office/word/2010/wordprocessingDrawing" xmlns:wp="http://schemas.openxmlformats.org/drawingml/2006/wordprocessingDrawing" xmlns:w10="urn:schemas-microsoft-com:office:word" xmlns:w="http://schemas.openxmlformats.org/wordprocessingml/2006/main" xmlns:w14="http://schemas.microsoft.com/office/word/2010/wordml" xmlns:w15="http://schemas.microsoft.com/office/word/2012/wordml" xmlns:w16cid="http://schemas.microsoft.com/office/word/2016/wordml/cid" xmlns:w16se="http://schemas.microsoft.com/office/word/2015/wordml/symex" xmlns:wpg="http://schemas.microsoft.com/office/word/2010/wordprocessingGroup" xmlns:wpi="http://schemas.microsoft.com/office/word/2010/wordprocessingInk" xmlns:wne="http://schemas.microsoft.com/office/word/2006/wordml" xmlns:wps="http://schemas.microsoft.com/office/word/2010/wordprocessingShape" mc:Ignorable="w14 w15 w16se w16cid wp14">
+<w:hdr xmlns:wpc="http://schemas.microsoft.com/office/word/2010/wordprocessingCanvas" xmlns:cx="http://schemas.microsoft.com/office/drawing/2014/chartex" xmlns:cx1="http://schemas.microsoft.com/office/drawing/2015/9/8/chartex" xmlns:cx2="http://schemas.microsoft.com/office/drawing/2015/10/21/chartex" xmlns:cx3="http://schemas.microsoft.com/office/drawing/2016/5/9/chartex" xmlns:cx4="http://schemas.microsoft.com/office/drawing/2016/5/10/chartex" xmlns:cx5="http://schemas.microsoft.com/office/drawing/2016/5/11/chartex" xmlns:cx6="http://schemas.microsoft.com/office/drawing/2016/5/12/chartex" xmlns:cx7="http://schemas.microsoft.com/office/drawing/2016/5/13/chartex" xmlns:cx8="http://schemas.microsoft.com/office/drawing/2016/5/14/chartex" xmlns:mc="http://schemas.openxmlformats.org/markup-compatibility/2006" xmlns:aink="http://schemas.microsoft.com/office/drawing/2016/ink" xmlns:am3d="http://schemas.microsoft.com/office/drawing/2017/model3d" xmlns:o="urn:schemas-microsoft-com:office:office" xmlns:r="http://schemas.openxmlformats.org/officeDocument/2006/relationships" xmlns:m="http://schemas.openxmlformats.org/officeDocument/2006/math" xmlns:v="urn:schemas-microsoft-com:vml" xmlns:wp14="http://schemas.microsoft.com/office/word/2010/wordprocessingDrawing" xmlns:wp="http://schemas.openxmlformats.org/drawingml/2006/wordprocessingDrawing" xmlns:w10="urn:schemas-microsoft-com:office:word" xmlns:w="http://schemas.openxmlformats.org/wordprocessingml/2006/main" xmlns:w14="http://schemas.microsoft.com/office/word/2010/wordml" xmlns:w15="http://schemas.microsoft.com/office/word/2012/wordml" xmlns:w16cex="http://schemas.microsoft.com/office/word/2018/wordml/cex" xmlns:w16cid="http://schemas.microsoft.com/office/word/2016/wordml/cid" xmlns:w16="http://schemas.microsoft.com/office/word/2018/wordml" xmlns:w16se="http://schemas.microsoft.com/office/word/2015/wordml/symex" xmlns:wpg="http://schemas.microsoft.com/office/word/2010/wordprocessingGroup" xmlns:wpi="http://schemas.microsoft.com/office/word/2010/wordprocessingInk" xmlns:wne="http://schemas.microsoft.com/office/word/2006/wordml" xmlns:wps="http://schemas.microsoft.com/office/word/2010/wordprocessingShape" mc:Ignorable="w14 w15 w16se w16cid w16 w16cex wp14">
   <w:p>
     <w:pPr>
       <w:pStyle w:val="Header"/>
@@ -10131,7 +10989,7 @@
 </file>
 
 <file path=word/header3.xml><?xml version="1.0" encoding="utf-8"?>
-<w:hdr xmlns:wpc="http://schemas.microsoft.com/office/word/2010/wordprocessingCanvas" xmlns:cx="http://schemas.microsoft.com/office/drawing/2014/chartex" xmlns:cx1="http://schemas.microsoft.com/office/drawing/2015/9/8/chartex" xmlns:cx2="http://schemas.microsoft.com/office/drawing/2015/10/21/chartex" xmlns:cx3="http://schemas.microsoft.com/office/drawing/2016/5/9/chartex" xmlns:cx4="http://schemas.microsoft.com/office/drawing/2016/5/10/chartex" xmlns:cx5="http://schemas.microsoft.com/office/drawing/2016/5/11/chartex" xmlns:cx6="http://schemas.microsoft.com/office/drawing/2016/5/12/chartex" xmlns:cx7="http://schemas.microsoft.com/office/drawing/2016/5/13/chartex" xmlns:cx8="http://schemas.microsoft.com/office/drawing/2016/5/14/chartex" xmlns:mc="http://schemas.openxmlformats.org/markup-compatibility/2006" xmlns:aink="http://schemas.microsoft.com/office/drawing/2016/ink" xmlns:am3d="http://schemas.microsoft.com/office/drawing/2017/model3d" xmlns:o="urn:schemas-microsoft-com:office:office" xmlns:r="http://schemas.openxmlformats.org/officeDocument/2006/relationships" xmlns:m="http://schemas.openxmlformats.org/officeDocument/2006/math" xmlns:v="urn:schemas-microsoft-com:vml" xmlns:wp14="http://schemas.microsoft.com/office/word/2010/wordprocessingDrawing" xmlns:wp="http://schemas.openxmlformats.org/drawingml/2006/wordprocessingDrawing" xmlns:w10="urn:schemas-microsoft-com:office:word" xmlns:w="http://schemas.openxmlformats.org/wordprocessingml/2006/main" xmlns:w14="http://schemas.microsoft.com/office/word/2010/wordml" xmlns:w15="http://schemas.microsoft.com/office/word/2012/wordml" xmlns:w16cid="http://schemas.microsoft.com/office/word/2016/wordml/cid" xmlns:w16se="http://schemas.microsoft.com/office/word/2015/wordml/symex" xmlns:wpg="http://schemas.microsoft.com/office/word/2010/wordprocessingGroup" xmlns:wpi="http://schemas.microsoft.com/office/word/2010/wordprocessingInk" xmlns:wne="http://schemas.microsoft.com/office/word/2006/wordml" xmlns:wps="http://schemas.microsoft.com/office/word/2010/wordprocessingShape" mc:Ignorable="w14 w15 w16se w16cid wp14">
+<w:hdr xmlns:wpc="http://schemas.microsoft.com/office/word/2010/wordprocessingCanvas" xmlns:cx="http://schemas.microsoft.com/office/drawing/2014/chartex" xmlns:cx1="http://schemas.microsoft.com/office/drawing/2015/9/8/chartex" xmlns:cx2="http://schemas.microsoft.com/office/drawing/2015/10/21/chartex" xmlns:cx3="http://schemas.microsoft.com/office/drawing/2016/5/9/chartex" xmlns:cx4="http://schemas.microsoft.com/office/drawing/2016/5/10/chartex" xmlns:cx5="http://schemas.microsoft.com/office/drawing/2016/5/11/chartex" xmlns:cx6="http://schemas.microsoft.com/office/drawing/2016/5/12/chartex" xmlns:cx7="http://schemas.microsoft.com/office/drawing/2016/5/13/chartex" xmlns:cx8="http://schemas.microsoft.com/office/drawing/2016/5/14/chartex" xmlns:mc="http://schemas.openxmlformats.org/markup-compatibility/2006" xmlns:aink="http://schemas.microsoft.com/office/drawing/2016/ink" xmlns:am3d="http://schemas.microsoft.com/office/drawing/2017/model3d" xmlns:o="urn:schemas-microsoft-com:office:office" xmlns:r="http://schemas.openxmlformats.org/officeDocument/2006/relationships" xmlns:m="http://schemas.openxmlformats.org/officeDocument/2006/math" xmlns:v="urn:schemas-microsoft-com:vml" xmlns:wp14="http://schemas.microsoft.com/office/word/2010/wordprocessingDrawing" xmlns:wp="http://schemas.openxmlformats.org/drawingml/2006/wordprocessingDrawing" xmlns:w10="urn:schemas-microsoft-com:office:word" xmlns:w="http://schemas.openxmlformats.org/wordprocessingml/2006/main" xmlns:w14="http://schemas.microsoft.com/office/word/2010/wordml" xmlns:w15="http://schemas.microsoft.com/office/word/2012/wordml" xmlns:w16cex="http://schemas.microsoft.com/office/word/2018/wordml/cex" xmlns:w16cid="http://schemas.microsoft.com/office/word/2016/wordml/cid" xmlns:w16="http://schemas.microsoft.com/office/word/2018/wordml" xmlns:w16se="http://schemas.microsoft.com/office/word/2015/wordml/symex" xmlns:wpg="http://schemas.microsoft.com/office/word/2010/wordprocessingGroup" xmlns:wpi="http://schemas.microsoft.com/office/word/2010/wordprocessingInk" xmlns:wne="http://schemas.microsoft.com/office/word/2006/wordml" xmlns:wps="http://schemas.microsoft.com/office/word/2010/wordprocessingShape" mc:Ignorable="w14 w15 w16se w16cid w16 w16cex wp14">
   <w:p>
     <w:pPr>
       <w:pStyle w:val="Header"/>
@@ -10141,7 +10999,7 @@
 </file>
 
 <file path=word/numbering.xml><?xml version="1.0" encoding="utf-8"?>
-<w:numbering xmlns:wpc="http://schemas.microsoft.com/office/word/2010/wordprocessingCanvas" xmlns:cx="http://schemas.microsoft.com/office/drawing/2014/chartex" xmlns:cx1="http://schemas.microsoft.com/office/drawing/2015/9/8/chartex" xmlns:cx2="http://schemas.microsoft.com/office/drawing/2015/10/21/chartex" xmlns:cx3="http://schemas.microsoft.com/office/drawing/2016/5/9/chartex" xmlns:cx4="http://schemas.microsoft.com/office/drawing/2016/5/10/chartex" xmlns:cx5="http://schemas.microsoft.com/office/drawing/2016/5/11/chartex" xmlns:cx6="http://schemas.microsoft.com/office/drawing/2016/5/12/chartex" xmlns:cx7="http://schemas.microsoft.com/office/drawing/2016/5/13/chartex" xmlns:cx8="http://schemas.microsoft.com/office/drawing/2016/5/14/chartex" xmlns:mc="http://schemas.openxmlformats.org/markup-compatibility/2006" xmlns:aink="http://schemas.microsoft.com/office/drawing/2016/ink" xmlns:am3d="http://schemas.microsoft.com/office/drawing/2017/model3d" xmlns:o="urn:schemas-microsoft-com:office:office" xmlns:r="http://schemas.openxmlformats.org/officeDocument/2006/relationships" xmlns:m="http://schemas.openxmlformats.org/officeDocument/2006/math" xmlns:v="urn:schemas-microsoft-com:vml" xmlns:wp14="http://schemas.microsoft.com/office/word/2010/wordprocessingDrawing" xmlns:wp="http://schemas.openxmlformats.org/drawingml/2006/wordprocessingDrawing" xmlns:w10="urn:schemas-microsoft-com:office:word" xmlns:w="http://schemas.openxmlformats.org/wordprocessingml/2006/main" xmlns:w14="http://schemas.microsoft.com/office/word/2010/wordml" xmlns:w15="http://schemas.microsoft.com/office/word/2012/wordml" xmlns:w16cid="http://schemas.microsoft.com/office/word/2016/wordml/cid" xmlns:w16se="http://schemas.microsoft.com/office/word/2015/wordml/symex" xmlns:wpg="http://schemas.microsoft.com/office/word/2010/wordprocessingGroup" xmlns:wpi="http://schemas.microsoft.com/office/word/2010/wordprocessingInk" xmlns:wne="http://schemas.microsoft.com/office/word/2006/wordml" xmlns:wps="http://schemas.microsoft.com/office/word/2010/wordprocessingShape" mc:Ignorable="w14 w15 w16se w16cid wp14">
+<w:numbering xmlns:wpc="http://schemas.microsoft.com/office/word/2010/wordprocessingCanvas" xmlns:cx="http://schemas.microsoft.com/office/drawing/2014/chartex" xmlns:cx1="http://schemas.microsoft.com/office/drawing/2015/9/8/chartex" xmlns:cx2="http://schemas.microsoft.com/office/drawing/2015/10/21/chartex" xmlns:cx3="http://schemas.microsoft.com/office/drawing/2016/5/9/chartex" xmlns:cx4="http://schemas.microsoft.com/office/drawing/2016/5/10/chartex" xmlns:cx5="http://schemas.microsoft.com/office/drawing/2016/5/11/chartex" xmlns:cx6="http://schemas.microsoft.com/office/drawing/2016/5/12/chartex" xmlns:cx7="http://schemas.microsoft.com/office/drawing/2016/5/13/chartex" xmlns:cx8="http://schemas.microsoft.com/office/drawing/2016/5/14/chartex" xmlns:mc="http://schemas.openxmlformats.org/markup-compatibility/2006" xmlns:aink="http://schemas.microsoft.com/office/drawing/2016/ink" xmlns:am3d="http://schemas.microsoft.com/office/drawing/2017/model3d" xmlns:o="urn:schemas-microsoft-com:office:office" xmlns:r="http://schemas.openxmlformats.org/officeDocument/2006/relationships" xmlns:m="http://schemas.openxmlformats.org/officeDocument/2006/math" xmlns:v="urn:schemas-microsoft-com:vml" xmlns:wp14="http://schemas.microsoft.com/office/word/2010/wordprocessingDrawing" xmlns:wp="http://schemas.openxmlformats.org/drawingml/2006/wordprocessingDrawing" xmlns:w10="urn:schemas-microsoft-com:office:word" xmlns:w="http://schemas.openxmlformats.org/wordprocessingml/2006/main" xmlns:w14="http://schemas.microsoft.com/office/word/2010/wordml" xmlns:w15="http://schemas.microsoft.com/office/word/2012/wordml" xmlns:w16cex="http://schemas.microsoft.com/office/word/2018/wordml/cex" xmlns:w16cid="http://schemas.microsoft.com/office/word/2016/wordml/cid" xmlns:w16="http://schemas.microsoft.com/office/word/2018/wordml" xmlns:w16se="http://schemas.microsoft.com/office/word/2015/wordml/symex" xmlns:wpg="http://schemas.microsoft.com/office/word/2010/wordprocessingGroup" xmlns:wpi="http://schemas.microsoft.com/office/word/2010/wordprocessingInk" xmlns:wne="http://schemas.microsoft.com/office/word/2006/wordml" xmlns:wps="http://schemas.microsoft.com/office/word/2010/wordprocessingShape" mc:Ignorable="w14 w15 w16se w16cid w16 w16cex wp14">
   <w:abstractNum w:abstractNumId="0" w15:restartNumberingAfterBreak="0">
     <w:nsid w:val="23105C0C"/>
     <w:multiLevelType w:val="multilevel"/>
@@ -10475,14 +11333,14 @@
 </file>
 
 <file path=word/styles.xml><?xml version="1.0" encoding="utf-8"?>
-<w:styles xmlns:mc="http://schemas.openxmlformats.org/markup-compatibility/2006" xmlns:r="http://schemas.openxmlformats.org/officeDocument/2006/relationships" xmlns:w="http://schemas.openxmlformats.org/wordprocessingml/2006/main" xmlns:w14="http://schemas.microsoft.com/office/word/2010/wordml" xmlns:w15="http://schemas.microsoft.com/office/word/2012/wordml" xmlns:w16cid="http://schemas.microsoft.com/office/word/2016/wordml/cid" xmlns:w16se="http://schemas.microsoft.com/office/word/2015/wordml/symex" mc:Ignorable="w14 w15 w16se w16cid">
+<w:styles xmlns:mc="http://schemas.openxmlformats.org/markup-compatibility/2006" xmlns:r="http://schemas.openxmlformats.org/officeDocument/2006/relationships" xmlns:w="http://schemas.openxmlformats.org/wordprocessingml/2006/main" xmlns:w14="http://schemas.microsoft.com/office/word/2010/wordml" xmlns:w15="http://schemas.microsoft.com/office/word/2012/wordml" xmlns:w16cex="http://schemas.microsoft.com/office/word/2018/wordml/cex" xmlns:w16cid="http://schemas.microsoft.com/office/word/2016/wordml/cid" xmlns:w16="http://schemas.microsoft.com/office/word/2018/wordml" xmlns:w16se="http://schemas.microsoft.com/office/word/2015/wordml/symex" mc:Ignorable="w14 w15 w16se w16cid w16 w16cex">
   <w:docDefaults>
     <w:rPrDefault>
       <w:rPr>
         <w:rFonts w:asciiTheme="minorHAnsi" w:eastAsiaTheme="minorHAnsi" w:hAnsiTheme="minorHAnsi" w:cstheme="minorBidi"/>
         <w:sz w:val="22"/>
         <w:szCs w:val="22"/>
-        <w:lang w:eastAsia="en-US" w:bidi="ar-SA"/>
+        <w:lang w:val="en-GB" w:eastAsia="en-US" w:bidi="ar-SA"/>
       </w:rPr>
     </w:rPrDefault>
     <w:pPrDefault>

</xml_diff>

<commit_message>
NLRFIM-109: Logging for Java OIO SAML 3
* Update documentation with logging configuration
</commit_message>
<xml_diff>
--- a/doc/Using OIOSAML for Java.docx
+++ b/doc/Using OIOSAML for Java.docx
@@ -151,7 +151,13 @@
         <w:rPr>
           <w:lang w:val="en-US"/>
         </w:rPr>
-        <w:t>Version: 3.0.1</w:t>
+        <w:t>Version: 3.0.</w:t>
+      </w:r>
+      <w:r>
+        <w:rPr>
+          <w:lang w:val="en-US"/>
+        </w:rPr>
+        <w:t>3</w:t>
       </w:r>
     </w:p>
     <w:p>
@@ -176,7 +182,9 @@
           <w:docPartUnique/>
         </w:docPartObj>
       </w:sdtPr>
+      <w:sdtEndPr/>
       <w:sdtContent>
+        <w:bookmarkStart w:id="0" w:name="_Toc89177410" w:displacedByCustomXml="prev"/>
         <w:p>
           <w:pPr>
             <w:pStyle w:val="TOCHeading"/>
@@ -188,6 +196,7 @@
             <w:lastRenderedPageBreak/>
             <w:t>Table of Contents</w:t>
           </w:r>
+          <w:bookmarkEnd w:id="0"/>
         </w:p>
         <w:p>
           <w:pPr>
@@ -197,6 +206,8 @@
             </w:tabs>
             <w:rPr>
               <w:rFonts w:eastAsiaTheme="minorEastAsia"/>
+              <w:noProof/>
+              <w:lang w:eastAsia="en-GB"/>
             </w:rPr>
           </w:pPr>
           <w:r>
@@ -217,47 +228,129 @@
             </w:rPr>
             <w:fldChar w:fldCharType="separate"/>
           </w:r>
-          <w:hyperlink w:anchor="_Toc61701182">
-            <w:r>
-              <w:rPr>
-                <w:rStyle w:val="IndexLink"/>
-                <w:webHidden/>
+          <w:hyperlink w:anchor="_Toc89177410" w:history="1">
+            <w:r>
+              <w:rPr>
+                <w:rStyle w:val="Hyperlink"/>
+                <w:noProof/>
+              </w:rPr>
+              <w:t>Table of Contents</w:t>
+            </w:r>
+            <w:r>
+              <w:rPr>
+                <w:noProof/>
+                <w:webHidden/>
+              </w:rPr>
+              <w:tab/>
+            </w:r>
+            <w:r>
+              <w:rPr>
+                <w:noProof/>
+                <w:webHidden/>
+              </w:rPr>
+              <w:fldChar w:fldCharType="begin"/>
+            </w:r>
+            <w:r>
+              <w:rPr>
+                <w:noProof/>
+                <w:webHidden/>
+              </w:rPr>
+              <w:instrText xml:space="preserve"> PAGEREF _Toc89177410 \h </w:instrText>
+            </w:r>
+            <w:r>
+              <w:rPr>
+                <w:noProof/>
+                <w:webHidden/>
+              </w:rPr>
+            </w:r>
+            <w:r>
+              <w:rPr>
+                <w:noProof/>
+                <w:webHidden/>
+              </w:rPr>
+              <w:fldChar w:fldCharType="separate"/>
+            </w:r>
+            <w:r>
+              <w:rPr>
+                <w:noProof/>
+                <w:webHidden/>
+              </w:rPr>
+              <w:t>2</w:t>
+            </w:r>
+            <w:r>
+              <w:rPr>
+                <w:noProof/>
+                <w:webHidden/>
+              </w:rPr>
+              <w:fldChar w:fldCharType="end"/>
+            </w:r>
+          </w:hyperlink>
+        </w:p>
+        <w:p>
+          <w:pPr>
+            <w:pStyle w:val="TOC1"/>
+            <w:tabs>
+              <w:tab w:val="right" w:leader="dot" w:pos="9016"/>
+            </w:tabs>
+            <w:rPr>
+              <w:rFonts w:eastAsiaTheme="minorEastAsia"/>
+              <w:noProof/>
+              <w:lang w:eastAsia="en-GB"/>
+            </w:rPr>
+          </w:pPr>
+          <w:hyperlink w:anchor="_Toc89177411" w:history="1">
+            <w:r>
+              <w:rPr>
+                <w:rStyle w:val="Hyperlink"/>
+                <w:noProof/>
                 <w:lang w:val="en-US"/>
               </w:rPr>
               <w:t>1 OIOSAML.java</w:t>
             </w:r>
             <w:r>
               <w:rPr>
+                <w:noProof/>
+                <w:webHidden/>
+              </w:rPr>
+              <w:tab/>
+            </w:r>
+            <w:r>
+              <w:rPr>
+                <w:noProof/>
                 <w:webHidden/>
               </w:rPr>
               <w:fldChar w:fldCharType="begin"/>
             </w:r>
             <w:r>
               <w:rPr>
-                <w:webHidden/>
-              </w:rPr>
-              <w:instrText>PAGEREF _Toc61701182 \h</w:instrText>
-            </w:r>
-            <w:r>
-              <w:rPr>
-                <w:webHidden/>
-              </w:rPr>
-            </w:r>
-            <w:r>
-              <w:rPr>
+                <w:noProof/>
+                <w:webHidden/>
+              </w:rPr>
+              <w:instrText xml:space="preserve"> PAGEREF _Toc89177411 \h </w:instrText>
+            </w:r>
+            <w:r>
+              <w:rPr>
+                <w:noProof/>
+                <w:webHidden/>
+              </w:rPr>
+            </w:r>
+            <w:r>
+              <w:rPr>
+                <w:noProof/>
                 <w:webHidden/>
               </w:rPr>
               <w:fldChar w:fldCharType="separate"/>
             </w:r>
             <w:r>
               <w:rPr>
-                <w:rStyle w:val="IndexLink"/>
-              </w:rPr>
-              <w:tab/>
+                <w:noProof/>
+                <w:webHidden/>
+              </w:rPr>
               <w:t>3</w:t>
             </w:r>
             <w:r>
               <w:rPr>
+                <w:noProof/>
                 <w:webHidden/>
               </w:rPr>
               <w:fldChar w:fldCharType="end"/>
@@ -272,49 +365,63 @@
             </w:tabs>
             <w:rPr>
               <w:rFonts w:eastAsiaTheme="minorEastAsia"/>
+              <w:noProof/>
+              <w:lang w:eastAsia="en-GB"/>
             </w:rPr>
           </w:pPr>
-          <w:hyperlink w:anchor="_Toc61701183">
-            <w:r>
-              <w:rPr>
-                <w:rStyle w:val="IndexLink"/>
-                <w:webHidden/>
+          <w:hyperlink w:anchor="_Toc89177412" w:history="1">
+            <w:r>
+              <w:rPr>
+                <w:rStyle w:val="Hyperlink"/>
+                <w:noProof/>
                 <w:lang w:val="en-US"/>
               </w:rPr>
               <w:t>1.1 Overview</w:t>
             </w:r>
             <w:r>
               <w:rPr>
+                <w:noProof/>
+                <w:webHidden/>
+              </w:rPr>
+              <w:tab/>
+            </w:r>
+            <w:r>
+              <w:rPr>
+                <w:noProof/>
                 <w:webHidden/>
               </w:rPr>
               <w:fldChar w:fldCharType="begin"/>
             </w:r>
             <w:r>
               <w:rPr>
-                <w:webHidden/>
-              </w:rPr>
-              <w:instrText>PAGEREF _Toc61701183 \h</w:instrText>
-            </w:r>
-            <w:r>
-              <w:rPr>
-                <w:webHidden/>
-              </w:rPr>
-            </w:r>
-            <w:r>
-              <w:rPr>
+                <w:noProof/>
+                <w:webHidden/>
+              </w:rPr>
+              <w:instrText xml:space="preserve"> PAGEREF _Toc89177412 \h </w:instrText>
+            </w:r>
+            <w:r>
+              <w:rPr>
+                <w:noProof/>
+                <w:webHidden/>
+              </w:rPr>
+            </w:r>
+            <w:r>
+              <w:rPr>
+                <w:noProof/>
                 <w:webHidden/>
               </w:rPr>
               <w:fldChar w:fldCharType="separate"/>
             </w:r>
             <w:r>
               <w:rPr>
-                <w:rStyle w:val="IndexLink"/>
-              </w:rPr>
-              <w:tab/>
+                <w:noProof/>
+                <w:webHidden/>
+              </w:rPr>
               <w:t>3</w:t>
             </w:r>
             <w:r>
               <w:rPr>
+                <w:noProof/>
                 <w:webHidden/>
               </w:rPr>
               <w:fldChar w:fldCharType="end"/>
@@ -329,49 +436,63 @@
             </w:tabs>
             <w:rPr>
               <w:rFonts w:eastAsiaTheme="minorEastAsia"/>
+              <w:noProof/>
+              <w:lang w:eastAsia="en-GB"/>
             </w:rPr>
           </w:pPr>
-          <w:hyperlink w:anchor="_Toc61701184">
-            <w:r>
-              <w:rPr>
-                <w:rStyle w:val="IndexLink"/>
-                <w:webHidden/>
+          <w:hyperlink w:anchor="_Toc89177413" w:history="1">
+            <w:r>
+              <w:rPr>
+                <w:rStyle w:val="Hyperlink"/>
+                <w:noProof/>
                 <w:lang w:val="en-US"/>
               </w:rPr>
               <w:t>1.2 Version 3.0.0</w:t>
             </w:r>
             <w:r>
               <w:rPr>
+                <w:noProof/>
+                <w:webHidden/>
+              </w:rPr>
+              <w:tab/>
+            </w:r>
+            <w:r>
+              <w:rPr>
+                <w:noProof/>
                 <w:webHidden/>
               </w:rPr>
               <w:fldChar w:fldCharType="begin"/>
             </w:r>
             <w:r>
               <w:rPr>
-                <w:webHidden/>
-              </w:rPr>
-              <w:instrText>PAGEREF _Toc61701184 \h</w:instrText>
-            </w:r>
-            <w:r>
-              <w:rPr>
-                <w:webHidden/>
-              </w:rPr>
-            </w:r>
-            <w:r>
-              <w:rPr>
+                <w:noProof/>
+                <w:webHidden/>
+              </w:rPr>
+              <w:instrText xml:space="preserve"> PAGEREF _Toc89177413 \h </w:instrText>
+            </w:r>
+            <w:r>
+              <w:rPr>
+                <w:noProof/>
+                <w:webHidden/>
+              </w:rPr>
+            </w:r>
+            <w:r>
+              <w:rPr>
+                <w:noProof/>
                 <w:webHidden/>
               </w:rPr>
               <w:fldChar w:fldCharType="separate"/>
             </w:r>
             <w:r>
               <w:rPr>
-                <w:rStyle w:val="IndexLink"/>
-              </w:rPr>
-              <w:tab/>
+                <w:noProof/>
+                <w:webHidden/>
+              </w:rPr>
               <w:t>3</w:t>
             </w:r>
             <w:r>
               <w:rPr>
+                <w:noProof/>
                 <w:webHidden/>
               </w:rPr>
               <w:fldChar w:fldCharType="end"/>
@@ -386,49 +507,63 @@
             </w:tabs>
             <w:rPr>
               <w:rFonts w:eastAsiaTheme="minorEastAsia"/>
+              <w:noProof/>
+              <w:lang w:eastAsia="en-GB"/>
             </w:rPr>
           </w:pPr>
-          <w:hyperlink w:anchor="_Toc61701185">
-            <w:r>
-              <w:rPr>
-                <w:rStyle w:val="IndexLink"/>
-                <w:webHidden/>
+          <w:hyperlink w:anchor="_Toc89177414" w:history="1">
+            <w:r>
+              <w:rPr>
+                <w:rStyle w:val="Hyperlink"/>
+                <w:noProof/>
                 <w:lang w:val="en-US"/>
               </w:rPr>
               <w:t>2 Mandatory Configuration</w:t>
             </w:r>
             <w:r>
               <w:rPr>
+                <w:noProof/>
+                <w:webHidden/>
+              </w:rPr>
+              <w:tab/>
+            </w:r>
+            <w:r>
+              <w:rPr>
+                <w:noProof/>
                 <w:webHidden/>
               </w:rPr>
               <w:fldChar w:fldCharType="begin"/>
             </w:r>
             <w:r>
               <w:rPr>
-                <w:webHidden/>
-              </w:rPr>
-              <w:instrText>PAGEREF _Toc61701185 \h</w:instrText>
-            </w:r>
-            <w:r>
-              <w:rPr>
-                <w:webHidden/>
-              </w:rPr>
-            </w:r>
-            <w:r>
-              <w:rPr>
+                <w:noProof/>
+                <w:webHidden/>
+              </w:rPr>
+              <w:instrText xml:space="preserve"> PAGEREF _Toc89177414 \h </w:instrText>
+            </w:r>
+            <w:r>
+              <w:rPr>
+                <w:noProof/>
+                <w:webHidden/>
+              </w:rPr>
+            </w:r>
+            <w:r>
+              <w:rPr>
+                <w:noProof/>
                 <w:webHidden/>
               </w:rPr>
               <w:fldChar w:fldCharType="separate"/>
             </w:r>
             <w:r>
               <w:rPr>
-                <w:rStyle w:val="IndexLink"/>
-              </w:rPr>
-              <w:tab/>
+                <w:noProof/>
+                <w:webHidden/>
+              </w:rPr>
               <w:t>3</w:t>
             </w:r>
             <w:r>
               <w:rPr>
+                <w:noProof/>
                 <w:webHidden/>
               </w:rPr>
               <w:fldChar w:fldCharType="end"/>
@@ -443,49 +578,63 @@
             </w:tabs>
             <w:rPr>
               <w:rFonts w:eastAsiaTheme="minorEastAsia"/>
+              <w:noProof/>
+              <w:lang w:eastAsia="en-GB"/>
             </w:rPr>
           </w:pPr>
-          <w:hyperlink w:anchor="_Toc61701186">
-            <w:r>
-              <w:rPr>
-                <w:rStyle w:val="IndexLink"/>
-                <w:webHidden/>
+          <w:hyperlink w:anchor="_Toc89177415" w:history="1">
+            <w:r>
+              <w:rPr>
+                <w:rStyle w:val="Hyperlink"/>
+                <w:noProof/>
                 <w:lang w:val="en-US"/>
               </w:rPr>
               <w:t>2.1 DispatcherServlet</w:t>
             </w:r>
             <w:r>
               <w:rPr>
+                <w:noProof/>
+                <w:webHidden/>
+              </w:rPr>
+              <w:tab/>
+            </w:r>
+            <w:r>
+              <w:rPr>
+                <w:noProof/>
                 <w:webHidden/>
               </w:rPr>
               <w:fldChar w:fldCharType="begin"/>
             </w:r>
             <w:r>
               <w:rPr>
-                <w:webHidden/>
-              </w:rPr>
-              <w:instrText>PAGEREF _Toc61701186 \h</w:instrText>
-            </w:r>
-            <w:r>
-              <w:rPr>
-                <w:webHidden/>
-              </w:rPr>
-            </w:r>
-            <w:r>
-              <w:rPr>
+                <w:noProof/>
+                <w:webHidden/>
+              </w:rPr>
+              <w:instrText xml:space="preserve"> PAGEREF _Toc89177415 \h </w:instrText>
+            </w:r>
+            <w:r>
+              <w:rPr>
+                <w:noProof/>
+                <w:webHidden/>
+              </w:rPr>
+            </w:r>
+            <w:r>
+              <w:rPr>
+                <w:noProof/>
                 <w:webHidden/>
               </w:rPr>
               <w:fldChar w:fldCharType="separate"/>
             </w:r>
             <w:r>
               <w:rPr>
-                <w:rStyle w:val="IndexLink"/>
-              </w:rPr>
-              <w:tab/>
+                <w:noProof/>
+                <w:webHidden/>
+              </w:rPr>
               <w:t>3</w:t>
             </w:r>
             <w:r>
               <w:rPr>
+                <w:noProof/>
                 <w:webHidden/>
               </w:rPr>
               <w:fldChar w:fldCharType="end"/>
@@ -500,49 +649,63 @@
             </w:tabs>
             <w:rPr>
               <w:rFonts w:eastAsiaTheme="minorEastAsia"/>
+              <w:noProof/>
+              <w:lang w:eastAsia="en-GB"/>
             </w:rPr>
           </w:pPr>
-          <w:hyperlink w:anchor="_Toc61701187">
-            <w:r>
-              <w:rPr>
-                <w:rStyle w:val="IndexLink"/>
-                <w:webHidden/>
+          <w:hyperlink w:anchor="_Toc89177416" w:history="1">
+            <w:r>
+              <w:rPr>
+                <w:rStyle w:val="Hyperlink"/>
+                <w:noProof/>
                 <w:lang w:val="en-US"/>
               </w:rPr>
               <w:t>2.2 AuthenticatedFilter</w:t>
             </w:r>
             <w:r>
               <w:rPr>
+                <w:noProof/>
+                <w:webHidden/>
+              </w:rPr>
+              <w:tab/>
+            </w:r>
+            <w:r>
+              <w:rPr>
+                <w:noProof/>
                 <w:webHidden/>
               </w:rPr>
               <w:fldChar w:fldCharType="begin"/>
             </w:r>
             <w:r>
               <w:rPr>
-                <w:webHidden/>
-              </w:rPr>
-              <w:instrText>PAGEREF _Toc61701187 \h</w:instrText>
-            </w:r>
-            <w:r>
-              <w:rPr>
-                <w:webHidden/>
-              </w:rPr>
-            </w:r>
-            <w:r>
-              <w:rPr>
+                <w:noProof/>
+                <w:webHidden/>
+              </w:rPr>
+              <w:instrText xml:space="preserve"> PAGEREF _Toc89177416 \h </w:instrText>
+            </w:r>
+            <w:r>
+              <w:rPr>
+                <w:noProof/>
+                <w:webHidden/>
+              </w:rPr>
+            </w:r>
+            <w:r>
+              <w:rPr>
+                <w:noProof/>
                 <w:webHidden/>
               </w:rPr>
               <w:fldChar w:fldCharType="separate"/>
             </w:r>
             <w:r>
               <w:rPr>
-                <w:rStyle w:val="IndexLink"/>
-              </w:rPr>
-              <w:tab/>
+                <w:noProof/>
+                <w:webHidden/>
+              </w:rPr>
               <w:t>3</w:t>
             </w:r>
             <w:r>
               <w:rPr>
+                <w:noProof/>
                 <w:webHidden/>
               </w:rPr>
               <w:fldChar w:fldCharType="end"/>
@@ -557,49 +720,63 @@
             </w:tabs>
             <w:rPr>
               <w:rFonts w:eastAsiaTheme="minorEastAsia"/>
+              <w:noProof/>
+              <w:lang w:eastAsia="en-GB"/>
             </w:rPr>
           </w:pPr>
-          <w:hyperlink w:anchor="_Toc61701188">
-            <w:r>
-              <w:rPr>
-                <w:rStyle w:val="IndexLink"/>
-                <w:webHidden/>
+          <w:hyperlink w:anchor="_Toc89177417" w:history="1">
+            <w:r>
+              <w:rPr>
+                <w:rStyle w:val="Hyperlink"/>
+                <w:noProof/>
                 <w:lang w:val="en-US"/>
               </w:rPr>
               <w:t>3 How to configure OIOSAML</w:t>
             </w:r>
             <w:r>
               <w:rPr>
+                <w:noProof/>
+                <w:webHidden/>
+              </w:rPr>
+              <w:tab/>
+            </w:r>
+            <w:r>
+              <w:rPr>
+                <w:noProof/>
                 <w:webHidden/>
               </w:rPr>
               <w:fldChar w:fldCharType="begin"/>
             </w:r>
             <w:r>
               <w:rPr>
-                <w:webHidden/>
-              </w:rPr>
-              <w:instrText>PAGEREF _Toc61701188 \h</w:instrText>
-            </w:r>
-            <w:r>
-              <w:rPr>
-                <w:webHidden/>
-              </w:rPr>
-            </w:r>
-            <w:r>
-              <w:rPr>
+                <w:noProof/>
+                <w:webHidden/>
+              </w:rPr>
+              <w:instrText xml:space="preserve"> PAGEREF _Toc89177417 \h </w:instrText>
+            </w:r>
+            <w:r>
+              <w:rPr>
+                <w:noProof/>
+                <w:webHidden/>
+              </w:rPr>
+            </w:r>
+            <w:r>
+              <w:rPr>
+                <w:noProof/>
                 <w:webHidden/>
               </w:rPr>
               <w:fldChar w:fldCharType="separate"/>
             </w:r>
             <w:r>
               <w:rPr>
-                <w:rStyle w:val="IndexLink"/>
-              </w:rPr>
-              <w:tab/>
+                <w:noProof/>
+                <w:webHidden/>
+              </w:rPr>
               <w:t>4</w:t>
             </w:r>
             <w:r>
               <w:rPr>
+                <w:noProof/>
                 <w:webHidden/>
               </w:rPr>
               <w:fldChar w:fldCharType="end"/>
@@ -614,49 +791,63 @@
             </w:tabs>
             <w:rPr>
               <w:rFonts w:eastAsiaTheme="minorEastAsia"/>
+              <w:noProof/>
+              <w:lang w:eastAsia="en-GB"/>
             </w:rPr>
           </w:pPr>
-          <w:hyperlink w:anchor="_Toc61701189">
-            <w:r>
-              <w:rPr>
-                <w:rStyle w:val="IndexLink"/>
-                <w:webHidden/>
+          <w:hyperlink w:anchor="_Toc89177418" w:history="1">
+            <w:r>
+              <w:rPr>
+                <w:rStyle w:val="Hyperlink"/>
+                <w:noProof/>
                 <w:lang w:val="en-US"/>
               </w:rPr>
               <w:t>3.1 Configure through web.xml</w:t>
             </w:r>
             <w:r>
               <w:rPr>
+                <w:noProof/>
+                <w:webHidden/>
+              </w:rPr>
+              <w:tab/>
+            </w:r>
+            <w:r>
+              <w:rPr>
+                <w:noProof/>
                 <w:webHidden/>
               </w:rPr>
               <w:fldChar w:fldCharType="begin"/>
             </w:r>
             <w:r>
               <w:rPr>
-                <w:webHidden/>
-              </w:rPr>
-              <w:instrText>PAGEREF _Toc61701189 \h</w:instrText>
-            </w:r>
-            <w:r>
-              <w:rPr>
-                <w:webHidden/>
-              </w:rPr>
-            </w:r>
-            <w:r>
-              <w:rPr>
+                <w:noProof/>
+                <w:webHidden/>
+              </w:rPr>
+              <w:instrText xml:space="preserve"> PAGEREF _Toc89177418 \h </w:instrText>
+            </w:r>
+            <w:r>
+              <w:rPr>
+                <w:noProof/>
+                <w:webHidden/>
+              </w:rPr>
+            </w:r>
+            <w:r>
+              <w:rPr>
+                <w:noProof/>
                 <w:webHidden/>
               </w:rPr>
               <w:fldChar w:fldCharType="separate"/>
             </w:r>
             <w:r>
               <w:rPr>
-                <w:rStyle w:val="IndexLink"/>
-              </w:rPr>
-              <w:tab/>
+                <w:noProof/>
+                <w:webHidden/>
+              </w:rPr>
               <w:t>4</w:t>
             </w:r>
             <w:r>
               <w:rPr>
+                <w:noProof/>
                 <w:webHidden/>
               </w:rPr>
               <w:fldChar w:fldCharType="end"/>
@@ -671,49 +862,63 @@
             </w:tabs>
             <w:rPr>
               <w:rFonts w:eastAsiaTheme="minorEastAsia"/>
+              <w:noProof/>
+              <w:lang w:eastAsia="en-GB"/>
             </w:rPr>
           </w:pPr>
-          <w:hyperlink w:anchor="_Toc61701190">
-            <w:r>
-              <w:rPr>
-                <w:rStyle w:val="IndexLink"/>
-                <w:webHidden/>
+          <w:hyperlink w:anchor="_Toc89177419" w:history="1">
+            <w:r>
+              <w:rPr>
+                <w:rStyle w:val="Hyperlink"/>
+                <w:noProof/>
                 <w:lang w:val="en-US"/>
               </w:rPr>
               <w:t>4 Configuration Parameters</w:t>
             </w:r>
             <w:r>
               <w:rPr>
+                <w:noProof/>
+                <w:webHidden/>
+              </w:rPr>
+              <w:tab/>
+            </w:r>
+            <w:r>
+              <w:rPr>
+                <w:noProof/>
                 <w:webHidden/>
               </w:rPr>
               <w:fldChar w:fldCharType="begin"/>
             </w:r>
             <w:r>
               <w:rPr>
-                <w:webHidden/>
-              </w:rPr>
-              <w:instrText>PAGEREF _Toc61701190 \h</w:instrText>
-            </w:r>
-            <w:r>
-              <w:rPr>
-                <w:webHidden/>
-              </w:rPr>
-            </w:r>
-            <w:r>
-              <w:rPr>
+                <w:noProof/>
+                <w:webHidden/>
+              </w:rPr>
+              <w:instrText xml:space="preserve"> PAGEREF _Toc89177419 \h </w:instrText>
+            </w:r>
+            <w:r>
+              <w:rPr>
+                <w:noProof/>
+                <w:webHidden/>
+              </w:rPr>
+            </w:r>
+            <w:r>
+              <w:rPr>
+                <w:noProof/>
                 <w:webHidden/>
               </w:rPr>
               <w:fldChar w:fldCharType="separate"/>
             </w:r>
             <w:r>
               <w:rPr>
-                <w:rStyle w:val="IndexLink"/>
-              </w:rPr>
-              <w:tab/>
+                <w:noProof/>
+                <w:webHidden/>
+              </w:rPr>
               <w:t>6</w:t>
             </w:r>
             <w:r>
               <w:rPr>
+                <w:noProof/>
                 <w:webHidden/>
               </w:rPr>
               <w:fldChar w:fldCharType="end"/>
@@ -728,49 +933,63 @@
             </w:tabs>
             <w:rPr>
               <w:rFonts w:eastAsiaTheme="minorEastAsia"/>
+              <w:noProof/>
+              <w:lang w:eastAsia="en-GB"/>
             </w:rPr>
           </w:pPr>
-          <w:hyperlink w:anchor="_Toc61701191">
-            <w:r>
-              <w:rPr>
-                <w:rStyle w:val="IndexLink"/>
-                <w:webHidden/>
+          <w:hyperlink w:anchor="_Toc89177420" w:history="1">
+            <w:r>
+              <w:rPr>
+                <w:rStyle w:val="Hyperlink"/>
+                <w:noProof/>
                 <w:lang w:val="en-US"/>
               </w:rPr>
               <w:t>4.1 DispatcherServlet</w:t>
             </w:r>
             <w:r>
               <w:rPr>
+                <w:noProof/>
+                <w:webHidden/>
+              </w:rPr>
+              <w:tab/>
+            </w:r>
+            <w:r>
+              <w:rPr>
+                <w:noProof/>
                 <w:webHidden/>
               </w:rPr>
               <w:fldChar w:fldCharType="begin"/>
             </w:r>
             <w:r>
               <w:rPr>
-                <w:webHidden/>
-              </w:rPr>
-              <w:instrText>PAGEREF _Toc61701191 \h</w:instrText>
-            </w:r>
-            <w:r>
-              <w:rPr>
-                <w:webHidden/>
-              </w:rPr>
-            </w:r>
-            <w:r>
-              <w:rPr>
+                <w:noProof/>
+                <w:webHidden/>
+              </w:rPr>
+              <w:instrText xml:space="preserve"> PAGEREF _Toc89177420 \h </w:instrText>
+            </w:r>
+            <w:r>
+              <w:rPr>
+                <w:noProof/>
+                <w:webHidden/>
+              </w:rPr>
+            </w:r>
+            <w:r>
+              <w:rPr>
+                <w:noProof/>
                 <w:webHidden/>
               </w:rPr>
               <w:fldChar w:fldCharType="separate"/>
             </w:r>
             <w:r>
               <w:rPr>
-                <w:rStyle w:val="IndexLink"/>
-              </w:rPr>
-              <w:tab/>
+                <w:noProof/>
+                <w:webHidden/>
+              </w:rPr>
               <w:t>6</w:t>
             </w:r>
             <w:r>
               <w:rPr>
+                <w:noProof/>
                 <w:webHidden/>
               </w:rPr>
               <w:fldChar w:fldCharType="end"/>
@@ -785,49 +1004,63 @@
             </w:tabs>
             <w:rPr>
               <w:rFonts w:eastAsiaTheme="minorEastAsia"/>
+              <w:noProof/>
+              <w:lang w:eastAsia="en-GB"/>
             </w:rPr>
           </w:pPr>
-          <w:hyperlink w:anchor="_Toc61701192">
-            <w:r>
-              <w:rPr>
-                <w:rStyle w:val="IndexLink"/>
-                <w:webHidden/>
+          <w:hyperlink w:anchor="_Toc89177421" w:history="1">
+            <w:r>
+              <w:rPr>
+                <w:rStyle w:val="Hyperlink"/>
+                <w:noProof/>
                 <w:lang w:val="en-US"/>
               </w:rPr>
               <w:t>4.2 AuthenticatedFilter</w:t>
             </w:r>
             <w:r>
               <w:rPr>
+                <w:noProof/>
+                <w:webHidden/>
+              </w:rPr>
+              <w:tab/>
+            </w:r>
+            <w:r>
+              <w:rPr>
+                <w:noProof/>
                 <w:webHidden/>
               </w:rPr>
               <w:fldChar w:fldCharType="begin"/>
             </w:r>
             <w:r>
               <w:rPr>
-                <w:webHidden/>
-              </w:rPr>
-              <w:instrText>PAGEREF _Toc61701192 \h</w:instrText>
-            </w:r>
-            <w:r>
-              <w:rPr>
-                <w:webHidden/>
-              </w:rPr>
-            </w:r>
-            <w:r>
-              <w:rPr>
+                <w:noProof/>
+                <w:webHidden/>
+              </w:rPr>
+              <w:instrText xml:space="preserve"> PAGEREF _Toc89177421 \h </w:instrText>
+            </w:r>
+            <w:r>
+              <w:rPr>
+                <w:noProof/>
+                <w:webHidden/>
+              </w:rPr>
+            </w:r>
+            <w:r>
+              <w:rPr>
+                <w:noProof/>
                 <w:webHidden/>
               </w:rPr>
               <w:fldChar w:fldCharType="separate"/>
             </w:r>
             <w:r>
               <w:rPr>
-                <w:rStyle w:val="IndexLink"/>
-              </w:rPr>
-              <w:tab/>
-              <w:t>10</w:t>
-            </w:r>
-            <w:r>
-              <w:rPr>
+                <w:noProof/>
+                <w:webHidden/>
+              </w:rPr>
+              <w:t>11</w:t>
+            </w:r>
+            <w:r>
+              <w:rPr>
+                <w:noProof/>
                 <w:webHidden/>
               </w:rPr>
               <w:fldChar w:fldCharType="end"/>
@@ -842,49 +1075,63 @@
             </w:tabs>
             <w:rPr>
               <w:rFonts w:eastAsiaTheme="minorEastAsia"/>
+              <w:noProof/>
+              <w:lang w:eastAsia="en-GB"/>
             </w:rPr>
           </w:pPr>
-          <w:hyperlink w:anchor="_Toc61701193">
-            <w:r>
-              <w:rPr>
-                <w:rStyle w:val="IndexLink"/>
-                <w:webHidden/>
+          <w:hyperlink w:anchor="_Toc89177422" w:history="1">
+            <w:r>
+              <w:rPr>
+                <w:rStyle w:val="Hyperlink"/>
+                <w:noProof/>
                 <w:lang w:val="en-US"/>
               </w:rPr>
               <w:t>4.3 DispatcherServlet Configuration from File</w:t>
             </w:r>
             <w:r>
               <w:rPr>
+                <w:noProof/>
+                <w:webHidden/>
+              </w:rPr>
+              <w:tab/>
+            </w:r>
+            <w:r>
+              <w:rPr>
+                <w:noProof/>
                 <w:webHidden/>
               </w:rPr>
               <w:fldChar w:fldCharType="begin"/>
             </w:r>
             <w:r>
               <w:rPr>
-                <w:webHidden/>
-              </w:rPr>
-              <w:instrText>PAGEREF _Toc61701193 \h</w:instrText>
-            </w:r>
-            <w:r>
-              <w:rPr>
-                <w:webHidden/>
-              </w:rPr>
-            </w:r>
-            <w:r>
-              <w:rPr>
+                <w:noProof/>
+                <w:webHidden/>
+              </w:rPr>
+              <w:instrText xml:space="preserve"> PAGEREF _Toc89177422 \h </w:instrText>
+            </w:r>
+            <w:r>
+              <w:rPr>
+                <w:noProof/>
+                <w:webHidden/>
+              </w:rPr>
+            </w:r>
+            <w:r>
+              <w:rPr>
+                <w:noProof/>
                 <w:webHidden/>
               </w:rPr>
               <w:fldChar w:fldCharType="separate"/>
             </w:r>
             <w:r>
               <w:rPr>
-                <w:rStyle w:val="IndexLink"/>
-              </w:rPr>
-              <w:tab/>
-              <w:t>11</w:t>
-            </w:r>
-            <w:r>
-              <w:rPr>
+                <w:noProof/>
+                <w:webHidden/>
+              </w:rPr>
+              <w:t>12</w:t>
+            </w:r>
+            <w:r>
+              <w:rPr>
+                <w:noProof/>
                 <w:webHidden/>
               </w:rPr>
               <w:fldChar w:fldCharType="end"/>
@@ -899,49 +1146,63 @@
             </w:tabs>
             <w:rPr>
               <w:rFonts w:eastAsiaTheme="minorEastAsia"/>
+              <w:noProof/>
+              <w:lang w:eastAsia="en-GB"/>
             </w:rPr>
           </w:pPr>
-          <w:hyperlink w:anchor="_Toc61701194">
-            <w:r>
-              <w:rPr>
-                <w:rStyle w:val="IndexLink"/>
-                <w:webHidden/>
+          <w:hyperlink w:anchor="_Toc89177423" w:history="1">
+            <w:r>
+              <w:rPr>
+                <w:rStyle w:val="Hyperlink"/>
+                <w:noProof/>
                 <w:lang w:val="en-US"/>
               </w:rPr>
               <w:t>4.4 Multiple AuthenticatedFilters and Step-Up</w:t>
             </w:r>
             <w:r>
               <w:rPr>
+                <w:noProof/>
+                <w:webHidden/>
+              </w:rPr>
+              <w:tab/>
+            </w:r>
+            <w:r>
+              <w:rPr>
+                <w:noProof/>
                 <w:webHidden/>
               </w:rPr>
               <w:fldChar w:fldCharType="begin"/>
             </w:r>
             <w:r>
               <w:rPr>
-                <w:webHidden/>
-              </w:rPr>
-              <w:instrText>PAGEREF _Toc61701194 \h</w:instrText>
-            </w:r>
-            <w:r>
-              <w:rPr>
-                <w:webHidden/>
-              </w:rPr>
-            </w:r>
-            <w:r>
-              <w:rPr>
+                <w:noProof/>
+                <w:webHidden/>
+              </w:rPr>
+              <w:instrText xml:space="preserve"> PAGEREF _Toc89177423 \h </w:instrText>
+            </w:r>
+            <w:r>
+              <w:rPr>
+                <w:noProof/>
+                <w:webHidden/>
+              </w:rPr>
+            </w:r>
+            <w:r>
+              <w:rPr>
+                <w:noProof/>
                 <w:webHidden/>
               </w:rPr>
               <w:fldChar w:fldCharType="separate"/>
             </w:r>
             <w:r>
               <w:rPr>
-                <w:rStyle w:val="IndexLink"/>
-              </w:rPr>
-              <w:tab/>
-              <w:t>11</w:t>
-            </w:r>
-            <w:r>
-              <w:rPr>
+                <w:noProof/>
+                <w:webHidden/>
+              </w:rPr>
+              <w:t>13</w:t>
+            </w:r>
+            <w:r>
+              <w:rPr>
+                <w:noProof/>
                 <w:webHidden/>
               </w:rPr>
               <w:fldChar w:fldCharType="end"/>
@@ -956,49 +1217,63 @@
             </w:tabs>
             <w:rPr>
               <w:rFonts w:eastAsiaTheme="minorEastAsia"/>
+              <w:noProof/>
+              <w:lang w:eastAsia="en-GB"/>
             </w:rPr>
           </w:pPr>
-          <w:hyperlink w:anchor="_Toc61701195">
-            <w:r>
-              <w:rPr>
-                <w:rStyle w:val="IndexLink"/>
-                <w:webHidden/>
+          <w:hyperlink w:anchor="_Toc89177424" w:history="1">
+            <w:r>
+              <w:rPr>
+                <w:rStyle w:val="Hyperlink"/>
+                <w:noProof/>
                 <w:lang w:val="en-US"/>
               </w:rPr>
               <w:t>5 Additional Configuration</w:t>
             </w:r>
             <w:r>
               <w:rPr>
+                <w:noProof/>
+                <w:webHidden/>
+              </w:rPr>
+              <w:tab/>
+            </w:r>
+            <w:r>
+              <w:rPr>
+                <w:noProof/>
                 <w:webHidden/>
               </w:rPr>
               <w:fldChar w:fldCharType="begin"/>
             </w:r>
             <w:r>
               <w:rPr>
-                <w:webHidden/>
-              </w:rPr>
-              <w:instrText>PAGEREF _Toc61701195 \h</w:instrText>
-            </w:r>
-            <w:r>
-              <w:rPr>
-                <w:webHidden/>
-              </w:rPr>
-            </w:r>
-            <w:r>
-              <w:rPr>
+                <w:noProof/>
+                <w:webHidden/>
+              </w:rPr>
+              <w:instrText xml:space="preserve"> PAGEREF _Toc89177424 \h </w:instrText>
+            </w:r>
+            <w:r>
+              <w:rPr>
+                <w:noProof/>
+                <w:webHidden/>
+              </w:rPr>
+            </w:r>
+            <w:r>
+              <w:rPr>
+                <w:noProof/>
                 <w:webHidden/>
               </w:rPr>
               <w:fldChar w:fldCharType="separate"/>
             </w:r>
             <w:r>
               <w:rPr>
-                <w:rStyle w:val="IndexLink"/>
-              </w:rPr>
-              <w:tab/>
-              <w:t>13</w:t>
-            </w:r>
-            <w:r>
-              <w:rPr>
+                <w:noProof/>
+                <w:webHidden/>
+              </w:rPr>
+              <w:t>14</w:t>
+            </w:r>
+            <w:r>
+              <w:rPr>
+                <w:noProof/>
                 <w:webHidden/>
               </w:rPr>
               <w:fldChar w:fldCharType="end"/>
@@ -1013,49 +1288,63 @@
             </w:tabs>
             <w:rPr>
               <w:rFonts w:eastAsiaTheme="minorEastAsia"/>
+              <w:noProof/>
+              <w:lang w:eastAsia="en-GB"/>
             </w:rPr>
           </w:pPr>
-          <w:hyperlink w:anchor="_Toc61701196">
-            <w:r>
-              <w:rPr>
-                <w:rStyle w:val="IndexLink"/>
-                <w:webHidden/>
+          <w:hyperlink w:anchor="_Toc89177425" w:history="1">
+            <w:r>
+              <w:rPr>
+                <w:rStyle w:val="Hyperlink"/>
+                <w:noProof/>
                 <w:lang w:val="en-US"/>
               </w:rPr>
               <w:t>6 Maven Dependency</w:t>
             </w:r>
             <w:r>
               <w:rPr>
+                <w:noProof/>
+                <w:webHidden/>
+              </w:rPr>
+              <w:tab/>
+            </w:r>
+            <w:r>
+              <w:rPr>
+                <w:noProof/>
                 <w:webHidden/>
               </w:rPr>
               <w:fldChar w:fldCharType="begin"/>
             </w:r>
             <w:r>
               <w:rPr>
-                <w:webHidden/>
-              </w:rPr>
-              <w:instrText>PAGEREF _Toc61701196 \h</w:instrText>
-            </w:r>
-            <w:r>
-              <w:rPr>
-                <w:webHidden/>
-              </w:rPr>
-            </w:r>
-            <w:r>
-              <w:rPr>
+                <w:noProof/>
+                <w:webHidden/>
+              </w:rPr>
+              <w:instrText xml:space="preserve"> PAGEREF _Toc89177425 \h </w:instrText>
+            </w:r>
+            <w:r>
+              <w:rPr>
+                <w:noProof/>
+                <w:webHidden/>
+              </w:rPr>
+            </w:r>
+            <w:r>
+              <w:rPr>
+                <w:noProof/>
                 <w:webHidden/>
               </w:rPr>
               <w:fldChar w:fldCharType="separate"/>
             </w:r>
             <w:r>
               <w:rPr>
-                <w:rStyle w:val="IndexLink"/>
-              </w:rPr>
-              <w:tab/>
-              <w:t>13</w:t>
-            </w:r>
-            <w:r>
-              <w:rPr>
+                <w:noProof/>
+                <w:webHidden/>
+              </w:rPr>
+              <w:t>14</w:t>
+            </w:r>
+            <w:r>
+              <w:rPr>
+                <w:noProof/>
                 <w:webHidden/>
               </w:rPr>
               <w:fldChar w:fldCharType="end"/>
@@ -1070,49 +1359,63 @@
             </w:tabs>
             <w:rPr>
               <w:rFonts w:eastAsiaTheme="minorEastAsia"/>
+              <w:noProof/>
+              <w:lang w:eastAsia="en-GB"/>
             </w:rPr>
           </w:pPr>
-          <w:hyperlink w:anchor="_Toc61701197">
-            <w:r>
-              <w:rPr>
-                <w:rStyle w:val="IndexLink"/>
-                <w:webHidden/>
+          <w:hyperlink w:anchor="_Toc89177426" w:history="1">
+            <w:r>
+              <w:rPr>
+                <w:rStyle w:val="Hyperlink"/>
+                <w:noProof/>
                 <w:lang w:val="en-US"/>
               </w:rPr>
               <w:t>7 Demo Application</w:t>
             </w:r>
             <w:r>
               <w:rPr>
+                <w:noProof/>
+                <w:webHidden/>
+              </w:rPr>
+              <w:tab/>
+            </w:r>
+            <w:r>
+              <w:rPr>
+                <w:noProof/>
                 <w:webHidden/>
               </w:rPr>
               <w:fldChar w:fldCharType="begin"/>
             </w:r>
             <w:r>
               <w:rPr>
-                <w:webHidden/>
-              </w:rPr>
-              <w:instrText>PAGEREF _Toc61701197 \h</w:instrText>
-            </w:r>
-            <w:r>
-              <w:rPr>
-                <w:webHidden/>
-              </w:rPr>
-            </w:r>
-            <w:r>
-              <w:rPr>
+                <w:noProof/>
+                <w:webHidden/>
+              </w:rPr>
+              <w:instrText xml:space="preserve"> PAGEREF _Toc89177426 \h </w:instrText>
+            </w:r>
+            <w:r>
+              <w:rPr>
+                <w:noProof/>
+                <w:webHidden/>
+              </w:rPr>
+            </w:r>
+            <w:r>
+              <w:rPr>
+                <w:noProof/>
                 <w:webHidden/>
               </w:rPr>
               <w:fldChar w:fldCharType="separate"/>
             </w:r>
             <w:r>
               <w:rPr>
-                <w:rStyle w:val="IndexLink"/>
-              </w:rPr>
-              <w:tab/>
-              <w:t>14</w:t>
-            </w:r>
-            <w:r>
-              <w:rPr>
+                <w:noProof/>
+                <w:webHidden/>
+              </w:rPr>
+              <w:t>15</w:t>
+            </w:r>
+            <w:r>
+              <w:rPr>
+                <w:noProof/>
                 <w:webHidden/>
               </w:rPr>
               <w:fldChar w:fldCharType="end"/>
@@ -1127,49 +1430,63 @@
             </w:tabs>
             <w:rPr>
               <w:rFonts w:eastAsiaTheme="minorEastAsia"/>
+              <w:noProof/>
+              <w:lang w:eastAsia="en-GB"/>
             </w:rPr>
           </w:pPr>
-          <w:hyperlink w:anchor="_Toc61701198">
-            <w:r>
-              <w:rPr>
-                <w:rStyle w:val="IndexLink"/>
-                <w:webHidden/>
+          <w:hyperlink w:anchor="_Toc89177427" w:history="1">
+            <w:r>
+              <w:rPr>
+                <w:rStyle w:val="Hyperlink"/>
+                <w:noProof/>
                 <w:lang w:val="en-US"/>
               </w:rPr>
               <w:t>7.1 oiosaml.properties</w:t>
             </w:r>
             <w:r>
               <w:rPr>
+                <w:noProof/>
+                <w:webHidden/>
+              </w:rPr>
+              <w:tab/>
+            </w:r>
+            <w:r>
+              <w:rPr>
+                <w:noProof/>
                 <w:webHidden/>
               </w:rPr>
               <w:fldChar w:fldCharType="begin"/>
             </w:r>
             <w:r>
               <w:rPr>
-                <w:webHidden/>
-              </w:rPr>
-              <w:instrText>PAGEREF _Toc61701198 \h</w:instrText>
-            </w:r>
-            <w:r>
-              <w:rPr>
-                <w:webHidden/>
-              </w:rPr>
-            </w:r>
-            <w:r>
-              <w:rPr>
+                <w:noProof/>
+                <w:webHidden/>
+              </w:rPr>
+              <w:instrText xml:space="preserve"> PAGEREF _Toc89177427 \h </w:instrText>
+            </w:r>
+            <w:r>
+              <w:rPr>
+                <w:noProof/>
+                <w:webHidden/>
+              </w:rPr>
+            </w:r>
+            <w:r>
+              <w:rPr>
+                <w:noProof/>
                 <w:webHidden/>
               </w:rPr>
               <w:fldChar w:fldCharType="separate"/>
             </w:r>
             <w:r>
               <w:rPr>
-                <w:rStyle w:val="IndexLink"/>
-              </w:rPr>
-              <w:tab/>
-              <w:t>14</w:t>
-            </w:r>
-            <w:r>
-              <w:rPr>
+                <w:noProof/>
+                <w:webHidden/>
+              </w:rPr>
+              <w:t>15</w:t>
+            </w:r>
+            <w:r>
+              <w:rPr>
+                <w:noProof/>
                 <w:webHidden/>
               </w:rPr>
               <w:fldChar w:fldCharType="end"/>
@@ -1184,49 +1501,63 @@
             </w:tabs>
             <w:rPr>
               <w:rFonts w:eastAsiaTheme="minorEastAsia"/>
+              <w:noProof/>
+              <w:lang w:eastAsia="en-GB"/>
             </w:rPr>
           </w:pPr>
-          <w:hyperlink w:anchor="_Toc61701199">
-            <w:r>
-              <w:rPr>
-                <w:rStyle w:val="IndexLink"/>
-                <w:webHidden/>
+          <w:hyperlink w:anchor="_Toc89177428" w:history="1">
+            <w:r>
+              <w:rPr>
+                <w:rStyle w:val="Hyperlink"/>
+                <w:noProof/>
                 <w:lang w:val="en-US"/>
               </w:rPr>
               <w:t>7.2 web.xml</w:t>
             </w:r>
             <w:r>
               <w:rPr>
+                <w:noProof/>
+                <w:webHidden/>
+              </w:rPr>
+              <w:tab/>
+            </w:r>
+            <w:r>
+              <w:rPr>
+                <w:noProof/>
                 <w:webHidden/>
               </w:rPr>
               <w:fldChar w:fldCharType="begin"/>
             </w:r>
             <w:r>
               <w:rPr>
-                <w:webHidden/>
-              </w:rPr>
-              <w:instrText>PAGEREF _Toc61701199 \h</w:instrText>
-            </w:r>
-            <w:r>
-              <w:rPr>
-                <w:webHidden/>
-              </w:rPr>
-            </w:r>
-            <w:r>
-              <w:rPr>
+                <w:noProof/>
+                <w:webHidden/>
+              </w:rPr>
+              <w:instrText xml:space="preserve"> PAGEREF _Toc89177428 \h </w:instrText>
+            </w:r>
+            <w:r>
+              <w:rPr>
+                <w:noProof/>
+                <w:webHidden/>
+              </w:rPr>
+            </w:r>
+            <w:r>
+              <w:rPr>
+                <w:noProof/>
                 <w:webHidden/>
               </w:rPr>
               <w:fldChar w:fldCharType="separate"/>
             </w:r>
             <w:r>
               <w:rPr>
-                <w:rStyle w:val="IndexLink"/>
-              </w:rPr>
-              <w:tab/>
-              <w:t>14</w:t>
-            </w:r>
-            <w:r>
-              <w:rPr>
+                <w:noProof/>
+                <w:webHidden/>
+              </w:rPr>
+              <w:t>15</w:t>
+            </w:r>
+            <w:r>
+              <w:rPr>
+                <w:noProof/>
                 <w:webHidden/>
               </w:rPr>
               <w:fldChar w:fldCharType="end"/>
@@ -1241,49 +1572,63 @@
             </w:tabs>
             <w:rPr>
               <w:rFonts w:eastAsiaTheme="minorEastAsia"/>
+              <w:noProof/>
+              <w:lang w:eastAsia="en-GB"/>
             </w:rPr>
           </w:pPr>
-          <w:hyperlink w:anchor="_Toc61701200">
-            <w:r>
-              <w:rPr>
-                <w:rStyle w:val="IndexLink"/>
-                <w:webHidden/>
+          <w:hyperlink w:anchor="_Toc89177429" w:history="1">
+            <w:r>
+              <w:rPr>
+                <w:rStyle w:val="Hyperlink"/>
+                <w:noProof/>
                 <w:lang w:val="en-US"/>
               </w:rPr>
               <w:t>7.3 private.jsp</w:t>
             </w:r>
             <w:r>
               <w:rPr>
+                <w:noProof/>
+                <w:webHidden/>
+              </w:rPr>
+              <w:tab/>
+            </w:r>
+            <w:r>
+              <w:rPr>
+                <w:noProof/>
                 <w:webHidden/>
               </w:rPr>
               <w:fldChar w:fldCharType="begin"/>
             </w:r>
             <w:r>
               <w:rPr>
-                <w:webHidden/>
-              </w:rPr>
-              <w:instrText>PAGEREF _Toc61701200 \h</w:instrText>
-            </w:r>
-            <w:r>
-              <w:rPr>
-                <w:webHidden/>
-              </w:rPr>
-            </w:r>
-            <w:r>
-              <w:rPr>
+                <w:noProof/>
+                <w:webHidden/>
+              </w:rPr>
+              <w:instrText xml:space="preserve"> PAGEREF _Toc89177429 \h </w:instrText>
+            </w:r>
+            <w:r>
+              <w:rPr>
+                <w:noProof/>
+                <w:webHidden/>
+              </w:rPr>
+            </w:r>
+            <w:r>
+              <w:rPr>
+                <w:noProof/>
                 <w:webHidden/>
               </w:rPr>
               <w:fldChar w:fldCharType="separate"/>
             </w:r>
             <w:r>
               <w:rPr>
-                <w:rStyle w:val="IndexLink"/>
-              </w:rPr>
-              <w:tab/>
-              <w:t>14</w:t>
-            </w:r>
-            <w:r>
-              <w:rPr>
+                <w:noProof/>
+                <w:webHidden/>
+              </w:rPr>
+              <w:t>15</w:t>
+            </w:r>
+            <w:r>
+              <w:rPr>
+                <w:noProof/>
                 <w:webHidden/>
               </w:rPr>
               <w:fldChar w:fldCharType="end"/>
@@ -1298,49 +1643,63 @@
             </w:tabs>
             <w:rPr>
               <w:rFonts w:eastAsiaTheme="minorEastAsia"/>
+              <w:noProof/>
+              <w:lang w:eastAsia="en-GB"/>
             </w:rPr>
           </w:pPr>
-          <w:hyperlink w:anchor="_Toc61701201">
-            <w:r>
-              <w:rPr>
-                <w:rStyle w:val="IndexLink"/>
-                <w:webHidden/>
+          <w:hyperlink w:anchor="_Toc89177430" w:history="1">
+            <w:r>
+              <w:rPr>
+                <w:rStyle w:val="Hyperlink"/>
+                <w:noProof/>
                 <w:lang w:val="en-US"/>
               </w:rPr>
               <w:t>7.4 Running the demo application</w:t>
             </w:r>
             <w:r>
               <w:rPr>
+                <w:noProof/>
+                <w:webHidden/>
+              </w:rPr>
+              <w:tab/>
+            </w:r>
+            <w:r>
+              <w:rPr>
+                <w:noProof/>
                 <w:webHidden/>
               </w:rPr>
               <w:fldChar w:fldCharType="begin"/>
             </w:r>
             <w:r>
               <w:rPr>
-                <w:webHidden/>
-              </w:rPr>
-              <w:instrText>PAGEREF _Toc61701201 \h</w:instrText>
-            </w:r>
-            <w:r>
-              <w:rPr>
-                <w:webHidden/>
-              </w:rPr>
-            </w:r>
-            <w:r>
-              <w:rPr>
+                <w:noProof/>
+                <w:webHidden/>
+              </w:rPr>
+              <w:instrText xml:space="preserve"> PAGEREF _Toc89177430 \h </w:instrText>
+            </w:r>
+            <w:r>
+              <w:rPr>
+                <w:noProof/>
+                <w:webHidden/>
+              </w:rPr>
+            </w:r>
+            <w:r>
+              <w:rPr>
+                <w:noProof/>
                 <w:webHidden/>
               </w:rPr>
               <w:fldChar w:fldCharType="separate"/>
             </w:r>
             <w:r>
               <w:rPr>
-                <w:rStyle w:val="IndexLink"/>
-              </w:rPr>
-              <w:tab/>
-              <w:t>14</w:t>
-            </w:r>
-            <w:r>
-              <w:rPr>
+                <w:noProof/>
+                <w:webHidden/>
+              </w:rPr>
+              <w:t>15</w:t>
+            </w:r>
+            <w:r>
+              <w:rPr>
+                <w:noProof/>
                 <w:webHidden/>
               </w:rPr>
               <w:fldChar w:fldCharType="end"/>
@@ -1355,49 +1714,63 @@
             </w:tabs>
             <w:rPr>
               <w:rFonts w:eastAsiaTheme="minorEastAsia"/>
+              <w:noProof/>
+              <w:lang w:eastAsia="en-GB"/>
             </w:rPr>
           </w:pPr>
-          <w:hyperlink w:anchor="_Toc61701202">
-            <w:r>
-              <w:rPr>
-                <w:rStyle w:val="IndexLink"/>
-                <w:webHidden/>
-                <w:lang w:val="en-US"/>
-              </w:rPr>
-              <w:t>8 Test Identity Provider</w:t>
-            </w:r>
-            <w:r>
-              <w:rPr>
+          <w:hyperlink w:anchor="_Toc89177431" w:history="1">
+            <w:r>
+              <w:rPr>
+                <w:rStyle w:val="Hyperlink"/>
+                <w:noProof/>
+                <w:lang w:val="en-US"/>
+              </w:rPr>
+              <w:t>8 Logging</w:t>
+            </w:r>
+            <w:r>
+              <w:rPr>
+                <w:noProof/>
+                <w:webHidden/>
+              </w:rPr>
+              <w:tab/>
+            </w:r>
+            <w:r>
+              <w:rPr>
+                <w:noProof/>
                 <w:webHidden/>
               </w:rPr>
               <w:fldChar w:fldCharType="begin"/>
             </w:r>
             <w:r>
               <w:rPr>
-                <w:webHidden/>
-              </w:rPr>
-              <w:instrText>PAGEREF _Toc61701202 \h</w:instrText>
-            </w:r>
-            <w:r>
-              <w:rPr>
-                <w:webHidden/>
-              </w:rPr>
-            </w:r>
-            <w:r>
-              <w:rPr>
+                <w:noProof/>
+                <w:webHidden/>
+              </w:rPr>
+              <w:instrText xml:space="preserve"> PAGEREF _Toc89177431 \h </w:instrText>
+            </w:r>
+            <w:r>
+              <w:rPr>
+                <w:noProof/>
+                <w:webHidden/>
+              </w:rPr>
+            </w:r>
+            <w:r>
+              <w:rPr>
+                <w:noProof/>
                 <w:webHidden/>
               </w:rPr>
               <w:fldChar w:fldCharType="separate"/>
             </w:r>
             <w:r>
               <w:rPr>
-                <w:rStyle w:val="IndexLink"/>
-              </w:rPr>
-              <w:tab/>
-              <w:t>15</w:t>
-            </w:r>
-            <w:r>
-              <w:rPr>
+                <w:noProof/>
+                <w:webHidden/>
+              </w:rPr>
+              <w:t>16</w:t>
+            </w:r>
+            <w:r>
+              <w:rPr>
+                <w:noProof/>
                 <w:webHidden/>
               </w:rPr>
               <w:fldChar w:fldCharType="end"/>
@@ -1412,49 +1785,63 @@
             </w:tabs>
             <w:rPr>
               <w:rFonts w:eastAsiaTheme="minorEastAsia"/>
+              <w:noProof/>
+              <w:lang w:eastAsia="en-GB"/>
             </w:rPr>
           </w:pPr>
-          <w:hyperlink w:anchor="_Toc61701203">
-            <w:r>
-              <w:rPr>
-                <w:rStyle w:val="IndexLink"/>
-                <w:webHidden/>
-                <w:lang w:val="en-US"/>
-              </w:rPr>
-              <w:t>8.1 Configuration</w:t>
-            </w:r>
-            <w:r>
-              <w:rPr>
+          <w:hyperlink w:anchor="_Toc89177432" w:history="1">
+            <w:r>
+              <w:rPr>
+                <w:rStyle w:val="Hyperlink"/>
+                <w:noProof/>
+                <w:lang w:val="en-US"/>
+              </w:rPr>
+              <w:t>9 Test Identity Provider</w:t>
+            </w:r>
+            <w:r>
+              <w:rPr>
+                <w:noProof/>
+                <w:webHidden/>
+              </w:rPr>
+              <w:tab/>
+            </w:r>
+            <w:r>
+              <w:rPr>
+                <w:noProof/>
                 <w:webHidden/>
               </w:rPr>
               <w:fldChar w:fldCharType="begin"/>
             </w:r>
             <w:r>
               <w:rPr>
-                <w:webHidden/>
-              </w:rPr>
-              <w:instrText>PAGEREF _Toc61701203 \h</w:instrText>
-            </w:r>
-            <w:r>
-              <w:rPr>
-                <w:webHidden/>
-              </w:rPr>
-            </w:r>
-            <w:r>
-              <w:rPr>
+                <w:noProof/>
+                <w:webHidden/>
+              </w:rPr>
+              <w:instrText xml:space="preserve"> PAGEREF _Toc89177432 \h </w:instrText>
+            </w:r>
+            <w:r>
+              <w:rPr>
+                <w:noProof/>
+                <w:webHidden/>
+              </w:rPr>
+            </w:r>
+            <w:r>
+              <w:rPr>
+                <w:noProof/>
                 <w:webHidden/>
               </w:rPr>
               <w:fldChar w:fldCharType="separate"/>
             </w:r>
             <w:r>
               <w:rPr>
-                <w:rStyle w:val="IndexLink"/>
-              </w:rPr>
-              <w:tab/>
-              <w:t>15</w:t>
-            </w:r>
-            <w:r>
-              <w:rPr>
+                <w:noProof/>
+                <w:webHidden/>
+              </w:rPr>
+              <w:t>17</w:t>
+            </w:r>
+            <w:r>
+              <w:rPr>
+                <w:noProof/>
                 <w:webHidden/>
               </w:rPr>
               <w:fldChar w:fldCharType="end"/>
@@ -1469,49 +1856,63 @@
             </w:tabs>
             <w:rPr>
               <w:rFonts w:eastAsiaTheme="minorEastAsia"/>
+              <w:noProof/>
+              <w:lang w:eastAsia="en-GB"/>
             </w:rPr>
           </w:pPr>
-          <w:hyperlink w:anchor="_Toc61701204">
-            <w:r>
-              <w:rPr>
-                <w:rStyle w:val="IndexLink"/>
-                <w:webHidden/>
-                <w:lang w:val="en-US"/>
-              </w:rPr>
-              <w:t>8.2 Compilation</w:t>
-            </w:r>
-            <w:r>
-              <w:rPr>
+          <w:hyperlink w:anchor="_Toc89177433" w:history="1">
+            <w:r>
+              <w:rPr>
+                <w:rStyle w:val="Hyperlink"/>
+                <w:noProof/>
+                <w:lang w:val="en-US"/>
+              </w:rPr>
+              <w:t>9.1 Configuration</w:t>
+            </w:r>
+            <w:r>
+              <w:rPr>
+                <w:noProof/>
+                <w:webHidden/>
+              </w:rPr>
+              <w:tab/>
+            </w:r>
+            <w:r>
+              <w:rPr>
+                <w:noProof/>
                 <w:webHidden/>
               </w:rPr>
               <w:fldChar w:fldCharType="begin"/>
             </w:r>
             <w:r>
               <w:rPr>
-                <w:webHidden/>
-              </w:rPr>
-              <w:instrText>PAGEREF _Toc61701204 \h</w:instrText>
-            </w:r>
-            <w:r>
-              <w:rPr>
-                <w:webHidden/>
-              </w:rPr>
-            </w:r>
-            <w:r>
-              <w:rPr>
+                <w:noProof/>
+                <w:webHidden/>
+              </w:rPr>
+              <w:instrText xml:space="preserve"> PAGEREF _Toc89177433 \h </w:instrText>
+            </w:r>
+            <w:r>
+              <w:rPr>
+                <w:noProof/>
+                <w:webHidden/>
+              </w:rPr>
+            </w:r>
+            <w:r>
+              <w:rPr>
+                <w:noProof/>
                 <w:webHidden/>
               </w:rPr>
               <w:fldChar w:fldCharType="separate"/>
             </w:r>
             <w:r>
               <w:rPr>
-                <w:rStyle w:val="IndexLink"/>
-              </w:rPr>
-              <w:tab/>
-              <w:t>15</w:t>
-            </w:r>
-            <w:r>
-              <w:rPr>
+                <w:noProof/>
+                <w:webHidden/>
+              </w:rPr>
+              <w:t>17</w:t>
+            </w:r>
+            <w:r>
+              <w:rPr>
+                <w:noProof/>
                 <w:webHidden/>
               </w:rPr>
               <w:fldChar w:fldCharType="end"/>
@@ -1526,49 +1927,134 @@
             </w:tabs>
             <w:rPr>
               <w:rFonts w:eastAsiaTheme="minorEastAsia"/>
+              <w:noProof/>
+              <w:lang w:eastAsia="en-GB"/>
             </w:rPr>
           </w:pPr>
-          <w:hyperlink w:anchor="_Toc61701205">
-            <w:r>
-              <w:rPr>
-                <w:rStyle w:val="IndexLink"/>
-                <w:webHidden/>
-                <w:lang w:val="en-US"/>
-              </w:rPr>
-              <w:t>8.3 Execution</w:t>
-            </w:r>
-            <w:r>
-              <w:rPr>
+          <w:hyperlink w:anchor="_Toc89177434" w:history="1">
+            <w:r>
+              <w:rPr>
+                <w:rStyle w:val="Hyperlink"/>
+                <w:noProof/>
+                <w:lang w:val="en-US"/>
+              </w:rPr>
+              <w:t>9.2 Compilation</w:t>
+            </w:r>
+            <w:r>
+              <w:rPr>
+                <w:noProof/>
+                <w:webHidden/>
+              </w:rPr>
+              <w:tab/>
+            </w:r>
+            <w:r>
+              <w:rPr>
+                <w:noProof/>
                 <w:webHidden/>
               </w:rPr>
               <w:fldChar w:fldCharType="begin"/>
             </w:r>
             <w:r>
               <w:rPr>
-                <w:webHidden/>
-              </w:rPr>
-              <w:instrText>PAGEREF _Toc61701205 \h</w:instrText>
-            </w:r>
-            <w:r>
-              <w:rPr>
-                <w:webHidden/>
-              </w:rPr>
-            </w:r>
-            <w:r>
-              <w:rPr>
+                <w:noProof/>
+                <w:webHidden/>
+              </w:rPr>
+              <w:instrText xml:space="preserve"> PAGEREF _Toc89177434 \h </w:instrText>
+            </w:r>
+            <w:r>
+              <w:rPr>
+                <w:noProof/>
+                <w:webHidden/>
+              </w:rPr>
+            </w:r>
+            <w:r>
+              <w:rPr>
+                <w:noProof/>
                 <w:webHidden/>
               </w:rPr>
               <w:fldChar w:fldCharType="separate"/>
             </w:r>
             <w:r>
               <w:rPr>
-                <w:rStyle w:val="IndexLink"/>
+                <w:noProof/>
+                <w:webHidden/>
+              </w:rPr>
+              <w:t>17</w:t>
+            </w:r>
+            <w:r>
+              <w:rPr>
+                <w:noProof/>
+                <w:webHidden/>
+              </w:rPr>
+              <w:fldChar w:fldCharType="end"/>
+            </w:r>
+          </w:hyperlink>
+        </w:p>
+        <w:p>
+          <w:pPr>
+            <w:pStyle w:val="TOC1"/>
+            <w:tabs>
+              <w:tab w:val="right" w:leader="dot" w:pos="9016"/>
+            </w:tabs>
+            <w:rPr>
+              <w:rFonts w:eastAsiaTheme="minorEastAsia"/>
+              <w:noProof/>
+              <w:lang w:eastAsia="en-GB"/>
+            </w:rPr>
+          </w:pPr>
+          <w:hyperlink w:anchor="_Toc89177435" w:history="1">
+            <w:r>
+              <w:rPr>
+                <w:rStyle w:val="Hyperlink"/>
+                <w:noProof/>
+                <w:lang w:val="en-US"/>
+              </w:rPr>
+              <w:t>9.3 Execution</w:t>
+            </w:r>
+            <w:r>
+              <w:rPr>
+                <w:noProof/>
+                <w:webHidden/>
               </w:rPr>
               <w:tab/>
-              <w:t>15</w:t>
-            </w:r>
-            <w:r>
-              <w:rPr>
+            </w:r>
+            <w:r>
+              <w:rPr>
+                <w:noProof/>
+                <w:webHidden/>
+              </w:rPr>
+              <w:fldChar w:fldCharType="begin"/>
+            </w:r>
+            <w:r>
+              <w:rPr>
+                <w:noProof/>
+                <w:webHidden/>
+              </w:rPr>
+              <w:instrText xml:space="preserve"> PAGEREF _Toc89177435 \h </w:instrText>
+            </w:r>
+            <w:r>
+              <w:rPr>
+                <w:noProof/>
+                <w:webHidden/>
+              </w:rPr>
+            </w:r>
+            <w:r>
+              <w:rPr>
+                <w:noProof/>
+                <w:webHidden/>
+              </w:rPr>
+              <w:fldChar w:fldCharType="separate"/>
+            </w:r>
+            <w:r>
+              <w:rPr>
+                <w:noProof/>
+                <w:webHidden/>
+              </w:rPr>
+              <w:t>17</w:t>
+            </w:r>
+            <w:r>
+              <w:rPr>
+                <w:noProof/>
                 <w:webHidden/>
               </w:rPr>
               <w:fldChar w:fldCharType="end"/>
@@ -1603,7 +2089,7 @@
           <w:lang w:val="en-US"/>
         </w:rPr>
       </w:pPr>
-      <w:bookmarkStart w:id="0" w:name="_Toc61701182"/>
+      <w:bookmarkStart w:id="1" w:name="_Toc89177411"/>
       <w:r>
         <w:rPr>
           <w:lang w:val="en-US"/>
@@ -1611,7 +2097,7 @@
         <w:lastRenderedPageBreak/>
         <w:t>1 OIOSAML.java</w:t>
       </w:r>
-      <w:bookmarkEnd w:id="0"/>
+      <w:bookmarkEnd w:id="1"/>
     </w:p>
     <w:p>
       <w:pPr>
@@ -1672,14 +2158,14 @@
           <w:lang w:val="en-US"/>
         </w:rPr>
       </w:pPr>
-      <w:bookmarkStart w:id="1" w:name="_Toc61701183"/>
+      <w:bookmarkStart w:id="2" w:name="_Toc89177412"/>
       <w:r>
         <w:rPr>
           <w:lang w:val="en-US"/>
         </w:rPr>
         <w:t>1.1 Overview</w:t>
       </w:r>
-      <w:bookmarkEnd w:id="1"/>
+      <w:bookmarkEnd w:id="2"/>
     </w:p>
     <w:p>
       <w:pPr>
@@ -1830,14 +2316,14 @@
           <w:lang w:val="en-US"/>
         </w:rPr>
       </w:pPr>
-      <w:bookmarkStart w:id="2" w:name="_Toc61701184"/>
+      <w:bookmarkStart w:id="3" w:name="_Toc89177413"/>
       <w:r>
         <w:rPr>
           <w:lang w:val="en-US"/>
         </w:rPr>
         <w:t>1.2 Version 3.0.0</w:t>
       </w:r>
-      <w:bookmarkEnd w:id="2"/>
+      <w:bookmarkEnd w:id="3"/>
     </w:p>
     <w:p>
       <w:pPr>
@@ -1872,14 +2358,14 @@
           <w:lang w:val="en-US"/>
         </w:rPr>
       </w:pPr>
-      <w:bookmarkStart w:id="3" w:name="_Toc61701185"/>
+      <w:bookmarkStart w:id="4" w:name="_Toc89177414"/>
       <w:r>
         <w:rPr>
           <w:lang w:val="en-US"/>
         </w:rPr>
         <w:t>2 Mandatory Configuration</w:t>
       </w:r>
-      <w:bookmarkEnd w:id="3"/>
+      <w:bookmarkEnd w:id="4"/>
     </w:p>
     <w:p>
       <w:pPr>
@@ -1929,7 +2415,7 @@
           <w:lang w:val="en-US"/>
         </w:rPr>
       </w:pPr>
-      <w:bookmarkStart w:id="4" w:name="_Toc61701186"/>
+      <w:bookmarkStart w:id="5" w:name="_Toc89177415"/>
       <w:r>
         <w:rPr>
           <w:lang w:val="en-US"/>
@@ -1943,7 +2429,7 @@
         </w:rPr>
         <w:t>DispatcherServlet</w:t>
       </w:r>
-      <w:bookmarkEnd w:id="4"/>
+      <w:bookmarkEnd w:id="5"/>
       <w:proofErr w:type="spellEnd"/>
     </w:p>
     <w:p>
@@ -2135,7 +2621,7 @@
           <w:lang w:val="en-US"/>
         </w:rPr>
       </w:pPr>
-      <w:bookmarkStart w:id="5" w:name="_Toc61701187"/>
+      <w:bookmarkStart w:id="6" w:name="_Toc89177416"/>
       <w:r>
         <w:rPr>
           <w:lang w:val="en-US"/>
@@ -2149,7 +2635,7 @@
         </w:rPr>
         <w:t>AuthenticatedFilter</w:t>
       </w:r>
-      <w:bookmarkEnd w:id="5"/>
+      <w:bookmarkEnd w:id="6"/>
       <w:proofErr w:type="spellEnd"/>
     </w:p>
     <w:p>
@@ -2186,7 +2672,7 @@
           <w:lang w:val="en-US"/>
         </w:rPr>
       </w:pPr>
-      <w:bookmarkStart w:id="6" w:name="_Toc61701188"/>
+      <w:bookmarkStart w:id="7" w:name="_Toc89177417"/>
       <w:r>
         <w:rPr>
           <w:lang w:val="en-US"/>
@@ -2194,7 +2680,7 @@
         <w:lastRenderedPageBreak/>
         <w:t>3 How to configure OIOSAML</w:t>
       </w:r>
-      <w:bookmarkEnd w:id="6"/>
+      <w:bookmarkEnd w:id="7"/>
     </w:p>
     <w:p>
       <w:pPr>
@@ -2269,14 +2755,14 @@
           <w:lang w:val="en-US"/>
         </w:rPr>
       </w:pPr>
-      <w:bookmarkStart w:id="7" w:name="_Toc61701189"/>
+      <w:bookmarkStart w:id="8" w:name="_Toc89177418"/>
       <w:r>
         <w:rPr>
           <w:lang w:val="en-US"/>
         </w:rPr>
         <w:t>3.1 Configure through web.xml</w:t>
       </w:r>
-      <w:bookmarkEnd w:id="7"/>
+      <w:bookmarkEnd w:id="8"/>
     </w:p>
     <w:p>
       <w:pPr>
@@ -3373,7 +3859,7 @@
           <w:lang w:val="en-US"/>
         </w:rPr>
       </w:pPr>
-      <w:bookmarkStart w:id="8" w:name="_Toc61701190"/>
+      <w:bookmarkStart w:id="9" w:name="_Toc89177419"/>
       <w:r>
         <w:rPr>
           <w:lang w:val="en-US"/>
@@ -3381,7 +3867,7 @@
         <w:lastRenderedPageBreak/>
         <w:t>4 Configuration Parameters</w:t>
       </w:r>
-      <w:bookmarkEnd w:id="8"/>
+      <w:bookmarkEnd w:id="9"/>
     </w:p>
     <w:p>
       <w:pPr>
@@ -3403,7 +3889,7 @@
           <w:lang w:val="en-US"/>
         </w:rPr>
       </w:pPr>
-      <w:bookmarkStart w:id="9" w:name="_Toc61701191"/>
+      <w:bookmarkStart w:id="10" w:name="_Toc89177420"/>
       <w:r>
         <w:rPr>
           <w:lang w:val="en-US"/>
@@ -3417,7 +3903,7 @@
         </w:rPr>
         <w:t>DispatcherServlet</w:t>
       </w:r>
-      <w:bookmarkEnd w:id="9"/>
+      <w:bookmarkEnd w:id="10"/>
       <w:proofErr w:type="spellEnd"/>
     </w:p>
     <w:p>
@@ -7492,8 +7978,84 @@
                 <w:szCs w:val="21"/>
                 <w:shd w:val="clear" w:color="auto" w:fill="FFFFFF"/>
               </w:rPr>
-              <w:t xml:space="preserve"> </w:t>
-            </w:r>
+              <w:t xml:space="preserve"> path</w:t>
+            </w:r>
+          </w:p>
+        </w:tc>
+      </w:tr>
+      <w:tr>
+        <w:trPr>
+          <w:trHeight w:val="247"/>
+        </w:trPr>
+        <w:tc>
+          <w:tcPr>
+            <w:tcW w:w="5665" w:type="dxa"/>
+          </w:tcPr>
+          <w:p>
+            <w:pPr>
+              <w:spacing w:after="0" w:line="240" w:lineRule="auto"/>
+            </w:pPr>
+            <w:proofErr w:type="spellStart"/>
+            <w:proofErr w:type="gramStart"/>
+            <w:r>
+              <w:t>oiosaml.servlet</w:t>
+            </w:r>
+            <w:proofErr w:type="gramEnd"/>
+            <w:r>
+              <w:t>.routing.path.suffix.logout</w:t>
+            </w:r>
+            <w:proofErr w:type="spellEnd"/>
+          </w:p>
+        </w:tc>
+        <w:tc>
+          <w:tcPr>
+            <w:tcW w:w="1276" w:type="dxa"/>
+          </w:tcPr>
+          <w:p>
+            <w:pPr>
+              <w:spacing w:after="0" w:line="240" w:lineRule="auto"/>
+              <w:rPr>
+                <w:lang w:val="en-US"/>
+              </w:rPr>
+            </w:pPr>
+            <w:r>
+              <w:rPr>
+                <w:lang w:val="en-US"/>
+              </w:rPr>
+              <w:t>No</w:t>
+            </w:r>
+          </w:p>
+        </w:tc>
+        <w:tc>
+          <w:tcPr>
+            <w:tcW w:w="2428" w:type="dxa"/>
+          </w:tcPr>
+          <w:p>
+            <w:pPr>
+              <w:spacing w:after="0" w:line="240" w:lineRule="auto"/>
+              <w:rPr>
+                <w:lang w:val="en-US"/>
+              </w:rPr>
+            </w:pPr>
+            <w:r>
+              <w:rPr>
+                <w:lang w:val="en-US"/>
+              </w:rPr>
+              <w:t>logout</w:t>
+            </w:r>
+          </w:p>
+        </w:tc>
+        <w:tc>
+          <w:tcPr>
+            <w:tcW w:w="4579" w:type="dxa"/>
+          </w:tcPr>
+          <w:p>
+            <w:pPr>
+              <w:spacing w:after="0" w:line="240" w:lineRule="auto"/>
+              <w:rPr>
+                <w:lang w:val="en-US"/>
+              </w:rPr>
+            </w:pPr>
             <w:r>
               <w:rPr>
                 <w:rFonts w:ascii="Segoe UI" w:hAnsi="Segoe UI" w:cs="Segoe UI"/>
@@ -7502,7 +8064,23 @@
                 <w:szCs w:val="21"/>
                 <w:shd w:val="clear" w:color="auto" w:fill="FFFFFF"/>
               </w:rPr>
-              <w:t>path</w:t>
+              <w:t xml:space="preserve">Routing configuration, servlet </w:t>
+            </w:r>
+            <w:r>
+              <w:rPr>
+                <w:lang w:val="en-US"/>
+              </w:rPr>
+              <w:t>logout</w:t>
+            </w:r>
+            <w:r>
+              <w:rPr>
+                <w:rFonts w:ascii="Segoe UI" w:hAnsi="Segoe UI" w:cs="Segoe UI"/>
+                <w:color w:val="172B4D"/>
+                <w:sz w:val="21"/>
+                <w:szCs w:val="21"/>
+                <w:shd w:val="clear" w:color="auto" w:fill="FFFFFF"/>
+              </w:rPr>
+              <w:t xml:space="preserve"> path</w:t>
             </w:r>
           </w:p>
         </w:tc>
@@ -7526,7 +8104,7 @@
             </w:r>
             <w:proofErr w:type="gramEnd"/>
             <w:r>
-              <w:t>.routing.path.suffix.logout</w:t>
+              <w:t>.routing.path.suffix.logoutResponse</w:t>
             </w:r>
             <w:proofErr w:type="spellEnd"/>
           </w:p>
@@ -7561,12 +8139,14 @@
                 <w:lang w:val="en-US"/>
               </w:rPr>
             </w:pPr>
-            <w:r>
-              <w:rPr>
-                <w:lang w:val="en-US"/>
-              </w:rPr>
-              <w:t>logout</w:t>
-            </w:r>
+            <w:proofErr w:type="spellStart"/>
+            <w:r>
+              <w:rPr>
+                <w:lang w:val="en-US"/>
+              </w:rPr>
+              <w:t>logoutResponse</w:t>
+            </w:r>
+            <w:proofErr w:type="spellEnd"/>
           </w:p>
         </w:tc>
         <w:tc>
@@ -7590,12 +8170,14 @@
               </w:rPr>
               <w:t xml:space="preserve">Routing configuration, servlet </w:t>
             </w:r>
-            <w:r>
-              <w:rPr>
-                <w:lang w:val="en-US"/>
-              </w:rPr>
-              <w:t>logout</w:t>
-            </w:r>
+            <w:proofErr w:type="spellStart"/>
+            <w:r>
+              <w:rPr>
+                <w:lang w:val="en-US"/>
+              </w:rPr>
+              <w:t>logoutResponse</w:t>
+            </w:r>
+            <w:proofErr w:type="spellEnd"/>
             <w:r>
               <w:rPr>
                 <w:rFonts w:ascii="Segoe UI" w:hAnsi="Segoe UI" w:cs="Segoe UI"/>
@@ -7604,8 +8186,86 @@
                 <w:szCs w:val="21"/>
                 <w:shd w:val="clear" w:color="auto" w:fill="FFFFFF"/>
               </w:rPr>
-              <w:t xml:space="preserve"> </w:t>
-            </w:r>
+              <w:t xml:space="preserve"> path</w:t>
+            </w:r>
+          </w:p>
+        </w:tc>
+      </w:tr>
+      <w:tr>
+        <w:trPr>
+          <w:trHeight w:val="247"/>
+        </w:trPr>
+        <w:tc>
+          <w:tcPr>
+            <w:tcW w:w="5665" w:type="dxa"/>
+          </w:tcPr>
+          <w:p>
+            <w:pPr>
+              <w:spacing w:after="0" w:line="240" w:lineRule="auto"/>
+            </w:pPr>
+            <w:proofErr w:type="spellStart"/>
+            <w:proofErr w:type="gramStart"/>
+            <w:r>
+              <w:t>oiosaml.servlet</w:t>
+            </w:r>
+            <w:proofErr w:type="gramEnd"/>
+            <w:r>
+              <w:t>.routing.path.suffix.assertion</w:t>
+            </w:r>
+            <w:proofErr w:type="spellEnd"/>
+          </w:p>
+        </w:tc>
+        <w:tc>
+          <w:tcPr>
+            <w:tcW w:w="1276" w:type="dxa"/>
+          </w:tcPr>
+          <w:p>
+            <w:pPr>
+              <w:spacing w:after="0" w:line="240" w:lineRule="auto"/>
+              <w:rPr>
+                <w:lang w:val="en-US"/>
+              </w:rPr>
+            </w:pPr>
+            <w:r>
+              <w:rPr>
+                <w:lang w:val="en-US"/>
+              </w:rPr>
+              <w:t>No</w:t>
+            </w:r>
+          </w:p>
+        </w:tc>
+        <w:tc>
+          <w:tcPr>
+            <w:tcW w:w="2428" w:type="dxa"/>
+          </w:tcPr>
+          <w:p>
+            <w:pPr>
+              <w:spacing w:after="0" w:line="240" w:lineRule="auto"/>
+              <w:rPr>
+                <w:lang w:val="en-US"/>
+              </w:rPr>
+            </w:pPr>
+            <w:proofErr w:type="spellStart"/>
+            <w:r>
+              <w:rPr>
+                <w:lang w:val="en-US"/>
+              </w:rPr>
+              <w:t>assertionConsumer</w:t>
+            </w:r>
+            <w:proofErr w:type="spellEnd"/>
+          </w:p>
+        </w:tc>
+        <w:tc>
+          <w:tcPr>
+            <w:tcW w:w="4579" w:type="dxa"/>
+          </w:tcPr>
+          <w:p>
+            <w:pPr>
+              <w:spacing w:after="0" w:line="240" w:lineRule="auto"/>
+              <w:rPr>
+                <w:lang w:val="en-US"/>
+              </w:rPr>
+            </w:pPr>
             <w:r>
               <w:rPr>
                 <w:rFonts w:ascii="Segoe UI" w:hAnsi="Segoe UI" w:cs="Segoe UI"/>
@@ -7614,86 +8274,16 @@
                 <w:szCs w:val="21"/>
                 <w:shd w:val="clear" w:color="auto" w:fill="FFFFFF"/>
               </w:rPr>
-              <w:t>path</w:t>
-            </w:r>
-          </w:p>
-        </w:tc>
-      </w:tr>
-      <w:tr>
-        <w:trPr>
-          <w:trHeight w:val="247"/>
-        </w:trPr>
-        <w:tc>
-          <w:tcPr>
-            <w:tcW w:w="5665" w:type="dxa"/>
-          </w:tcPr>
-          <w:p>
-            <w:pPr>
-              <w:spacing w:after="0" w:line="240" w:lineRule="auto"/>
-            </w:pPr>
+              <w:t xml:space="preserve">Routing configuration, servlet </w:t>
+            </w:r>
             <w:proofErr w:type="spellStart"/>
-            <w:proofErr w:type="gramStart"/>
-            <w:r>
-              <w:t>oiosaml.servlet</w:t>
-            </w:r>
-            <w:proofErr w:type="gramEnd"/>
-            <w:r>
-              <w:t>.routing.path.suffix.logoutResponse</w:t>
+            <w:r>
+              <w:rPr>
+                <w:lang w:val="en-US"/>
+              </w:rPr>
+              <w:t>assertionConsumer</w:t>
             </w:r>
             <w:proofErr w:type="spellEnd"/>
-          </w:p>
-        </w:tc>
-        <w:tc>
-          <w:tcPr>
-            <w:tcW w:w="1276" w:type="dxa"/>
-          </w:tcPr>
-          <w:p>
-            <w:pPr>
-              <w:spacing w:after="0" w:line="240" w:lineRule="auto"/>
-              <w:rPr>
-                <w:lang w:val="en-US"/>
-              </w:rPr>
-            </w:pPr>
-            <w:r>
-              <w:rPr>
-                <w:lang w:val="en-US"/>
-              </w:rPr>
-              <w:t>No</w:t>
-            </w:r>
-          </w:p>
-        </w:tc>
-        <w:tc>
-          <w:tcPr>
-            <w:tcW w:w="2428" w:type="dxa"/>
-          </w:tcPr>
-          <w:p>
-            <w:pPr>
-              <w:spacing w:after="0" w:line="240" w:lineRule="auto"/>
-              <w:rPr>
-                <w:lang w:val="en-US"/>
-              </w:rPr>
-            </w:pPr>
-            <w:proofErr w:type="spellStart"/>
-            <w:r>
-              <w:rPr>
-                <w:lang w:val="en-US"/>
-              </w:rPr>
-              <w:t>logoutResponse</w:t>
-            </w:r>
-            <w:proofErr w:type="spellEnd"/>
-          </w:p>
-        </w:tc>
-        <w:tc>
-          <w:tcPr>
-            <w:tcW w:w="4579" w:type="dxa"/>
-          </w:tcPr>
-          <w:p>
-            <w:pPr>
-              <w:spacing w:after="0" w:line="240" w:lineRule="auto"/>
-              <w:rPr>
-                <w:lang w:val="en-US"/>
-              </w:rPr>
-            </w:pPr>
             <w:r>
               <w:rPr>
                 <w:rFonts w:ascii="Segoe UI" w:hAnsi="Segoe UI" w:cs="Segoe UI"/>
@@ -7702,151 +8292,7 @@
                 <w:szCs w:val="21"/>
                 <w:shd w:val="clear" w:color="auto" w:fill="FFFFFF"/>
               </w:rPr>
-              <w:t xml:space="preserve">Routing configuration, servlet </w:t>
-            </w:r>
-            <w:proofErr w:type="spellStart"/>
-            <w:r>
-              <w:rPr>
-                <w:lang w:val="en-US"/>
-              </w:rPr>
-              <w:t>logoutResponse</w:t>
-            </w:r>
-            <w:proofErr w:type="spellEnd"/>
-            <w:r>
-              <w:rPr>
-                <w:rFonts w:ascii="Segoe UI" w:hAnsi="Segoe UI" w:cs="Segoe UI"/>
-                <w:color w:val="172B4D"/>
-                <w:sz w:val="21"/>
-                <w:szCs w:val="21"/>
-                <w:shd w:val="clear" w:color="auto" w:fill="FFFFFF"/>
-              </w:rPr>
-              <w:t xml:space="preserve"> </w:t>
-            </w:r>
-            <w:r>
-              <w:rPr>
-                <w:rFonts w:ascii="Segoe UI" w:hAnsi="Segoe UI" w:cs="Segoe UI"/>
-                <w:color w:val="172B4D"/>
-                <w:sz w:val="21"/>
-                <w:szCs w:val="21"/>
-                <w:shd w:val="clear" w:color="auto" w:fill="FFFFFF"/>
-              </w:rPr>
-              <w:t>path</w:t>
-            </w:r>
-          </w:p>
-        </w:tc>
-      </w:tr>
-      <w:tr>
-        <w:trPr>
-          <w:trHeight w:val="247"/>
-        </w:trPr>
-        <w:tc>
-          <w:tcPr>
-            <w:tcW w:w="5665" w:type="dxa"/>
-          </w:tcPr>
-          <w:p>
-            <w:pPr>
-              <w:spacing w:after="0" w:line="240" w:lineRule="auto"/>
-            </w:pPr>
-            <w:proofErr w:type="spellStart"/>
-            <w:proofErr w:type="gramStart"/>
-            <w:r>
-              <w:t>oiosaml.servlet</w:t>
-            </w:r>
-            <w:proofErr w:type="gramEnd"/>
-            <w:r>
-              <w:t>.routing.path.suffix.assertion</w:t>
-            </w:r>
-            <w:proofErr w:type="spellEnd"/>
-          </w:p>
-        </w:tc>
-        <w:tc>
-          <w:tcPr>
-            <w:tcW w:w="1276" w:type="dxa"/>
-          </w:tcPr>
-          <w:p>
-            <w:pPr>
-              <w:spacing w:after="0" w:line="240" w:lineRule="auto"/>
-              <w:rPr>
-                <w:lang w:val="en-US"/>
-              </w:rPr>
-            </w:pPr>
-            <w:r>
-              <w:rPr>
-                <w:lang w:val="en-US"/>
-              </w:rPr>
-              <w:t>No</w:t>
-            </w:r>
-          </w:p>
-        </w:tc>
-        <w:tc>
-          <w:tcPr>
-            <w:tcW w:w="2428" w:type="dxa"/>
-          </w:tcPr>
-          <w:p>
-            <w:pPr>
-              <w:spacing w:after="0" w:line="240" w:lineRule="auto"/>
-              <w:rPr>
-                <w:lang w:val="en-US"/>
-              </w:rPr>
-            </w:pPr>
-            <w:proofErr w:type="spellStart"/>
-            <w:r>
-              <w:rPr>
-                <w:lang w:val="en-US"/>
-              </w:rPr>
-              <w:t>assertionConsumer</w:t>
-            </w:r>
-            <w:proofErr w:type="spellEnd"/>
-          </w:p>
-        </w:tc>
-        <w:tc>
-          <w:tcPr>
-            <w:tcW w:w="4579" w:type="dxa"/>
-          </w:tcPr>
-          <w:p>
-            <w:pPr>
-              <w:spacing w:after="0" w:line="240" w:lineRule="auto"/>
-              <w:rPr>
-                <w:lang w:val="en-US"/>
-              </w:rPr>
-            </w:pPr>
-            <w:r>
-              <w:rPr>
-                <w:rFonts w:ascii="Segoe UI" w:hAnsi="Segoe UI" w:cs="Segoe UI"/>
-                <w:color w:val="172B4D"/>
-                <w:sz w:val="21"/>
-                <w:szCs w:val="21"/>
-                <w:shd w:val="clear" w:color="auto" w:fill="FFFFFF"/>
-              </w:rPr>
-              <w:t xml:space="preserve">Routing configuration, servlet </w:t>
-            </w:r>
-            <w:proofErr w:type="spellStart"/>
-            <w:r>
-              <w:rPr>
-                <w:lang w:val="en-US"/>
-              </w:rPr>
-              <w:t>assertionConsumer</w:t>
-            </w:r>
-            <w:proofErr w:type="spellEnd"/>
-            <w:r>
-              <w:rPr>
-                <w:rFonts w:ascii="Segoe UI" w:hAnsi="Segoe UI" w:cs="Segoe UI"/>
-                <w:color w:val="172B4D"/>
-                <w:sz w:val="21"/>
-                <w:szCs w:val="21"/>
-                <w:shd w:val="clear" w:color="auto" w:fill="FFFFFF"/>
-              </w:rPr>
-              <w:t xml:space="preserve"> </w:t>
-            </w:r>
-            <w:r>
-              <w:rPr>
-                <w:rFonts w:ascii="Segoe UI" w:hAnsi="Segoe UI" w:cs="Segoe UI"/>
-                <w:color w:val="172B4D"/>
-                <w:sz w:val="21"/>
-                <w:szCs w:val="21"/>
-                <w:shd w:val="clear" w:color="auto" w:fill="FFFFFF"/>
-              </w:rPr>
-              <w:t>path</w:t>
+              <w:t xml:space="preserve"> path</w:t>
             </w:r>
           </w:p>
         </w:tc>
@@ -7866,7 +8312,7 @@
           <w:lang w:val="en-US"/>
         </w:rPr>
       </w:pPr>
-      <w:bookmarkStart w:id="10" w:name="_Toc61701192"/>
+      <w:bookmarkStart w:id="11" w:name="_Toc89177421"/>
       <w:r>
         <w:rPr>
           <w:lang w:val="en-US"/>
@@ -7880,7 +8326,7 @@
         </w:rPr>
         <w:t>AuthenticatedFilter</w:t>
       </w:r>
-      <w:bookmarkEnd w:id="10"/>
+      <w:bookmarkEnd w:id="11"/>
       <w:proofErr w:type="spellEnd"/>
     </w:p>
     <w:tbl>
@@ -8656,7 +9102,7 @@
           <w:lang w:val="en-US"/>
         </w:rPr>
       </w:pPr>
-      <w:bookmarkStart w:id="11" w:name="_Toc61701193"/>
+      <w:bookmarkStart w:id="12" w:name="_Toc89177422"/>
       <w:r>
         <w:rPr>
           <w:lang w:val="en-US"/>
@@ -8677,7 +9123,7 @@
         </w:rPr>
         <w:t xml:space="preserve"> Configuration from File</w:t>
       </w:r>
-      <w:bookmarkEnd w:id="11"/>
+      <w:bookmarkEnd w:id="12"/>
     </w:p>
     <w:p>
       <w:pPr>
@@ -8790,7 +9236,7 @@
           <w:lang w:val="en-US"/>
         </w:rPr>
       </w:pPr>
-      <w:bookmarkStart w:id="12" w:name="_Toc61701194"/>
+      <w:bookmarkStart w:id="13" w:name="_Toc89177423"/>
       <w:r>
         <w:rPr>
           <w:lang w:val="en-US"/>
@@ -8811,7 +9257,7 @@
         </w:rPr>
         <w:t xml:space="preserve"> and Step-Up</w:t>
       </w:r>
-      <w:bookmarkEnd w:id="12"/>
+      <w:bookmarkEnd w:id="13"/>
     </w:p>
     <w:p>
       <w:pPr>
@@ -8892,7 +9338,7 @@
           <w:lang w:val="en-US"/>
         </w:rPr>
       </w:pPr>
-      <w:bookmarkStart w:id="13" w:name="_Toc61701195"/>
+      <w:bookmarkStart w:id="14" w:name="_Toc89177424"/>
       <w:r>
         <w:rPr>
           <w:lang w:val="en-US"/>
@@ -8900,7 +9346,7 @@
         <w:lastRenderedPageBreak/>
         <w:t>5 Additional Configuration</w:t>
       </w:r>
-      <w:bookmarkEnd w:id="13"/>
+      <w:bookmarkEnd w:id="14"/>
     </w:p>
     <w:p>
       <w:pPr>
@@ -9365,14 +9811,14 @@
           <w:lang w:val="en-US"/>
         </w:rPr>
       </w:pPr>
-      <w:bookmarkStart w:id="14" w:name="_Toc61701196"/>
+      <w:bookmarkStart w:id="15" w:name="_Toc89177425"/>
       <w:r>
         <w:rPr>
           <w:lang w:val="en-US"/>
         </w:rPr>
         <w:t>6 Maven Dependency</w:t>
       </w:r>
-      <w:bookmarkEnd w:id="14"/>
+      <w:bookmarkEnd w:id="15"/>
     </w:p>
     <w:p>
       <w:pPr>
@@ -9573,7 +10019,7 @@
           <w:lang w:val="en-US"/>
         </w:rPr>
       </w:pPr>
-      <w:bookmarkStart w:id="15" w:name="_Toc61701197"/>
+      <w:bookmarkStart w:id="16" w:name="_Toc89177426"/>
       <w:r>
         <w:rPr>
           <w:lang w:val="en-US"/>
@@ -9581,7 +10027,7 @@
         <w:lastRenderedPageBreak/>
         <w:t>7 Demo Application</w:t>
       </w:r>
-      <w:bookmarkEnd w:id="15"/>
+      <w:bookmarkEnd w:id="16"/>
     </w:p>
     <w:p>
       <w:pPr>
@@ -9748,7 +10194,21 @@
           <w:rFonts w:ascii="Courier New" w:hAnsi="Courier New" w:cs="Courier New"/>
           <w:lang w:val="en-US"/>
         </w:rPr>
-        <w:t>│       │   ├── log4j.properties</w:t>
+        <w:t>│       │   ├── log4j</w:t>
+      </w:r>
+      <w:r>
+        <w:rPr>
+          <w:rFonts w:ascii="Courier New" w:hAnsi="Courier New" w:cs="Courier New"/>
+          <w:lang w:val="en-US"/>
+        </w:rPr>
+        <w:t>2</w:t>
+      </w:r>
+      <w:r>
+        <w:rPr>
+          <w:rFonts w:ascii="Courier New" w:hAnsi="Courier New" w:cs="Courier New"/>
+          <w:lang w:val="en-US"/>
+        </w:rPr>
+        <w:t>.properties</w:t>
       </w:r>
     </w:p>
     <w:p>
@@ -10091,7 +10551,7 @@
           <w:lang w:val="en-US"/>
         </w:rPr>
       </w:pPr>
-      <w:bookmarkStart w:id="16" w:name="_Toc61701198"/>
+      <w:bookmarkStart w:id="17" w:name="_Toc89177427"/>
       <w:r>
         <w:rPr>
           <w:lang w:val="en-US"/>
@@ -10106,7 +10566,7 @@
         </w:rPr>
         <w:t>oiosaml.properties</w:t>
       </w:r>
-      <w:bookmarkEnd w:id="16"/>
+      <w:bookmarkEnd w:id="17"/>
       <w:proofErr w:type="spellEnd"/>
       <w:proofErr w:type="gramEnd"/>
     </w:p>
@@ -10144,14 +10604,14 @@
           <w:lang w:val="en-US"/>
         </w:rPr>
       </w:pPr>
-      <w:bookmarkStart w:id="17" w:name="_Toc61701199"/>
+      <w:bookmarkStart w:id="18" w:name="_Toc89177428"/>
       <w:r>
         <w:rPr>
           <w:lang w:val="en-US"/>
         </w:rPr>
         <w:t>7.2 web.xml</w:t>
       </w:r>
-      <w:bookmarkEnd w:id="17"/>
+      <w:bookmarkEnd w:id="18"/>
     </w:p>
     <w:p>
       <w:pPr>
@@ -10201,7 +10661,7 @@
           <w:lang w:val="en-US"/>
         </w:rPr>
       </w:pPr>
-      <w:bookmarkStart w:id="18" w:name="_Toc61701200"/>
+      <w:bookmarkStart w:id="19" w:name="_Toc89177429"/>
       <w:r>
         <w:rPr>
           <w:lang w:val="en-US"/>
@@ -10215,7 +10675,7 @@
         </w:rPr>
         <w:t>private.jsp</w:t>
       </w:r>
-      <w:bookmarkEnd w:id="18"/>
+      <w:bookmarkEnd w:id="19"/>
       <w:proofErr w:type="spellEnd"/>
     </w:p>
     <w:p>
@@ -10252,14 +10712,14 @@
           <w:lang w:val="en-US"/>
         </w:rPr>
       </w:pPr>
-      <w:bookmarkStart w:id="19" w:name="_Toc61701201"/>
+      <w:bookmarkStart w:id="20" w:name="_Toc89177430"/>
       <w:r>
         <w:rPr>
           <w:lang w:val="en-US"/>
         </w:rPr>
         <w:t>7.4 Running the demo application</w:t>
       </w:r>
-      <w:bookmarkEnd w:id="19"/>
+      <w:bookmarkEnd w:id="20"/>
     </w:p>
     <w:p>
       <w:pPr>
@@ -10458,14 +10918,630 @@
           <w:lang w:val="en-US"/>
         </w:rPr>
       </w:pPr>
-      <w:bookmarkStart w:id="20" w:name="_Toc61701202"/>
-      <w:r>
-        <w:rPr>
-          <w:lang w:val="en-US"/>
-        </w:rPr>
-        <w:t>8 Test Identity Provider</w:t>
-      </w:r>
-      <w:bookmarkEnd w:id="20"/>
+      <w:bookmarkStart w:id="21" w:name="_Toc89177431"/>
+      <w:r>
+        <w:rPr>
+          <w:lang w:val="en-US"/>
+        </w:rPr>
+        <w:t>8 Logging</w:t>
+      </w:r>
+      <w:bookmarkEnd w:id="21"/>
+    </w:p>
+    <w:p>
+      <w:pPr>
+        <w:rPr>
+          <w:lang w:val="en-US"/>
+        </w:rPr>
+      </w:pPr>
+      <w:r>
+        <w:rPr>
+          <w:lang w:val="en-US"/>
+        </w:rPr>
+        <w:t xml:space="preserve">OIOSAML is using SLF4J as its logging framework, </w:t>
+      </w:r>
+      <w:r>
+        <w:rPr>
+          <w:lang w:val="en-US"/>
+        </w:rPr>
+        <w:t xml:space="preserve">as do </w:t>
+      </w:r>
+      <w:r>
+        <w:rPr>
+          <w:lang w:val="en-US"/>
+        </w:rPr>
+        <w:t>OPENSAML</w:t>
+      </w:r>
+      <w:r>
+        <w:rPr>
+          <w:lang w:val="en-US"/>
+        </w:rPr>
+        <w:t>, but OPENSAML has dependencies that require JCL and Log4j.</w:t>
+      </w:r>
+    </w:p>
+    <w:p>
+      <w:pPr>
+        <w:rPr>
+          <w:lang w:val="en-US"/>
+        </w:rPr>
+      </w:pPr>
+      <w:r>
+        <w:rPr>
+          <w:lang w:val="en-US"/>
+        </w:rPr>
+        <w:t>To implement a logging framework in OIOSAML we need to bridge JCL and Log4j to SLF4J and choose an output logging framework.</w:t>
+      </w:r>
+    </w:p>
+    <w:p>
+      <w:pPr>
+        <w:rPr>
+          <w:lang w:val="en-US"/>
+        </w:rPr>
+      </w:pPr>
+      <w:r>
+        <w:rPr>
+          <w:lang w:val="en-US"/>
+        </w:rPr>
+        <w:t>Bridging JCL and Log4j to SLF4J is done by including these dependencies in the demo project:</w:t>
+      </w:r>
+    </w:p>
+    <w:p>
+      <w:pPr>
+        <w:ind w:left="720"/>
+        <w:rPr>
+          <w:rFonts w:ascii="Courier New" w:hAnsi="Courier New" w:cs="Courier New"/>
+        </w:rPr>
+      </w:pPr>
+      <w:r>
+        <w:rPr>
+          <w:rFonts w:ascii="Courier New" w:hAnsi="Courier New" w:cs="Courier New"/>
+        </w:rPr>
+        <w:t>&lt;dependency&gt;</w:t>
+      </w:r>
+      <w:r>
+        <w:rPr>
+          <w:rFonts w:ascii="Courier New" w:hAnsi="Courier New" w:cs="Courier New"/>
+        </w:rPr>
+        <w:br/>
+        <w:t xml:space="preserve">    &lt;</w:t>
+      </w:r>
+      <w:proofErr w:type="spellStart"/>
+      <w:r>
+        <w:rPr>
+          <w:rFonts w:ascii="Courier New" w:hAnsi="Courier New" w:cs="Courier New"/>
+        </w:rPr>
+        <w:t>groupId</w:t>
+      </w:r>
+      <w:proofErr w:type="spellEnd"/>
+      <w:r>
+        <w:rPr>
+          <w:rFonts w:ascii="Courier New" w:hAnsi="Courier New" w:cs="Courier New"/>
+        </w:rPr>
+        <w:t>&gt;org.slf4j&lt;/</w:t>
+      </w:r>
+      <w:proofErr w:type="spellStart"/>
+      <w:r>
+        <w:rPr>
+          <w:rFonts w:ascii="Courier New" w:hAnsi="Courier New" w:cs="Courier New"/>
+        </w:rPr>
+        <w:t>groupId</w:t>
+      </w:r>
+      <w:proofErr w:type="spellEnd"/>
+      <w:r>
+        <w:rPr>
+          <w:rFonts w:ascii="Courier New" w:hAnsi="Courier New" w:cs="Courier New"/>
+        </w:rPr>
+        <w:t>&gt;</w:t>
+      </w:r>
+      <w:r>
+        <w:rPr>
+          <w:rFonts w:ascii="Courier New" w:hAnsi="Courier New" w:cs="Courier New"/>
+        </w:rPr>
+        <w:br/>
+        <w:t xml:space="preserve">    &lt;</w:t>
+      </w:r>
+      <w:proofErr w:type="spellStart"/>
+      <w:r>
+        <w:rPr>
+          <w:rFonts w:ascii="Courier New" w:hAnsi="Courier New" w:cs="Courier New"/>
+        </w:rPr>
+        <w:t>artifactId</w:t>
+      </w:r>
+      <w:proofErr w:type="spellEnd"/>
+      <w:r>
+        <w:rPr>
+          <w:rFonts w:ascii="Courier New" w:hAnsi="Courier New" w:cs="Courier New"/>
+        </w:rPr>
+        <w:t>&gt;slf4j-api&lt;/</w:t>
+      </w:r>
+      <w:proofErr w:type="spellStart"/>
+      <w:r>
+        <w:rPr>
+          <w:rFonts w:ascii="Courier New" w:hAnsi="Courier New" w:cs="Courier New"/>
+        </w:rPr>
+        <w:t>artifactId</w:t>
+      </w:r>
+      <w:proofErr w:type="spellEnd"/>
+      <w:r>
+        <w:rPr>
+          <w:rFonts w:ascii="Courier New" w:hAnsi="Courier New" w:cs="Courier New"/>
+        </w:rPr>
+        <w:t>&gt;</w:t>
+      </w:r>
+      <w:r>
+        <w:rPr>
+          <w:rFonts w:ascii="Courier New" w:hAnsi="Courier New" w:cs="Courier New"/>
+        </w:rPr>
+        <w:br/>
+        <w:t xml:space="preserve">    &lt;version&gt;1.7.32&lt;/version&gt;</w:t>
+      </w:r>
+      <w:r>
+        <w:rPr>
+          <w:rFonts w:ascii="Courier New" w:hAnsi="Courier New" w:cs="Courier New"/>
+        </w:rPr>
+        <w:br/>
+        <w:t>&lt;/dependency&gt;</w:t>
+      </w:r>
+      <w:r>
+        <w:rPr>
+          <w:rFonts w:ascii="Courier New" w:hAnsi="Courier New" w:cs="Courier New"/>
+        </w:rPr>
+        <w:br/>
+      </w:r>
+      <w:r>
+        <w:rPr>
+          <w:rFonts w:ascii="Courier New" w:hAnsi="Courier New" w:cs="Courier New"/>
+        </w:rPr>
+        <w:br/>
+        <w:t>&lt;dependency&gt;</w:t>
+      </w:r>
+      <w:r>
+        <w:rPr>
+          <w:rFonts w:ascii="Courier New" w:hAnsi="Courier New" w:cs="Courier New"/>
+        </w:rPr>
+        <w:br/>
+        <w:t xml:space="preserve">    &lt;</w:t>
+      </w:r>
+      <w:proofErr w:type="spellStart"/>
+      <w:r>
+        <w:rPr>
+          <w:rFonts w:ascii="Courier New" w:hAnsi="Courier New" w:cs="Courier New"/>
+        </w:rPr>
+        <w:t>groupId</w:t>
+      </w:r>
+      <w:proofErr w:type="spellEnd"/>
+      <w:r>
+        <w:rPr>
+          <w:rFonts w:ascii="Courier New" w:hAnsi="Courier New" w:cs="Courier New"/>
+        </w:rPr>
+        <w:t>&gt;org.slf4j&lt;/</w:t>
+      </w:r>
+      <w:proofErr w:type="spellStart"/>
+      <w:r>
+        <w:rPr>
+          <w:rFonts w:ascii="Courier New" w:hAnsi="Courier New" w:cs="Courier New"/>
+        </w:rPr>
+        <w:t>groupId</w:t>
+      </w:r>
+      <w:proofErr w:type="spellEnd"/>
+      <w:r>
+        <w:rPr>
+          <w:rFonts w:ascii="Courier New" w:hAnsi="Courier New" w:cs="Courier New"/>
+        </w:rPr>
+        <w:t>&gt;</w:t>
+      </w:r>
+      <w:r>
+        <w:rPr>
+          <w:rFonts w:ascii="Courier New" w:hAnsi="Courier New" w:cs="Courier New"/>
+        </w:rPr>
+        <w:br/>
+        <w:t xml:space="preserve">    &lt;</w:t>
+      </w:r>
+      <w:proofErr w:type="spellStart"/>
+      <w:r>
+        <w:rPr>
+          <w:rFonts w:ascii="Courier New" w:hAnsi="Courier New" w:cs="Courier New"/>
+        </w:rPr>
+        <w:t>artifactId</w:t>
+      </w:r>
+      <w:proofErr w:type="spellEnd"/>
+      <w:r>
+        <w:rPr>
+          <w:rFonts w:ascii="Courier New" w:hAnsi="Courier New" w:cs="Courier New"/>
+        </w:rPr>
+        <w:t>&gt;jcl-over-slf4j&lt;/</w:t>
+      </w:r>
+      <w:proofErr w:type="spellStart"/>
+      <w:r>
+        <w:rPr>
+          <w:rFonts w:ascii="Courier New" w:hAnsi="Courier New" w:cs="Courier New"/>
+        </w:rPr>
+        <w:t>artifactId</w:t>
+      </w:r>
+      <w:proofErr w:type="spellEnd"/>
+      <w:r>
+        <w:rPr>
+          <w:rFonts w:ascii="Courier New" w:hAnsi="Courier New" w:cs="Courier New"/>
+        </w:rPr>
+        <w:t>&gt;</w:t>
+      </w:r>
+      <w:r>
+        <w:rPr>
+          <w:rFonts w:ascii="Courier New" w:hAnsi="Courier New" w:cs="Courier New"/>
+        </w:rPr>
+        <w:br/>
+        <w:t xml:space="preserve">    &lt;version&gt;1.7.32&lt;/version&gt;</w:t>
+      </w:r>
+      <w:r>
+        <w:rPr>
+          <w:rFonts w:ascii="Courier New" w:hAnsi="Courier New" w:cs="Courier New"/>
+        </w:rPr>
+        <w:br/>
+        <w:t>&lt;/dependency&gt;</w:t>
+      </w:r>
+      <w:r>
+        <w:rPr>
+          <w:rFonts w:ascii="Courier New" w:hAnsi="Courier New" w:cs="Courier New"/>
+        </w:rPr>
+        <w:br/>
+      </w:r>
+      <w:r>
+        <w:rPr>
+          <w:rFonts w:ascii="Courier New" w:hAnsi="Courier New" w:cs="Courier New"/>
+        </w:rPr>
+        <w:br/>
+        <w:t>&lt;dependency&gt;</w:t>
+      </w:r>
+      <w:r>
+        <w:rPr>
+          <w:rFonts w:ascii="Courier New" w:hAnsi="Courier New" w:cs="Courier New"/>
+        </w:rPr>
+        <w:br/>
+        <w:t xml:space="preserve">    &lt;</w:t>
+      </w:r>
+      <w:proofErr w:type="spellStart"/>
+      <w:r>
+        <w:rPr>
+          <w:rFonts w:ascii="Courier New" w:hAnsi="Courier New" w:cs="Courier New"/>
+        </w:rPr>
+        <w:t>groupId</w:t>
+      </w:r>
+      <w:proofErr w:type="spellEnd"/>
+      <w:r>
+        <w:rPr>
+          <w:rFonts w:ascii="Courier New" w:hAnsi="Courier New" w:cs="Courier New"/>
+        </w:rPr>
+        <w:t>&gt;org.slf4j&lt;/</w:t>
+      </w:r>
+      <w:proofErr w:type="spellStart"/>
+      <w:r>
+        <w:rPr>
+          <w:rFonts w:ascii="Courier New" w:hAnsi="Courier New" w:cs="Courier New"/>
+        </w:rPr>
+        <w:t>groupId</w:t>
+      </w:r>
+      <w:proofErr w:type="spellEnd"/>
+      <w:r>
+        <w:rPr>
+          <w:rFonts w:ascii="Courier New" w:hAnsi="Courier New" w:cs="Courier New"/>
+        </w:rPr>
+        <w:t>&gt;</w:t>
+      </w:r>
+      <w:r>
+        <w:rPr>
+          <w:rFonts w:ascii="Courier New" w:hAnsi="Courier New" w:cs="Courier New"/>
+        </w:rPr>
+        <w:br/>
+        <w:t xml:space="preserve">    &lt;</w:t>
+      </w:r>
+      <w:proofErr w:type="spellStart"/>
+      <w:r>
+        <w:rPr>
+          <w:rFonts w:ascii="Courier New" w:hAnsi="Courier New" w:cs="Courier New"/>
+        </w:rPr>
+        <w:t>artifactId</w:t>
+      </w:r>
+      <w:proofErr w:type="spellEnd"/>
+      <w:r>
+        <w:rPr>
+          <w:rFonts w:ascii="Courier New" w:hAnsi="Courier New" w:cs="Courier New"/>
+        </w:rPr>
+        <w:t>&gt;log4j-over-slf4j&lt;/</w:t>
+      </w:r>
+      <w:proofErr w:type="spellStart"/>
+      <w:r>
+        <w:rPr>
+          <w:rFonts w:ascii="Courier New" w:hAnsi="Courier New" w:cs="Courier New"/>
+        </w:rPr>
+        <w:t>artifactId</w:t>
+      </w:r>
+      <w:proofErr w:type="spellEnd"/>
+      <w:r>
+        <w:rPr>
+          <w:rFonts w:ascii="Courier New" w:hAnsi="Courier New" w:cs="Courier New"/>
+        </w:rPr>
+        <w:t>&gt;</w:t>
+      </w:r>
+      <w:r>
+        <w:rPr>
+          <w:rFonts w:ascii="Courier New" w:hAnsi="Courier New" w:cs="Courier New"/>
+        </w:rPr>
+        <w:br/>
+        <w:t xml:space="preserve">    &lt;version&gt;1.7.32&lt;/version&gt;</w:t>
+      </w:r>
+      <w:r>
+        <w:rPr>
+          <w:rFonts w:ascii="Courier New" w:hAnsi="Courier New" w:cs="Courier New"/>
+        </w:rPr>
+        <w:br/>
+        <w:t>&lt;/dependency&gt;</w:t>
+      </w:r>
+    </w:p>
+    <w:p>
+      <w:pPr>
+        <w:rPr>
+          <w:lang w:val="en-US"/>
+        </w:rPr>
+      </w:pPr>
+      <w:r>
+        <w:rPr>
+          <w:lang w:val="en-US"/>
+        </w:rPr>
+        <w:t xml:space="preserve">Customizing your logging solution is then done by selecting an implementation, </w:t>
+      </w:r>
+      <w:r>
+        <w:rPr>
+          <w:lang w:val="en-US"/>
+        </w:rPr>
+        <w:t>if you need to customize logging to write log output to your own custom implementation of a logging framework, the simplest solution is to fork slf4j-simple</w:t>
+      </w:r>
+      <w:r>
+        <w:rPr>
+          <w:lang w:val="en-US"/>
+        </w:rPr>
+        <w:t xml:space="preserve"> (</w:t>
+      </w:r>
+      <w:hyperlink r:id="rId21" w:history="1">
+        <w:r>
+          <w:rPr>
+            <w:rStyle w:val="Hyperlink"/>
+            <w:lang w:val="en-US"/>
+          </w:rPr>
+          <w:t>https://github.com/qos-ch/slf4j/tree/master/slf4j-simple</w:t>
+        </w:r>
+      </w:hyperlink>
+      <w:r>
+        <w:rPr>
+          <w:lang w:val="en-US"/>
+        </w:rPr>
+        <w:t>)</w:t>
+      </w:r>
+      <w:r>
+        <w:rPr>
+          <w:lang w:val="en-US"/>
+        </w:rPr>
+        <w:t xml:space="preserve"> and write your own implementation of </w:t>
+      </w:r>
+      <w:proofErr w:type="spellStart"/>
+      <w:r>
+        <w:rPr>
+          <w:lang w:val="en-US"/>
+        </w:rPr>
+        <w:t>SimpleLogger</w:t>
+      </w:r>
+      <w:proofErr w:type="spellEnd"/>
+      <w:r>
+        <w:rPr>
+          <w:lang w:val="en-US"/>
+        </w:rPr>
+        <w:t xml:space="preserve"> (look at </w:t>
+      </w:r>
+      <w:proofErr w:type="spellStart"/>
+      <w:r>
+        <w:rPr>
+          <w:rStyle w:val="pl-token"/>
+          <w:rFonts w:ascii="Consolas" w:hAnsi="Consolas"/>
+          <w:sz w:val="18"/>
+          <w:szCs w:val="18"/>
+        </w:rPr>
+        <w:t>innerHandleNormalizedLoggingCall</w:t>
+      </w:r>
+      <w:proofErr w:type="spellEnd"/>
+      <w:r>
+        <w:rPr>
+          <w:rFonts w:ascii="Consolas" w:hAnsi="Consolas"/>
+          <w:color w:val="24292F"/>
+          <w:sz w:val="18"/>
+          <w:szCs w:val="18"/>
+          <w:shd w:val="clear" w:color="auto" w:fill="FFF8C5"/>
+        </w:rPr>
+        <w:t>()</w:t>
+      </w:r>
+      <w:r>
+        <w:rPr>
+          <w:lang w:val="en-US"/>
+        </w:rPr>
+        <w:t>).</w:t>
+      </w:r>
+    </w:p>
+    <w:p>
+      <w:pPr>
+        <w:rPr>
+          <w:lang w:val="en-US"/>
+        </w:rPr>
+      </w:pPr>
+      <w:r>
+        <w:rPr>
+          <w:lang w:val="en-US"/>
+        </w:rPr>
+        <w:t>To write logging using Log4j-2 like in the demo project just add this dependency:</w:t>
+      </w:r>
+    </w:p>
+    <w:p>
+      <w:pPr>
+        <w:ind w:left="720"/>
+        <w:rPr>
+          <w:rFonts w:ascii="Courier New" w:hAnsi="Courier New" w:cs="Courier New"/>
+        </w:rPr>
+      </w:pPr>
+      <w:r>
+        <w:rPr>
+          <w:rFonts w:ascii="Courier New" w:hAnsi="Courier New" w:cs="Courier New"/>
+        </w:rPr>
+        <w:lastRenderedPageBreak/>
+        <w:t>&lt;dependency&gt;</w:t>
+      </w:r>
+      <w:r>
+        <w:rPr>
+          <w:rFonts w:ascii="Courier New" w:hAnsi="Courier New" w:cs="Courier New"/>
+        </w:rPr>
+        <w:br/>
+        <w:t xml:space="preserve">    </w:t>
+      </w:r>
+      <w:proofErr w:type="gramStart"/>
+      <w:r>
+        <w:rPr>
+          <w:rFonts w:ascii="Courier New" w:hAnsi="Courier New" w:cs="Courier New"/>
+        </w:rPr>
+        <w:t>&lt;</w:t>
+      </w:r>
+      <w:proofErr w:type="spellStart"/>
+      <w:r>
+        <w:rPr>
+          <w:rFonts w:ascii="Courier New" w:hAnsi="Courier New" w:cs="Courier New"/>
+        </w:rPr>
+        <w:t>groupId</w:t>
+      </w:r>
+      <w:proofErr w:type="spellEnd"/>
+      <w:r>
+        <w:rPr>
+          <w:rFonts w:ascii="Courier New" w:hAnsi="Courier New" w:cs="Courier New"/>
+        </w:rPr>
+        <w:t>&gt;org.apache.logging</w:t>
+      </w:r>
+      <w:proofErr w:type="gramEnd"/>
+      <w:r>
+        <w:rPr>
+          <w:rFonts w:ascii="Courier New" w:hAnsi="Courier New" w:cs="Courier New"/>
+        </w:rPr>
+        <w:t>.log4j&lt;/</w:t>
+      </w:r>
+      <w:proofErr w:type="spellStart"/>
+      <w:r>
+        <w:rPr>
+          <w:rFonts w:ascii="Courier New" w:hAnsi="Courier New" w:cs="Courier New"/>
+        </w:rPr>
+        <w:t>groupId</w:t>
+      </w:r>
+      <w:proofErr w:type="spellEnd"/>
+      <w:r>
+        <w:rPr>
+          <w:rFonts w:ascii="Courier New" w:hAnsi="Courier New" w:cs="Courier New"/>
+        </w:rPr>
+        <w:t>&gt;</w:t>
+      </w:r>
+      <w:r>
+        <w:rPr>
+          <w:rFonts w:ascii="Courier New" w:hAnsi="Courier New" w:cs="Courier New"/>
+        </w:rPr>
+        <w:br/>
+        <w:t xml:space="preserve">    &lt;</w:t>
+      </w:r>
+      <w:proofErr w:type="spellStart"/>
+      <w:r>
+        <w:rPr>
+          <w:rFonts w:ascii="Courier New" w:hAnsi="Courier New" w:cs="Courier New"/>
+        </w:rPr>
+        <w:t>artifactId</w:t>
+      </w:r>
+      <w:proofErr w:type="spellEnd"/>
+      <w:r>
+        <w:rPr>
+          <w:rFonts w:ascii="Courier New" w:hAnsi="Courier New" w:cs="Courier New"/>
+        </w:rPr>
+        <w:t>&gt;log4j-slf4j-impl&lt;/</w:t>
+      </w:r>
+      <w:proofErr w:type="spellStart"/>
+      <w:r>
+        <w:rPr>
+          <w:rFonts w:ascii="Courier New" w:hAnsi="Courier New" w:cs="Courier New"/>
+        </w:rPr>
+        <w:t>artifactId</w:t>
+      </w:r>
+      <w:proofErr w:type="spellEnd"/>
+      <w:r>
+        <w:rPr>
+          <w:rFonts w:ascii="Courier New" w:hAnsi="Courier New" w:cs="Courier New"/>
+        </w:rPr>
+        <w:t>&gt;</w:t>
+      </w:r>
+      <w:r>
+        <w:rPr>
+          <w:rFonts w:ascii="Courier New" w:hAnsi="Courier New" w:cs="Courier New"/>
+        </w:rPr>
+        <w:br/>
+        <w:t xml:space="preserve">    &lt;version&gt;2.14.1&lt;/version&gt;</w:t>
+      </w:r>
+      <w:r>
+        <w:rPr>
+          <w:rFonts w:ascii="Courier New" w:hAnsi="Courier New" w:cs="Courier New"/>
+        </w:rPr>
+        <w:br/>
+        <w:t>&lt;/dependency&gt;</w:t>
+      </w:r>
+    </w:p>
+    <w:p>
+      <w:pPr>
+        <w:rPr>
+          <w:lang w:val="en-US"/>
+        </w:rPr>
+      </w:pPr>
+      <w:r>
+        <w:rPr>
+          <w:lang w:val="en-US"/>
+        </w:rPr>
+        <w:t>Most logging frameworks has an SLF4J implementation or bridge</w:t>
+      </w:r>
+      <w:r>
+        <w:rPr>
+          <w:lang w:val="en-US"/>
+        </w:rPr>
+        <w:t xml:space="preserve">. </w:t>
+      </w:r>
+    </w:p>
+    <w:p>
+      <w:pPr>
+        <w:rPr>
+          <w:lang w:val="en-US"/>
+        </w:rPr>
+      </w:pPr>
+      <w:r>
+        <w:rPr>
+          <w:lang w:val="en-US"/>
+        </w:rPr>
+        <w:t>Implementing logging in your project comes down to adding dependencies to forward logging from OIOSAML and its dependencies to your preferred logging framework.</w:t>
+      </w:r>
+    </w:p>
+    <w:p>
+      <w:pPr>
+        <w:pStyle w:val="Heading1"/>
+        <w:rPr>
+          <w:lang w:val="en-US"/>
+        </w:rPr>
+      </w:pPr>
+      <w:bookmarkStart w:id="22" w:name="_Toc89177432"/>
+      <w:r>
+        <w:rPr>
+          <w:lang w:val="en-US"/>
+        </w:rPr>
+        <w:t>9</w:t>
+      </w:r>
+      <w:r>
+        <w:rPr>
+          <w:lang w:val="en-US"/>
+        </w:rPr>
+        <w:t xml:space="preserve"> Test Identity Provider</w:t>
+      </w:r>
+      <w:bookmarkEnd w:id="22"/>
     </w:p>
     <w:p>
       <w:pPr>
@@ -10568,14 +11644,20 @@
           <w:lang w:val="en-US"/>
         </w:rPr>
       </w:pPr>
-      <w:bookmarkStart w:id="21" w:name="_Toc61701203"/>
-      <w:r>
-        <w:rPr>
-          <w:lang w:val="en-US"/>
-        </w:rPr>
-        <w:t>8.1 Configuration</w:t>
-      </w:r>
-      <w:bookmarkEnd w:id="21"/>
+      <w:bookmarkStart w:id="23" w:name="_Toc89177433"/>
+      <w:r>
+        <w:rPr>
+          <w:lang w:val="en-US"/>
+        </w:rPr>
+        <w:t>9</w:t>
+      </w:r>
+      <w:r>
+        <w:rPr>
+          <w:lang w:val="en-US"/>
+        </w:rPr>
+        <w:t>.1 Configuration</w:t>
+      </w:r>
+      <w:bookmarkEnd w:id="23"/>
     </w:p>
     <w:p>
       <w:pPr>
@@ -10668,14 +11750,20 @@
           <w:lang w:val="en-US"/>
         </w:rPr>
       </w:pPr>
-      <w:bookmarkStart w:id="22" w:name="_Toc61701204"/>
-      <w:r>
-        <w:rPr>
-          <w:lang w:val="en-US"/>
-        </w:rPr>
-        <w:t>8.2 Compilation</w:t>
-      </w:r>
-      <w:bookmarkEnd w:id="22"/>
+      <w:bookmarkStart w:id="24" w:name="_Toc89177434"/>
+      <w:r>
+        <w:rPr>
+          <w:lang w:val="en-US"/>
+        </w:rPr>
+        <w:t>9</w:t>
+      </w:r>
+      <w:r>
+        <w:rPr>
+          <w:lang w:val="en-US"/>
+        </w:rPr>
+        <w:t>.2 Compilation</w:t>
+      </w:r>
+      <w:bookmarkEnd w:id="24"/>
     </w:p>
     <w:p>
       <w:pPr>
@@ -10742,14 +11830,20 @@
           <w:lang w:val="en-US"/>
         </w:rPr>
       </w:pPr>
-      <w:bookmarkStart w:id="23" w:name="_Toc61701205"/>
-      <w:r>
-        <w:rPr>
-          <w:lang w:val="en-US"/>
-        </w:rPr>
-        <w:t>8.3 Execution</w:t>
-      </w:r>
-      <w:bookmarkEnd w:id="23"/>
+      <w:bookmarkStart w:id="25" w:name="_Toc89177435"/>
+      <w:r>
+        <w:rPr>
+          <w:lang w:val="en-US"/>
+        </w:rPr>
+        <w:t>9</w:t>
+      </w:r>
+      <w:r>
+        <w:rPr>
+          <w:lang w:val="en-US"/>
+        </w:rPr>
+        <w:t>.3 Execution</w:t>
+      </w:r>
+      <w:bookmarkEnd w:id="25"/>
     </w:p>
     <w:p>
       <w:pPr>
@@ -12079,6 +13173,11 @@
     <w:uiPriority w:val="99"/>
     <w:rsid w:val="002C7706"/>
   </w:style>
+  <w:style w:type="character" w:customStyle="1" w:styleId="pl-token">
+    <w:name w:val="pl-token"/>
+    <w:basedOn w:val="DefaultParagraphFont"/>
+    <w:rsid w:val="00315D95"/>
+  </w:style>
 </w:styles>
 </file>
 

</xml_diff>

<commit_message>
NLRFIM-121 - added documentation
</commit_message>
<xml_diff>
--- a/doc/Using OIOSAML for Java.docx
+++ b/doc/Using OIOSAML for Java.docx
@@ -157,7 +157,7 @@
         <w:rPr>
           <w:lang w:val="en-US"/>
         </w:rPr>
-        <w:t>1</w:t>
+        <w:t>2</w:t>
       </w:r>
       <w:r>
         <w:rPr>
@@ -194,8 +194,9 @@
           <w:docPartUnique/>
         </w:docPartObj>
       </w:sdtPr>
+      <w:sdtEndPr/>
       <w:sdtContent>
-        <w:bookmarkStart w:id="0" w:name="_Toc89854567" w:displacedByCustomXml="prev"/>
+        <w:bookmarkStart w:id="0" w:name="_Toc93916122" w:displacedByCustomXml="prev"/>
         <w:p>
           <w:pPr>
             <w:pStyle w:val="TOCHeading"/>
@@ -239,7 +240,7 @@
             </w:rPr>
             <w:fldChar w:fldCharType="separate"/>
           </w:r>
-          <w:hyperlink w:anchor="_Toc89854567" w:history="1">
+          <w:hyperlink w:anchor="_Toc93916122" w:history="1">
             <w:r>
               <w:rPr>
                 <w:rStyle w:val="Hyperlink"/>
@@ -266,7 +267,7 @@
                 <w:noProof/>
                 <w:webHidden/>
               </w:rPr>
-              <w:instrText xml:space="preserve"> PAGEREF _Toc89854567 \h </w:instrText>
+              <w:instrText xml:space="preserve"> PAGEREF _Toc93916122 \h </w:instrText>
             </w:r>
             <w:r>
               <w:rPr>
@@ -309,7 +310,7 @@
               <w:lang w:eastAsia="en-GB"/>
             </w:rPr>
           </w:pPr>
-          <w:hyperlink w:anchor="_Toc89854568" w:history="1">
+          <w:hyperlink w:anchor="_Toc93916123" w:history="1">
             <w:r>
               <w:rPr>
                 <w:rStyle w:val="Hyperlink"/>
@@ -337,7 +338,7 @@
                 <w:noProof/>
                 <w:webHidden/>
               </w:rPr>
-              <w:instrText xml:space="preserve"> PAGEREF _Toc89854568 \h </w:instrText>
+              <w:instrText xml:space="preserve"> PAGEREF _Toc93916123 \h </w:instrText>
             </w:r>
             <w:r>
               <w:rPr>
@@ -357,7 +358,7 @@
                 <w:noProof/>
                 <w:webHidden/>
               </w:rPr>
-              <w:t>3</w:t>
+              <w:t>4</w:t>
             </w:r>
             <w:r>
               <w:rPr>
@@ -380,7 +381,7 @@
               <w:lang w:eastAsia="en-GB"/>
             </w:rPr>
           </w:pPr>
-          <w:hyperlink w:anchor="_Toc89854569" w:history="1">
+          <w:hyperlink w:anchor="_Toc93916124" w:history="1">
             <w:r>
               <w:rPr>
                 <w:rStyle w:val="Hyperlink"/>
@@ -408,7 +409,7 @@
                 <w:noProof/>
                 <w:webHidden/>
               </w:rPr>
-              <w:instrText xml:space="preserve"> PAGEREF _Toc89854569 \h </w:instrText>
+              <w:instrText xml:space="preserve"> PAGEREF _Toc93916124 \h </w:instrText>
             </w:r>
             <w:r>
               <w:rPr>
@@ -428,7 +429,7 @@
                 <w:noProof/>
                 <w:webHidden/>
               </w:rPr>
-              <w:t>3</w:t>
+              <w:t>4</w:t>
             </w:r>
             <w:r>
               <w:rPr>
@@ -451,7 +452,7 @@
               <w:lang w:eastAsia="en-GB"/>
             </w:rPr>
           </w:pPr>
-          <w:hyperlink w:anchor="_Toc89854570" w:history="1">
+          <w:hyperlink w:anchor="_Toc93916125" w:history="1">
             <w:r>
               <w:rPr>
                 <w:rStyle w:val="Hyperlink"/>
@@ -479,7 +480,7 @@
                 <w:noProof/>
                 <w:webHidden/>
               </w:rPr>
-              <w:instrText xml:space="preserve"> PAGEREF _Toc89854570 \h </w:instrText>
+              <w:instrText xml:space="preserve"> PAGEREF _Toc93916125 \h </w:instrText>
             </w:r>
             <w:r>
               <w:rPr>
@@ -499,7 +500,7 @@
                 <w:noProof/>
                 <w:webHidden/>
               </w:rPr>
-              <w:t>3</w:t>
+              <w:t>4</w:t>
             </w:r>
             <w:r>
               <w:rPr>
@@ -522,7 +523,7 @@
               <w:lang w:eastAsia="en-GB"/>
             </w:rPr>
           </w:pPr>
-          <w:hyperlink w:anchor="_Toc89854571" w:history="1">
+          <w:hyperlink w:anchor="_Toc93916126" w:history="1">
             <w:r>
               <w:rPr>
                 <w:rStyle w:val="Hyperlink"/>
@@ -550,7 +551,7 @@
                 <w:noProof/>
                 <w:webHidden/>
               </w:rPr>
-              <w:instrText xml:space="preserve"> PAGEREF _Toc89854571 \h </w:instrText>
+              <w:instrText xml:space="preserve"> PAGEREF _Toc93916126 \h </w:instrText>
             </w:r>
             <w:r>
               <w:rPr>
@@ -570,7 +571,7 @@
                 <w:noProof/>
                 <w:webHidden/>
               </w:rPr>
-              <w:t>3</w:t>
+              <w:t>4</w:t>
             </w:r>
             <w:r>
               <w:rPr>
@@ -593,7 +594,7 @@
               <w:lang w:eastAsia="en-GB"/>
             </w:rPr>
           </w:pPr>
-          <w:hyperlink w:anchor="_Toc89854572" w:history="1">
+          <w:hyperlink w:anchor="_Toc93916127" w:history="1">
             <w:r>
               <w:rPr>
                 <w:rStyle w:val="Hyperlink"/>
@@ -621,7 +622,7 @@
                 <w:noProof/>
                 <w:webHidden/>
               </w:rPr>
-              <w:instrText xml:space="preserve"> PAGEREF _Toc89854572 \h </w:instrText>
+              <w:instrText xml:space="preserve"> PAGEREF _Toc93916127 \h </w:instrText>
             </w:r>
             <w:r>
               <w:rPr>
@@ -641,7 +642,7 @@
                 <w:noProof/>
                 <w:webHidden/>
               </w:rPr>
-              <w:t>3</w:t>
+              <w:t>4</w:t>
             </w:r>
             <w:r>
               <w:rPr>
@@ -664,7 +665,7 @@
               <w:lang w:eastAsia="en-GB"/>
             </w:rPr>
           </w:pPr>
-          <w:hyperlink w:anchor="_Toc89854573" w:history="1">
+          <w:hyperlink w:anchor="_Toc93916128" w:history="1">
             <w:r>
               <w:rPr>
                 <w:rStyle w:val="Hyperlink"/>
@@ -692,7 +693,7 @@
                 <w:noProof/>
                 <w:webHidden/>
               </w:rPr>
-              <w:instrText xml:space="preserve"> PAGEREF _Toc89854573 \h </w:instrText>
+              <w:instrText xml:space="preserve"> PAGEREF _Toc93916128 \h </w:instrText>
             </w:r>
             <w:r>
               <w:rPr>
@@ -712,7 +713,7 @@
                 <w:noProof/>
                 <w:webHidden/>
               </w:rPr>
-              <w:t>3</w:t>
+              <w:t>4</w:t>
             </w:r>
             <w:r>
               <w:rPr>
@@ -735,7 +736,7 @@
               <w:lang w:eastAsia="en-GB"/>
             </w:rPr>
           </w:pPr>
-          <w:hyperlink w:anchor="_Toc89854574" w:history="1">
+          <w:hyperlink w:anchor="_Toc93916129" w:history="1">
             <w:r>
               <w:rPr>
                 <w:rStyle w:val="Hyperlink"/>
@@ -763,7 +764,7 @@
                 <w:noProof/>
                 <w:webHidden/>
               </w:rPr>
-              <w:instrText xml:space="preserve"> PAGEREF _Toc89854574 \h </w:instrText>
+              <w:instrText xml:space="preserve"> PAGEREF _Toc93916129 \h </w:instrText>
             </w:r>
             <w:r>
               <w:rPr>
@@ -783,7 +784,7 @@
                 <w:noProof/>
                 <w:webHidden/>
               </w:rPr>
-              <w:t>4</w:t>
+              <w:t>5</w:t>
             </w:r>
             <w:r>
               <w:rPr>
@@ -806,7 +807,7 @@
               <w:lang w:eastAsia="en-GB"/>
             </w:rPr>
           </w:pPr>
-          <w:hyperlink w:anchor="_Toc89854575" w:history="1">
+          <w:hyperlink w:anchor="_Toc93916130" w:history="1">
             <w:r>
               <w:rPr>
                 <w:rStyle w:val="Hyperlink"/>
@@ -834,7 +835,7 @@
                 <w:noProof/>
                 <w:webHidden/>
               </w:rPr>
-              <w:instrText xml:space="preserve"> PAGEREF _Toc89854575 \h </w:instrText>
+              <w:instrText xml:space="preserve"> PAGEREF _Toc93916130 \h </w:instrText>
             </w:r>
             <w:r>
               <w:rPr>
@@ -854,7 +855,7 @@
                 <w:noProof/>
                 <w:webHidden/>
               </w:rPr>
-              <w:t>4</w:t>
+              <w:t>5</w:t>
             </w:r>
             <w:r>
               <w:rPr>
@@ -877,7 +878,7 @@
               <w:lang w:eastAsia="en-GB"/>
             </w:rPr>
           </w:pPr>
-          <w:hyperlink w:anchor="_Toc89854576" w:history="1">
+          <w:hyperlink w:anchor="_Toc93916131" w:history="1">
             <w:r>
               <w:rPr>
                 <w:rStyle w:val="Hyperlink"/>
@@ -905,7 +906,7 @@
                 <w:noProof/>
                 <w:webHidden/>
               </w:rPr>
-              <w:instrText xml:space="preserve"> PAGEREF _Toc89854576 \h </w:instrText>
+              <w:instrText xml:space="preserve"> PAGEREF _Toc93916131 \h </w:instrText>
             </w:r>
             <w:r>
               <w:rPr>
@@ -925,7 +926,7 @@
                 <w:noProof/>
                 <w:webHidden/>
               </w:rPr>
-              <w:t>6</w:t>
+              <w:t>7</w:t>
             </w:r>
             <w:r>
               <w:rPr>
@@ -948,7 +949,7 @@
               <w:lang w:eastAsia="en-GB"/>
             </w:rPr>
           </w:pPr>
-          <w:hyperlink w:anchor="_Toc89854577" w:history="1">
+          <w:hyperlink w:anchor="_Toc93916132" w:history="1">
             <w:r>
               <w:rPr>
                 <w:rStyle w:val="Hyperlink"/>
@@ -976,7 +977,7 @@
                 <w:noProof/>
                 <w:webHidden/>
               </w:rPr>
-              <w:instrText xml:space="preserve"> PAGEREF _Toc89854577 \h </w:instrText>
+              <w:instrText xml:space="preserve"> PAGEREF _Toc93916132 \h </w:instrText>
             </w:r>
             <w:r>
               <w:rPr>
@@ -996,7 +997,7 @@
                 <w:noProof/>
                 <w:webHidden/>
               </w:rPr>
-              <w:t>6</w:t>
+              <w:t>7</w:t>
             </w:r>
             <w:r>
               <w:rPr>
@@ -1019,7 +1020,7 @@
               <w:lang w:eastAsia="en-GB"/>
             </w:rPr>
           </w:pPr>
-          <w:hyperlink w:anchor="_Toc89854578" w:history="1">
+          <w:hyperlink w:anchor="_Toc93916133" w:history="1">
             <w:r>
               <w:rPr>
                 <w:rStyle w:val="Hyperlink"/>
@@ -1047,7 +1048,7 @@
                 <w:noProof/>
                 <w:webHidden/>
               </w:rPr>
-              <w:instrText xml:space="preserve"> PAGEREF _Toc89854578 \h </w:instrText>
+              <w:instrText xml:space="preserve"> PAGEREF _Toc93916133 \h </w:instrText>
             </w:r>
             <w:r>
               <w:rPr>
@@ -1067,7 +1068,7 @@
                 <w:noProof/>
                 <w:webHidden/>
               </w:rPr>
-              <w:t>12</w:t>
+              <w:t>14</w:t>
             </w:r>
             <w:r>
               <w:rPr>
@@ -1090,7 +1091,7 @@
               <w:lang w:eastAsia="en-GB"/>
             </w:rPr>
           </w:pPr>
-          <w:hyperlink w:anchor="_Toc89854579" w:history="1">
+          <w:hyperlink w:anchor="_Toc93916134" w:history="1">
             <w:r>
               <w:rPr>
                 <w:rStyle w:val="Hyperlink"/>
@@ -1118,7 +1119,7 @@
                 <w:noProof/>
                 <w:webHidden/>
               </w:rPr>
-              <w:instrText xml:space="preserve"> PAGEREF _Toc89854579 \h </w:instrText>
+              <w:instrText xml:space="preserve"> PAGEREF _Toc93916134 \h </w:instrText>
             </w:r>
             <w:r>
               <w:rPr>
@@ -1138,7 +1139,7 @@
                 <w:noProof/>
                 <w:webHidden/>
               </w:rPr>
-              <w:t>13</w:t>
+              <w:t>15</w:t>
             </w:r>
             <w:r>
               <w:rPr>
@@ -1161,7 +1162,7 @@
               <w:lang w:eastAsia="en-GB"/>
             </w:rPr>
           </w:pPr>
-          <w:hyperlink w:anchor="_Toc89854580" w:history="1">
+          <w:hyperlink w:anchor="_Toc93916135" w:history="1">
             <w:r>
               <w:rPr>
                 <w:rStyle w:val="Hyperlink"/>
@@ -1189,7 +1190,7 @@
                 <w:noProof/>
                 <w:webHidden/>
               </w:rPr>
-              <w:instrText xml:space="preserve"> PAGEREF _Toc89854580 \h </w:instrText>
+              <w:instrText xml:space="preserve"> PAGEREF _Toc93916135 \h </w:instrText>
             </w:r>
             <w:r>
               <w:rPr>
@@ -1209,7 +1210,7 @@
                 <w:noProof/>
                 <w:webHidden/>
               </w:rPr>
-              <w:t>13</w:t>
+              <w:t>15</w:t>
             </w:r>
             <w:r>
               <w:rPr>
@@ -1232,7 +1233,7 @@
               <w:lang w:eastAsia="en-GB"/>
             </w:rPr>
           </w:pPr>
-          <w:hyperlink w:anchor="_Toc89854581" w:history="1">
+          <w:hyperlink w:anchor="_Toc93916136" w:history="1">
             <w:r>
               <w:rPr>
                 <w:rStyle w:val="Hyperlink"/>
@@ -1260,7 +1261,7 @@
                 <w:noProof/>
                 <w:webHidden/>
               </w:rPr>
-              <w:instrText xml:space="preserve"> PAGEREF _Toc89854581 \h </w:instrText>
+              <w:instrText xml:space="preserve"> PAGEREF _Toc93916136 \h </w:instrText>
             </w:r>
             <w:r>
               <w:rPr>
@@ -1280,7 +1281,7 @@
                 <w:noProof/>
                 <w:webHidden/>
               </w:rPr>
-              <w:t>14</w:t>
+              <w:t>17</w:t>
             </w:r>
             <w:r>
               <w:rPr>
@@ -1303,7 +1304,7 @@
               <w:lang w:eastAsia="en-GB"/>
             </w:rPr>
           </w:pPr>
-          <w:hyperlink w:anchor="_Toc89854582" w:history="1">
+          <w:hyperlink w:anchor="_Toc93916137" w:history="1">
             <w:r>
               <w:rPr>
                 <w:rStyle w:val="Hyperlink"/>
@@ -1331,7 +1332,7 @@
                 <w:noProof/>
                 <w:webHidden/>
               </w:rPr>
-              <w:instrText xml:space="preserve"> PAGEREF _Toc89854582 \h </w:instrText>
+              <w:instrText xml:space="preserve"> PAGEREF _Toc93916137 \h </w:instrText>
             </w:r>
             <w:r>
               <w:rPr>
@@ -1351,7 +1352,7 @@
                 <w:noProof/>
                 <w:webHidden/>
               </w:rPr>
-              <w:t>14</w:t>
+              <w:t>17</w:t>
             </w:r>
             <w:r>
               <w:rPr>
@@ -1374,7 +1375,7 @@
               <w:lang w:eastAsia="en-GB"/>
             </w:rPr>
           </w:pPr>
-          <w:hyperlink w:anchor="_Toc89854583" w:history="1">
+          <w:hyperlink w:anchor="_Toc93916138" w:history="1">
             <w:r>
               <w:rPr>
                 <w:rStyle w:val="Hyperlink"/>
@@ -1402,7 +1403,7 @@
                 <w:noProof/>
                 <w:webHidden/>
               </w:rPr>
-              <w:instrText xml:space="preserve"> PAGEREF _Toc89854583 \h </w:instrText>
+              <w:instrText xml:space="preserve"> PAGEREF _Toc93916138 \h </w:instrText>
             </w:r>
             <w:r>
               <w:rPr>
@@ -1422,7 +1423,7 @@
                 <w:noProof/>
                 <w:webHidden/>
               </w:rPr>
-              <w:t>15</w:t>
+              <w:t>18</w:t>
             </w:r>
             <w:r>
               <w:rPr>
@@ -1445,7 +1446,7 @@
               <w:lang w:eastAsia="en-GB"/>
             </w:rPr>
           </w:pPr>
-          <w:hyperlink w:anchor="_Toc89854584" w:history="1">
+          <w:hyperlink w:anchor="_Toc93916139" w:history="1">
             <w:r>
               <w:rPr>
                 <w:rStyle w:val="Hyperlink"/>
@@ -1473,7 +1474,7 @@
                 <w:noProof/>
                 <w:webHidden/>
               </w:rPr>
-              <w:instrText xml:space="preserve"> PAGEREF _Toc89854584 \h </w:instrText>
+              <w:instrText xml:space="preserve"> PAGEREF _Toc93916139 \h </w:instrText>
             </w:r>
             <w:r>
               <w:rPr>
@@ -1493,7 +1494,7 @@
                 <w:noProof/>
                 <w:webHidden/>
               </w:rPr>
-              <w:t>15</w:t>
+              <w:t>18</w:t>
             </w:r>
             <w:r>
               <w:rPr>
@@ -1516,7 +1517,7 @@
               <w:lang w:eastAsia="en-GB"/>
             </w:rPr>
           </w:pPr>
-          <w:hyperlink w:anchor="_Toc89854585" w:history="1">
+          <w:hyperlink w:anchor="_Toc93916140" w:history="1">
             <w:r>
               <w:rPr>
                 <w:rStyle w:val="Hyperlink"/>
@@ -1544,7 +1545,7 @@
                 <w:noProof/>
                 <w:webHidden/>
               </w:rPr>
-              <w:instrText xml:space="preserve"> PAGEREF _Toc89854585 \h </w:instrText>
+              <w:instrText xml:space="preserve"> PAGEREF _Toc93916140 \h </w:instrText>
             </w:r>
             <w:r>
               <w:rPr>
@@ -1564,7 +1565,7 @@
                 <w:noProof/>
                 <w:webHidden/>
               </w:rPr>
-              <w:t>15</w:t>
+              <w:t>18</w:t>
             </w:r>
             <w:r>
               <w:rPr>
@@ -1587,7 +1588,7 @@
               <w:lang w:eastAsia="en-GB"/>
             </w:rPr>
           </w:pPr>
-          <w:hyperlink w:anchor="_Toc89854586" w:history="1">
+          <w:hyperlink w:anchor="_Toc93916141" w:history="1">
             <w:r>
               <w:rPr>
                 <w:rStyle w:val="Hyperlink"/>
@@ -1615,7 +1616,7 @@
                 <w:noProof/>
                 <w:webHidden/>
               </w:rPr>
-              <w:instrText xml:space="preserve"> PAGEREF _Toc89854586 \h </w:instrText>
+              <w:instrText xml:space="preserve"> PAGEREF _Toc93916141 \h </w:instrText>
             </w:r>
             <w:r>
               <w:rPr>
@@ -1635,7 +1636,7 @@
                 <w:noProof/>
                 <w:webHidden/>
               </w:rPr>
-              <w:t>15</w:t>
+              <w:t>18</w:t>
             </w:r>
             <w:r>
               <w:rPr>
@@ -1658,7 +1659,7 @@
               <w:lang w:eastAsia="en-GB"/>
             </w:rPr>
           </w:pPr>
-          <w:hyperlink w:anchor="_Toc89854587" w:history="1">
+          <w:hyperlink w:anchor="_Toc93916142" w:history="1">
             <w:r>
               <w:rPr>
                 <w:rStyle w:val="Hyperlink"/>
@@ -1686,7 +1687,7 @@
                 <w:noProof/>
                 <w:webHidden/>
               </w:rPr>
-              <w:instrText xml:space="preserve"> PAGEREF _Toc89854587 \h </w:instrText>
+              <w:instrText xml:space="preserve"> PAGEREF _Toc93916142 \h </w:instrText>
             </w:r>
             <w:r>
               <w:rPr>
@@ -1706,7 +1707,7 @@
                 <w:noProof/>
                 <w:webHidden/>
               </w:rPr>
-              <w:t>15</w:t>
+              <w:t>18</w:t>
             </w:r>
             <w:r>
               <w:rPr>
@@ -1729,7 +1730,7 @@
               <w:lang w:eastAsia="en-GB"/>
             </w:rPr>
           </w:pPr>
-          <w:hyperlink w:anchor="_Toc89854588" w:history="1">
+          <w:hyperlink w:anchor="_Toc93916143" w:history="1">
             <w:r>
               <w:rPr>
                 <w:rStyle w:val="Hyperlink"/>
@@ -1757,7 +1758,7 @@
                 <w:noProof/>
                 <w:webHidden/>
               </w:rPr>
-              <w:instrText xml:space="preserve"> PAGEREF _Toc89854588 \h </w:instrText>
+              <w:instrText xml:space="preserve"> PAGEREF _Toc93916143 \h </w:instrText>
             </w:r>
             <w:r>
               <w:rPr>
@@ -1777,7 +1778,7 @@
                 <w:noProof/>
                 <w:webHidden/>
               </w:rPr>
-              <w:t>16</w:t>
+              <w:t>19</w:t>
             </w:r>
             <w:r>
               <w:rPr>
@@ -1800,7 +1801,7 @@
               <w:lang w:eastAsia="en-GB"/>
             </w:rPr>
           </w:pPr>
-          <w:hyperlink w:anchor="_Toc89854589" w:history="1">
+          <w:hyperlink w:anchor="_Toc93916144" w:history="1">
             <w:r>
               <w:rPr>
                 <w:rStyle w:val="Hyperlink"/>
@@ -1828,7 +1829,7 @@
                 <w:noProof/>
                 <w:webHidden/>
               </w:rPr>
-              <w:instrText xml:space="preserve"> PAGEREF _Toc89854589 \h </w:instrText>
+              <w:instrText xml:space="preserve"> PAGEREF _Toc93916144 \h </w:instrText>
             </w:r>
             <w:r>
               <w:rPr>
@@ -1848,7 +1849,7 @@
                 <w:noProof/>
                 <w:webHidden/>
               </w:rPr>
-              <w:t>17</w:t>
+              <w:t>20</w:t>
             </w:r>
             <w:r>
               <w:rPr>
@@ -1871,7 +1872,7 @@
               <w:lang w:eastAsia="en-GB"/>
             </w:rPr>
           </w:pPr>
-          <w:hyperlink w:anchor="_Toc89854590" w:history="1">
+          <w:hyperlink w:anchor="_Toc93916145" w:history="1">
             <w:r>
               <w:rPr>
                 <w:rStyle w:val="Hyperlink"/>
@@ -1899,7 +1900,7 @@
                 <w:noProof/>
                 <w:webHidden/>
               </w:rPr>
-              <w:instrText xml:space="preserve"> PAGEREF _Toc89854590 \h </w:instrText>
+              <w:instrText xml:space="preserve"> PAGEREF _Toc93916145 \h </w:instrText>
             </w:r>
             <w:r>
               <w:rPr>
@@ -1919,7 +1920,7 @@
                 <w:noProof/>
                 <w:webHidden/>
               </w:rPr>
-              <w:t>17</w:t>
+              <w:t>20</w:t>
             </w:r>
             <w:r>
               <w:rPr>
@@ -1942,7 +1943,7 @@
               <w:lang w:eastAsia="en-GB"/>
             </w:rPr>
           </w:pPr>
-          <w:hyperlink w:anchor="_Toc89854591" w:history="1">
+          <w:hyperlink w:anchor="_Toc93916146" w:history="1">
             <w:r>
               <w:rPr>
                 <w:rStyle w:val="Hyperlink"/>
@@ -1970,7 +1971,7 @@
                 <w:noProof/>
                 <w:webHidden/>
               </w:rPr>
-              <w:instrText xml:space="preserve"> PAGEREF _Toc89854591 \h </w:instrText>
+              <w:instrText xml:space="preserve"> PAGEREF _Toc93916146 \h </w:instrText>
             </w:r>
             <w:r>
               <w:rPr>
@@ -1990,7 +1991,7 @@
                 <w:noProof/>
                 <w:webHidden/>
               </w:rPr>
-              <w:t>17</w:t>
+              <w:t>20</w:t>
             </w:r>
             <w:r>
               <w:rPr>
@@ -2013,14 +2014,14 @@
               <w:lang w:eastAsia="en-GB"/>
             </w:rPr>
           </w:pPr>
-          <w:hyperlink w:anchor="_Toc89854592" w:history="1">
+          <w:hyperlink w:anchor="_Toc93916147" w:history="1">
             <w:r>
               <w:rPr>
                 <w:rStyle w:val="Hyperlink"/>
                 <w:noProof/>
                 <w:lang w:val="en-US"/>
               </w:rPr>
-              <w:t>10 Test Identity Provider</w:t>
+              <w:t>10 OIOSAML Session handling</w:t>
             </w:r>
             <w:r>
               <w:rPr>
@@ -2041,7 +2042,7 @@
                 <w:noProof/>
                 <w:webHidden/>
               </w:rPr>
-              <w:instrText xml:space="preserve"> PAGEREF _Toc89854592 \h </w:instrText>
+              <w:instrText xml:space="preserve"> PAGEREF _Toc93916147 \h </w:instrText>
             </w:r>
             <w:r>
               <w:rPr>
@@ -2061,7 +2062,355 @@
                 <w:noProof/>
                 <w:webHidden/>
               </w:rPr>
-              <w:t>18</w:t>
+              <w:t>21</w:t>
+            </w:r>
+            <w:r>
+              <w:rPr>
+                <w:noProof/>
+                <w:webHidden/>
+              </w:rPr>
+              <w:fldChar w:fldCharType="end"/>
+            </w:r>
+          </w:hyperlink>
+        </w:p>
+        <w:p>
+          <w:pPr>
+            <w:pStyle w:val="TOC2"/>
+            <w:tabs>
+              <w:tab w:val="right" w:leader="dot" w:pos="9016"/>
+            </w:tabs>
+            <w:rPr>
+              <w:rFonts w:eastAsiaTheme="minorEastAsia"/>
+              <w:noProof/>
+              <w:lang w:eastAsia="en-GB"/>
+            </w:rPr>
+          </w:pPr>
+          <w:hyperlink w:anchor="_Toc93916148" w:history="1">
+            <w:r>
+              <w:rPr>
+                <w:rStyle w:val="Hyperlink"/>
+                <w:noProof/>
+                <w:lang w:val="en-US"/>
+              </w:rPr>
+              <w:t>10.1 In memory session handling</w:t>
+            </w:r>
+            <w:r>
+              <w:rPr>
+                <w:noProof/>
+                <w:webHidden/>
+              </w:rPr>
+              <w:tab/>
+            </w:r>
+            <w:r>
+              <w:rPr>
+                <w:noProof/>
+                <w:webHidden/>
+              </w:rPr>
+              <w:fldChar w:fldCharType="begin"/>
+            </w:r>
+            <w:r>
+              <w:rPr>
+                <w:noProof/>
+                <w:webHidden/>
+              </w:rPr>
+              <w:instrText xml:space="preserve"> PAGEREF _Toc93916148 \h </w:instrText>
+            </w:r>
+            <w:r>
+              <w:rPr>
+                <w:noProof/>
+                <w:webHidden/>
+              </w:rPr>
+            </w:r>
+            <w:r>
+              <w:rPr>
+                <w:noProof/>
+                <w:webHidden/>
+              </w:rPr>
+              <w:fldChar w:fldCharType="separate"/>
+            </w:r>
+            <w:r>
+              <w:rPr>
+                <w:noProof/>
+                <w:webHidden/>
+              </w:rPr>
+              <w:t>21</w:t>
+            </w:r>
+            <w:r>
+              <w:rPr>
+                <w:noProof/>
+                <w:webHidden/>
+              </w:rPr>
+              <w:fldChar w:fldCharType="end"/>
+            </w:r>
+          </w:hyperlink>
+        </w:p>
+        <w:p>
+          <w:pPr>
+            <w:pStyle w:val="TOC2"/>
+            <w:tabs>
+              <w:tab w:val="right" w:leader="dot" w:pos="9016"/>
+            </w:tabs>
+            <w:rPr>
+              <w:rFonts w:eastAsiaTheme="minorEastAsia"/>
+              <w:noProof/>
+              <w:lang w:eastAsia="en-GB"/>
+            </w:rPr>
+          </w:pPr>
+          <w:hyperlink w:anchor="_Toc93916149" w:history="1">
+            <w:r>
+              <w:rPr>
+                <w:rStyle w:val="Hyperlink"/>
+                <w:noProof/>
+              </w:rPr>
+              <w:t>10.2 Database session handling</w:t>
+            </w:r>
+            <w:r>
+              <w:rPr>
+                <w:noProof/>
+                <w:webHidden/>
+              </w:rPr>
+              <w:tab/>
+            </w:r>
+            <w:r>
+              <w:rPr>
+                <w:noProof/>
+                <w:webHidden/>
+              </w:rPr>
+              <w:fldChar w:fldCharType="begin"/>
+            </w:r>
+            <w:r>
+              <w:rPr>
+                <w:noProof/>
+                <w:webHidden/>
+              </w:rPr>
+              <w:instrText xml:space="preserve"> PAGEREF _Toc93916149 \h </w:instrText>
+            </w:r>
+            <w:r>
+              <w:rPr>
+                <w:noProof/>
+                <w:webHidden/>
+              </w:rPr>
+            </w:r>
+            <w:r>
+              <w:rPr>
+                <w:noProof/>
+                <w:webHidden/>
+              </w:rPr>
+              <w:fldChar w:fldCharType="separate"/>
+            </w:r>
+            <w:r>
+              <w:rPr>
+                <w:noProof/>
+                <w:webHidden/>
+              </w:rPr>
+              <w:t>21</w:t>
+            </w:r>
+            <w:r>
+              <w:rPr>
+                <w:noProof/>
+                <w:webHidden/>
+              </w:rPr>
+              <w:fldChar w:fldCharType="end"/>
+            </w:r>
+          </w:hyperlink>
+        </w:p>
+        <w:p>
+          <w:pPr>
+            <w:pStyle w:val="TOC3"/>
+            <w:tabs>
+              <w:tab w:val="right" w:leader="dot" w:pos="9016"/>
+            </w:tabs>
+            <w:rPr>
+              <w:noProof/>
+            </w:rPr>
+          </w:pPr>
+          <w:hyperlink w:anchor="_Toc93916150" w:history="1">
+            <w:r>
+              <w:rPr>
+                <w:rStyle w:val="Hyperlink"/>
+                <w:noProof/>
+              </w:rPr>
+              <w:t>10.2.1 Sample JNDI configuration</w:t>
+            </w:r>
+            <w:r>
+              <w:rPr>
+                <w:noProof/>
+                <w:webHidden/>
+              </w:rPr>
+              <w:tab/>
+            </w:r>
+            <w:r>
+              <w:rPr>
+                <w:noProof/>
+                <w:webHidden/>
+              </w:rPr>
+              <w:fldChar w:fldCharType="begin"/>
+            </w:r>
+            <w:r>
+              <w:rPr>
+                <w:noProof/>
+                <w:webHidden/>
+              </w:rPr>
+              <w:instrText xml:space="preserve"> PAGEREF _Toc93916150 \h </w:instrText>
+            </w:r>
+            <w:r>
+              <w:rPr>
+                <w:noProof/>
+                <w:webHidden/>
+              </w:rPr>
+            </w:r>
+            <w:r>
+              <w:rPr>
+                <w:noProof/>
+                <w:webHidden/>
+              </w:rPr>
+              <w:fldChar w:fldCharType="separate"/>
+            </w:r>
+            <w:r>
+              <w:rPr>
+                <w:noProof/>
+                <w:webHidden/>
+              </w:rPr>
+              <w:t>22</w:t>
+            </w:r>
+            <w:r>
+              <w:rPr>
+                <w:noProof/>
+                <w:webHidden/>
+              </w:rPr>
+              <w:fldChar w:fldCharType="end"/>
+            </w:r>
+          </w:hyperlink>
+        </w:p>
+        <w:p>
+          <w:pPr>
+            <w:pStyle w:val="TOC3"/>
+            <w:tabs>
+              <w:tab w:val="right" w:leader="dot" w:pos="9016"/>
+            </w:tabs>
+            <w:rPr>
+              <w:noProof/>
+            </w:rPr>
+          </w:pPr>
+          <w:hyperlink w:anchor="_Toc93916151" w:history="1">
+            <w:r>
+              <w:rPr>
+                <w:rStyle w:val="Hyperlink"/>
+                <w:noProof/>
+              </w:rPr>
+              <w:t>10.2.2 Sample JDBC configuration</w:t>
+            </w:r>
+            <w:r>
+              <w:rPr>
+                <w:noProof/>
+                <w:webHidden/>
+              </w:rPr>
+              <w:tab/>
+            </w:r>
+            <w:r>
+              <w:rPr>
+                <w:noProof/>
+                <w:webHidden/>
+              </w:rPr>
+              <w:fldChar w:fldCharType="begin"/>
+            </w:r>
+            <w:r>
+              <w:rPr>
+                <w:noProof/>
+                <w:webHidden/>
+              </w:rPr>
+              <w:instrText xml:space="preserve"> PAGEREF _Toc93916151 \h </w:instrText>
+            </w:r>
+            <w:r>
+              <w:rPr>
+                <w:noProof/>
+                <w:webHidden/>
+              </w:rPr>
+            </w:r>
+            <w:r>
+              <w:rPr>
+                <w:noProof/>
+                <w:webHidden/>
+              </w:rPr>
+              <w:fldChar w:fldCharType="separate"/>
+            </w:r>
+            <w:r>
+              <w:rPr>
+                <w:noProof/>
+                <w:webHidden/>
+              </w:rPr>
+              <w:t>22</w:t>
+            </w:r>
+            <w:r>
+              <w:rPr>
+                <w:noProof/>
+                <w:webHidden/>
+              </w:rPr>
+              <w:fldChar w:fldCharType="end"/>
+            </w:r>
+          </w:hyperlink>
+        </w:p>
+        <w:p>
+          <w:pPr>
+            <w:pStyle w:val="TOC2"/>
+            <w:tabs>
+              <w:tab w:val="right" w:leader="dot" w:pos="9016"/>
+            </w:tabs>
+            <w:rPr>
+              <w:rFonts w:eastAsiaTheme="minorEastAsia"/>
+              <w:noProof/>
+              <w:lang w:eastAsia="en-GB"/>
+            </w:rPr>
+          </w:pPr>
+          <w:hyperlink w:anchor="_Toc93916152" w:history="1">
+            <w:r>
+              <w:rPr>
+                <w:rStyle w:val="Hyperlink"/>
+                <w:noProof/>
+                <w:lang w:val="en-US"/>
+              </w:rPr>
+              <w:t>10.3 Configuration of session cleanup</w:t>
+            </w:r>
+            <w:r>
+              <w:rPr>
+                <w:noProof/>
+                <w:webHidden/>
+              </w:rPr>
+              <w:tab/>
+            </w:r>
+            <w:r>
+              <w:rPr>
+                <w:noProof/>
+                <w:webHidden/>
+              </w:rPr>
+              <w:fldChar w:fldCharType="begin"/>
+            </w:r>
+            <w:r>
+              <w:rPr>
+                <w:noProof/>
+                <w:webHidden/>
+              </w:rPr>
+              <w:instrText xml:space="preserve"> PAGEREF _Toc93916152 \h </w:instrText>
+            </w:r>
+            <w:r>
+              <w:rPr>
+                <w:noProof/>
+                <w:webHidden/>
+              </w:rPr>
+            </w:r>
+            <w:r>
+              <w:rPr>
+                <w:noProof/>
+                <w:webHidden/>
+              </w:rPr>
+              <w:fldChar w:fldCharType="separate"/>
+            </w:r>
+            <w:r>
+              <w:rPr>
+                <w:noProof/>
+                <w:webHidden/>
+              </w:rPr>
+              <w:t>22</w:t>
             </w:r>
             <w:r>
               <w:rPr>
@@ -2084,14 +2433,14 @@
               <w:lang w:eastAsia="en-GB"/>
             </w:rPr>
           </w:pPr>
-          <w:hyperlink w:anchor="_Toc89854593" w:history="1">
+          <w:hyperlink w:anchor="_Toc93916153" w:history="1">
             <w:r>
               <w:rPr>
                 <w:rStyle w:val="Hyperlink"/>
                 <w:noProof/>
                 <w:lang w:val="en-US"/>
               </w:rPr>
-              <w:t>10.1 Configuration</w:t>
+              <w:t>11 Test Identity Provider</w:t>
             </w:r>
             <w:r>
               <w:rPr>
@@ -2112,7 +2461,7 @@
                 <w:noProof/>
                 <w:webHidden/>
               </w:rPr>
-              <w:instrText xml:space="preserve"> PAGEREF _Toc89854593 \h </w:instrText>
+              <w:instrText xml:space="preserve"> PAGEREF _Toc93916153 \h </w:instrText>
             </w:r>
             <w:r>
               <w:rPr>
@@ -2132,7 +2481,7 @@
                 <w:noProof/>
                 <w:webHidden/>
               </w:rPr>
-              <w:t>18</w:t>
+              <w:t>22</w:t>
             </w:r>
             <w:r>
               <w:rPr>
@@ -2145,7 +2494,7 @@
         </w:p>
         <w:p>
           <w:pPr>
-            <w:pStyle w:val="TOC1"/>
+            <w:pStyle w:val="TOC2"/>
             <w:tabs>
               <w:tab w:val="right" w:leader="dot" w:pos="9016"/>
             </w:tabs>
@@ -2155,14 +2504,14 @@
               <w:lang w:eastAsia="en-GB"/>
             </w:rPr>
           </w:pPr>
-          <w:hyperlink w:anchor="_Toc89854594" w:history="1">
+          <w:hyperlink w:anchor="_Toc93916154" w:history="1">
             <w:r>
               <w:rPr>
                 <w:rStyle w:val="Hyperlink"/>
                 <w:noProof/>
                 <w:lang w:val="en-US"/>
               </w:rPr>
-              <w:t>10.2 Compilation</w:t>
+              <w:t>11.1 Configuration</w:t>
             </w:r>
             <w:r>
               <w:rPr>
@@ -2183,7 +2532,7 @@
                 <w:noProof/>
                 <w:webHidden/>
               </w:rPr>
-              <w:instrText xml:space="preserve"> PAGEREF _Toc89854594 \h </w:instrText>
+              <w:instrText xml:space="preserve"> PAGEREF _Toc93916154 \h </w:instrText>
             </w:r>
             <w:r>
               <w:rPr>
@@ -2203,7 +2552,7 @@
                 <w:noProof/>
                 <w:webHidden/>
               </w:rPr>
-              <w:t>18</w:t>
+              <w:t>22</w:t>
             </w:r>
             <w:r>
               <w:rPr>
@@ -2216,7 +2565,7 @@
         </w:p>
         <w:p>
           <w:pPr>
-            <w:pStyle w:val="TOC1"/>
+            <w:pStyle w:val="TOC2"/>
             <w:tabs>
               <w:tab w:val="right" w:leader="dot" w:pos="9016"/>
             </w:tabs>
@@ -2226,14 +2575,14 @@
               <w:lang w:eastAsia="en-GB"/>
             </w:rPr>
           </w:pPr>
-          <w:hyperlink w:anchor="_Toc89854595" w:history="1">
+          <w:hyperlink w:anchor="_Toc93916155" w:history="1">
             <w:r>
               <w:rPr>
                 <w:rStyle w:val="Hyperlink"/>
                 <w:noProof/>
                 <w:lang w:val="en-US"/>
               </w:rPr>
-              <w:t>10.3 Execution</w:t>
+              <w:t>11.2 Compilation</w:t>
             </w:r>
             <w:r>
               <w:rPr>
@@ -2254,7 +2603,7 @@
                 <w:noProof/>
                 <w:webHidden/>
               </w:rPr>
-              <w:instrText xml:space="preserve"> PAGEREF _Toc89854595 \h </w:instrText>
+              <w:instrText xml:space="preserve"> PAGEREF _Toc93916155 \h </w:instrText>
             </w:r>
             <w:r>
               <w:rPr>
@@ -2274,7 +2623,78 @@
                 <w:noProof/>
                 <w:webHidden/>
               </w:rPr>
-              <w:t>18</w:t>
+              <w:t>22</w:t>
+            </w:r>
+            <w:r>
+              <w:rPr>
+                <w:noProof/>
+                <w:webHidden/>
+              </w:rPr>
+              <w:fldChar w:fldCharType="end"/>
+            </w:r>
+          </w:hyperlink>
+        </w:p>
+        <w:p>
+          <w:pPr>
+            <w:pStyle w:val="TOC2"/>
+            <w:tabs>
+              <w:tab w:val="right" w:leader="dot" w:pos="9016"/>
+            </w:tabs>
+            <w:rPr>
+              <w:rFonts w:eastAsiaTheme="minorEastAsia"/>
+              <w:noProof/>
+              <w:lang w:eastAsia="en-GB"/>
+            </w:rPr>
+          </w:pPr>
+          <w:hyperlink w:anchor="_Toc93916156" w:history="1">
+            <w:r>
+              <w:rPr>
+                <w:rStyle w:val="Hyperlink"/>
+                <w:noProof/>
+                <w:lang w:val="en-US"/>
+              </w:rPr>
+              <w:t>11.3 Execution</w:t>
+            </w:r>
+            <w:r>
+              <w:rPr>
+                <w:noProof/>
+                <w:webHidden/>
+              </w:rPr>
+              <w:tab/>
+            </w:r>
+            <w:r>
+              <w:rPr>
+                <w:noProof/>
+                <w:webHidden/>
+              </w:rPr>
+              <w:fldChar w:fldCharType="begin"/>
+            </w:r>
+            <w:r>
+              <w:rPr>
+                <w:noProof/>
+                <w:webHidden/>
+              </w:rPr>
+              <w:instrText xml:space="preserve"> PAGEREF _Toc93916156 \h </w:instrText>
+            </w:r>
+            <w:r>
+              <w:rPr>
+                <w:noProof/>
+                <w:webHidden/>
+              </w:rPr>
+            </w:r>
+            <w:r>
+              <w:rPr>
+                <w:noProof/>
+                <w:webHidden/>
+              </w:rPr>
+              <w:fldChar w:fldCharType="separate"/>
+            </w:r>
+            <w:r>
+              <w:rPr>
+                <w:noProof/>
+                <w:webHidden/>
+              </w:rPr>
+              <w:t>23</w:t>
             </w:r>
             <w:r>
               <w:rPr>
@@ -2287,6 +2707,7 @@
         </w:p>
         <w:p>
           <w:r>
+            <w:lastRenderedPageBreak/>
             <w:fldChar w:fldCharType="end"/>
           </w:r>
         </w:p>
@@ -2313,7 +2734,7 @@
           <w:lang w:val="en-US"/>
         </w:rPr>
       </w:pPr>
-      <w:bookmarkStart w:id="1" w:name="_Toc89854568"/>
+      <w:bookmarkStart w:id="1" w:name="_Toc93916123"/>
       <w:r>
         <w:rPr>
           <w:lang w:val="en-US"/>
@@ -2382,7 +2803,7 @@
           <w:lang w:val="en-US"/>
         </w:rPr>
       </w:pPr>
-      <w:bookmarkStart w:id="2" w:name="_Toc89854569"/>
+      <w:bookmarkStart w:id="2" w:name="_Toc93916124"/>
       <w:r>
         <w:rPr>
           <w:lang w:val="en-US"/>
@@ -2540,7 +2961,7 @@
           <w:lang w:val="en-US"/>
         </w:rPr>
       </w:pPr>
-      <w:bookmarkStart w:id="3" w:name="_Toc89854570"/>
+      <w:bookmarkStart w:id="3" w:name="_Toc93916125"/>
       <w:r>
         <w:rPr>
           <w:lang w:val="en-US"/>
@@ -2582,7 +3003,7 @@
           <w:lang w:val="en-US"/>
         </w:rPr>
       </w:pPr>
-      <w:bookmarkStart w:id="4" w:name="_Toc89854571"/>
+      <w:bookmarkStart w:id="4" w:name="_Toc93916126"/>
       <w:r>
         <w:rPr>
           <w:lang w:val="en-US"/>
@@ -2639,7 +3060,7 @@
           <w:lang w:val="en-US"/>
         </w:rPr>
       </w:pPr>
-      <w:bookmarkStart w:id="5" w:name="_Toc89854572"/>
+      <w:bookmarkStart w:id="5" w:name="_Toc93916127"/>
       <w:r>
         <w:rPr>
           <w:lang w:val="en-US"/>
@@ -2845,7 +3266,7 @@
           <w:lang w:val="en-US"/>
         </w:rPr>
       </w:pPr>
-      <w:bookmarkStart w:id="6" w:name="_Toc89854573"/>
+      <w:bookmarkStart w:id="6" w:name="_Toc93916128"/>
       <w:r>
         <w:rPr>
           <w:lang w:val="en-US"/>
@@ -2896,7 +3317,7 @@
           <w:lang w:val="en-US"/>
         </w:rPr>
       </w:pPr>
-      <w:bookmarkStart w:id="7" w:name="_Toc89854574"/>
+      <w:bookmarkStart w:id="7" w:name="_Toc93916129"/>
       <w:r>
         <w:rPr>
           <w:lang w:val="en-US"/>
@@ -2979,7 +3400,7 @@
           <w:lang w:val="en-US"/>
         </w:rPr>
       </w:pPr>
-      <w:bookmarkStart w:id="8" w:name="_Toc89854575"/>
+      <w:bookmarkStart w:id="8" w:name="_Toc93916130"/>
       <w:r>
         <w:rPr>
           <w:lang w:val="en-US"/>
@@ -4141,7 +4562,6 @@
           <w:rFonts w:ascii="Courier New" w:hAnsi="Courier New" w:cs="Courier New"/>
           <w:sz w:val="20"/>
           <w:szCs w:val="20"/>
-          <w:lang w:val="da-DK"/>
         </w:rPr>
       </w:pPr>
       <w:r>
@@ -4149,28 +4569,27 @@
           <w:rFonts w:ascii="Courier New" w:hAnsi="Courier New" w:cs="Courier New"/>
           <w:sz w:val="20"/>
           <w:szCs w:val="20"/>
-          <w:lang w:val="da-DK"/>
-        </w:rPr>
-        <w:t xml:space="preserve"> </w:t>
-      </w:r>
+        </w:rPr>
+        <w:t xml:space="preserve">    </w:t>
+      </w:r>
+      <w:proofErr w:type="spellStart"/>
+      <w:proofErr w:type="gramStart"/>
       <w:r>
         <w:rPr>
           <w:rFonts w:ascii="Courier New" w:hAnsi="Courier New" w:cs="Courier New"/>
           <w:sz w:val="20"/>
           <w:szCs w:val="20"/>
-          <w:lang w:val="da-DK"/>
-        </w:rPr>
-        <w:t xml:space="preserve">   </w:t>
-      </w:r>
-      <w:proofErr w:type="spellStart"/>
+        </w:rPr>
+        <w:t>dk.gov.oio.saml</w:t>
+      </w:r>
+      <w:proofErr w:type="gramEnd"/>
       <w:r>
         <w:rPr>
           <w:rFonts w:ascii="Courier New" w:hAnsi="Courier New" w:cs="Courier New"/>
           <w:sz w:val="20"/>
           <w:szCs w:val="20"/>
-          <w:lang w:val="da-DK"/>
-        </w:rPr>
-        <w:t>dk.gov.oio.saml.session.SessionDestroyListener</w:t>
+        </w:rPr>
+        <w:t>.session.SessionDestroyListener</w:t>
       </w:r>
       <w:proofErr w:type="spellEnd"/>
     </w:p>
@@ -4190,7 +4609,6 @@
           <w:rFonts w:ascii="Courier New" w:hAnsi="Courier New" w:cs="Courier New"/>
           <w:sz w:val="20"/>
           <w:szCs w:val="20"/>
-          <w:lang w:val="da-DK"/>
         </w:rPr>
         <w:t xml:space="preserve">  </w:t>
       </w:r>
@@ -4243,7 +4661,7 @@
           <w:lang w:val="en-US"/>
         </w:rPr>
       </w:pPr>
-      <w:bookmarkStart w:id="9" w:name="_Toc89854576"/>
+      <w:bookmarkStart w:id="9" w:name="_Toc93916131"/>
       <w:r>
         <w:rPr>
           <w:lang w:val="en-US"/>
@@ -4273,7 +4691,7 @@
           <w:lang w:val="en-US"/>
         </w:rPr>
       </w:pPr>
-      <w:bookmarkStart w:id="10" w:name="_Toc89854577"/>
+      <w:bookmarkStart w:id="10" w:name="_Toc93916132"/>
       <w:r>
         <w:rPr>
           <w:lang w:val="en-US"/>
@@ -4533,32 +4951,15 @@
               </w:rPr>
               <w:t xml:space="preserve">. </w:t>
             </w:r>
-            <w:r>
-              <w:fldChar w:fldCharType="begin"/>
-            </w:r>
-            <w:r>
-              <w:rPr>
-                <w:lang w:val="da-DK"/>
-              </w:rPr>
-              <w:instrText xml:space="preserve"> HYPERLINK "http://saml.serviceprovider.com/" \h </w:instrText>
-            </w:r>
-            <w:r>
-              <w:fldChar w:fldCharType="separate"/>
-            </w:r>
-            <w:r>
-              <w:rPr>
-                <w:rStyle w:val="Hyperlink"/>
-                <w:lang w:val="da-DK"/>
-              </w:rPr>
-              <w:t>http://saml.serviceprovider.com</w:t>
-            </w:r>
-            <w:r>
-              <w:rPr>
-                <w:rStyle w:val="Hyperlink"/>
-                <w:lang w:val="da-DK"/>
-              </w:rPr>
-              <w:fldChar w:fldCharType="end"/>
-            </w:r>
+            <w:hyperlink r:id="rId14">
+              <w:r>
+                <w:rPr>
+                  <w:rStyle w:val="Hyperlink"/>
+                  <w:lang w:val="da-DK"/>
+                </w:rPr>
+                <w:t>http://saml.serviceprovider.com</w:t>
+              </w:r>
+            </w:hyperlink>
           </w:p>
         </w:tc>
       </w:tr>
@@ -4666,7 +5067,7 @@
               </w:rPr>
               <w:t xml:space="preserve">e.g. </w:t>
             </w:r>
-            <w:hyperlink r:id="rId14">
+            <w:hyperlink r:id="rId15">
               <w:r>
                 <w:rPr>
                   <w:rStyle w:val="Hyperlink"/>
@@ -4713,7 +5114,7 @@
                 <w:lang w:val="en-US"/>
               </w:rPr>
             </w:pPr>
-            <w:hyperlink r:id="rId15">
+            <w:hyperlink r:id="rId16">
               <w:r>
                 <w:rPr>
                   <w:rStyle w:val="Hyperlink"/>
@@ -10302,9 +10703,74 @@
                 <w:szCs w:val="21"/>
                 <w:shd w:val="clear" w:color="auto" w:fill="FFFFFF"/>
               </w:rPr>
-              <w:t>JDBC Connection</w:t>
-            </w:r>
-            <w:r>
+              <w:t>JDBC Connection logon username, example value: username</w:t>
+            </w:r>
+          </w:p>
+        </w:tc>
+      </w:tr>
+      <w:tr>
+        <w:trPr>
+          <w:trHeight w:val="247"/>
+        </w:trPr>
+        <w:tc>
+          <w:tcPr>
+            <w:tcW w:w="4248" w:type="dxa"/>
+          </w:tcPr>
+          <w:p>
+            <w:pPr>
+              <w:spacing w:after="0" w:line="240" w:lineRule="auto"/>
+            </w:pPr>
+            <w:proofErr w:type="spellStart"/>
+            <w:proofErr w:type="gramStart"/>
+            <w:r>
+              <w:t>oiosaml.servlet</w:t>
+            </w:r>
+            <w:proofErr w:type="gramEnd"/>
+            <w:r>
+              <w:t>.session.handler.jdbc.password</w:t>
+            </w:r>
+            <w:proofErr w:type="spellEnd"/>
+          </w:p>
+        </w:tc>
+        <w:tc>
+          <w:tcPr>
+            <w:tcW w:w="1276" w:type="dxa"/>
+          </w:tcPr>
+          <w:p>
+            <w:pPr>
+              <w:spacing w:after="0" w:line="240" w:lineRule="auto"/>
+              <w:rPr>
+                <w:lang w:val="en-US"/>
+              </w:rPr>
+            </w:pPr>
+            <w:r>
+              <w:rPr>
+                <w:lang w:val="en-US"/>
+              </w:rPr>
+              <w:t>No</w:t>
+            </w:r>
+          </w:p>
+        </w:tc>
+        <w:tc>
+          <w:tcPr>
+            <w:tcW w:w="3543" w:type="dxa"/>
+          </w:tcPr>
+          <w:p>
+            <w:pPr>
+              <w:spacing w:after="0" w:line="240" w:lineRule="auto"/>
+              <w:rPr>
+                <w:lang w:val="en-US"/>
+              </w:rPr>
+            </w:pPr>
+          </w:p>
+        </w:tc>
+        <w:tc>
+          <w:tcPr>
+            <w:tcW w:w="4881" w:type="dxa"/>
+          </w:tcPr>
+          <w:p>
+            <w:pPr>
+              <w:spacing w:after="0" w:line="240" w:lineRule="auto"/>
               <w:rPr>
                 <w:rFonts w:ascii="Segoe UI" w:hAnsi="Segoe UI" w:cs="Segoe UI"/>
                 <w:color w:val="172B4D"/>
@@ -10312,7 +10778,103 @@
                 <w:szCs w:val="21"/>
                 <w:shd w:val="clear" w:color="auto" w:fill="FFFFFF"/>
               </w:rPr>
-              <w:t xml:space="preserve"> logon username, example value: username</w:t>
+            </w:pPr>
+            <w:r>
+              <w:rPr>
+                <w:rFonts w:ascii="Segoe UI" w:hAnsi="Segoe UI" w:cs="Segoe UI"/>
+                <w:color w:val="172B4D"/>
+                <w:sz w:val="21"/>
+                <w:szCs w:val="21"/>
+                <w:shd w:val="clear" w:color="auto" w:fill="FFFFFF"/>
+              </w:rPr>
+              <w:t xml:space="preserve">Configuration parameter for the </w:t>
+            </w:r>
+            <w:r>
+              <w:rPr>
+                <w:rFonts w:ascii="Segoe UI" w:hAnsi="Segoe UI" w:cs="Segoe UI"/>
+                <w:color w:val="172B4D"/>
+                <w:sz w:val="21"/>
+                <w:szCs w:val="21"/>
+                <w:shd w:val="clear" w:color="auto" w:fill="FFFFFF"/>
+              </w:rPr>
+              <w:t xml:space="preserve">JDBC </w:t>
+            </w:r>
+            <w:r>
+              <w:rPr>
+                <w:rFonts w:ascii="Segoe UI" w:hAnsi="Segoe UI" w:cs="Segoe UI"/>
+                <w:color w:val="172B4D"/>
+                <w:sz w:val="21"/>
+                <w:szCs w:val="21"/>
+                <w:shd w:val="clear" w:color="auto" w:fill="FFFFFF"/>
+              </w:rPr>
+              <w:t xml:space="preserve">session handler factory: </w:t>
+            </w:r>
+            <w:proofErr w:type="spellStart"/>
+            <w:proofErr w:type="gramStart"/>
+            <w:r>
+              <w:rPr>
+                <w:rFonts w:ascii="Segoe UI" w:hAnsi="Segoe UI" w:cs="Segoe UI"/>
+                <w:color w:val="172B4D"/>
+                <w:sz w:val="21"/>
+                <w:szCs w:val="21"/>
+                <w:shd w:val="clear" w:color="auto" w:fill="FFFFFF"/>
+              </w:rPr>
+              <w:lastRenderedPageBreak/>
+              <w:t>dk.gov.oio.saml</w:t>
+            </w:r>
+            <w:proofErr w:type="gramEnd"/>
+            <w:r>
+              <w:rPr>
+                <w:rFonts w:ascii="Segoe UI" w:hAnsi="Segoe UI" w:cs="Segoe UI"/>
+                <w:color w:val="172B4D"/>
+                <w:sz w:val="21"/>
+                <w:szCs w:val="21"/>
+                <w:shd w:val="clear" w:color="auto" w:fill="FFFFFF"/>
+              </w:rPr>
+              <w:t>.session.database</w:t>
+            </w:r>
+            <w:r>
+              <w:rPr>
+                <w:rFonts w:ascii="Segoe UI" w:hAnsi="Segoe UI" w:cs="Segoe UI"/>
+                <w:color w:val="172B4D"/>
+                <w:sz w:val="21"/>
+                <w:szCs w:val="21"/>
+                <w:shd w:val="clear" w:color="auto" w:fill="FFFFFF"/>
+              </w:rPr>
+              <w:t>.</w:t>
+            </w:r>
+            <w:r>
+              <w:rPr>
+                <w:rFonts w:ascii="Segoe UI" w:hAnsi="Segoe UI" w:cs="Segoe UI"/>
+                <w:color w:val="172B4D"/>
+                <w:sz w:val="21"/>
+                <w:szCs w:val="21"/>
+                <w:shd w:val="clear" w:color="auto" w:fill="FFFFFF"/>
+              </w:rPr>
+              <w:t>JdbcSessionHandlerFactory</w:t>
+            </w:r>
+            <w:proofErr w:type="spellEnd"/>
+          </w:p>
+          <w:p>
+            <w:pPr>
+              <w:spacing w:after="0" w:line="240" w:lineRule="auto"/>
+              <w:rPr>
+                <w:rFonts w:ascii="Segoe UI" w:hAnsi="Segoe UI" w:cs="Segoe UI"/>
+                <w:color w:val="172B4D"/>
+                <w:sz w:val="21"/>
+                <w:szCs w:val="21"/>
+                <w:shd w:val="clear" w:color="auto" w:fill="FFFFFF"/>
+              </w:rPr>
+            </w:pPr>
+            <w:r>
+              <w:rPr>
+                <w:rFonts w:ascii="Segoe UI" w:hAnsi="Segoe UI" w:cs="Segoe UI"/>
+                <w:color w:val="172B4D"/>
+                <w:sz w:val="21"/>
+                <w:szCs w:val="21"/>
+                <w:shd w:val="clear" w:color="auto" w:fill="FFFFFF"/>
+              </w:rPr>
+              <w:t>JDBC Connection logon password, example value: password</w:t>
             </w:r>
           </w:p>
         </w:tc>
@@ -10332,11 +10894,12 @@
             <w:proofErr w:type="spellStart"/>
             <w:proofErr w:type="gramStart"/>
             <w:r>
+              <w:lastRenderedPageBreak/>
               <w:t>oiosaml.servlet</w:t>
             </w:r>
             <w:proofErr w:type="gramEnd"/>
             <w:r>
-              <w:t>.session.handler.jdbc.password</w:t>
+              <w:t>.session.handler.jdbc.driver.classname</w:t>
             </w:r>
             <w:proofErr w:type="spellEnd"/>
           </w:p>
@@ -10428,7 +10991,6 @@
                 <w:szCs w:val="21"/>
                 <w:shd w:val="clear" w:color="auto" w:fill="FFFFFF"/>
               </w:rPr>
-              <w:lastRenderedPageBreak/>
               <w:t>dk.gov.oio.saml</w:t>
             </w:r>
             <w:proofErr w:type="gramEnd"/>
@@ -10483,8 +11045,9 @@
                 <w:szCs w:val="21"/>
                 <w:shd w:val="clear" w:color="auto" w:fill="FFFFFF"/>
               </w:rPr>
-              <w:t xml:space="preserve">JDBC Connection logon </w:t>
-            </w:r>
+              <w:t xml:space="preserve">JDBC java driver class name for the connection, example value for </w:t>
+            </w:r>
+            <w:proofErr w:type="spellStart"/>
             <w:r>
               <w:rPr>
                 <w:rFonts w:ascii="Segoe UI" w:hAnsi="Segoe UI" w:cs="Segoe UI"/>
@@ -10493,8 +11056,9 @@
                 <w:szCs w:val="21"/>
                 <w:shd w:val="clear" w:color="auto" w:fill="FFFFFF"/>
               </w:rPr>
-              <w:t>password</w:t>
-            </w:r>
+              <w:t>mysql</w:t>
+            </w:r>
+            <w:proofErr w:type="spellEnd"/>
             <w:r>
               <w:rPr>
                 <w:rFonts w:ascii="Segoe UI" w:hAnsi="Segoe UI" w:cs="Segoe UI"/>
@@ -10503,8 +11067,10 @@
                 <w:szCs w:val="21"/>
                 <w:shd w:val="clear" w:color="auto" w:fill="FFFFFF"/>
               </w:rPr>
-              <w:t xml:space="preserve">, example value: </w:t>
-            </w:r>
+              <w:t xml:space="preserve">: </w:t>
+            </w:r>
+            <w:proofErr w:type="spellStart"/>
+            <w:proofErr w:type="gramStart"/>
             <w:r>
               <w:rPr>
                 <w:rFonts w:ascii="Segoe UI" w:hAnsi="Segoe UI" w:cs="Segoe UI"/>
@@ -10513,7 +11079,41 @@
                 <w:szCs w:val="21"/>
                 <w:shd w:val="clear" w:color="auto" w:fill="FFFFFF"/>
               </w:rPr>
-              <w:t>password</w:t>
+              <w:t>com.mysql</w:t>
+            </w:r>
+            <w:proofErr w:type="gramEnd"/>
+            <w:r>
+              <w:rPr>
+                <w:rFonts w:ascii="Segoe UI" w:hAnsi="Segoe UI" w:cs="Segoe UI"/>
+                <w:color w:val="172B4D"/>
+                <w:sz w:val="21"/>
+                <w:szCs w:val="21"/>
+                <w:shd w:val="clear" w:color="auto" w:fill="FFFFFF"/>
+              </w:rPr>
+              <w:t>.cj.jdbc.Driver</w:t>
+            </w:r>
+            <w:proofErr w:type="spellEnd"/>
+          </w:p>
+          <w:p>
+            <w:pPr>
+              <w:spacing w:after="0" w:line="240" w:lineRule="auto"/>
+              <w:rPr>
+                <w:rFonts w:ascii="Segoe UI" w:hAnsi="Segoe UI" w:cs="Segoe UI"/>
+                <w:color w:val="172B4D"/>
+                <w:sz w:val="21"/>
+                <w:szCs w:val="21"/>
+                <w:shd w:val="clear" w:color="auto" w:fill="FFFFFF"/>
+              </w:rPr>
+            </w:pPr>
+            <w:r>
+              <w:rPr>
+                <w:rFonts w:ascii="Segoe UI" w:hAnsi="Segoe UI" w:cs="Segoe UI"/>
+                <w:color w:val="172B4D"/>
+                <w:sz w:val="21"/>
+                <w:szCs w:val="21"/>
+                <w:shd w:val="clear" w:color="auto" w:fill="FFFFFF"/>
+              </w:rPr>
+              <w:t>Remember to add dependencies in POM.</w:t>
             </w:r>
           </w:p>
         </w:tc>
@@ -10530,17 +11130,14 @@
             <w:pPr>
               <w:spacing w:after="0" w:line="240" w:lineRule="auto"/>
             </w:pPr>
-            <w:proofErr w:type="spellStart"/>
             <w:proofErr w:type="gramStart"/>
             <w:r>
-              <w:lastRenderedPageBreak/>
-              <w:t>oiosaml.servlet</w:t>
+              <w:t>oiosaml.servlet.session.handler.inmemory.max.tracked</w:t>
             </w:r>
             <w:proofErr w:type="gramEnd"/>
             <w:r>
-              <w:t>.session.handler.jdbc.driver.classname</w:t>
-            </w:r>
-            <w:proofErr w:type="spellEnd"/>
+              <w:t>.assertionids</w:t>
+            </w:r>
           </w:p>
         </w:tc>
         <w:tc>
@@ -10573,6 +11170,12 @@
                 <w:lang w:val="en-US"/>
               </w:rPr>
             </w:pPr>
+            <w:r>
+              <w:rPr>
+                <w:lang w:val="en-US"/>
+              </w:rPr>
+              <w:t>10000</w:t>
+            </w:r>
           </w:p>
         </w:tc>
         <w:tc>
@@ -10582,6 +11185,8 @@
           <w:p>
             <w:pPr>
               <w:spacing w:after="0" w:line="240" w:lineRule="auto"/>
+            </w:pPr>
+            <w:r>
               <w:rPr>
                 <w:rFonts w:ascii="Segoe UI" w:hAnsi="Segoe UI" w:cs="Segoe UI"/>
                 <w:color w:val="172B4D"/>
@@ -10589,7 +11194,8 @@
                 <w:szCs w:val="21"/>
                 <w:shd w:val="clear" w:color="auto" w:fill="FFFFFF"/>
               </w:rPr>
-            </w:pPr>
+              <w:t xml:space="preserve">Configuration parameter for the </w:t>
+            </w:r>
             <w:r>
               <w:rPr>
                 <w:rFonts w:ascii="Segoe UI" w:hAnsi="Segoe UI" w:cs="Segoe UI"/>
@@ -10598,7 +11204,7 @@
                 <w:szCs w:val="21"/>
                 <w:shd w:val="clear" w:color="auto" w:fill="FFFFFF"/>
               </w:rPr>
-              <w:t xml:space="preserve">Configuration parameter for the </w:t>
+              <w:t>in memory</w:t>
             </w:r>
             <w:r>
               <w:rPr>
@@ -10608,8 +11214,23 @@
                 <w:szCs w:val="21"/>
                 <w:shd w:val="clear" w:color="auto" w:fill="FFFFFF"/>
               </w:rPr>
-              <w:t xml:space="preserve">JDBC </w:t>
-            </w:r>
+              <w:t xml:space="preserve"> session handler factory: </w:t>
+            </w:r>
+            <w:proofErr w:type="spellStart"/>
+            <w:proofErr w:type="gramStart"/>
+            <w:r>
+              <w:t>dk.gov.oio.saml</w:t>
+            </w:r>
+            <w:proofErr w:type="gramEnd"/>
+            <w:r>
+              <w:t>.session.inmemory.InMemorySessionHandlerFactory</w:t>
+            </w:r>
+            <w:proofErr w:type="spellEnd"/>
+          </w:p>
+          <w:p>
+            <w:pPr>
+              <w:spacing w:after="0" w:line="240" w:lineRule="auto"/>
+            </w:pPr>
             <w:r>
               <w:rPr>
                 <w:rFonts w:ascii="Segoe UI" w:hAnsi="Segoe UI" w:cs="Segoe UI"/>
@@ -10618,307 +11239,7 @@
                 <w:szCs w:val="21"/>
                 <w:shd w:val="clear" w:color="auto" w:fill="FFFFFF"/>
               </w:rPr>
-              <w:t xml:space="preserve">session handler factory: </w:t>
-            </w:r>
-            <w:proofErr w:type="spellStart"/>
-            <w:proofErr w:type="gramStart"/>
-            <w:r>
-              <w:rPr>
-                <w:rFonts w:ascii="Segoe UI" w:hAnsi="Segoe UI" w:cs="Segoe UI"/>
-                <w:color w:val="172B4D"/>
-                <w:sz w:val="21"/>
-                <w:szCs w:val="21"/>
-                <w:shd w:val="clear" w:color="auto" w:fill="FFFFFF"/>
-              </w:rPr>
-              <w:t>dk.gov.oio.saml</w:t>
-            </w:r>
-            <w:proofErr w:type="gramEnd"/>
-            <w:r>
-              <w:rPr>
-                <w:rFonts w:ascii="Segoe UI" w:hAnsi="Segoe UI" w:cs="Segoe UI"/>
-                <w:color w:val="172B4D"/>
-                <w:sz w:val="21"/>
-                <w:szCs w:val="21"/>
-                <w:shd w:val="clear" w:color="auto" w:fill="FFFFFF"/>
-              </w:rPr>
-              <w:t>.session.database</w:t>
-            </w:r>
-            <w:r>
-              <w:rPr>
-                <w:rFonts w:ascii="Segoe UI" w:hAnsi="Segoe UI" w:cs="Segoe UI"/>
-                <w:color w:val="172B4D"/>
-                <w:sz w:val="21"/>
-                <w:szCs w:val="21"/>
-                <w:shd w:val="clear" w:color="auto" w:fill="FFFFFF"/>
-              </w:rPr>
-              <w:t>.</w:t>
-            </w:r>
-            <w:r>
-              <w:rPr>
-                <w:rFonts w:ascii="Segoe UI" w:hAnsi="Segoe UI" w:cs="Segoe UI"/>
-                <w:color w:val="172B4D"/>
-                <w:sz w:val="21"/>
-                <w:szCs w:val="21"/>
-                <w:shd w:val="clear" w:color="auto" w:fill="FFFFFF"/>
-              </w:rPr>
-              <w:t>JdbcSessionHandlerFactory</w:t>
-            </w:r>
-            <w:proofErr w:type="spellEnd"/>
-          </w:p>
-          <w:p>
-            <w:pPr>
-              <w:spacing w:after="0" w:line="240" w:lineRule="auto"/>
-              <w:rPr>
-                <w:rFonts w:ascii="Segoe UI" w:hAnsi="Segoe UI" w:cs="Segoe UI"/>
-                <w:color w:val="172B4D"/>
-                <w:sz w:val="21"/>
-                <w:szCs w:val="21"/>
-                <w:shd w:val="clear" w:color="auto" w:fill="FFFFFF"/>
-              </w:rPr>
-            </w:pPr>
-            <w:r>
-              <w:rPr>
-                <w:rFonts w:ascii="Segoe UI" w:hAnsi="Segoe UI" w:cs="Segoe UI"/>
-                <w:color w:val="172B4D"/>
-                <w:sz w:val="21"/>
-                <w:szCs w:val="21"/>
-                <w:shd w:val="clear" w:color="auto" w:fill="FFFFFF"/>
-              </w:rPr>
-              <w:t xml:space="preserve">JDBC </w:t>
-            </w:r>
-            <w:r>
-              <w:rPr>
-                <w:rFonts w:ascii="Segoe UI" w:hAnsi="Segoe UI" w:cs="Segoe UI"/>
-                <w:color w:val="172B4D"/>
-                <w:sz w:val="21"/>
-                <w:szCs w:val="21"/>
-                <w:shd w:val="clear" w:color="auto" w:fill="FFFFFF"/>
-              </w:rPr>
-              <w:t>java driver class name for the c</w:t>
-            </w:r>
-            <w:r>
-              <w:rPr>
-                <w:rFonts w:ascii="Segoe UI" w:hAnsi="Segoe UI" w:cs="Segoe UI"/>
-                <w:color w:val="172B4D"/>
-                <w:sz w:val="21"/>
-                <w:szCs w:val="21"/>
-                <w:shd w:val="clear" w:color="auto" w:fill="FFFFFF"/>
-              </w:rPr>
-              <w:t>onnection</w:t>
-            </w:r>
-            <w:r>
-              <w:rPr>
-                <w:rFonts w:ascii="Segoe UI" w:hAnsi="Segoe UI" w:cs="Segoe UI"/>
-                <w:color w:val="172B4D"/>
-                <w:sz w:val="21"/>
-                <w:szCs w:val="21"/>
-                <w:shd w:val="clear" w:color="auto" w:fill="FFFFFF"/>
-              </w:rPr>
-              <w:t xml:space="preserve">, example value for </w:t>
-            </w:r>
-            <w:proofErr w:type="spellStart"/>
-            <w:r>
-              <w:rPr>
-                <w:rFonts w:ascii="Segoe UI" w:hAnsi="Segoe UI" w:cs="Segoe UI"/>
-                <w:color w:val="172B4D"/>
-                <w:sz w:val="21"/>
-                <w:szCs w:val="21"/>
-                <w:shd w:val="clear" w:color="auto" w:fill="FFFFFF"/>
-              </w:rPr>
-              <w:t>mysql</w:t>
-            </w:r>
-            <w:proofErr w:type="spellEnd"/>
-            <w:r>
-              <w:rPr>
-                <w:rFonts w:ascii="Segoe UI" w:hAnsi="Segoe UI" w:cs="Segoe UI"/>
-                <w:color w:val="172B4D"/>
-                <w:sz w:val="21"/>
-                <w:szCs w:val="21"/>
-                <w:shd w:val="clear" w:color="auto" w:fill="FFFFFF"/>
-              </w:rPr>
-              <w:t xml:space="preserve">: </w:t>
-            </w:r>
-            <w:proofErr w:type="spellStart"/>
-            <w:proofErr w:type="gramStart"/>
-            <w:r>
-              <w:rPr>
-                <w:rFonts w:ascii="Segoe UI" w:hAnsi="Segoe UI" w:cs="Segoe UI"/>
-                <w:color w:val="172B4D"/>
-                <w:sz w:val="21"/>
-                <w:szCs w:val="21"/>
-                <w:shd w:val="clear" w:color="auto" w:fill="FFFFFF"/>
-              </w:rPr>
-              <w:t>com.mysql</w:t>
-            </w:r>
-            <w:proofErr w:type="gramEnd"/>
-            <w:r>
-              <w:rPr>
-                <w:rFonts w:ascii="Segoe UI" w:hAnsi="Segoe UI" w:cs="Segoe UI"/>
-                <w:color w:val="172B4D"/>
-                <w:sz w:val="21"/>
-                <w:szCs w:val="21"/>
-                <w:shd w:val="clear" w:color="auto" w:fill="FFFFFF"/>
-              </w:rPr>
-              <w:t>.cj.jdbc.Driver</w:t>
-            </w:r>
-            <w:proofErr w:type="spellEnd"/>
-          </w:p>
-          <w:p>
-            <w:pPr>
-              <w:spacing w:after="0" w:line="240" w:lineRule="auto"/>
-              <w:rPr>
-                <w:rFonts w:ascii="Segoe UI" w:hAnsi="Segoe UI" w:cs="Segoe UI"/>
-                <w:color w:val="172B4D"/>
-                <w:sz w:val="21"/>
-                <w:szCs w:val="21"/>
-                <w:shd w:val="clear" w:color="auto" w:fill="FFFFFF"/>
-              </w:rPr>
-            </w:pPr>
-            <w:r>
-              <w:rPr>
-                <w:rFonts w:ascii="Segoe UI" w:hAnsi="Segoe UI" w:cs="Segoe UI"/>
-                <w:color w:val="172B4D"/>
-                <w:sz w:val="21"/>
-                <w:szCs w:val="21"/>
-                <w:shd w:val="clear" w:color="auto" w:fill="FFFFFF"/>
-              </w:rPr>
-              <w:t>Remember to add dependencies in POM.</w:t>
-            </w:r>
-          </w:p>
-        </w:tc>
-      </w:tr>
-      <w:tr>
-        <w:trPr>
-          <w:trHeight w:val="247"/>
-        </w:trPr>
-        <w:tc>
-          <w:tcPr>
-            <w:tcW w:w="4248" w:type="dxa"/>
-          </w:tcPr>
-          <w:p>
-            <w:pPr>
-              <w:spacing w:after="0" w:line="240" w:lineRule="auto"/>
-            </w:pPr>
-            <w:proofErr w:type="gramStart"/>
-            <w:r>
-              <w:t>oiosaml.servlet.session.handler.inmemory.max.tracked</w:t>
-            </w:r>
-            <w:proofErr w:type="gramEnd"/>
-            <w:r>
-              <w:t>.assertionids</w:t>
-            </w:r>
-          </w:p>
-        </w:tc>
-        <w:tc>
-          <w:tcPr>
-            <w:tcW w:w="1276" w:type="dxa"/>
-          </w:tcPr>
-          <w:p>
-            <w:pPr>
-              <w:spacing w:after="0" w:line="240" w:lineRule="auto"/>
-              <w:rPr>
-                <w:lang w:val="en-US"/>
-              </w:rPr>
-            </w:pPr>
-            <w:r>
-              <w:rPr>
-                <w:lang w:val="en-US"/>
-              </w:rPr>
-              <w:t>No</w:t>
-            </w:r>
-          </w:p>
-        </w:tc>
-        <w:tc>
-          <w:tcPr>
-            <w:tcW w:w="3543" w:type="dxa"/>
-          </w:tcPr>
-          <w:p>
-            <w:pPr>
-              <w:spacing w:after="0" w:line="240" w:lineRule="auto"/>
-              <w:rPr>
-                <w:lang w:val="en-US"/>
-              </w:rPr>
-            </w:pPr>
-            <w:r>
-              <w:rPr>
-                <w:lang w:val="en-US"/>
-              </w:rPr>
-              <w:t>10000</w:t>
-            </w:r>
-          </w:p>
-        </w:tc>
-        <w:tc>
-          <w:tcPr>
-            <w:tcW w:w="4881" w:type="dxa"/>
-          </w:tcPr>
-          <w:p>
-            <w:pPr>
-              <w:spacing w:after="0" w:line="240" w:lineRule="auto"/>
-            </w:pPr>
-            <w:r>
-              <w:rPr>
-                <w:rFonts w:ascii="Segoe UI" w:hAnsi="Segoe UI" w:cs="Segoe UI"/>
-                <w:color w:val="172B4D"/>
-                <w:sz w:val="21"/>
-                <w:szCs w:val="21"/>
-                <w:shd w:val="clear" w:color="auto" w:fill="FFFFFF"/>
-              </w:rPr>
-              <w:t xml:space="preserve">Configuration parameter for the </w:t>
-            </w:r>
-            <w:r>
-              <w:rPr>
-                <w:rFonts w:ascii="Segoe UI" w:hAnsi="Segoe UI" w:cs="Segoe UI"/>
-                <w:color w:val="172B4D"/>
-                <w:sz w:val="21"/>
-                <w:szCs w:val="21"/>
-                <w:shd w:val="clear" w:color="auto" w:fill="FFFFFF"/>
-              </w:rPr>
-              <w:t>in memory</w:t>
-            </w:r>
-            <w:r>
-              <w:rPr>
-                <w:rFonts w:ascii="Segoe UI" w:hAnsi="Segoe UI" w:cs="Segoe UI"/>
-                <w:color w:val="172B4D"/>
-                <w:sz w:val="21"/>
-                <w:szCs w:val="21"/>
-                <w:shd w:val="clear" w:color="auto" w:fill="FFFFFF"/>
-              </w:rPr>
-              <w:t xml:space="preserve"> session handler factory: </w:t>
-            </w:r>
-            <w:proofErr w:type="spellStart"/>
-            <w:proofErr w:type="gramStart"/>
-            <w:r>
-              <w:t>dk.gov.oio.saml</w:t>
-            </w:r>
-            <w:proofErr w:type="gramEnd"/>
-            <w:r>
-              <w:t>.session.inmemory.InMemorySessionHandlerFactory</w:t>
-            </w:r>
-            <w:proofErr w:type="spellEnd"/>
-          </w:p>
-          <w:p>
-            <w:pPr>
-              <w:spacing w:after="0" w:line="240" w:lineRule="auto"/>
-            </w:pPr>
-            <w:r>
-              <w:rPr>
-                <w:rFonts w:ascii="Segoe UI" w:hAnsi="Segoe UI" w:cs="Segoe UI"/>
-                <w:color w:val="172B4D"/>
-                <w:sz w:val="21"/>
-                <w:szCs w:val="21"/>
-                <w:shd w:val="clear" w:color="auto" w:fill="FFFFFF"/>
-              </w:rPr>
-              <w:t>The maximum number of tracked Assertion IDs used to ensure that we are not replaying requests.</w:t>
-            </w:r>
-            <w:r>
-              <w:rPr>
-                <w:rFonts w:ascii="Segoe UI" w:hAnsi="Segoe UI" w:cs="Segoe UI"/>
-                <w:color w:val="172B4D"/>
-                <w:sz w:val="21"/>
-                <w:szCs w:val="21"/>
-                <w:shd w:val="clear" w:color="auto" w:fill="FFFFFF"/>
-              </w:rPr>
-              <w:t xml:space="preserve"> Old elements will be removed first.</w:t>
+              <w:t>The maximum number of tracked Assertion IDs used to ensure that we are not replaying requests. Old elements will be removed first.</w:t>
             </w:r>
           </w:p>
         </w:tc>
@@ -10938,7 +11259,7 @@
           <w:lang w:val="en-US"/>
         </w:rPr>
       </w:pPr>
-      <w:bookmarkStart w:id="11" w:name="_Toc89854578"/>
+      <w:bookmarkStart w:id="11" w:name="_Toc93916133"/>
       <w:r>
         <w:rPr>
           <w:lang w:val="en-US"/>
@@ -11638,7 +11959,7 @@
                 <w:lang w:val="en-US"/>
               </w:rPr>
             </w:pPr>
-            <w:hyperlink r:id="rId16">
+            <w:hyperlink r:id="rId17">
               <w:r>
                 <w:rPr>
                   <w:rStyle w:val="Hyperlink"/>
@@ -11660,7 +11981,7 @@
                 <w:lang w:val="en-US"/>
               </w:rPr>
             </w:pPr>
-            <w:hyperlink r:id="rId17">
+            <w:hyperlink r:id="rId18">
               <w:r>
                 <w:rPr>
                   <w:rStyle w:val="Hyperlink"/>
@@ -11743,7 +12064,7 @@
           <w:lang w:val="en-US"/>
         </w:rPr>
       </w:pPr>
-      <w:bookmarkStart w:id="12" w:name="_Toc89854579"/>
+      <w:bookmarkStart w:id="12" w:name="_Toc93916134"/>
       <w:r>
         <w:rPr>
           <w:lang w:val="en-US"/>
@@ -11877,7 +12198,7 @@
           <w:lang w:val="en-US"/>
         </w:rPr>
       </w:pPr>
-      <w:bookmarkStart w:id="13" w:name="_Toc89854580"/>
+      <w:bookmarkStart w:id="13" w:name="_Toc93916135"/>
       <w:r>
         <w:rPr>
           <w:lang w:val="en-US"/>
@@ -11980,7 +12301,7 @@
           <w:lang w:val="en-US"/>
         </w:rPr>
       </w:pPr>
-      <w:bookmarkStart w:id="14" w:name="_Toc89854581"/>
+      <w:bookmarkStart w:id="14" w:name="_Toc93916136"/>
       <w:r>
         <w:rPr>
           <w:lang w:val="en-US"/>
@@ -12453,7 +12774,7 @@
           <w:lang w:val="en-US"/>
         </w:rPr>
       </w:pPr>
-      <w:bookmarkStart w:id="15" w:name="_Toc89854582"/>
+      <w:bookmarkStart w:id="15" w:name="_Toc93916137"/>
       <w:r>
         <w:rPr>
           <w:lang w:val="en-US"/>
@@ -12661,7 +12982,7 @@
           <w:lang w:val="en-US"/>
         </w:rPr>
       </w:pPr>
-      <w:bookmarkStart w:id="16" w:name="_Toc89854583"/>
+      <w:bookmarkStart w:id="16" w:name="_Toc93916138"/>
       <w:r>
         <w:rPr>
           <w:lang w:val="en-US"/>
@@ -13193,7 +13514,7 @@
           <w:lang w:val="en-US"/>
         </w:rPr>
       </w:pPr>
-      <w:bookmarkStart w:id="17" w:name="_Toc89854584"/>
+      <w:bookmarkStart w:id="17" w:name="_Toc93916139"/>
       <w:r>
         <w:rPr>
           <w:lang w:val="en-US"/>
@@ -13246,7 +13567,7 @@
           <w:lang w:val="en-US"/>
         </w:rPr>
       </w:pPr>
-      <w:bookmarkStart w:id="18" w:name="_Toc89854585"/>
+      <w:bookmarkStart w:id="18" w:name="_Toc93916140"/>
       <w:r>
         <w:rPr>
           <w:lang w:val="en-US"/>
@@ -13303,7 +13624,7 @@
           <w:lang w:val="en-US"/>
         </w:rPr>
       </w:pPr>
-      <w:bookmarkStart w:id="19" w:name="_Toc89854586"/>
+      <w:bookmarkStart w:id="19" w:name="_Toc93916141"/>
       <w:r>
         <w:rPr>
           <w:lang w:val="en-US"/>
@@ -13354,7 +13675,7 @@
           <w:lang w:val="en-US"/>
         </w:rPr>
       </w:pPr>
-      <w:bookmarkStart w:id="20" w:name="_Toc89854587"/>
+      <w:bookmarkStart w:id="20" w:name="_Toc93916142"/>
       <w:r>
         <w:rPr>
           <w:lang w:val="en-US"/>
@@ -13456,7 +13777,7 @@
           <w:lang w:val="en-US"/>
         </w:rPr>
       </w:pPr>
-      <w:hyperlink r:id="rId18">
+      <w:hyperlink r:id="rId19">
         <w:r>
           <w:rPr>
             <w:rStyle w:val="Hyperlink"/>
@@ -13507,7 +13828,7 @@
                     </pic:cNvPicPr>
                   </pic:nvPicPr>
                   <pic:blipFill>
-                    <a:blip r:embed="rId19"/>
+                    <a:blip r:embed="rId20"/>
                     <a:stretch>
                       <a:fillRect/>
                     </a:stretch>
@@ -13560,7 +13881,7 @@
           <w:lang w:val="en-US"/>
         </w:rPr>
       </w:pPr>
-      <w:bookmarkStart w:id="21" w:name="_Toc89854588"/>
+      <w:bookmarkStart w:id="21" w:name="_Toc93916143"/>
       <w:r>
         <w:rPr>
           <w:lang w:val="en-US"/>
@@ -13942,7 +14263,7 @@
         </w:rPr>
         <w:t xml:space="preserve"> (</w:t>
       </w:r>
-      <w:hyperlink r:id="rId20" w:history="1">
+      <w:hyperlink r:id="rId21" w:history="1">
         <w:r>
           <w:rPr>
             <w:rStyle w:val="Hyperlink"/>
@@ -14170,7 +14491,7 @@
           <w:lang w:val="en-US"/>
         </w:rPr>
       </w:pPr>
-      <w:bookmarkStart w:id="22" w:name="_Toc89854589"/>
+      <w:bookmarkStart w:id="22" w:name="_Toc93916144"/>
       <w:r>
         <w:rPr>
           <w:lang w:val="en-US"/>
@@ -14292,7 +14613,7 @@
           <w:lang w:val="en-US"/>
         </w:rPr>
       </w:pPr>
-      <w:bookmarkStart w:id="23" w:name="_Toc89854590"/>
+      <w:bookmarkStart w:id="23" w:name="_Toc93916145"/>
       <w:r>
         <w:rPr>
           <w:lang w:val="en-US"/>
@@ -14432,7 +14753,7 @@
           <w:lang w:val="en-US"/>
         </w:rPr>
       </w:pPr>
-      <w:bookmarkStart w:id="24" w:name="_Toc89854591"/>
+      <w:bookmarkStart w:id="24" w:name="_Toc93916146"/>
       <w:r>
         <w:rPr>
           <w:lang w:val="en-US"/>
@@ -15430,7 +15751,7 @@
           <w:lang w:val="en-US"/>
         </w:rPr>
       </w:pPr>
-      <w:bookmarkStart w:id="25" w:name="_Toc89854592"/>
+      <w:bookmarkStart w:id="25" w:name="_Toc93916147"/>
       <w:r>
         <w:rPr>
           <w:lang w:val="en-US"/>
@@ -15443,6 +15764,7 @@
         </w:rPr>
         <w:t>OIOSAML Session handling</w:t>
       </w:r>
+      <w:bookmarkEnd w:id="25"/>
     </w:p>
     <w:p>
       <w:pPr>
@@ -15882,46 +16204,21 @@
           <w:lang w:val="en-US"/>
         </w:rPr>
       </w:pPr>
-      <w:r>
-        <w:rPr>
-          <w:lang w:val="en-US"/>
-        </w:rPr>
-        <w:t>10</w:t>
-      </w:r>
-      <w:r>
-        <w:rPr>
-          <w:lang w:val="en-US"/>
-        </w:rPr>
-        <w:t>.1</w:t>
-      </w:r>
-      <w:r>
-        <w:rPr>
-          <w:lang w:val="en-US"/>
-        </w:rPr>
-        <w:t xml:space="preserve"> </w:t>
-      </w:r>
-      <w:r>
-        <w:rPr>
-          <w:lang w:val="en-US"/>
-        </w:rPr>
-        <w:t>In memory s</w:t>
-      </w:r>
-      <w:r>
-        <w:rPr>
-          <w:lang w:val="en-US"/>
-        </w:rPr>
-        <w:t>ession handling</w:t>
-      </w:r>
+      <w:bookmarkStart w:id="26" w:name="_Toc93916148"/>
+      <w:r>
+        <w:rPr>
+          <w:lang w:val="en-US"/>
+        </w:rPr>
+        <w:t>10.1 In memory session handling</w:t>
+      </w:r>
+      <w:bookmarkEnd w:id="26"/>
     </w:p>
     <w:p>
       <w:r>
         <w:t>This is the default s</w:t>
       </w:r>
       <w:r>
-        <w:t>ession handler</w:t>
-      </w:r>
-      <w:r>
-        <w:t>.</w:t>
+        <w:t>ession handler.</w:t>
       </w:r>
     </w:p>
     <w:p>
@@ -15979,107 +16276,135 @@
     </w:p>
     <w:p>
       <w:r>
-        <w:t>That limits the size o</w:t>
-      </w:r>
-      <w:r>
-        <w:t>n the request list, containing Assertion IDs</w:t>
-      </w:r>
-      <w:r>
-        <w:t>, to prevent replay.</w:t>
+        <w:t xml:space="preserve">That limits the size </w:t>
+      </w:r>
+      <w:r>
+        <w:t>of</w:t>
+      </w:r>
+      <w:r>
+        <w:t xml:space="preserve"> the list containing </w:t>
+      </w:r>
+      <w:r>
+        <w:t xml:space="preserve">requested </w:t>
+      </w:r>
+      <w:r>
+        <w:t>Assertion IDs</w:t>
+      </w:r>
+      <w:r>
+        <w:t xml:space="preserve">, </w:t>
+      </w:r>
+      <w:r>
+        <w:t xml:space="preserve">which is there </w:t>
+      </w:r>
+      <w:r>
+        <w:t>to prevent replay.</w:t>
       </w:r>
     </w:p>
     <w:p>
       <w:pPr>
         <w:pStyle w:val="Heading2"/>
       </w:pPr>
-      <w:r>
-        <w:t>10.</w:t>
-      </w:r>
-      <w:r>
-        <w:t>2</w:t>
+      <w:bookmarkStart w:id="27" w:name="_Toc93916149"/>
+      <w:r>
+        <w:t>10.2 Database session handling</w:t>
+      </w:r>
+      <w:bookmarkEnd w:id="27"/>
+    </w:p>
+    <w:p>
+      <w:r>
+        <w:t>O</w:t>
+      </w:r>
+      <w:r>
+        <w:t>IOSAML contain two database session handler factories for initializing session handling on a database using JNDI or JDBC.</w:t>
+      </w:r>
+    </w:p>
+    <w:p>
+      <w:r>
+        <w:t>Initializing the database to use the OIOSAML database session handler is done by executing the DDL script included in the /</w:t>
+      </w:r>
+      <w:proofErr w:type="spellStart"/>
+      <w:r>
+        <w:t>misc</w:t>
+      </w:r>
+      <w:proofErr w:type="spellEnd"/>
+      <w:r>
+        <w:t xml:space="preserve"> folder (</w:t>
+      </w:r>
+      <w:proofErr w:type="spellStart"/>
+      <w:r>
+        <w:t>database_session_handler.sql</w:t>
+      </w:r>
+      <w:proofErr w:type="spellEnd"/>
+      <w:r>
+        <w:t>).</w:t>
+      </w:r>
+    </w:p>
+    <w:p>
+      <w:r>
+        <w:lastRenderedPageBreak/>
+        <w:t>The script will create a database and tables for</w:t>
+      </w:r>
+      <w:r>
+        <w:t xml:space="preserve"> the</w:t>
+      </w:r>
+      <w:r>
+        <w:t xml:space="preserve"> database session handler.</w:t>
+      </w:r>
+    </w:p>
+    <w:p>
+      <w:r>
+        <w:t xml:space="preserve">The sample </w:t>
+      </w:r>
+      <w:r>
+        <w:t xml:space="preserve">configuration </w:t>
+      </w:r>
+      <w:r>
+        <w:t xml:space="preserve">below can be used on a default installation of </w:t>
+      </w:r>
+      <w:proofErr w:type="spellStart"/>
+      <w:r>
+        <w:t>mysql</w:t>
+      </w:r>
+      <w:proofErr w:type="spellEnd"/>
+      <w:r>
+        <w:t xml:space="preserve">, </w:t>
+      </w:r>
+      <w:r>
+        <w:t>if you start by executing the “</w:t>
+      </w:r>
+      <w:proofErr w:type="spellStart"/>
+      <w:r>
+        <w:t>database_session_handler.sql</w:t>
+      </w:r>
+      <w:proofErr w:type="spellEnd"/>
+      <w:r>
+        <w:t>” script on the database (set passwords and create application users</w:t>
+      </w:r>
+      <w:r>
+        <w:t xml:space="preserve"> as needed</w:t>
+      </w:r>
+      <w:r>
+        <w:t>).</w:t>
+      </w:r>
+    </w:p>
+    <w:p>
+      <w:pPr>
+        <w:pStyle w:val="Heading3"/>
+      </w:pPr>
+      <w:bookmarkStart w:id="28" w:name="_Toc93916150"/>
+      <w:r>
+        <w:t>10.2</w:t>
+      </w:r>
+      <w:r>
+        <w:t>.1</w:t>
       </w:r>
       <w:r>
         <w:t xml:space="preserve"> </w:t>
       </w:r>
       <w:r>
-        <w:t>Database</w:t>
-      </w:r>
-      <w:r>
-        <w:t xml:space="preserve"> session handling</w:t>
-      </w:r>
-    </w:p>
-    <w:p>
-      <w:r>
-        <w:t>O</w:t>
-      </w:r>
-      <w:r>
-        <w:t>IOSAML contain two database session handler factories for initializing session handling on a database using JNDI or JDBC.</w:t>
-      </w:r>
-    </w:p>
-    <w:p>
-      <w:r>
-        <w:t>Initializing the database to use the OIOSAML database session handler is done by executing the DDL script included in the /</w:t>
-      </w:r>
-      <w:proofErr w:type="spellStart"/>
-      <w:r>
-        <w:t>misc</w:t>
-      </w:r>
-      <w:proofErr w:type="spellEnd"/>
-      <w:r>
-        <w:t xml:space="preserve"> folder (</w:t>
-      </w:r>
-      <w:proofErr w:type="spellStart"/>
-      <w:r>
-        <w:t>database_session_handler.sql</w:t>
-      </w:r>
-      <w:proofErr w:type="spellEnd"/>
-      <w:r>
-        <w:t>).</w:t>
-      </w:r>
-    </w:p>
-    <w:p>
-      <w:r>
-        <w:lastRenderedPageBreak/>
-        <w:t>The script will create a database and tables for database session handler.</w:t>
-      </w:r>
-    </w:p>
-    <w:p>
-      <w:r>
-        <w:t xml:space="preserve">The sample script below can be used on a default installation of an </w:t>
-      </w:r>
-      <w:proofErr w:type="spellStart"/>
-      <w:r>
-        <w:t>mysql</w:t>
-      </w:r>
-      <w:proofErr w:type="spellEnd"/>
-      <w:r>
-        <w:t xml:space="preserve"> instance if you start by executing the “</w:t>
-      </w:r>
-      <w:proofErr w:type="spellStart"/>
-      <w:r>
-        <w:t>database_session_handler.sql</w:t>
-      </w:r>
-      <w:proofErr w:type="spellEnd"/>
-      <w:r>
-        <w:t>” script on the database (remember to set passwords and create application users).</w:t>
-      </w:r>
-    </w:p>
-    <w:p>
-      <w:pPr>
-        <w:pStyle w:val="Heading3"/>
-      </w:pPr>
-      <w:r>
-        <w:t>10.2</w:t>
-      </w:r>
-      <w:r>
-        <w:t>.1</w:t>
-      </w:r>
-      <w:r>
-        <w:t xml:space="preserve"> </w:t>
-      </w:r>
-      <w:r>
         <w:t>Sample JNDI configuration</w:t>
       </w:r>
+      <w:bookmarkEnd w:id="28"/>
     </w:p>
     <w:p>
       <w:pPr>
@@ -16097,15 +16422,7 @@
           <w:sz w:val="16"/>
           <w:szCs w:val="16"/>
         </w:rPr>
-        <w:t>oiosaml.servlet.session.handler.factory</w:t>
-      </w:r>
-      <w:r>
-        <w:rPr>
-          <w:rFonts w:ascii="Courier New" w:hAnsi="Courier New" w:cs="Courier New"/>
-          <w:sz w:val="16"/>
-          <w:szCs w:val="16"/>
-        </w:rPr>
-        <w:t>=</w:t>
+        <w:t>oiosaml.servlet.session.handler.factory=</w:t>
       </w:r>
       <w:r>
         <w:rPr>
@@ -16143,15 +16460,7 @@
           <w:sz w:val="16"/>
           <w:szCs w:val="16"/>
         </w:rPr>
-        <w:t>oiosaml.servlet.session.handler.jdni.name</w:t>
-      </w:r>
-      <w:r>
-        <w:rPr>
-          <w:rFonts w:ascii="Courier New" w:hAnsi="Courier New" w:cs="Courier New"/>
-          <w:sz w:val="16"/>
-          <w:szCs w:val="16"/>
-        </w:rPr>
-        <w:t>=</w:t>
+        <w:t>oiosaml.servlet.session.handler.jdni.name=</w:t>
       </w:r>
       <w:r>
         <w:rPr>
@@ -16183,99 +16492,102 @@
           <w:szCs w:val="16"/>
           <w:shd w:val="clear" w:color="auto" w:fill="FFFFFF"/>
         </w:rPr>
-        <w:t>:mydb</w:t>
-      </w:r>
-    </w:p>
-    <w:p>
-      <w:pPr>
-        <w:pStyle w:val="Heading3"/>
-      </w:pPr>
-      <w:r>
-        <w:t>10.2</w:t>
-      </w:r>
-      <w:r>
-        <w:t>.</w:t>
-      </w:r>
-      <w:r>
-        <w:t>2</w:t>
-      </w:r>
-      <w:r>
-        <w:t xml:space="preserve"> </w:t>
-      </w:r>
-      <w:r>
-        <w:t xml:space="preserve">Sample </w:t>
-      </w:r>
-      <w:r>
-        <w:t>JDBC</w:t>
-      </w:r>
-      <w:r>
-        <w:t xml:space="preserve"> configuration</w:t>
-      </w:r>
-    </w:p>
-    <w:p>
-      <w:pPr>
-        <w:spacing w:after="0"/>
-        <w:rPr>
-          <w:rFonts w:ascii="Courier New" w:hAnsi="Courier New" w:cs="Courier New"/>
+        <w:t>:</w:t>
+      </w:r>
+      <w:r>
+        <w:rPr>
+          <w:rFonts w:ascii="Courier New" w:hAnsi="Courier New" w:cs="Courier New"/>
+          <w:color w:val="172B4D"/>
           <w:sz w:val="16"/>
           <w:szCs w:val="16"/>
-        </w:rPr>
-      </w:pPr>
-      <w:proofErr w:type="gramStart"/>
-      <w:r>
+          <w:shd w:val="clear" w:color="auto" w:fill="FFFFFF"/>
+        </w:rPr>
+        <w:t>oiosaml</w:t>
+      </w:r>
+    </w:p>
+    <w:p>
+      <w:pPr>
+        <w:pStyle w:val="Heading3"/>
+      </w:pPr>
+      <w:bookmarkStart w:id="29" w:name="_Toc93916151"/>
+      <w:r>
+        <w:t>10.2</w:t>
+      </w:r>
+      <w:r>
+        <w:t>.2</w:t>
+      </w:r>
+      <w:r>
+        <w:t xml:space="preserve"> </w:t>
+      </w:r>
+      <w:r>
+        <w:t>Sample JDBC configuration</w:t>
+      </w:r>
+      <w:bookmarkEnd w:id="29"/>
+    </w:p>
+    <w:p>
+      <w:pPr>
+        <w:spacing w:after="0"/>
         <w:rPr>
           <w:rFonts w:ascii="Courier New" w:hAnsi="Courier New" w:cs="Courier New"/>
           <w:sz w:val="16"/>
           <w:szCs w:val="16"/>
         </w:rPr>
-        <w:t>oiosaml.servlet.session.handler.factory=dk.gov.oio</w:t>
-      </w:r>
-      <w:proofErr w:type="gramEnd"/>
+      </w:pPr>
+      <w:proofErr w:type="gramStart"/>
       <w:r>
         <w:rPr>
           <w:rFonts w:ascii="Courier New" w:hAnsi="Courier New" w:cs="Courier New"/>
           <w:sz w:val="16"/>
           <w:szCs w:val="16"/>
         </w:rPr>
-        <w:t>.saml.session.database.JdbcSessionHandlerFactory</w:t>
-      </w:r>
-    </w:p>
-    <w:p>
-      <w:pPr>
-        <w:spacing w:after="0"/>
+        <w:t>oiosaml.servlet.session.handler.factory=dk.gov.oio</w:t>
+      </w:r>
+      <w:proofErr w:type="gramEnd"/>
+      <w:r>
         <w:rPr>
           <w:rFonts w:ascii="Courier New" w:hAnsi="Courier New" w:cs="Courier New"/>
           <w:sz w:val="16"/>
           <w:szCs w:val="16"/>
         </w:rPr>
-      </w:pPr>
-      <w:r>
+        <w:t>.saml.session.database.JdbcSessionHandlerFactory</w:t>
+      </w:r>
+    </w:p>
+    <w:p>
+      <w:pPr>
+        <w:spacing w:after="0"/>
         <w:rPr>
           <w:rFonts w:ascii="Courier New" w:hAnsi="Courier New" w:cs="Courier New"/>
           <w:sz w:val="16"/>
           <w:szCs w:val="16"/>
         </w:rPr>
-        <w:t>oiosaml.servlet.session.handler.jdbc.url=</w:t>
-      </w:r>
-      <w:proofErr w:type="gramStart"/>
+      </w:pPr>
       <w:r>
         <w:rPr>
           <w:rFonts w:ascii="Courier New" w:hAnsi="Courier New" w:cs="Courier New"/>
           <w:sz w:val="16"/>
           <w:szCs w:val="16"/>
         </w:rPr>
-        <w:t>jdbc:mysql://@localhost:3306/oiosaml</w:t>
-      </w:r>
-      <w:proofErr w:type="gramEnd"/>
-    </w:p>
-    <w:p>
-      <w:pPr>
-        <w:spacing w:after="0"/>
+        <w:t>oiosaml.servlet.session.handler.jdbc.url=</w:t>
+      </w:r>
+      <w:proofErr w:type="gramStart"/>
+      <w:r>
         <w:rPr>
           <w:rFonts w:ascii="Courier New" w:hAnsi="Courier New" w:cs="Courier New"/>
           <w:sz w:val="16"/>
           <w:szCs w:val="16"/>
         </w:rPr>
+        <w:t>jdbc:mysql://@localhost:3306/oiosaml</w:t>
+      </w:r>
+      <w:proofErr w:type="gramEnd"/>
+    </w:p>
+    <w:p>
+      <w:pPr>
+        <w:spacing w:after="0"/>
+        <w:rPr>
+          <w:rFonts w:ascii="Courier New" w:hAnsi="Courier New" w:cs="Courier New"/>
+          <w:sz w:val="16"/>
+          <w:szCs w:val="16"/>
+        </w:rPr>
       </w:pPr>
       <w:proofErr w:type="spellStart"/>
       <w:proofErr w:type="gramStart"/>
@@ -16378,30 +16690,14 @@
           <w:lang w:val="en-US"/>
         </w:rPr>
       </w:pPr>
-      <w:r>
-        <w:rPr>
-          <w:lang w:val="en-US"/>
-        </w:rPr>
-        <w:t>10.</w:t>
-      </w:r>
-      <w:r>
-        <w:rPr>
-          <w:lang w:val="en-US"/>
-        </w:rPr>
-        <w:t>3</w:t>
-      </w:r>
-      <w:r>
-        <w:rPr>
-          <w:lang w:val="en-US"/>
-        </w:rPr>
-        <w:t xml:space="preserve"> </w:t>
-      </w:r>
-      <w:r>
-        <w:rPr>
-          <w:lang w:val="en-US"/>
-        </w:rPr>
-        <w:t>Configuration of session cleanup</w:t>
-      </w:r>
+      <w:bookmarkStart w:id="30" w:name="_Toc93916152"/>
+      <w:r>
+        <w:rPr>
+          <w:lang w:val="en-US"/>
+        </w:rPr>
+        <w:t>10.3 Configuration of session cleanup</w:t>
+      </w:r>
+      <w:bookmarkEnd w:id="30"/>
     </w:p>
     <w:p>
       <w:pPr>
@@ -16523,7 +16819,6 @@
           <w:rFonts w:ascii="Courier New" w:hAnsi="Courier New" w:cs="Courier New"/>
           <w:sz w:val="20"/>
           <w:szCs w:val="20"/>
-          <w:lang w:val="da-DK"/>
         </w:rPr>
       </w:pPr>
       <w:r>
@@ -16531,28 +16826,27 @@
           <w:rFonts w:ascii="Courier New" w:hAnsi="Courier New" w:cs="Courier New"/>
           <w:sz w:val="20"/>
           <w:szCs w:val="20"/>
-          <w:lang w:val="da-DK"/>
-        </w:rPr>
-        <w:t xml:space="preserve"> </w:t>
-      </w:r>
+        </w:rPr>
+        <w:t xml:space="preserve">    </w:t>
+      </w:r>
+      <w:proofErr w:type="spellStart"/>
+      <w:proofErr w:type="gramStart"/>
       <w:r>
         <w:rPr>
           <w:rFonts w:ascii="Courier New" w:hAnsi="Courier New" w:cs="Courier New"/>
           <w:sz w:val="20"/>
           <w:szCs w:val="20"/>
-          <w:lang w:val="da-DK"/>
-        </w:rPr>
-        <w:t xml:space="preserve">   </w:t>
-      </w:r>
-      <w:proofErr w:type="spellStart"/>
+        </w:rPr>
+        <w:t>dk.gov.oio.saml</w:t>
+      </w:r>
+      <w:proofErr w:type="gramEnd"/>
       <w:r>
         <w:rPr>
           <w:rFonts w:ascii="Courier New" w:hAnsi="Courier New" w:cs="Courier New"/>
           <w:sz w:val="20"/>
           <w:szCs w:val="20"/>
-          <w:lang w:val="da-DK"/>
-        </w:rPr>
-        <w:t>dk.gov.oio.saml.session.SessionDestroyListener</w:t>
+        </w:rPr>
+        <w:t>.session.SessionDestroyListener</w:t>
       </w:r>
       <w:proofErr w:type="spellEnd"/>
     </w:p>
@@ -16572,7 +16866,6 @@
           <w:rFonts w:ascii="Courier New" w:hAnsi="Courier New" w:cs="Courier New"/>
           <w:sz w:val="20"/>
           <w:szCs w:val="20"/>
-          <w:lang w:val="da-DK"/>
         </w:rPr>
         <w:t xml:space="preserve">  </w:t>
       </w:r>
@@ -16626,21 +16919,19 @@
         <w:rPr>
           <w:lang w:val="en-US"/>
         </w:rPr>
-        <w:t xml:space="preserve"> as is, you will need to provide something </w:t>
-      </w:r>
-      <w:proofErr w:type="gramStart"/>
-      <w:r>
-        <w:rPr>
-          <w:lang w:val="en-US"/>
-        </w:rPr>
-        <w:t>similar to</w:t>
-      </w:r>
-      <w:proofErr w:type="gramEnd"/>
-      <w:r>
-        <w:rPr>
-          <w:lang w:val="en-US"/>
-        </w:rPr>
-        <w:t xml:space="preserve"> remove sessions that has been invalidated outside OIOSAML.</w:t>
+        <w:t xml:space="preserve"> as is, you will need to provide something similar</w:t>
+      </w:r>
+      <w:r>
+        <w:rPr>
+          <w:lang w:val="en-US"/>
+        </w:rPr>
+        <w:t>,</w:t>
+      </w:r>
+      <w:r>
+        <w:rPr>
+          <w:lang w:val="en-US"/>
+        </w:rPr>
+        <w:t xml:space="preserve"> to remove sessions that has been invalidated outside OIOSAML.</w:t>
       </w:r>
     </w:p>
     <w:p>
@@ -16650,6 +16941,7 @@
           <w:lang w:val="en-US"/>
         </w:rPr>
       </w:pPr>
+      <w:bookmarkStart w:id="31" w:name="_Toc93916153"/>
       <w:r>
         <w:rPr>
           <w:lang w:val="en-US"/>
@@ -16662,7 +16954,7 @@
         </w:rPr>
         <w:t>Test Identity Provider</w:t>
       </w:r>
-      <w:bookmarkEnd w:id="25"/>
+      <w:bookmarkEnd w:id="31"/>
     </w:p>
     <w:p>
       <w:pPr>
@@ -16765,7 +17057,7 @@
           <w:lang w:val="en-US"/>
         </w:rPr>
       </w:pPr>
-      <w:bookmarkStart w:id="26" w:name="_Toc89854593"/>
+      <w:bookmarkStart w:id="32" w:name="_Toc93916154"/>
       <w:r>
         <w:rPr>
           <w:lang w:val="en-US"/>
@@ -16784,7 +17076,7 @@
         </w:rPr>
         <w:t>.1 Configuration</w:t>
       </w:r>
-      <w:bookmarkEnd w:id="26"/>
+      <w:bookmarkEnd w:id="32"/>
     </w:p>
     <w:p>
       <w:pPr>
@@ -16877,7 +17169,7 @@
           <w:lang w:val="en-US"/>
         </w:rPr>
       </w:pPr>
-      <w:bookmarkStart w:id="27" w:name="_Toc89854594"/>
+      <w:bookmarkStart w:id="33" w:name="_Toc93916155"/>
       <w:r>
         <w:rPr>
           <w:lang w:val="en-US"/>
@@ -16896,7 +17188,7 @@
         </w:rPr>
         <w:t>.2 Compilation</w:t>
       </w:r>
-      <w:bookmarkEnd w:id="27"/>
+      <w:bookmarkEnd w:id="33"/>
     </w:p>
     <w:p>
       <w:pPr>
@@ -16964,7 +17256,7 @@
           <w:lang w:val="en-US"/>
         </w:rPr>
       </w:pPr>
-      <w:bookmarkStart w:id="28" w:name="_Toc89854595"/>
+      <w:bookmarkStart w:id="34" w:name="_Toc93916156"/>
       <w:r>
         <w:rPr>
           <w:lang w:val="en-US"/>
@@ -16983,7 +17275,7 @@
         </w:rPr>
         <w:t>.3 Execution</w:t>
       </w:r>
-      <w:bookmarkEnd w:id="28"/>
+      <w:bookmarkEnd w:id="34"/>
     </w:p>
     <w:p>
       <w:pPr>
@@ -17112,12 +17404,12 @@
       </w:pPr>
     </w:p>
     <w:sectPr>
-      <w:headerReference w:type="even" r:id="rId21"/>
-      <w:headerReference w:type="default" r:id="rId22"/>
-      <w:footerReference w:type="even" r:id="rId23"/>
-      <w:footerReference w:type="default" r:id="rId24"/>
-      <w:headerReference w:type="first" r:id="rId25"/>
-      <w:footerReference w:type="first" r:id="rId26"/>
+      <w:headerReference w:type="even" r:id="rId22"/>
+      <w:headerReference w:type="default" r:id="rId23"/>
+      <w:footerReference w:type="even" r:id="rId24"/>
+      <w:footerReference w:type="default" r:id="rId25"/>
+      <w:headerReference w:type="first" r:id="rId26"/>
+      <w:footerReference w:type="first" r:id="rId27"/>
       <w:pgSz w:w="11906" w:h="16838"/>
       <w:pgMar w:top="1440" w:right="1440" w:bottom="1440" w:left="1440" w:header="0" w:footer="0" w:gutter="0"/>
       <w:cols w:space="720"/>
@@ -18883,6 +19175,19 @@
       <w:szCs w:val="24"/>
     </w:rPr>
   </w:style>
+  <w:style w:type="paragraph" w:styleId="TOC3">
+    <w:name w:val="toc 3"/>
+    <w:basedOn w:val="Normal"/>
+    <w:next w:val="Normal"/>
+    <w:autoRedefine/>
+    <w:uiPriority w:val="39"/>
+    <w:unhideWhenUsed/>
+    <w:rsid w:val="00792E1B"/>
+    <w:pPr>
+      <w:spacing w:after="100"/>
+      <w:ind w:left="440"/>
+    </w:pPr>
+  </w:style>
 </w:styles>
 </file>
 

</xml_diff>